<commit_message>
Dodanie pliku listy assetów
</commit_message>
<xml_diff>
--- a/Dokumentacja/Roadmap.docx
+++ b/Dokumentacja/Roadmap.docx
@@ -7,8 +7,6 @@
         <w:pStyle w:val="Tytu"/>
       </w:pPr>
       <w:bookmarkStart w:id="0" w:name="_Toc26962581"/>
-      <w:bookmarkStart w:id="1" w:name="_GoBack"/>
-      <w:bookmarkEnd w:id="1"/>
       <w:r>
         <w:t>100Plus</w:t>
       </w:r>
@@ -1792,14 +1790,14 @@
       <w:pPr>
         <w:pStyle w:val="Nagwek1"/>
       </w:pPr>
-      <w:bookmarkStart w:id="2" w:name="_Toc26962582"/>
+      <w:bookmarkStart w:id="1" w:name="_Toc26962582"/>
       <w:r>
         <w:t>DESIGNER</w:t>
       </w:r>
       <w:r>
         <w:t>S</w:t>
       </w:r>
-      <w:bookmarkEnd w:id="2"/>
+      <w:bookmarkEnd w:id="1"/>
     </w:p>
     <w:p>
       <w:pPr>
@@ -1817,218 +1815,254 @@
       <w:pPr>
         <w:pStyle w:val="Nagwek2"/>
       </w:pPr>
-      <w:bookmarkStart w:id="3" w:name="_Toc26962583"/>
+      <w:bookmarkStart w:id="2" w:name="_Toc26962583"/>
       <w:r>
         <w:lastRenderedPageBreak/>
         <w:t>Wypisać pomysły na ścieżki tematyczne punktów czerwonych, niebieskich i zielonych.</w:t>
       </w:r>
+      <w:bookmarkEnd w:id="2"/>
+    </w:p>
+    <w:p>
+      <w:pPr>
+        <w:pStyle w:val="Nagwek2"/>
+      </w:pPr>
+      <w:bookmarkStart w:id="3" w:name="_Toc26962584"/>
+      <w:r>
+        <w:rPr>
+          <w:color w:val="FF0000"/>
+        </w:rPr>
+        <w:t>Rozpisać mechanikę przyznawania punktów</w:t>
+      </w:r>
+      <w:r>
+        <w:t xml:space="preserve"> </w:t>
+      </w:r>
+      <w:r>
+        <w:rPr>
+          <w:u w:val="single"/>
+        </w:rPr>
+        <w:t>Marcin Kołacz</w:t>
+      </w:r>
       <w:bookmarkEnd w:id="3"/>
     </w:p>
     <w:p>
       <w:pPr>
+        <w:pStyle w:val="Nagwek3"/>
+      </w:pPr>
+      <w:bookmarkStart w:id="4" w:name="_Toc26962585"/>
+      <w:r>
+        <w:t>Propozycje zmian</w:t>
+      </w:r>
+      <w:bookmarkEnd w:id="4"/>
+    </w:p>
+    <w:p>
+      <w:pPr>
         <w:pStyle w:val="Nagwek2"/>
       </w:pPr>
-      <w:bookmarkStart w:id="4" w:name="_Toc26962584"/>
-      <w:r>
-        <w:rPr>
-          <w:color w:val="FF0000"/>
-        </w:rPr>
-        <w:t>Rozpisać mechanikę przyznawania punktów</w:t>
-      </w:r>
+      <w:bookmarkStart w:id="5" w:name="_Toc26962586"/>
+      <w:r>
+        <w:t>Rozpisać parametry kart zadań</w:t>
+      </w:r>
+      <w:bookmarkEnd w:id="5"/>
+    </w:p>
+    <w:p>
+      <w:pPr>
+        <w:pStyle w:val="Nagwek3"/>
+      </w:pPr>
+      <w:bookmarkStart w:id="6" w:name="_Toc26962587"/>
+      <w:r>
+        <w:t>Mechanika przyznawania punktów zwycięstwa</w:t>
+      </w:r>
+      <w:bookmarkEnd w:id="6"/>
+    </w:p>
+    <w:p>
+      <w:pPr>
+        <w:pStyle w:val="Nagwek2"/>
+      </w:pPr>
+      <w:bookmarkStart w:id="7" w:name="_Toc26962588"/>
+      <w:r>
+        <w:t>Dopisać luźne pomysły.</w:t>
+      </w:r>
+      <w:bookmarkEnd w:id="7"/>
+    </w:p>
+    <w:p>
+      <w:pPr>
+        <w:pStyle w:val="Nagwek1"/>
+      </w:pPr>
+      <w:bookmarkStart w:id="8" w:name="_Toc26962589"/>
+      <w:r>
+        <w:t>GRAFICY</w:t>
+      </w:r>
+      <w:bookmarkEnd w:id="8"/>
+    </w:p>
+    <w:p>
+      <w:pPr>
+        <w:pStyle w:val="Nagwek2"/>
+      </w:pPr>
+      <w:bookmarkStart w:id="9" w:name="_Toc26962590"/>
+      <w:proofErr w:type="spellStart"/>
+      <w:r>
+        <w:t>Concept</w:t>
+      </w:r>
+      <w:proofErr w:type="spellEnd"/>
       <w:r>
         <w:t xml:space="preserve"> </w:t>
       </w:r>
-      <w:r>
-        <w:rPr>
-          <w:u w:val="single"/>
-        </w:rPr>
-        <w:t>Marcin Kołacz</w:t>
-      </w:r>
-      <w:bookmarkEnd w:id="4"/>
+      <w:proofErr w:type="spellStart"/>
+      <w:r>
+        <w:t>arty</w:t>
+      </w:r>
+      <w:bookmarkEnd w:id="9"/>
+      <w:proofErr w:type="spellEnd"/>
+      <w:r>
+        <w:t xml:space="preserve"> </w:t>
+      </w:r>
     </w:p>
     <w:p>
       <w:pPr>
         <w:pStyle w:val="Nagwek3"/>
       </w:pPr>
-      <w:bookmarkStart w:id="5" w:name="_Toc26962585"/>
-      <w:r>
-        <w:t>Propozycje zmian</w:t>
-      </w:r>
-      <w:bookmarkEnd w:id="5"/>
+      <w:bookmarkStart w:id="10" w:name="_Toc26962591"/>
+      <w:r>
+        <w:t>Kart</w:t>
+      </w:r>
+      <w:bookmarkEnd w:id="10"/>
+    </w:p>
+    <w:p>
+      <w:pPr>
+        <w:pStyle w:val="Nagwek3"/>
+      </w:pPr>
+      <w:bookmarkStart w:id="11" w:name="_Toc26962592"/>
+      <w:r>
+        <w:t>Ekranu ładowania</w:t>
+      </w:r>
+      <w:bookmarkEnd w:id="11"/>
+    </w:p>
+    <w:p>
+      <w:pPr>
+        <w:pStyle w:val="Nagwek3"/>
+      </w:pPr>
+      <w:bookmarkStart w:id="12" w:name="_Toc26962593"/>
+      <w:r>
+        <w:t>Tła gry</w:t>
+      </w:r>
+      <w:bookmarkEnd w:id="12"/>
+    </w:p>
+    <w:p>
+      <w:pPr>
+        <w:pStyle w:val="Nagwek3"/>
+      </w:pPr>
+      <w:bookmarkStart w:id="13" w:name="_Toc26962594"/>
+      <w:r>
+        <w:t>Grafiki promującej grę</w:t>
+      </w:r>
+      <w:bookmarkEnd w:id="13"/>
+    </w:p>
+    <w:p>
+      <w:pPr>
+        <w:pStyle w:val="Nagwek3"/>
+      </w:pPr>
+      <w:r>
+        <w:t>Cyfry w trzech k</w:t>
+      </w:r>
+      <w:bookmarkStart w:id="14" w:name="_GoBack"/>
+      <w:bookmarkEnd w:id="14"/>
+      <w:r>
+        <w:t>olorach</w:t>
+      </w:r>
     </w:p>
     <w:p>
       <w:pPr>
         <w:pStyle w:val="Nagwek2"/>
       </w:pPr>
-      <w:bookmarkStart w:id="6" w:name="_Toc26962586"/>
-      <w:r>
-        <w:t>Rozpisać parametry kart zadań</w:t>
-      </w:r>
-      <w:bookmarkEnd w:id="6"/>
-    </w:p>
-    <w:p>
-      <w:pPr>
-        <w:pStyle w:val="Nagwek3"/>
-      </w:pPr>
-      <w:bookmarkStart w:id="7" w:name="_Toc26962587"/>
-      <w:r>
-        <w:t>Mechanika przyznawania punktów zwycięstwa</w:t>
-      </w:r>
-      <w:bookmarkEnd w:id="7"/>
+      <w:bookmarkStart w:id="15" w:name="_Toc26962595"/>
+      <w:proofErr w:type="spellStart"/>
+      <w:r>
+        <w:t>PlaceH</w:t>
+      </w:r>
+      <w:r>
+        <w:t>older</w:t>
+      </w:r>
+      <w:proofErr w:type="spellEnd"/>
+      <w:r>
+        <w:t xml:space="preserve"> do kart zadań, kart gracza i </w:t>
+      </w:r>
+      <w:proofErr w:type="spellStart"/>
+      <w:r>
+        <w:t>powerUp’ów</w:t>
+      </w:r>
+      <w:proofErr w:type="spellEnd"/>
+      <w:r>
+        <w:t>.</w:t>
+      </w:r>
+      <w:bookmarkEnd w:id="15"/>
     </w:p>
     <w:p>
       <w:pPr>
         <w:pStyle w:val="Nagwek2"/>
       </w:pPr>
-      <w:bookmarkStart w:id="8" w:name="_Toc26962588"/>
-      <w:r>
-        <w:t>Dopisać luźne pomysły.</w:t>
-      </w:r>
-      <w:bookmarkEnd w:id="8"/>
+      <w:bookmarkStart w:id="16" w:name="_Toc26962596"/>
+      <w:r>
+        <w:t>Czcionka do gry</w:t>
+      </w:r>
+      <w:bookmarkEnd w:id="16"/>
+    </w:p>
+    <w:p>
+      <w:pPr>
+        <w:pStyle w:val="Nagwek2"/>
+      </w:pPr>
+      <w:bookmarkStart w:id="17" w:name="_Toc26962597"/>
+      <w:r>
+        <w:t>Elementy menu</w:t>
+      </w:r>
+      <w:bookmarkEnd w:id="17"/>
     </w:p>
     <w:p>
       <w:pPr>
         <w:pStyle w:val="Nagwek1"/>
       </w:pPr>
-      <w:bookmarkStart w:id="9" w:name="_Toc26962589"/>
-      <w:r>
-        <w:t>GRAFICY</w:t>
-      </w:r>
-      <w:bookmarkEnd w:id="9"/>
+      <w:bookmarkStart w:id="18" w:name="_Toc26962598"/>
+      <w:r>
+        <w:t>PROGRAMIŚCI</w:t>
+      </w:r>
+      <w:bookmarkEnd w:id="18"/>
     </w:p>
     <w:p>
       <w:pPr>
         <w:pStyle w:val="Nagwek2"/>
       </w:pPr>
-      <w:bookmarkStart w:id="10" w:name="_Toc26962590"/>
-      <w:r>
-        <w:t>Concept arty</w:t>
-      </w:r>
-      <w:bookmarkEnd w:id="10"/>
-      <w:r>
-        <w:t xml:space="preserve"> </w:t>
-      </w:r>
-    </w:p>
-    <w:p>
-      <w:pPr>
-        <w:pStyle w:val="Nagwek3"/>
-      </w:pPr>
-      <w:bookmarkStart w:id="11" w:name="_Toc26962591"/>
-      <w:r>
-        <w:t>Kart</w:t>
-      </w:r>
-      <w:bookmarkEnd w:id="11"/>
-    </w:p>
-    <w:p>
-      <w:pPr>
-        <w:pStyle w:val="Nagwek3"/>
-      </w:pPr>
-      <w:bookmarkStart w:id="12" w:name="_Toc26962592"/>
-      <w:r>
-        <w:t>Ekranu ładowania</w:t>
-      </w:r>
-      <w:bookmarkEnd w:id="12"/>
-    </w:p>
-    <w:p>
-      <w:pPr>
-        <w:pStyle w:val="Nagwek3"/>
-      </w:pPr>
-      <w:bookmarkStart w:id="13" w:name="_Toc26962593"/>
-      <w:r>
-        <w:t>Tła gry</w:t>
-      </w:r>
-      <w:bookmarkEnd w:id="13"/>
-    </w:p>
-    <w:p>
-      <w:pPr>
-        <w:pStyle w:val="Nagwek3"/>
-      </w:pPr>
-      <w:bookmarkStart w:id="14" w:name="_Toc26962594"/>
-      <w:r>
-        <w:t>Grafiki promującej grę</w:t>
-      </w:r>
-      <w:bookmarkEnd w:id="14"/>
+      <w:bookmarkStart w:id="19" w:name="_Toc26962599"/>
+      <w:r>
+        <w:t>Uruchamianie gry</w:t>
+      </w:r>
+      <w:bookmarkEnd w:id="19"/>
     </w:p>
     <w:p>
       <w:pPr>
         <w:pStyle w:val="Nagwek2"/>
       </w:pPr>
-      <w:bookmarkStart w:id="15" w:name="_Toc26962595"/>
-      <w:r>
-        <w:t>PlaceH</w:t>
-      </w:r>
-      <w:r>
-        <w:t>older do kart zadań, kart gracza i powerUp’ów.</w:t>
-      </w:r>
-      <w:bookmarkEnd w:id="15"/>
+      <w:bookmarkStart w:id="20" w:name="_Toc26962600"/>
+      <w:r>
+        <w:t>Tworzenie zestawu kart zadań</w:t>
+      </w:r>
+      <w:bookmarkEnd w:id="20"/>
     </w:p>
     <w:p>
       <w:pPr>
         <w:pStyle w:val="Nagwek2"/>
       </w:pPr>
-      <w:bookmarkStart w:id="16" w:name="_Toc26962596"/>
-      <w:r>
-        <w:t>Czcionka do gry</w:t>
-      </w:r>
-      <w:bookmarkEnd w:id="16"/>
+      <w:bookmarkStart w:id="21" w:name="_Toc26962601"/>
+      <w:r>
+        <w:lastRenderedPageBreak/>
+        <w:t>Wyświetlanie karty zadań</w:t>
+      </w:r>
+      <w:bookmarkEnd w:id="21"/>
     </w:p>
     <w:p>
       <w:pPr>
         <w:pStyle w:val="Nagwek2"/>
       </w:pPr>
-      <w:bookmarkStart w:id="17" w:name="_Toc26962597"/>
-      <w:r>
-        <w:t>Elementy menu</w:t>
-      </w:r>
-      <w:bookmarkEnd w:id="17"/>
-    </w:p>
-    <w:p>
-      <w:pPr>
-        <w:pStyle w:val="Nagwek1"/>
-      </w:pPr>
-      <w:bookmarkStart w:id="18" w:name="_Toc26962598"/>
-      <w:r>
-        <w:t>PROGRAMIŚCI</w:t>
-      </w:r>
-      <w:bookmarkEnd w:id="18"/>
-    </w:p>
-    <w:p>
-      <w:pPr>
-        <w:pStyle w:val="Nagwek2"/>
-      </w:pPr>
-      <w:bookmarkStart w:id="19" w:name="_Toc26962599"/>
-      <w:r>
-        <w:t>Uruchamianie gry</w:t>
-      </w:r>
-      <w:bookmarkEnd w:id="19"/>
-    </w:p>
-    <w:p>
-      <w:pPr>
-        <w:pStyle w:val="Nagwek2"/>
-      </w:pPr>
-      <w:bookmarkStart w:id="20" w:name="_Toc26962600"/>
-      <w:r>
-        <w:t>Tworzenie zestawu kart zadań</w:t>
-      </w:r>
-      <w:bookmarkEnd w:id="20"/>
-    </w:p>
-    <w:p>
-      <w:pPr>
-        <w:pStyle w:val="Nagwek2"/>
-      </w:pPr>
-      <w:bookmarkStart w:id="21" w:name="_Toc26962601"/>
-      <w:r>
-        <w:t>Wyświetlanie karty zadań</w:t>
-      </w:r>
-      <w:bookmarkEnd w:id="21"/>
-    </w:p>
-    <w:p>
-      <w:pPr>
-        <w:pStyle w:val="Nagwek2"/>
-      </w:pPr>
       <w:bookmarkStart w:id="22" w:name="_Toc26962602"/>
       <w:r>
-        <w:lastRenderedPageBreak/>
         <w:t>Dodawanie karty zadań i sprawdzanie czy nie przekracza maksymalnej liczby</w:t>
       </w:r>
       <w:bookmarkEnd w:id="22"/>
@@ -2100,7 +2134,6 @@
         <w:spacing w:after="200" w:line="276" w:lineRule="auto"/>
         <w:rPr>
           <w:rFonts w:ascii="Calibri" w:hAnsi="Calibri" w:cs="Calibri"/>
-          <w:lang w:val="en-US"/>
         </w:rPr>
       </w:pPr>
       <w:r>
@@ -2712,13 +2745,57 @@
     <w:lsdException w:name="HTML Sample" w:semiHidden="1" w:unhideWhenUsed="1"/>
     <w:lsdException w:name="HTML Typewriter" w:semiHidden="1" w:unhideWhenUsed="1"/>
     <w:lsdException w:name="HTML Variable" w:semiHidden="1" w:unhideWhenUsed="1"/>
+    <w:lsdException w:name="Normal Table" w:semiHidden="1" w:unhideWhenUsed="1"/>
     <w:lsdException w:name="annotation subject" w:semiHidden="1" w:unhideWhenUsed="1"/>
     <w:lsdException w:name="No List" w:semiHidden="1" w:unhideWhenUsed="1"/>
     <w:lsdException w:name="Outline List 1" w:semiHidden="1" w:unhideWhenUsed="1"/>
     <w:lsdException w:name="Outline List 2" w:semiHidden="1" w:unhideWhenUsed="1"/>
     <w:lsdException w:name="Outline List 3" w:semiHidden="1" w:unhideWhenUsed="1"/>
+    <w:lsdException w:name="Table Simple 1" w:semiHidden="1" w:unhideWhenUsed="1"/>
+    <w:lsdException w:name="Table Simple 2" w:semiHidden="1" w:unhideWhenUsed="1"/>
+    <w:lsdException w:name="Table Simple 3" w:semiHidden="1" w:unhideWhenUsed="1"/>
+    <w:lsdException w:name="Table Classic 1" w:semiHidden="1" w:unhideWhenUsed="1"/>
+    <w:lsdException w:name="Table Classic 2" w:semiHidden="1" w:unhideWhenUsed="1"/>
+    <w:lsdException w:name="Table Classic 3" w:semiHidden="1" w:unhideWhenUsed="1"/>
+    <w:lsdException w:name="Table Classic 4" w:semiHidden="1" w:unhideWhenUsed="1"/>
+    <w:lsdException w:name="Table Colorful 1" w:semiHidden="1" w:unhideWhenUsed="1"/>
+    <w:lsdException w:name="Table Colorful 2" w:semiHidden="1" w:unhideWhenUsed="1"/>
+    <w:lsdException w:name="Table Colorful 3" w:semiHidden="1" w:unhideWhenUsed="1"/>
+    <w:lsdException w:name="Table Columns 1" w:semiHidden="1" w:unhideWhenUsed="1"/>
+    <w:lsdException w:name="Table Columns 2" w:semiHidden="1" w:unhideWhenUsed="1"/>
+    <w:lsdException w:name="Table Columns 3" w:semiHidden="1" w:unhideWhenUsed="1"/>
+    <w:lsdException w:name="Table Columns 4" w:semiHidden="1" w:unhideWhenUsed="1"/>
+    <w:lsdException w:name="Table Columns 5" w:semiHidden="1" w:unhideWhenUsed="1"/>
+    <w:lsdException w:name="Table Grid 1" w:semiHidden="1" w:unhideWhenUsed="1"/>
+    <w:lsdException w:name="Table Grid 2" w:semiHidden="1" w:unhideWhenUsed="1"/>
+    <w:lsdException w:name="Table Grid 3" w:semiHidden="1" w:unhideWhenUsed="1"/>
+    <w:lsdException w:name="Table Grid 4" w:semiHidden="1" w:unhideWhenUsed="1"/>
+    <w:lsdException w:name="Table Grid 5" w:semiHidden="1" w:unhideWhenUsed="1"/>
+    <w:lsdException w:name="Table Grid 6" w:semiHidden="1" w:unhideWhenUsed="1"/>
+    <w:lsdException w:name="Table Grid 7" w:semiHidden="1" w:unhideWhenUsed="1"/>
+    <w:lsdException w:name="Table Grid 8" w:semiHidden="1" w:unhideWhenUsed="1"/>
+    <w:lsdException w:name="Table List 1" w:semiHidden="1" w:unhideWhenUsed="1"/>
+    <w:lsdException w:name="Table List 2" w:semiHidden="1" w:unhideWhenUsed="1"/>
+    <w:lsdException w:name="Table List 3" w:semiHidden="1" w:unhideWhenUsed="1"/>
+    <w:lsdException w:name="Table List 4" w:semiHidden="1" w:unhideWhenUsed="1"/>
+    <w:lsdException w:name="Table List 5" w:semiHidden="1" w:unhideWhenUsed="1"/>
+    <w:lsdException w:name="Table List 6" w:semiHidden="1" w:unhideWhenUsed="1"/>
+    <w:lsdException w:name="Table List 7" w:semiHidden="1" w:unhideWhenUsed="1"/>
+    <w:lsdException w:name="Table List 8" w:semiHidden="1" w:unhideWhenUsed="1"/>
+    <w:lsdException w:name="Table 3D effects 1" w:semiHidden="1" w:unhideWhenUsed="1"/>
+    <w:lsdException w:name="Table 3D effects 2" w:semiHidden="1" w:unhideWhenUsed="1"/>
+    <w:lsdException w:name="Table 3D effects 3" w:semiHidden="1" w:unhideWhenUsed="1"/>
+    <w:lsdException w:name="Table Contemporary" w:semiHidden="1" w:unhideWhenUsed="1"/>
+    <w:lsdException w:name="Table Elegant" w:semiHidden="1" w:unhideWhenUsed="1"/>
+    <w:lsdException w:name="Table Professional" w:semiHidden="1" w:unhideWhenUsed="1"/>
+    <w:lsdException w:name="Table Subtle 1" w:semiHidden="1" w:unhideWhenUsed="1"/>
+    <w:lsdException w:name="Table Subtle 2" w:semiHidden="1" w:unhideWhenUsed="1"/>
+    <w:lsdException w:name="Table Web 1" w:semiHidden="1" w:unhideWhenUsed="1"/>
+    <w:lsdException w:name="Table Web 2" w:semiHidden="1" w:unhideWhenUsed="1"/>
+    <w:lsdException w:name="Table Web 3" w:semiHidden="1" w:unhideWhenUsed="1"/>
     <w:lsdException w:name="Balloon Text" w:semiHidden="1" w:unhideWhenUsed="1"/>
     <w:lsdException w:name="Table Grid" w:uiPriority="39"/>
+    <w:lsdException w:name="Table Theme" w:semiHidden="1" w:unhideWhenUsed="1"/>
     <w:lsdException w:name="Placeholder Text" w:semiHidden="1"/>
     <w:lsdException w:name="No Spacing" w:uiPriority="1" w:qFormat="1"/>
     <w:lsdException w:name="Light Shading" w:uiPriority="60"/>
@@ -3453,7 +3530,7 @@
 </file>
 
 <file path=customXml/itemProps1.xml><?xml version="1.0" encoding="utf-8"?>
-<ds:datastoreItem xmlns:ds="http://schemas.openxmlformats.org/officeDocument/2006/customXml" ds:itemID="{052A421B-E9B2-4D40-B8E2-4B362E705DC7}">
+<ds:datastoreItem xmlns:ds="http://schemas.openxmlformats.org/officeDocument/2006/customXml" ds:itemID="{0282F553-5AF0-41A4-9DEE-35BEC3E37D44}">
   <ds:schemaRefs>
     <ds:schemaRef ds:uri="http://schemas.openxmlformats.org/officeDocument/2006/bibliography"/>
   </ds:schemaRefs>

</xml_diff>

<commit_message>
Roadmap nowa wersja Unity
</commit_message>
<xml_diff>
--- a/Dokumentacja/Roadmap.docx
+++ b/Dokumentacja/Roadmap.docx
@@ -1,6 +1,6 @@
 
 <file path=word/document.xml><?xml version="1.0" encoding="utf-8"?>
-<w:document xmlns:wpc="http://schemas.microsoft.com/office/word/2010/wordprocessingCanvas" xmlns:cx="http://schemas.microsoft.com/office/drawing/2014/chartex" xmlns:cx1="http://schemas.microsoft.com/office/drawing/2015/9/8/chartex" xmlns:mc="http://schemas.openxmlformats.org/markup-compatibility/2006" xmlns:o="urn:schemas-microsoft-com:office:office" xmlns:r="http://schemas.openxmlformats.org/officeDocument/2006/relationships" xmlns:m="http://schemas.openxmlformats.org/officeDocument/2006/math" xmlns:v="urn:schemas-microsoft-com:vml" xmlns:wp14="http://schemas.microsoft.com/office/word/2010/wordprocessingDrawing" xmlns:wp="http://schemas.openxmlformats.org/drawingml/2006/wordprocessingDrawing" xmlns:w10="urn:schemas-microsoft-com:office:word" xmlns:w="http://schemas.openxmlformats.org/wordprocessingml/2006/main" xmlns:w14="http://schemas.microsoft.com/office/word/2010/wordml" xmlns:w15="http://schemas.microsoft.com/office/word/2012/wordml" xmlns:w16se="http://schemas.microsoft.com/office/word/2015/wordml/symex" xmlns:wpg="http://schemas.microsoft.com/office/word/2010/wordprocessingGroup" xmlns:wpi="http://schemas.microsoft.com/office/word/2010/wordprocessingInk" xmlns:wne="http://schemas.microsoft.com/office/word/2006/wordml" xmlns:wps="http://schemas.microsoft.com/office/word/2010/wordprocessingShape" mc:Ignorable="w14 w15 w16se wp14">
+<w:document xmlns:ve="http://schemas.openxmlformats.org/markup-compatibility/2006" xmlns:o="urn:schemas-microsoft-com:office:office" xmlns:r="http://schemas.openxmlformats.org/officeDocument/2006/relationships" xmlns:m="http://schemas.openxmlformats.org/officeDocument/2006/math" xmlns:v="urn:schemas-microsoft-com:vml" xmlns:wp="http://schemas.openxmlformats.org/drawingml/2006/wordprocessingDrawing" xmlns:w10="urn:schemas-microsoft-com:office:word" xmlns:w="http://schemas.openxmlformats.org/wordprocessingml/2006/main" xmlns:wne="http://schemas.microsoft.com/office/word/2006/wordml">
   <w:body>
     <w:p>
       <w:pPr>
@@ -529,14 +529,7 @@
             <w:rStyle w:val="czeindeksu"/>
             <w:webHidden/>
           </w:rPr>
-          <w:t>Rozpisać para</w:t>
-        </w:r>
-        <w:r>
-          <w:rPr>
-            <w:rStyle w:val="czeindeksu"/>
-            <w:webHidden/>
-          </w:rPr>
-          <w:t>metry kart zadań</w:t>
+          <w:t>Rozpisać parametry kart zadań</w:t>
         </w:r>
         <w:r>
           <w:rPr>
@@ -941,13 +934,7 @@
           <w:rPr>
             <w:webHidden/>
           </w:rPr>
-          <w:instrText>PAGEREF _To</w:instrText>
-        </w:r>
-        <w:r>
-          <w:rPr>
-            <w:webHidden/>
-          </w:rPr>
-          <w:instrText>c27157872 \h</w:instrText>
+          <w:instrText>PAGEREF _Toc27157872 \h</w:instrText>
         </w:r>
         <w:r>
           <w:rPr>
@@ -1047,14 +1034,7 @@
             <w:rStyle w:val="czeindeksu"/>
             <w:webHidden/>
           </w:rPr>
-          <w:t xml:space="preserve">Ekranu </w:t>
-        </w:r>
-        <w:r>
-          <w:rPr>
-            <w:rStyle w:val="czeindeksu"/>
-            <w:webHidden/>
-          </w:rPr>
-          <w:t>ładowania</w:t>
+          <w:t>Ekranu ładowania</w:t>
         </w:r>
         <w:r>
           <w:rPr>
@@ -1278,14 +1258,7 @@
             <w:rStyle w:val="czeindeksu"/>
             <w:webHidden/>
           </w:rPr>
-          <w:t>PlaceHo</w:t>
-        </w:r>
-        <w:r>
-          <w:rPr>
-            <w:rStyle w:val="czeindeksu"/>
-            <w:webHidden/>
-          </w:rPr>
-          <w:t>lder do kart zadań, kart gracza i powerUp’ów.</w:t>
+          <w:t>PlaceHolder do kart zadań, kart gracza i powerUp’ów.</w:t>
         </w:r>
         <w:r>
           <w:rPr>
@@ -1745,13 +1718,7 @@
           <w:rPr>
             <w:webHidden/>
           </w:rPr>
-          <w:instrText>PAGEREF _Toc2</w:instrText>
-        </w:r>
-        <w:r>
-          <w:rPr>
-            <w:webHidden/>
-          </w:rPr>
-          <w:instrText>7157886 \h</w:instrText>
+          <w:instrText>PAGEREF _Toc27157886 \h</w:instrText>
         </w:r>
         <w:r>
           <w:rPr>
@@ -1869,13 +1836,7 @@
         <w:rPr>
           <w:rFonts w:cs="Calibri"/>
         </w:rPr>
-        <w:t>Trzeba uporządkować strukturę katalogów, czyli gdzie jaki rodzaj plików będzie i stworzyć odpowiednie katalogi. Nie stos</w:t>
-      </w:r>
-      <w:r>
-        <w:rPr>
-          <w:rFonts w:cs="Calibri"/>
-        </w:rPr>
-        <w:t xml:space="preserve">ujemy polskich znaków w nazwach plików i katalogów, nie stosujemy spacji, używamy </w:t>
+        <w:t xml:space="preserve">Trzeba uporządkować strukturę katalogów, czyli gdzie jaki rodzaj plików będzie i stworzyć odpowiednie katalogi. Nie stosujemy polskich znaków w nazwach plików i katalogów, nie stosujemy spacji, używamy </w:t>
       </w:r>
       <w:proofErr w:type="spellStart"/>
       <w:r>
@@ -1968,14 +1929,7 @@
           <w:sz w:val="20"/>
           <w:szCs w:val="20"/>
         </w:rPr>
-        <w:t>2. Potasuj 48 kart zadań i rozdaj po 3</w:t>
-      </w:r>
-      <w:r>
-        <w:rPr>
-          <w:sz w:val="20"/>
-          <w:szCs w:val="20"/>
-        </w:rPr>
-        <w:t xml:space="preserve"> karty.</w:t>
+        <w:t>2. Potasuj 48 kart zadań i rozdaj po 3 karty.</w:t>
       </w:r>
       <w:r>
         <w:rPr>
@@ -2027,7 +1981,7 @@
                     </pic:cNvPicPr>
                   </pic:nvPicPr>
                   <pic:blipFill>
-                    <a:blip r:embed="rId6"/>
+                    <a:blip r:embed="rId6" cstate="print"/>
                     <a:stretch>
                       <a:fillRect/>
                     </a:stretch>
@@ -2129,7 +2083,7 @@
                     </pic:cNvPicPr>
                   </pic:nvPicPr>
                   <pic:blipFill>
-                    <a:blip r:embed="rId7"/>
+                    <a:blip r:embed="rId7" cstate="print"/>
                     <a:stretch>
                       <a:fillRect/>
                     </a:stretch>
@@ -2236,7 +2190,7 @@
                     </pic:cNvPicPr>
                   </pic:nvPicPr>
                   <pic:blipFill>
-                    <a:blip r:embed="rId8"/>
+                    <a:blip r:embed="rId8" cstate="print"/>
                     <a:stretch>
                       <a:fillRect/>
                     </a:stretch>
@@ -2261,14 +2215,7 @@
           <w:sz w:val="20"/>
           <w:szCs w:val="20"/>
         </w:rPr>
-        <w:t xml:space="preserve">5. Zadanie polega na zebraniu </w:t>
-      </w:r>
-      <w:r>
-        <w:rPr>
-          <w:sz w:val="20"/>
-          <w:szCs w:val="20"/>
-        </w:rPr>
-        <w:t>liczby punktów nie mniejszej niż na wyłożonej karcie, w tym samym kolorze.</w:t>
+        <w:t>5. Zadanie polega na zebraniu liczby punktów nie mniejszej niż na wyłożonej karcie, w tym samym kolorze.</w:t>
       </w:r>
     </w:p>
     <w:p>
@@ -2388,7 +2335,7 @@
                     </pic:cNvPicPr>
                   </pic:nvPicPr>
                   <pic:blipFill>
-                    <a:blip r:embed="rId8"/>
+                    <a:blip r:embed="rId8" cstate="print"/>
                     <a:stretch>
                       <a:fillRect/>
                     </a:stretch>
@@ -2454,15 +2401,7 @@
           <w:sz w:val="20"/>
           <w:szCs w:val="20"/>
         </w:rPr>
-        <w:t>ZIELON</w:t>
-      </w:r>
-      <w:r>
-        <w:rPr>
-          <w:color w:val="92D050"/>
-          <w:sz w:val="20"/>
-          <w:szCs w:val="20"/>
-        </w:rPr>
-        <w:t>E</w:t>
+        <w:t>ZIELONE</w:t>
       </w:r>
       <w:r>
         <w:rPr>
@@ -2536,7 +2475,7 @@
                     </pic:cNvPicPr>
                   </pic:nvPicPr>
                   <pic:blipFill>
-                    <a:blip r:embed="rId9"/>
+                    <a:blip r:embed="rId9" cstate="print"/>
                     <a:stretch>
                       <a:fillRect/>
                     </a:stretch>
@@ -2588,7 +2527,7 @@
                     </pic:cNvPicPr>
                   </pic:nvPicPr>
                   <pic:blipFill>
-                    <a:blip r:embed="rId8"/>
+                    <a:blip r:embed="rId8" cstate="print"/>
                     <a:stretch>
                       <a:fillRect/>
                     </a:stretch>
@@ -2723,14 +2662,7 @@
           <w:sz w:val="20"/>
           <w:szCs w:val="20"/>
         </w:rPr>
-        <w:t>8. OPCJONALNIE: Punkty z karty można</w:t>
-      </w:r>
-      <w:r>
-        <w:rPr>
-          <w:sz w:val="20"/>
-          <w:szCs w:val="20"/>
-        </w:rPr>
-        <w:t xml:space="preserve"> jednokrotnie przemnożyć przez mnożnik z innej karty – karta zostanie zużyta na zwiększenie wartości innej karty.</w:t>
+        <w:t>8. OPCJONALNIE: Punkty z karty można jednokrotnie przemnożyć przez mnożnik z innej karty – karta zostanie zużyta na zwiększenie wartości innej karty.</w:t>
       </w:r>
     </w:p>
     <w:p>
@@ -2773,7 +2705,7 @@
                     </pic:cNvPicPr>
                   </pic:nvPicPr>
                   <pic:blipFill>
-                    <a:blip r:embed="rId6"/>
+                    <a:blip r:embed="rId6" cstate="print"/>
                     <a:stretch>
                       <a:fillRect/>
                     </a:stretch>
@@ -2825,7 +2757,7 @@
                     </pic:cNvPicPr>
                   </pic:nvPicPr>
                   <pic:blipFill>
-                    <a:blip r:embed="rId10"/>
+                    <a:blip r:embed="rId10" cstate="print"/>
                     <a:stretch>
                       <a:fillRect/>
                     </a:stretch>
@@ -2877,7 +2809,7 @@
                     </pic:cNvPicPr>
                   </pic:nvPicPr>
                   <pic:blipFill>
-                    <a:blip r:embed="rId11"/>
+                    <a:blip r:embed="rId11" cstate="print"/>
                     <a:stretch>
                       <a:fillRect/>
                     </a:stretch>
@@ -2929,7 +2861,7 @@
                     </pic:cNvPicPr>
                   </pic:nvPicPr>
                   <pic:blipFill>
-                    <a:blip r:embed="rId9"/>
+                    <a:blip r:embed="rId9" cstate="print"/>
                     <a:stretch>
                       <a:fillRect/>
                     </a:stretch>
@@ -2981,7 +2913,7 @@
                     </pic:cNvPicPr>
                   </pic:nvPicPr>
                   <pic:blipFill>
-                    <a:blip r:embed="rId8"/>
+                    <a:blip r:embed="rId8" cstate="print"/>
                     <a:stretch>
                       <a:fillRect/>
                     </a:stretch>
@@ -3041,7 +2973,7 @@
                     </pic:cNvPicPr>
                   </pic:nvPicPr>
                   <pic:blipFill>
-                    <a:blip r:embed="rId12"/>
+                    <a:blip r:embed="rId12" cstate="print"/>
                     <a:stretch>
                       <a:fillRect/>
                     </a:stretch>
@@ -3174,14 +3106,7 @@
           <w:sz w:val="20"/>
           <w:szCs w:val="20"/>
         </w:rPr>
-        <w:t>9. Jeżeli gracz dodał dokładnie tyle punktów ile jest na karcie zadania otrzymuje większą</w:t>
-      </w:r>
-      <w:r>
-        <w:rPr>
-          <w:sz w:val="20"/>
-          <w:szCs w:val="20"/>
-        </w:rPr>
-        <w:t xml:space="preserve"> liczbę Punktów Zwycięstwa (tę przy znaku „=”).</w:t>
+        <w:t>9. Jeżeli gracz dodał dokładnie tyle punktów ile jest na karcie zadania otrzymuje większą liczbę Punktów Zwycięstwa (tę przy znaku „=”).</w:t>
       </w:r>
     </w:p>
     <w:p>
@@ -3240,7 +3165,7 @@
                     </pic:cNvPicPr>
                   </pic:nvPicPr>
                   <pic:blipFill>
-                    <a:blip r:embed="rId12"/>
+                    <a:blip r:embed="rId12" cstate="print"/>
                     <a:stretch>
                       <a:fillRect/>
                     </a:stretch>
@@ -3292,7 +3217,7 @@
                     </pic:cNvPicPr>
                   </pic:nvPicPr>
                   <pic:blipFill>
-                    <a:blip r:embed="rId6"/>
+                    <a:blip r:embed="rId6" cstate="print"/>
                     <a:stretch>
                       <a:fillRect/>
                     </a:stretch>
@@ -3344,7 +3269,7 @@
                     </pic:cNvPicPr>
                   </pic:nvPicPr>
                   <pic:blipFill>
-                    <a:blip r:embed="rId10"/>
+                    <a:blip r:embed="rId10" cstate="print"/>
                     <a:stretch>
                       <a:fillRect/>
                     </a:stretch>
@@ -3396,7 +3321,7 @@
                     </pic:cNvPicPr>
                   </pic:nvPicPr>
                   <pic:blipFill>
-                    <a:blip r:embed="rId11"/>
+                    <a:blip r:embed="rId11" cstate="print"/>
                     <a:stretch>
                       <a:fillRect/>
                     </a:stretch>
@@ -3448,7 +3373,7 @@
                     </pic:cNvPicPr>
                   </pic:nvPicPr>
                   <pic:blipFill>
-                    <a:blip r:embed="rId9"/>
+                    <a:blip r:embed="rId9" cstate="print"/>
                     <a:stretch>
                       <a:fillRect/>
                     </a:stretch>
@@ -3500,7 +3425,7 @@
                     </pic:cNvPicPr>
                   </pic:nvPicPr>
                   <pic:blipFill>
-                    <a:blip r:embed="rId8"/>
+                    <a:blip r:embed="rId8" cstate="print"/>
                     <a:stretch>
                       <a:fillRect/>
                     </a:stretch>
@@ -3732,7 +3657,7 @@
                     </pic:cNvPicPr>
                   </pic:nvPicPr>
                   <pic:blipFill>
-                    <a:blip r:embed="rId6"/>
+                    <a:blip r:embed="rId6" cstate="print"/>
                     <a:stretch>
                       <a:fillRect/>
                     </a:stretch>
@@ -3784,7 +3709,7 @@
                     </pic:cNvPicPr>
                   </pic:nvPicPr>
                   <pic:blipFill>
-                    <a:blip r:embed="rId10"/>
+                    <a:blip r:embed="rId10" cstate="print"/>
                     <a:stretch>
                       <a:fillRect/>
                     </a:stretch>
@@ -3836,7 +3761,7 @@
                     </pic:cNvPicPr>
                   </pic:nvPicPr>
                   <pic:blipFill>
-                    <a:blip r:embed="rId11"/>
+                    <a:blip r:embed="rId11" cstate="print"/>
                     <a:stretch>
                       <a:fillRect/>
                     </a:stretch>
@@ -3888,7 +3813,7 @@
                     </pic:cNvPicPr>
                   </pic:nvPicPr>
                   <pic:blipFill>
-                    <a:blip r:embed="rId9"/>
+                    <a:blip r:embed="rId9" cstate="print"/>
                     <a:stretch>
                       <a:fillRect/>
                     </a:stretch>
@@ -3940,7 +3865,7 @@
                     </pic:cNvPicPr>
                   </pic:nvPicPr>
                   <pic:blipFill>
-                    <a:blip r:embed="rId8"/>
+                    <a:blip r:embed="rId8" cstate="print"/>
                     <a:stretch>
                       <a:fillRect/>
                     </a:stretch>
@@ -4008,7 +3933,7 @@
                     </pic:cNvPicPr>
                   </pic:nvPicPr>
                   <pic:blipFill>
-                    <a:blip r:embed="rId12"/>
+                    <a:blip r:embed="rId12" cstate="print"/>
                     <a:stretch>
                       <a:fillRect/>
                     </a:stretch>
@@ -4276,14 +4201,7 @@
           <w:sz w:val="20"/>
           <w:szCs w:val="20"/>
         </w:rPr>
-        <w:t xml:space="preserve">12. W talii w rękach gracz może mieć max. </w:t>
-      </w:r>
-      <w:r>
-        <w:rPr>
-          <w:sz w:val="20"/>
-          <w:szCs w:val="20"/>
-        </w:rPr>
-        <w:t>10 kart, jeżeli ma więcej to musi część kart odłożyć.</w:t>
+        <w:t>12. W talii w rękach gracz może mieć max. 10 kart, jeżeli ma więcej to musi część kart odłożyć.</w:t>
       </w:r>
     </w:p>
     <w:p>
@@ -4352,14 +4270,7 @@
           <w:sz w:val="20"/>
           <w:szCs w:val="20"/>
         </w:rPr>
-        <w:t>15. Osoba która po 30 min. posiada wi</w:t>
-      </w:r>
-      <w:r>
-        <w:rPr>
-          <w:sz w:val="20"/>
-          <w:szCs w:val="20"/>
-        </w:rPr>
-        <w:t>ęcej Punktów Zwycięstwa wygrywa.</w:t>
+        <w:t>15. Osoba która po 30 min. posiada więcej Punktów Zwycięstwa wygrywa.</w:t>
       </w:r>
     </w:p>
     <w:p>
@@ -4401,7 +4312,7 @@
                     </pic:cNvPicPr>
                   </pic:nvPicPr>
                   <pic:blipFill>
-                    <a:blip r:embed="rId13"/>
+                    <a:blip r:embed="rId13" cstate="print"/>
                     <a:stretch>
                       <a:fillRect/>
                     </a:stretch>
@@ -4460,7 +4371,7 @@
                     </pic:cNvPicPr>
                   </pic:nvPicPr>
                   <pic:blipFill>
-                    <a:blip r:embed="rId14"/>
+                    <a:blip r:embed="rId14" cstate="print"/>
                     <a:stretch>
                       <a:fillRect/>
                     </a:stretch>
@@ -4527,7 +4438,7 @@
                     </pic:cNvPicPr>
                   </pic:nvPicPr>
                   <pic:blipFill>
-                    <a:blip r:embed="rId15"/>
+                    <a:blip r:embed="rId15" cstate="print"/>
                     <a:stretch>
                       <a:fillRect/>
                     </a:stretch>
@@ -4595,7 +4506,7 @@
                     </pic:cNvPicPr>
                   </pic:nvPicPr>
                   <pic:blipFill>
-                    <a:blip r:embed="rId16"/>
+                    <a:blip r:embed="rId16" cstate="print"/>
                     <a:stretch>
                       <a:fillRect/>
                     </a:stretch>
@@ -4669,7 +4580,7 @@
                     </pic:cNvPicPr>
                   </pic:nvPicPr>
                   <pic:blipFill>
-                    <a:blip r:embed="rId17"/>
+                    <a:blip r:embed="rId17" cstate="print"/>
                     <a:stretch>
                       <a:fillRect/>
                     </a:stretch>
@@ -4716,14 +4627,7 @@
           <w:szCs w:val="20"/>
         </w:rPr>
         <w:tab/>
-        <w:t xml:space="preserve">0 x 10 + 1 x 8 </w:t>
-      </w:r>
-      <w:r>
-        <w:rPr>
-          <w:sz w:val="20"/>
-          <w:szCs w:val="20"/>
-        </w:rPr>
-        <w:t xml:space="preserve">= </w:t>
+        <w:t xml:space="preserve">0 x 10 + 1 x 8 = </w:t>
       </w:r>
       <w:r>
         <w:rPr>
@@ -4792,10 +4696,7 @@
     </w:p>
     <w:p>
       <w:r>
-        <w:t xml:space="preserve">Wstępny mechanizm </w:t>
-      </w:r>
-      <w:r>
-        <w:t>przyznawania punktów zwycięstwa (PZ):</w:t>
+        <w:t>Wstępny mechanizm przyznawania punktów zwycięstwa (PZ):</w:t>
       </w:r>
     </w:p>
     <w:p>
@@ -4805,10 +4706,7 @@
     </w:p>
     <w:p>
       <w:r>
-        <w:t>Za przekroczenie automatyczne zmniejszenie PZ o 25%, następnie zmniejszanie liniowo o 10% pozostających punktów PZ za każde rozpoczęte 10% wartości do uzbi</w:t>
-      </w:r>
-      <w:r>
-        <w:t>erania.</w:t>
+        <w:t>Za przekroczenie automatyczne zmniejszenie PZ o 25%, następnie zmniejszanie liniowo o 10% pozostających punktów PZ za każde rozpoczęte 10% wartości do uzbierania.</w:t>
       </w:r>
     </w:p>
     <w:p>
@@ -4823,7 +4721,6 @@
     </w:p>
     <w:p>
       <w:r>
-        <w:lastRenderedPageBreak/>
         <w:t xml:space="preserve">Zadanie 57pkt, wykonane 63pkt, PZ = </w:t>
       </w:r>
       <m:oMath>
@@ -4856,13 +4753,7 @@
           <w:rPr>
             <w:rFonts w:ascii="Cambria Math" w:hAnsi="Cambria Math"/>
           </w:rPr>
-          <m:t>∙</m:t>
-        </m:r>
-        <m:r>
-          <w:rPr>
-            <w:rFonts w:ascii="Cambria Math" w:hAnsi="Cambria Math"/>
-          </w:rPr>
-          <m:t>0,25</m:t>
+          <m:t>∙0,25</m:t>
         </m:r>
         <m:sSup>
           <m:sSupPr>
@@ -4877,13 +4768,7 @@
               <w:rPr>
                 <w:rFonts w:ascii="Cambria Math" w:hAnsi="Cambria Math"/>
               </w:rPr>
-              <m:t>∙</m:t>
-            </m:r>
-            <m:r>
-              <w:rPr>
-                <w:rFonts w:ascii="Cambria Math" w:hAnsi="Cambria Math"/>
-              </w:rPr>
-              <m:t>0,1</m:t>
+              <m:t>∙0,1</m:t>
             </m:r>
           </m:e>
           <m:sup>
@@ -4963,6 +4848,7 @@
       <w:bookmarkStart w:id="5" w:name="_Toc27157864"/>
       <w:bookmarkEnd w:id="5"/>
       <w:r>
+        <w:lastRenderedPageBreak/>
         <w:t>Propozycje zmian</w:t>
       </w:r>
     </w:p>
@@ -5015,10 +4901,7 @@
         </w:numPr>
       </w:pPr>
       <w:r>
-        <w:t xml:space="preserve">Reguła </w:t>
-      </w:r>
-      <w:r>
-        <w:t>zmniejszana punktów zwycięstwa</w:t>
+        <w:t>Reguła zmniejszana punktów zwycięstwa</w:t>
       </w:r>
     </w:p>
     <w:p>
@@ -5070,10 +4953,7 @@
     </w:p>
     <w:p>
       <w:r>
-        <w:t>Trzeba wymyślić według jakich re</w:t>
-      </w:r>
-      <w:r>
-        <w:t>guł i kiedy się będą pojawiały</w:t>
+        <w:t>Trzeba wymyślić według jakich reguł i kiedy się będą pojawiały</w:t>
       </w:r>
     </w:p>
     <w:p>
@@ -5150,10 +5030,7 @@
         <w:t>Adrianna Ceynowa</w:t>
       </w:r>
       <w:r>
-        <w:t>,</w:t>
-      </w:r>
-      <w:r>
-        <w:t xml:space="preserve"> </w:t>
+        <w:t xml:space="preserve">, </w:t>
       </w:r>
       <w:r>
         <w:rPr>
@@ -5338,7 +5215,6 @@
         <w:rPr>
           <w:lang w:val="en-US"/>
         </w:rPr>
-        <w:lastRenderedPageBreak/>
         <w:t xml:space="preserve">1920x1080, </w:t>
       </w:r>
     </w:p>
@@ -5370,6 +5246,7 @@
         <w:rPr>
           <w:lang w:val="en-US"/>
         </w:rPr>
+        <w:lastRenderedPageBreak/>
         <w:t xml:space="preserve">PC: </w:t>
       </w:r>
     </w:p>
@@ -5440,23 +5317,7 @@
       </w:r>
       <w:proofErr w:type="spellStart"/>
       <w:r>
-        <w:t>Assets</w:t>
-      </w:r>
-      <w:proofErr w:type="spellEnd"/>
-      <w:r>
-        <w:t>\</w:t>
-      </w:r>
-      <w:proofErr w:type="spellStart"/>
-      <w:r>
-        <w:t>ConceptArts</w:t>
-      </w:r>
-      <w:proofErr w:type="spellEnd"/>
-      <w:r>
-        <w:t>\</w:t>
-      </w:r>
-      <w:proofErr w:type="spellStart"/>
-      <w:r>
-        <w:t>nazwa_pliku</w:t>
+        <w:t>Assets\ConceptArts\nazwa_pliku</w:t>
       </w:r>
       <w:proofErr w:type="spellEnd"/>
     </w:p>
@@ -5600,30 +5461,19 @@
     </w:p>
     <w:p>
       <w:r>
-        <w:t xml:space="preserve">Karty projektujemy w rozdzielczości 408x204, gotowe skalujemy do niższych rozdzielczości, </w:t>
-      </w:r>
-      <w:r>
-        <w:t xml:space="preserve">sprawdzając jakość i ewentualnie nanosząc poprawki. Gotowe pliki wgrywamy do </w:t>
+        <w:t xml:space="preserve">Karty projektujemy w rozdzielczości 408x204, gotowe skalujemy do niższych rozdzielczości, sprawdzając jakość i ewentualnie nanosząc poprawki. Gotowe pliki wgrywamy do </w:t>
       </w:r>
       <w:proofErr w:type="spellStart"/>
       <w:r>
-        <w:t>Assets</w:t>
+        <w:t>Assets\KartyGracza\system</w:t>
       </w:r>
       <w:proofErr w:type="spellEnd"/>
       <w:r>
-        <w:t>\</w:t>
+        <w:t xml:space="preserve"> </w:t>
       </w:r>
       <w:proofErr w:type="spellStart"/>
       <w:r>
-        <w:t>KartyGracza</w:t>
-      </w:r>
-      <w:proofErr w:type="spellEnd"/>
-      <w:r>
-        <w:t>\system operacyjny\</w:t>
-      </w:r>
-      <w:proofErr w:type="spellStart"/>
-      <w:r>
-        <w:t>nazwa_pliku</w:t>
+        <w:t>operacyjny\nazwa_pliku</w:t>
       </w:r>
       <w:proofErr w:type="spellEnd"/>
       <w:r>
@@ -5663,30 +5513,19 @@
       </w:r>
       <w:proofErr w:type="spellEnd"/>
       <w:r>
-        <w:t xml:space="preserve"> projektujemy w podstawowych rozdzielczościach ekranów. Gotowe pliki wgrywa</w:t>
-      </w:r>
-      <w:r>
-        <w:t xml:space="preserve">my do </w:t>
+        <w:t xml:space="preserve"> projektujemy w podstawowych rozdzielczościach ekranów. Gotowe pliki wgrywamy do </w:t>
       </w:r>
       <w:proofErr w:type="spellStart"/>
       <w:r>
-        <w:t>Assets</w:t>
+        <w:t>Assets\SplashScreen\system</w:t>
       </w:r>
       <w:proofErr w:type="spellEnd"/>
       <w:r>
-        <w:t>\</w:t>
+        <w:t xml:space="preserve"> </w:t>
       </w:r>
       <w:proofErr w:type="spellStart"/>
       <w:r>
-        <w:t>SplashScreen</w:t>
-      </w:r>
-      <w:proofErr w:type="spellEnd"/>
-      <w:r>
-        <w:t>\system operacyjny\</w:t>
-      </w:r>
-      <w:proofErr w:type="spellStart"/>
-      <w:r>
-        <w:t>nazwa_pliku</w:t>
+        <w:t>operacyjny\nazwa_pliku</w:t>
       </w:r>
       <w:proofErr w:type="spellEnd"/>
       <w:r>
@@ -5749,18 +5588,15 @@
       </w:r>
       <w:proofErr w:type="spellStart"/>
       <w:r>
-        <w:t>Assets</w:t>
+        <w:t>Assets\Cyfry\system</w:t>
       </w:r>
       <w:proofErr w:type="spellEnd"/>
       <w:r>
-        <w:t>\Cyfry\system operacyjny\</w:t>
+        <w:t xml:space="preserve"> </w:t>
       </w:r>
       <w:proofErr w:type="spellStart"/>
       <w:r>
-        <w:t>nazwa_</w:t>
-      </w:r>
-      <w:r>
-        <w:t>pliku</w:t>
+        <w:t>operacyjny\nazwa_pliku</w:t>
       </w:r>
       <w:proofErr w:type="spellEnd"/>
       <w:r>
@@ -5865,12 +5701,25 @@
       <w:proofErr w:type="spellEnd"/>
     </w:p>
     <w:p>
-      <w:r>
+      <w:pPr>
+        <w:rPr>
+          <w:strike/>
+        </w:rPr>
+      </w:pPr>
+      <w:r>
+        <w:rPr>
+          <w:strike/>
+        </w:rPr>
         <w:t>Korzystamy z Unity 2019.2.15f1</w:t>
       </w:r>
     </w:p>
     <w:p>
       <w:r>
+        <w:t>22.12.2019 przechodzimy na Unity 2019.2.17f</w:t>
+      </w:r>
+    </w:p>
+    <w:p>
+      <w:r>
         <w:t xml:space="preserve">2D </w:t>
       </w:r>
       <w:proofErr w:type="spellStart"/>
@@ -5879,10 +5728,7 @@
       </w:r>
       <w:proofErr w:type="spellEnd"/>
       <w:r>
-        <w:t>, tak jes</w:t>
-      </w:r>
-      <w:r>
-        <w:t xml:space="preserve">t na tutorialu </w:t>
+        <w:t xml:space="preserve">, tak jest na tutorialu </w:t>
       </w:r>
       <w:hyperlink r:id="rId18">
         <w:r>
@@ -5923,10 +5769,7 @@
     </w:p>
     <w:p>
       <w:r>
-        <w:t>Dodać wykluczenia z</w:t>
-      </w:r>
-      <w:r>
-        <w:t xml:space="preserve"> katalogu GIT żeby nie </w:t>
+        <w:t xml:space="preserve">Dodać wykluczenia z katalogu GIT żeby nie </w:t>
       </w:r>
       <w:proofErr w:type="spellStart"/>
       <w:r>
@@ -6091,8 +5934,8 @@
 </file>
 
 <file path=word/numbering.xml><?xml version="1.0" encoding="utf-8"?>
-<w:numbering xmlns:wpc="http://schemas.microsoft.com/office/word/2010/wordprocessingCanvas" xmlns:cx="http://schemas.microsoft.com/office/drawing/2014/chartex" xmlns:cx1="http://schemas.microsoft.com/office/drawing/2015/9/8/chartex" xmlns:mc="http://schemas.openxmlformats.org/markup-compatibility/2006" xmlns:o="urn:schemas-microsoft-com:office:office" xmlns:r="http://schemas.openxmlformats.org/officeDocument/2006/relationships" xmlns:m="http://schemas.openxmlformats.org/officeDocument/2006/math" xmlns:v="urn:schemas-microsoft-com:vml" xmlns:wp14="http://schemas.microsoft.com/office/word/2010/wordprocessingDrawing" xmlns:wp="http://schemas.openxmlformats.org/drawingml/2006/wordprocessingDrawing" xmlns:w10="urn:schemas-microsoft-com:office:word" xmlns:w="http://schemas.openxmlformats.org/wordprocessingml/2006/main" xmlns:w14="http://schemas.microsoft.com/office/word/2010/wordml" xmlns:w15="http://schemas.microsoft.com/office/word/2012/wordml" xmlns:w16se="http://schemas.microsoft.com/office/word/2015/wordml/symex" xmlns:wpg="http://schemas.microsoft.com/office/word/2010/wordprocessingGroup" xmlns:wpi="http://schemas.microsoft.com/office/word/2010/wordprocessingInk" xmlns:wne="http://schemas.microsoft.com/office/word/2006/wordml" xmlns:wps="http://schemas.microsoft.com/office/word/2010/wordprocessingShape" mc:Ignorable="w14 w15 w16se wp14">
-  <w:abstractNum w:abstractNumId="0" w15:restartNumberingAfterBreak="0">
+<w:numbering xmlns:ve="http://schemas.openxmlformats.org/markup-compatibility/2006" xmlns:o="urn:schemas-microsoft-com:office:office" xmlns:r="http://schemas.openxmlformats.org/officeDocument/2006/relationships" xmlns:m="http://schemas.openxmlformats.org/officeDocument/2006/math" xmlns:v="urn:schemas-microsoft-com:vml" xmlns:wp="http://schemas.openxmlformats.org/drawingml/2006/wordprocessingDrawing" xmlns:w10="urn:schemas-microsoft-com:office:word" xmlns:w="http://schemas.openxmlformats.org/wordprocessingml/2006/main" xmlns:wne="http://schemas.microsoft.com/office/word/2006/wordml">
+  <w:abstractNum w:abstractNumId="0">
     <w:nsid w:val="174437A4"/>
     <w:multiLevelType w:val="multilevel"/>
     <w:tmpl w:val="B890E416"/>
@@ -6178,7 +6021,7 @@
       </w:pPr>
     </w:lvl>
   </w:abstractNum>
-  <w:abstractNum w:abstractNumId="1" w15:restartNumberingAfterBreak="0">
+  <w:abstractNum w:abstractNumId="1">
     <w:nsid w:val="580E6209"/>
     <w:multiLevelType w:val="multilevel"/>
     <w:tmpl w:val="720A656A"/>
@@ -6264,7 +6107,7 @@
       </w:pPr>
     </w:lvl>
   </w:abstractNum>
-  <w:abstractNum w:abstractNumId="2" w15:restartNumberingAfterBreak="0">
+  <w:abstractNum w:abstractNumId="2">
     <w:nsid w:val="63B84859"/>
     <w:multiLevelType w:val="multilevel"/>
     <w:tmpl w:val="9962D486"/>
@@ -6350,7 +6193,7 @@
       </w:pPr>
     </w:lvl>
   </w:abstractNum>
-  <w:abstractNum w:abstractNumId="3" w15:restartNumberingAfterBreak="0">
+  <w:abstractNum w:abstractNumId="3">
     <w:nsid w:val="6780682D"/>
     <w:multiLevelType w:val="multilevel"/>
     <w:tmpl w:val="8B5006BC"/>
@@ -6436,7 +6279,7 @@
       </w:pPr>
     </w:lvl>
   </w:abstractNum>
-  <w:abstractNum w:abstractNumId="4" w15:restartNumberingAfterBreak="0">
+  <w:abstractNum w:abstractNumId="4">
     <w:nsid w:val="6A591768"/>
     <w:multiLevelType w:val="multilevel"/>
     <w:tmpl w:val="58A8832C"/>
@@ -6522,7 +6365,7 @@
       </w:pPr>
     </w:lvl>
   </w:abstractNum>
-  <w:abstractNum w:abstractNumId="5" w15:restartNumberingAfterBreak="0">
+  <w:abstractNum w:abstractNumId="5">
     <w:nsid w:val="6EB42C9D"/>
     <w:multiLevelType w:val="multilevel"/>
     <w:tmpl w:val="6E169D2A"/>
@@ -6608,7 +6451,7 @@
       </w:pPr>
     </w:lvl>
   </w:abstractNum>
-  <w:abstractNum w:abstractNumId="6" w15:restartNumberingAfterBreak="0">
+  <w:abstractNum w:abstractNumId="6">
     <w:nsid w:val="6F4A4161"/>
     <w:multiLevelType w:val="multilevel"/>
     <w:tmpl w:val="D946DDC8"/>
@@ -6694,7 +6537,7 @@
       </w:pPr>
     </w:lvl>
   </w:abstractNum>
-  <w:abstractNum w:abstractNumId="7" w15:restartNumberingAfterBreak="0">
+  <w:abstractNum w:abstractNumId="7">
     <w:nsid w:val="6F6426CD"/>
     <w:multiLevelType w:val="multilevel"/>
     <w:tmpl w:val="7B4EE432"/>
@@ -6817,7 +6660,7 @@
 </file>
 
 <file path=word/styles.xml><?xml version="1.0" encoding="utf-8"?>
-<w:styles xmlns:mc="http://schemas.openxmlformats.org/markup-compatibility/2006" xmlns:r="http://schemas.openxmlformats.org/officeDocument/2006/relationships" xmlns:w="http://schemas.openxmlformats.org/wordprocessingml/2006/main" xmlns:w14="http://schemas.microsoft.com/office/word/2010/wordml" xmlns:w15="http://schemas.microsoft.com/office/word/2012/wordml" xmlns:w16se="http://schemas.microsoft.com/office/word/2015/wordml/symex" mc:Ignorable="w14 w15 w16se">
+<w:styles xmlns:r="http://schemas.openxmlformats.org/officeDocument/2006/relationships" xmlns:w="http://schemas.openxmlformats.org/wordprocessingml/2006/main">
   <w:docDefaults>
     <w:rPrDefault>
       <w:rPr>
@@ -6829,378 +6672,144 @@
     </w:rPrDefault>
     <w:pPrDefault/>
   </w:docDefaults>
-  <w:latentStyles w:defLockedState="0" w:defUIPriority="99" w:defSemiHidden="0" w:defUnhideWhenUsed="0" w:defQFormat="0" w:count="371">
-    <w:lsdException w:name="Normal" w:uiPriority="0" w:qFormat="1"/>
-    <w:lsdException w:name="heading 1" w:uiPriority="9" w:qFormat="1"/>
-    <w:lsdException w:name="heading 2" w:semiHidden="1" w:uiPriority="9" w:unhideWhenUsed="1" w:qFormat="1"/>
-    <w:lsdException w:name="heading 3" w:semiHidden="1" w:uiPriority="9" w:unhideWhenUsed="1" w:qFormat="1"/>
-    <w:lsdException w:name="heading 4" w:semiHidden="1" w:uiPriority="9" w:unhideWhenUsed="1" w:qFormat="1"/>
-    <w:lsdException w:name="heading 5" w:semiHidden="1" w:uiPriority="9" w:unhideWhenUsed="1" w:qFormat="1"/>
-    <w:lsdException w:name="heading 6" w:semiHidden="1" w:uiPriority="9" w:unhideWhenUsed="1" w:qFormat="1"/>
-    <w:lsdException w:name="heading 7" w:semiHidden="1" w:uiPriority="9" w:unhideWhenUsed="1" w:qFormat="1"/>
-    <w:lsdException w:name="heading 8" w:semiHidden="1" w:uiPriority="9" w:unhideWhenUsed="1" w:qFormat="1"/>
-    <w:lsdException w:name="heading 9" w:semiHidden="1" w:uiPriority="9" w:unhideWhenUsed="1" w:qFormat="1"/>
-    <w:lsdException w:name="index 1" w:semiHidden="1" w:unhideWhenUsed="1"/>
-    <w:lsdException w:name="index 2" w:semiHidden="1" w:unhideWhenUsed="1"/>
-    <w:lsdException w:name="index 3" w:semiHidden="1" w:unhideWhenUsed="1"/>
-    <w:lsdException w:name="index 4" w:semiHidden="1" w:unhideWhenUsed="1"/>
-    <w:lsdException w:name="index 5" w:semiHidden="1" w:unhideWhenUsed="1"/>
-    <w:lsdException w:name="index 6" w:semiHidden="1" w:unhideWhenUsed="1"/>
-    <w:lsdException w:name="index 7" w:semiHidden="1" w:unhideWhenUsed="1"/>
-    <w:lsdException w:name="index 8" w:semiHidden="1" w:unhideWhenUsed="1"/>
-    <w:lsdException w:name="index 9" w:semiHidden="1" w:unhideWhenUsed="1"/>
-    <w:lsdException w:name="toc 1" w:semiHidden="1" w:uiPriority="39" w:unhideWhenUsed="1"/>
-    <w:lsdException w:name="toc 2" w:semiHidden="1" w:uiPriority="39" w:unhideWhenUsed="1"/>
-    <w:lsdException w:name="toc 3" w:semiHidden="1" w:uiPriority="39" w:unhideWhenUsed="1"/>
-    <w:lsdException w:name="toc 4" w:semiHidden="1" w:uiPriority="39" w:unhideWhenUsed="1"/>
-    <w:lsdException w:name="toc 5" w:semiHidden="1" w:uiPriority="39" w:unhideWhenUsed="1"/>
-    <w:lsdException w:name="toc 6" w:semiHidden="1" w:uiPriority="39" w:unhideWhenUsed="1"/>
-    <w:lsdException w:name="toc 7" w:semiHidden="1" w:uiPriority="39" w:unhideWhenUsed="1"/>
-    <w:lsdException w:name="toc 8" w:semiHidden="1" w:uiPriority="39" w:unhideWhenUsed="1"/>
-    <w:lsdException w:name="toc 9" w:semiHidden="1" w:uiPriority="39" w:unhideWhenUsed="1"/>
-    <w:lsdException w:name="Normal Indent" w:semiHidden="1" w:unhideWhenUsed="1"/>
-    <w:lsdException w:name="footnote text" w:semiHidden="1" w:unhideWhenUsed="1"/>
-    <w:lsdException w:name="annotation text" w:semiHidden="1" w:unhideWhenUsed="1"/>
-    <w:lsdException w:name="header" w:semiHidden="1" w:unhideWhenUsed="1"/>
-    <w:lsdException w:name="footer" w:semiHidden="1" w:unhideWhenUsed="1"/>
-    <w:lsdException w:name="index heading" w:semiHidden="1" w:unhideWhenUsed="1"/>
-    <w:lsdException w:name="caption" w:semiHidden="1" w:uiPriority="35" w:unhideWhenUsed="1" w:qFormat="1"/>
-    <w:lsdException w:name="table of figures" w:semiHidden="1" w:unhideWhenUsed="1"/>
-    <w:lsdException w:name="envelope address" w:semiHidden="1" w:unhideWhenUsed="1"/>
-    <w:lsdException w:name="envelope return" w:semiHidden="1" w:unhideWhenUsed="1"/>
-    <w:lsdException w:name="footnote reference" w:semiHidden="1" w:unhideWhenUsed="1"/>
-    <w:lsdException w:name="annotation reference" w:semiHidden="1" w:unhideWhenUsed="1"/>
-    <w:lsdException w:name="line number" w:semiHidden="1" w:unhideWhenUsed="1"/>
-    <w:lsdException w:name="page number" w:semiHidden="1" w:unhideWhenUsed="1"/>
-    <w:lsdException w:name="endnote reference" w:semiHidden="1" w:unhideWhenUsed="1"/>
-    <w:lsdException w:name="endnote text" w:semiHidden="1" w:unhideWhenUsed="1"/>
-    <w:lsdException w:name="table of authorities" w:semiHidden="1" w:unhideWhenUsed="1"/>
-    <w:lsdException w:name="macro" w:semiHidden="1" w:unhideWhenUsed="1"/>
-    <w:lsdException w:name="toa heading" w:semiHidden="1" w:unhideWhenUsed="1"/>
-    <w:lsdException w:name="List" w:semiHidden="1" w:unhideWhenUsed="1"/>
-    <w:lsdException w:name="List Bullet" w:semiHidden="1" w:unhideWhenUsed="1"/>
-    <w:lsdException w:name="List Number" w:semiHidden="1" w:unhideWhenUsed="1"/>
-    <w:lsdException w:name="List 2" w:semiHidden="1" w:unhideWhenUsed="1"/>
-    <w:lsdException w:name="List 3" w:semiHidden="1" w:unhideWhenUsed="1"/>
-    <w:lsdException w:name="List 4" w:semiHidden="1" w:unhideWhenUsed="1"/>
-    <w:lsdException w:name="List 5" w:semiHidden="1" w:unhideWhenUsed="1"/>
-    <w:lsdException w:name="List Bullet 2" w:semiHidden="1" w:unhideWhenUsed="1"/>
-    <w:lsdException w:name="List Bullet 3" w:semiHidden="1" w:unhideWhenUsed="1"/>
-    <w:lsdException w:name="List Bullet 4" w:semiHidden="1" w:unhideWhenUsed="1"/>
-    <w:lsdException w:name="List Bullet 5" w:semiHidden="1" w:unhideWhenUsed="1"/>
-    <w:lsdException w:name="List Number 2" w:semiHidden="1" w:unhideWhenUsed="1"/>
-    <w:lsdException w:name="List Number 3" w:semiHidden="1" w:unhideWhenUsed="1"/>
-    <w:lsdException w:name="List Number 4" w:semiHidden="1" w:unhideWhenUsed="1"/>
-    <w:lsdException w:name="List Number 5" w:semiHidden="1" w:unhideWhenUsed="1"/>
-    <w:lsdException w:name="Title" w:uiPriority="10" w:qFormat="1"/>
-    <w:lsdException w:name="Closing" w:semiHidden="1" w:unhideWhenUsed="1"/>
-    <w:lsdException w:name="Signature" w:semiHidden="1" w:unhideWhenUsed="1"/>
-    <w:lsdException w:name="Default Paragraph Font" w:semiHidden="1" w:uiPriority="1" w:unhideWhenUsed="1"/>
-    <w:lsdException w:name="Body Text" w:semiHidden="1" w:unhideWhenUsed="1"/>
-    <w:lsdException w:name="Body Text Indent" w:semiHidden="1" w:unhideWhenUsed="1"/>
-    <w:lsdException w:name="List Continue" w:semiHidden="1" w:unhideWhenUsed="1"/>
-    <w:lsdException w:name="List Continue 2" w:semiHidden="1" w:unhideWhenUsed="1"/>
-    <w:lsdException w:name="List Continue 3" w:semiHidden="1" w:unhideWhenUsed="1"/>
-    <w:lsdException w:name="List Continue 4" w:semiHidden="1" w:unhideWhenUsed="1"/>
-    <w:lsdException w:name="List Continue 5" w:semiHidden="1" w:unhideWhenUsed="1"/>
-    <w:lsdException w:name="Message Header" w:semiHidden="1" w:unhideWhenUsed="1"/>
-    <w:lsdException w:name="Subtitle" w:uiPriority="11" w:qFormat="1"/>
-    <w:lsdException w:name="Salutation" w:semiHidden="1" w:unhideWhenUsed="1"/>
-    <w:lsdException w:name="Date" w:semiHidden="1" w:unhideWhenUsed="1"/>
-    <w:lsdException w:name="Body Text First Indent" w:semiHidden="1" w:unhideWhenUsed="1"/>
-    <w:lsdException w:name="Body Text First Indent 2" w:semiHidden="1" w:unhideWhenUsed="1"/>
-    <w:lsdException w:name="Note Heading" w:semiHidden="1" w:unhideWhenUsed="1"/>
-    <w:lsdException w:name="Body Text 2" w:semiHidden="1" w:unhideWhenUsed="1"/>
-    <w:lsdException w:name="Body Text 3" w:semiHidden="1" w:unhideWhenUsed="1"/>
-    <w:lsdException w:name="Body Text Indent 2" w:semiHidden="1" w:unhideWhenUsed="1"/>
-    <w:lsdException w:name="Body Text Indent 3" w:semiHidden="1" w:unhideWhenUsed="1"/>
-    <w:lsdException w:name="Block Text" w:semiHidden="1" w:unhideWhenUsed="1"/>
-    <w:lsdException w:name="Hyperlink" w:semiHidden="1" w:unhideWhenUsed="1"/>
-    <w:lsdException w:name="FollowedHyperlink" w:semiHidden="1" w:unhideWhenUsed="1"/>
-    <w:lsdException w:name="Strong" w:uiPriority="22" w:qFormat="1"/>
-    <w:lsdException w:name="Emphasis" w:uiPriority="20" w:qFormat="1"/>
-    <w:lsdException w:name="Document Map" w:semiHidden="1" w:unhideWhenUsed="1"/>
-    <w:lsdException w:name="Plain Text" w:semiHidden="1" w:unhideWhenUsed="1"/>
-    <w:lsdException w:name="E-mail Signature" w:semiHidden="1" w:unhideWhenUsed="1"/>
-    <w:lsdException w:name="HTML Top of Form" w:semiHidden="1" w:unhideWhenUsed="1"/>
-    <w:lsdException w:name="HTML Bottom of Form" w:semiHidden="1" w:unhideWhenUsed="1"/>
-    <w:lsdException w:name="Normal (Web)" w:semiHidden="1" w:unhideWhenUsed="1"/>
-    <w:lsdException w:name="HTML Acronym" w:semiHidden="1" w:unhideWhenUsed="1"/>
-    <w:lsdException w:name="HTML Address" w:semiHidden="1" w:unhideWhenUsed="1"/>
-    <w:lsdException w:name="HTML Cite" w:semiHidden="1" w:unhideWhenUsed="1"/>
-    <w:lsdException w:name="HTML Code" w:semiHidden="1" w:unhideWhenUsed="1"/>
-    <w:lsdException w:name="HTML Definition" w:semiHidden="1" w:unhideWhenUsed="1"/>
-    <w:lsdException w:name="HTML Keyboard" w:semiHidden="1" w:unhideWhenUsed="1"/>
-    <w:lsdException w:name="HTML Preformatted" w:semiHidden="1" w:unhideWhenUsed="1"/>
-    <w:lsdException w:name="HTML Sample" w:semiHidden="1" w:unhideWhenUsed="1"/>
-    <w:lsdException w:name="HTML Typewriter" w:semiHidden="1" w:unhideWhenUsed="1"/>
-    <w:lsdException w:name="HTML Variable" w:semiHidden="1" w:unhideWhenUsed="1"/>
-    <w:lsdException w:name="Normal Table" w:semiHidden="1" w:unhideWhenUsed="1"/>
-    <w:lsdException w:name="annotation subject" w:semiHidden="1" w:unhideWhenUsed="1"/>
-    <w:lsdException w:name="No List" w:semiHidden="1" w:unhideWhenUsed="1"/>
-    <w:lsdException w:name="Outline List 1" w:semiHidden="1" w:unhideWhenUsed="1"/>
-    <w:lsdException w:name="Outline List 2" w:semiHidden="1" w:unhideWhenUsed="1"/>
-    <w:lsdException w:name="Outline List 3" w:semiHidden="1" w:unhideWhenUsed="1"/>
-    <w:lsdException w:name="Table Simple 1" w:semiHidden="1" w:unhideWhenUsed="1"/>
-    <w:lsdException w:name="Table Simple 2" w:semiHidden="1" w:unhideWhenUsed="1"/>
-    <w:lsdException w:name="Table Simple 3" w:semiHidden="1" w:unhideWhenUsed="1"/>
-    <w:lsdException w:name="Table Classic 1" w:semiHidden="1" w:unhideWhenUsed="1"/>
-    <w:lsdException w:name="Table Classic 2" w:semiHidden="1" w:unhideWhenUsed="1"/>
-    <w:lsdException w:name="Table Classic 3" w:semiHidden="1" w:unhideWhenUsed="1"/>
-    <w:lsdException w:name="Table Classic 4" w:semiHidden="1" w:unhideWhenUsed="1"/>
-    <w:lsdException w:name="Table Colorful 1" w:semiHidden="1" w:unhideWhenUsed="1"/>
-    <w:lsdException w:name="Table Colorful 2" w:semiHidden="1" w:unhideWhenUsed="1"/>
-    <w:lsdException w:name="Table Colorful 3" w:semiHidden="1" w:unhideWhenUsed="1"/>
-    <w:lsdException w:name="Table Columns 1" w:semiHidden="1" w:unhideWhenUsed="1"/>
-    <w:lsdException w:name="Table Columns 2" w:semiHidden="1" w:unhideWhenUsed="1"/>
-    <w:lsdException w:name="Table Columns 3" w:semiHidden="1" w:unhideWhenUsed="1"/>
-    <w:lsdException w:name="Table Columns 4" w:semiHidden="1" w:unhideWhenUsed="1"/>
-    <w:lsdException w:name="Table Columns 5" w:semiHidden="1" w:unhideWhenUsed="1"/>
-    <w:lsdException w:name="Table Grid 1" w:semiHidden="1" w:unhideWhenUsed="1"/>
-    <w:lsdException w:name="Table Grid 2" w:semiHidden="1" w:unhideWhenUsed="1"/>
-    <w:lsdException w:name="Table Grid 3" w:semiHidden="1" w:unhideWhenUsed="1"/>
-    <w:lsdException w:name="Table Grid 4" w:semiHidden="1" w:unhideWhenUsed="1"/>
-    <w:lsdException w:name="Table Grid 5" w:semiHidden="1" w:unhideWhenUsed="1"/>
-    <w:lsdException w:name="Table Grid 6" w:semiHidden="1" w:unhideWhenUsed="1"/>
-    <w:lsdException w:name="Table Grid 7" w:semiHidden="1" w:unhideWhenUsed="1"/>
-    <w:lsdException w:name="Table Grid 8" w:semiHidden="1" w:unhideWhenUsed="1"/>
-    <w:lsdException w:name="Table List 1" w:semiHidden="1" w:unhideWhenUsed="1"/>
-    <w:lsdException w:name="Table List 2" w:semiHidden="1" w:unhideWhenUsed="1"/>
-    <w:lsdException w:name="Table List 3" w:semiHidden="1" w:unhideWhenUsed="1"/>
-    <w:lsdException w:name="Table List 4" w:semiHidden="1" w:unhideWhenUsed="1"/>
-    <w:lsdException w:name="Table List 5" w:semiHidden="1" w:unhideWhenUsed="1"/>
-    <w:lsdException w:name="Table List 6" w:semiHidden="1" w:unhideWhenUsed="1"/>
-    <w:lsdException w:name="Table List 7" w:semiHidden="1" w:unhideWhenUsed="1"/>
-    <w:lsdException w:name="Table List 8" w:semiHidden="1" w:unhideWhenUsed="1"/>
-    <w:lsdException w:name="Table 3D effects 1" w:semiHidden="1" w:unhideWhenUsed="1"/>
-    <w:lsdException w:name="Table 3D effects 2" w:semiHidden="1" w:unhideWhenUsed="1"/>
-    <w:lsdException w:name="Table 3D effects 3" w:semiHidden="1" w:unhideWhenUsed="1"/>
-    <w:lsdException w:name="Table Contemporary" w:semiHidden="1" w:unhideWhenUsed="1"/>
-    <w:lsdException w:name="Table Elegant" w:semiHidden="1" w:unhideWhenUsed="1"/>
-    <w:lsdException w:name="Table Professional" w:semiHidden="1" w:unhideWhenUsed="1"/>
-    <w:lsdException w:name="Table Subtle 1" w:semiHidden="1" w:unhideWhenUsed="1"/>
-    <w:lsdException w:name="Table Subtle 2" w:semiHidden="1" w:unhideWhenUsed="1"/>
-    <w:lsdException w:name="Table Web 1" w:semiHidden="1" w:unhideWhenUsed="1"/>
-    <w:lsdException w:name="Table Web 2" w:semiHidden="1" w:unhideWhenUsed="1"/>
-    <w:lsdException w:name="Table Web 3" w:semiHidden="1" w:unhideWhenUsed="1"/>
-    <w:lsdException w:name="Balloon Text" w:semiHidden="1" w:unhideWhenUsed="1"/>
-    <w:lsdException w:name="Table Grid" w:uiPriority="39"/>
-    <w:lsdException w:name="Table Theme" w:semiHidden="1" w:unhideWhenUsed="1"/>
-    <w:lsdException w:name="Placeholder Text" w:semiHidden="1"/>
-    <w:lsdException w:name="No Spacing" w:uiPriority="1" w:qFormat="1"/>
-    <w:lsdException w:name="Light Shading" w:uiPriority="60"/>
-    <w:lsdException w:name="Light List" w:uiPriority="61"/>
-    <w:lsdException w:name="Light Grid" w:uiPriority="62"/>
-    <w:lsdException w:name="Medium Shading 1" w:uiPriority="63"/>
-    <w:lsdException w:name="Medium Shading 2" w:uiPriority="64"/>
-    <w:lsdException w:name="Medium List 1" w:uiPriority="65"/>
-    <w:lsdException w:name="Medium List 2" w:uiPriority="66"/>
-    <w:lsdException w:name="Medium Grid 1" w:uiPriority="67"/>
-    <w:lsdException w:name="Medium Grid 2" w:uiPriority="68"/>
-    <w:lsdException w:name="Medium Grid 3" w:uiPriority="69"/>
-    <w:lsdException w:name="Dark List" w:uiPriority="70"/>
-    <w:lsdException w:name="Colorful Shading" w:uiPriority="71"/>
-    <w:lsdException w:name="Colorful List" w:uiPriority="72"/>
-    <w:lsdException w:name="Colorful Grid" w:uiPriority="73"/>
-    <w:lsdException w:name="Light Shading Accent 1" w:uiPriority="60"/>
-    <w:lsdException w:name="Light List Accent 1" w:uiPriority="61"/>
-    <w:lsdException w:name="Light Grid Accent 1" w:uiPriority="62"/>
-    <w:lsdException w:name="Medium Shading 1 Accent 1" w:uiPriority="63"/>
-    <w:lsdException w:name="Medium Shading 2 Accent 1" w:uiPriority="64"/>
-    <w:lsdException w:name="Medium List 1 Accent 1" w:uiPriority="65"/>
-    <w:lsdException w:name="Revision" w:semiHidden="1"/>
-    <w:lsdException w:name="List Paragraph" w:uiPriority="34" w:qFormat="1"/>
-    <w:lsdException w:name="Quote" w:uiPriority="29" w:qFormat="1"/>
-    <w:lsdException w:name="Intense Quote" w:uiPriority="30" w:qFormat="1"/>
-    <w:lsdException w:name="Medium List 2 Accent 1" w:uiPriority="66"/>
-    <w:lsdException w:name="Medium Grid 1 Accent 1" w:uiPriority="67"/>
-    <w:lsdException w:name="Medium Grid 2 Accent 1" w:uiPriority="68"/>
-    <w:lsdException w:name="Medium Grid 3 Accent 1" w:uiPriority="69"/>
-    <w:lsdException w:name="Dark List Accent 1" w:uiPriority="70"/>
-    <w:lsdException w:name="Colorful Shading Accent 1" w:uiPriority="71"/>
-    <w:lsdException w:name="Colorful List Accent 1" w:uiPriority="72"/>
-    <w:lsdException w:name="Colorful Grid Accent 1" w:uiPriority="73"/>
-    <w:lsdException w:name="Light Shading Accent 2" w:uiPriority="60"/>
-    <w:lsdException w:name="Light List Accent 2" w:uiPriority="61"/>
-    <w:lsdException w:name="Light Grid Accent 2" w:uiPriority="62"/>
-    <w:lsdException w:name="Medium Shading 1 Accent 2" w:uiPriority="63"/>
-    <w:lsdException w:name="Medium Shading 2 Accent 2" w:uiPriority="64"/>
-    <w:lsdException w:name="Medium List 1 Accent 2" w:uiPriority="65"/>
-    <w:lsdException w:name="Medium List 2 Accent 2" w:uiPriority="66"/>
-    <w:lsdException w:name="Medium Grid 1 Accent 2" w:uiPriority="67"/>
-    <w:lsdException w:name="Medium Grid 2 Accent 2" w:uiPriority="68"/>
-    <w:lsdException w:name="Medium Grid 3 Accent 2" w:uiPriority="69"/>
-    <w:lsdException w:name="Dark List Accent 2" w:uiPriority="70"/>
-    <w:lsdException w:name="Colorful Shading Accent 2" w:uiPriority="71"/>
-    <w:lsdException w:name="Colorful List Accent 2" w:uiPriority="72"/>
-    <w:lsdException w:name="Colorful Grid Accent 2" w:uiPriority="73"/>
-    <w:lsdException w:name="Light Shading Accent 3" w:uiPriority="60"/>
-    <w:lsdException w:name="Light List Accent 3" w:uiPriority="61"/>
-    <w:lsdException w:name="Light Grid Accent 3" w:uiPriority="62"/>
-    <w:lsdException w:name="Medium Shading 1 Accent 3" w:uiPriority="63"/>
-    <w:lsdException w:name="Medium Shading 2 Accent 3" w:uiPriority="64"/>
-    <w:lsdException w:name="Medium List 1 Accent 3" w:uiPriority="65"/>
-    <w:lsdException w:name="Medium List 2 Accent 3" w:uiPriority="66"/>
-    <w:lsdException w:name="Medium Grid 1 Accent 3" w:uiPriority="67"/>
-    <w:lsdException w:name="Medium Grid 2 Accent 3" w:uiPriority="68"/>
-    <w:lsdException w:name="Medium Grid 3 Accent 3" w:uiPriority="69"/>
-    <w:lsdException w:name="Dark List Accent 3" w:uiPriority="70"/>
-    <w:lsdException w:name="Colorful Shading Accent 3" w:uiPriority="71"/>
-    <w:lsdException w:name="Colorful List Accent 3" w:uiPriority="72"/>
-    <w:lsdException w:name="Colorful Grid Accent 3" w:uiPriority="73"/>
-    <w:lsdException w:name="Light Shading Accent 4" w:uiPriority="60"/>
-    <w:lsdException w:name="Light List Accent 4" w:uiPriority="61"/>
-    <w:lsdException w:name="Light Grid Accent 4" w:uiPriority="62"/>
-    <w:lsdException w:name="Medium Shading 1 Accent 4" w:uiPriority="63"/>
-    <w:lsdException w:name="Medium Shading 2 Accent 4" w:uiPriority="64"/>
-    <w:lsdException w:name="Medium List 1 Accent 4" w:uiPriority="65"/>
-    <w:lsdException w:name="Medium List 2 Accent 4" w:uiPriority="66"/>
-    <w:lsdException w:name="Medium Grid 1 Accent 4" w:uiPriority="67"/>
-    <w:lsdException w:name="Medium Grid 2 Accent 4" w:uiPriority="68"/>
-    <w:lsdException w:name="Medium Grid 3 Accent 4" w:uiPriority="69"/>
-    <w:lsdException w:name="Dark List Accent 4" w:uiPriority="70"/>
-    <w:lsdException w:name="Colorful Shading Accent 4" w:uiPriority="71"/>
-    <w:lsdException w:name="Colorful List Accent 4" w:uiPriority="72"/>
-    <w:lsdException w:name="Colorful Grid Accent 4" w:uiPriority="73"/>
-    <w:lsdException w:name="Light Shading Accent 5" w:uiPriority="60"/>
-    <w:lsdException w:name="Light List Accent 5" w:uiPriority="61"/>
-    <w:lsdException w:name="Light Grid Accent 5" w:uiPriority="62"/>
-    <w:lsdException w:name="Medium Shading 1 Accent 5" w:uiPriority="63"/>
-    <w:lsdException w:name="Medium Shading 2 Accent 5" w:uiPriority="64"/>
-    <w:lsdException w:name="Medium List 1 Accent 5" w:uiPriority="65"/>
-    <w:lsdException w:name="Medium List 2 Accent 5" w:uiPriority="66"/>
-    <w:lsdException w:name="Medium Grid 1 Accent 5" w:uiPriority="67"/>
-    <w:lsdException w:name="Medium Grid 2 Accent 5" w:uiPriority="68"/>
-    <w:lsdException w:name="Medium Grid 3 Accent 5" w:uiPriority="69"/>
-    <w:lsdException w:name="Dark List Accent 5" w:uiPriority="70"/>
-    <w:lsdException w:name="Colorful Shading Accent 5" w:uiPriority="71"/>
-    <w:lsdException w:name="Colorful List Accent 5" w:uiPriority="72"/>
-    <w:lsdException w:name="Colorful Grid Accent 5" w:uiPriority="73"/>
-    <w:lsdException w:name="Light Shading Accent 6" w:uiPriority="60"/>
-    <w:lsdException w:name="Light List Accent 6" w:uiPriority="61"/>
-    <w:lsdException w:name="Light Grid Accent 6" w:uiPriority="62"/>
-    <w:lsdException w:name="Medium Shading 1 Accent 6" w:uiPriority="63"/>
-    <w:lsdException w:name="Medium Shading 2 Accent 6" w:uiPriority="64"/>
-    <w:lsdException w:name="Medium List 1 Accent 6" w:uiPriority="65"/>
-    <w:lsdException w:name="Medium List 2 Accent 6" w:uiPriority="66"/>
-    <w:lsdException w:name="Medium Grid 1 Accent 6" w:uiPriority="67"/>
-    <w:lsdException w:name="Medium Grid 2 Accent 6" w:uiPriority="68"/>
-    <w:lsdException w:name="Medium Grid 3 Accent 6" w:uiPriority="69"/>
-    <w:lsdException w:name="Dark List Accent 6" w:uiPriority="70"/>
-    <w:lsdException w:name="Colorful Shading Accent 6" w:uiPriority="71"/>
-    <w:lsdException w:name="Colorful List Accent 6" w:uiPriority="72"/>
-    <w:lsdException w:name="Colorful Grid Accent 6" w:uiPriority="73"/>
-    <w:lsdException w:name="Subtle Emphasis" w:uiPriority="19" w:qFormat="1"/>
-    <w:lsdException w:name="Intense Emphasis" w:uiPriority="21" w:qFormat="1"/>
-    <w:lsdException w:name="Subtle Reference" w:uiPriority="31" w:qFormat="1"/>
-    <w:lsdException w:name="Intense Reference" w:uiPriority="32" w:qFormat="1"/>
-    <w:lsdException w:name="Book Title" w:uiPriority="33" w:qFormat="1"/>
-    <w:lsdException w:name="Bibliography" w:semiHidden="1" w:uiPriority="37" w:unhideWhenUsed="1"/>
-    <w:lsdException w:name="TOC Heading" w:semiHidden="1" w:uiPriority="39" w:unhideWhenUsed="1" w:qFormat="1"/>
-    <w:lsdException w:name="Plain Table 1" w:uiPriority="41"/>
-    <w:lsdException w:name="Plain Table 2" w:uiPriority="42"/>
-    <w:lsdException w:name="Plain Table 3" w:uiPriority="43"/>
-    <w:lsdException w:name="Plain Table 4" w:uiPriority="44"/>
-    <w:lsdException w:name="Plain Table 5" w:uiPriority="45"/>
-    <w:lsdException w:name="Grid Table Light" w:uiPriority="40"/>
-    <w:lsdException w:name="Grid Table 1 Light" w:uiPriority="46"/>
-    <w:lsdException w:name="Grid Table 2" w:uiPriority="47"/>
-    <w:lsdException w:name="Grid Table 3" w:uiPriority="48"/>
-    <w:lsdException w:name="Grid Table 4" w:uiPriority="49"/>
-    <w:lsdException w:name="Grid Table 5 Dark" w:uiPriority="50"/>
-    <w:lsdException w:name="Grid Table 6 Colorful" w:uiPriority="51"/>
-    <w:lsdException w:name="Grid Table 7 Colorful" w:uiPriority="52"/>
-    <w:lsdException w:name="Grid Table 1 Light Accent 1" w:uiPriority="46"/>
-    <w:lsdException w:name="Grid Table 2 Accent 1" w:uiPriority="47"/>
-    <w:lsdException w:name="Grid Table 3 Accent 1" w:uiPriority="48"/>
-    <w:lsdException w:name="Grid Table 4 Accent 1" w:uiPriority="49"/>
-    <w:lsdException w:name="Grid Table 5 Dark Accent 1" w:uiPriority="50"/>
-    <w:lsdException w:name="Grid Table 6 Colorful Accent 1" w:uiPriority="51"/>
-    <w:lsdException w:name="Grid Table 7 Colorful Accent 1" w:uiPriority="52"/>
-    <w:lsdException w:name="Grid Table 1 Light Accent 2" w:uiPriority="46"/>
-    <w:lsdException w:name="Grid Table 2 Accent 2" w:uiPriority="47"/>
-    <w:lsdException w:name="Grid Table 3 Accent 2" w:uiPriority="48"/>
-    <w:lsdException w:name="Grid Table 4 Accent 2" w:uiPriority="49"/>
-    <w:lsdException w:name="Grid Table 5 Dark Accent 2" w:uiPriority="50"/>
-    <w:lsdException w:name="Grid Table 6 Colorful Accent 2" w:uiPriority="51"/>
-    <w:lsdException w:name="Grid Table 7 Colorful Accent 2" w:uiPriority="52"/>
-    <w:lsdException w:name="Grid Table 1 Light Accent 3" w:uiPriority="46"/>
-    <w:lsdException w:name="Grid Table 2 Accent 3" w:uiPriority="47"/>
-    <w:lsdException w:name="Grid Table 3 Accent 3" w:uiPriority="48"/>
-    <w:lsdException w:name="Grid Table 4 Accent 3" w:uiPriority="49"/>
-    <w:lsdException w:name="Grid Table 5 Dark Accent 3" w:uiPriority="50"/>
-    <w:lsdException w:name="Grid Table 6 Colorful Accent 3" w:uiPriority="51"/>
-    <w:lsdException w:name="Grid Table 7 Colorful Accent 3" w:uiPriority="52"/>
-    <w:lsdException w:name="Grid Table 1 Light Accent 4" w:uiPriority="46"/>
-    <w:lsdException w:name="Grid Table 2 Accent 4" w:uiPriority="47"/>
-    <w:lsdException w:name="Grid Table 3 Accent 4" w:uiPriority="48"/>
-    <w:lsdException w:name="Grid Table 4 Accent 4" w:uiPriority="49"/>
-    <w:lsdException w:name="Grid Table 5 Dark Accent 4" w:uiPriority="50"/>
-    <w:lsdException w:name="Grid Table 6 Colorful Accent 4" w:uiPriority="51"/>
-    <w:lsdException w:name="Grid Table 7 Colorful Accent 4" w:uiPriority="52"/>
-    <w:lsdException w:name="Grid Table 1 Light Accent 5" w:uiPriority="46"/>
-    <w:lsdException w:name="Grid Table 2 Accent 5" w:uiPriority="47"/>
-    <w:lsdException w:name="Grid Table 3 Accent 5" w:uiPriority="48"/>
-    <w:lsdException w:name="Grid Table 4 Accent 5" w:uiPriority="49"/>
-    <w:lsdException w:name="Grid Table 5 Dark Accent 5" w:uiPriority="50"/>
-    <w:lsdException w:name="Grid Table 6 Colorful Accent 5" w:uiPriority="51"/>
-    <w:lsdException w:name="Grid Table 7 Colorful Accent 5" w:uiPriority="52"/>
-    <w:lsdException w:name="Grid Table 1 Light Accent 6" w:uiPriority="46"/>
-    <w:lsdException w:name="Grid Table 2 Accent 6" w:uiPriority="47"/>
-    <w:lsdException w:name="Grid Table 3 Accent 6" w:uiPriority="48"/>
-    <w:lsdException w:name="Grid Table 4 Accent 6" w:uiPriority="49"/>
-    <w:lsdException w:name="Grid Table 5 Dark Accent 6" w:uiPriority="50"/>
-    <w:lsdException w:name="Grid Table 6 Colorful Accent 6" w:uiPriority="51"/>
-    <w:lsdException w:name="Grid Table 7 Colorful Accent 6" w:uiPriority="52"/>
-    <w:lsdException w:name="List Table 1 Light" w:uiPriority="46"/>
-    <w:lsdException w:name="List Table 2" w:uiPriority="47"/>
-    <w:lsdException w:name="List Table 3" w:uiPriority="48"/>
-    <w:lsdException w:name="List Table 4" w:uiPriority="49"/>
-    <w:lsdException w:name="List Table 5 Dark" w:uiPriority="50"/>
-    <w:lsdException w:name="List Table 6 Colorful" w:uiPriority="51"/>
-    <w:lsdException w:name="List Table 7 Colorful" w:uiPriority="52"/>
-    <w:lsdException w:name="List Table 1 Light Accent 1" w:uiPriority="46"/>
-    <w:lsdException w:name="List Table 2 Accent 1" w:uiPriority="47"/>
-    <w:lsdException w:name="List Table 3 Accent 1" w:uiPriority="48"/>
-    <w:lsdException w:name="List Table 4 Accent 1" w:uiPriority="49"/>
-    <w:lsdException w:name="List Table 5 Dark Accent 1" w:uiPriority="50"/>
-    <w:lsdException w:name="List Table 6 Colorful Accent 1" w:uiPriority="51"/>
-    <w:lsdException w:name="List Table 7 Colorful Accent 1" w:uiPriority="52"/>
-    <w:lsdException w:name="List Table 1 Light Accent 2" w:uiPriority="46"/>
-    <w:lsdException w:name="List Table 2 Accent 2" w:uiPriority="47"/>
-    <w:lsdException w:name="List Table 3 Accent 2" w:uiPriority="48"/>
-    <w:lsdException w:name="List Table 4 Accent 2" w:uiPriority="49"/>
-    <w:lsdException w:name="List Table 5 Dark Accent 2" w:uiPriority="50"/>
-    <w:lsdException w:name="List Table 6 Colorful Accent 2" w:uiPriority="51"/>
-    <w:lsdException w:name="List Table 7 Colorful Accent 2" w:uiPriority="52"/>
-    <w:lsdException w:name="List Table 1 Light Accent 3" w:uiPriority="46"/>
-    <w:lsdException w:name="List Table 2 Accent 3" w:uiPriority="47"/>
-    <w:lsdException w:name="List Table 3 Accent 3" w:uiPriority="48"/>
-    <w:lsdException w:name="List Table 4 Accent 3" w:uiPriority="49"/>
-    <w:lsdException w:name="List Table 5 Dark Accent 3" w:uiPriority="50"/>
-    <w:lsdException w:name="List Table 6 Colorful Accent 3" w:uiPriority="51"/>
-    <w:lsdException w:name="List Table 7 Colorful Accent 3" w:uiPriority="52"/>
-    <w:lsdException w:name="List Table 1 Light Accent 4" w:uiPriority="46"/>
-    <w:lsdException w:name="List Table 2 Accent 4" w:uiPriority="47"/>
-    <w:lsdException w:name="List Table 3 Accent 4" w:uiPriority="48"/>
-    <w:lsdException w:name="List Table 4 Accent 4" w:uiPriority="49"/>
-    <w:lsdException w:name="List Table 5 Dark Accent 4" w:uiPriority="50"/>
-    <w:lsdException w:name="List Table 6 Colorful Accent 4" w:uiPriority="51"/>
-    <w:lsdException w:name="List Table 7 Colorful Accent 4" w:uiPriority="52"/>
-    <w:lsdException w:name="List Table 1 Light Accent 5" w:uiPriority="46"/>
-    <w:lsdException w:name="List Table 2 Accent 5" w:uiPriority="47"/>
-    <w:lsdException w:name="List Table 3 Accent 5" w:uiPriority="48"/>
-    <w:lsdException w:name="List Table 4 Accent 5" w:uiPriority="49"/>
-    <w:lsdException w:name="List Table 5 Dark Accent 5" w:uiPriority="50"/>
-    <w:lsdException w:name="List Table 6 Colorful Accent 5" w:uiPriority="51"/>
-    <w:lsdException w:name="List Table 7 Colorful Accent 5" w:uiPriority="52"/>
-    <w:lsdException w:name="List Table 1 Light Accent 6" w:uiPriority="46"/>
-    <w:lsdException w:name="List Table 2 Accent 6" w:uiPriority="47"/>
-    <w:lsdException w:name="List Table 3 Accent 6" w:uiPriority="48"/>
-    <w:lsdException w:name="List Table 4 Accent 6" w:uiPriority="49"/>
-    <w:lsdException w:name="List Table 5 Dark Accent 6" w:uiPriority="50"/>
-    <w:lsdException w:name="List Table 6 Colorful Accent 6" w:uiPriority="51"/>
-    <w:lsdException w:name="List Table 7 Colorful Accent 6" w:uiPriority="52"/>
+  <w:latentStyles w:defLockedState="0" w:defUIPriority="99" w:defSemiHidden="1" w:defUnhideWhenUsed="1" w:defQFormat="0" w:count="267">
+    <w:lsdException w:name="Normal" w:semiHidden="0" w:uiPriority="0" w:unhideWhenUsed="0" w:qFormat="1"/>
+    <w:lsdException w:name="heading 1" w:semiHidden="0" w:uiPriority="9" w:unhideWhenUsed="0" w:qFormat="1"/>
+    <w:lsdException w:name="heading 2" w:uiPriority="9" w:qFormat="1"/>
+    <w:lsdException w:name="heading 3" w:uiPriority="9" w:qFormat="1"/>
+    <w:lsdException w:name="heading 4" w:uiPriority="9" w:qFormat="1"/>
+    <w:lsdException w:name="heading 5" w:uiPriority="9" w:qFormat="1"/>
+    <w:lsdException w:name="heading 6" w:uiPriority="9" w:qFormat="1"/>
+    <w:lsdException w:name="heading 7" w:uiPriority="9" w:qFormat="1"/>
+    <w:lsdException w:name="heading 8" w:uiPriority="9" w:qFormat="1"/>
+    <w:lsdException w:name="heading 9" w:uiPriority="9" w:qFormat="1"/>
+    <w:lsdException w:name="toc 1" w:uiPriority="39"/>
+    <w:lsdException w:name="toc 2" w:uiPriority="39"/>
+    <w:lsdException w:name="toc 3" w:uiPriority="39"/>
+    <w:lsdException w:name="toc 4" w:uiPriority="39"/>
+    <w:lsdException w:name="toc 5" w:uiPriority="39"/>
+    <w:lsdException w:name="toc 6" w:uiPriority="39"/>
+    <w:lsdException w:name="toc 7" w:uiPriority="39"/>
+    <w:lsdException w:name="toc 8" w:uiPriority="39"/>
+    <w:lsdException w:name="toc 9" w:uiPriority="39"/>
+    <w:lsdException w:name="caption" w:uiPriority="35" w:qFormat="1"/>
+    <w:lsdException w:name="Title" w:semiHidden="0" w:uiPriority="10" w:unhideWhenUsed="0" w:qFormat="1"/>
+    <w:lsdException w:name="Default Paragraph Font" w:uiPriority="1"/>
+    <w:lsdException w:name="Subtitle" w:semiHidden="0" w:uiPriority="11" w:unhideWhenUsed="0" w:qFormat="1"/>
+    <w:lsdException w:name="Strong" w:semiHidden="0" w:uiPriority="22" w:unhideWhenUsed="0" w:qFormat="1"/>
+    <w:lsdException w:name="Emphasis" w:semiHidden="0" w:uiPriority="20" w:unhideWhenUsed="0" w:qFormat="1"/>
+    <w:lsdException w:name="Table Grid" w:semiHidden="0" w:uiPriority="39" w:unhideWhenUsed="0"/>
+    <w:lsdException w:name="Placeholder Text" w:unhideWhenUsed="0"/>
+    <w:lsdException w:name="No Spacing" w:semiHidden="0" w:uiPriority="1" w:unhideWhenUsed="0" w:qFormat="1"/>
+    <w:lsdException w:name="Light Shading" w:semiHidden="0" w:uiPriority="60" w:unhideWhenUsed="0"/>
+    <w:lsdException w:name="Light List" w:semiHidden="0" w:uiPriority="61" w:unhideWhenUsed="0"/>
+    <w:lsdException w:name="Light Grid" w:semiHidden="0" w:uiPriority="62" w:unhideWhenUsed="0"/>
+    <w:lsdException w:name="Medium Shading 1" w:semiHidden="0" w:uiPriority="63" w:unhideWhenUsed="0"/>
+    <w:lsdException w:name="Medium Shading 2" w:semiHidden="0" w:uiPriority="64" w:unhideWhenUsed="0"/>
+    <w:lsdException w:name="Medium List 1" w:semiHidden="0" w:uiPriority="65" w:unhideWhenUsed="0"/>
+    <w:lsdException w:name="Medium List 2" w:semiHidden="0" w:uiPriority="66" w:unhideWhenUsed="0"/>
+    <w:lsdException w:name="Medium Grid 1" w:semiHidden="0" w:uiPriority="67" w:unhideWhenUsed="0"/>
+    <w:lsdException w:name="Medium Grid 2" w:semiHidden="0" w:uiPriority="68" w:unhideWhenUsed="0"/>
+    <w:lsdException w:name="Medium Grid 3" w:semiHidden="0" w:uiPriority="69" w:unhideWhenUsed="0"/>
+    <w:lsdException w:name="Dark List" w:semiHidden="0" w:uiPriority="70" w:unhideWhenUsed="0"/>
+    <w:lsdException w:name="Colorful Shading" w:semiHidden="0" w:uiPriority="71" w:unhideWhenUsed="0"/>
+    <w:lsdException w:name="Colorful List" w:semiHidden="0" w:uiPriority="72" w:unhideWhenUsed="0"/>
+    <w:lsdException w:name="Colorful Grid" w:semiHidden="0" w:uiPriority="73" w:unhideWhenUsed="0"/>
+    <w:lsdException w:name="Light Shading Accent 1" w:semiHidden="0" w:uiPriority="60" w:unhideWhenUsed="0"/>
+    <w:lsdException w:name="Light List Accent 1" w:semiHidden="0" w:uiPriority="61" w:unhideWhenUsed="0"/>
+    <w:lsdException w:name="Light Grid Accent 1" w:semiHidden="0" w:uiPriority="62" w:unhideWhenUsed="0"/>
+    <w:lsdException w:name="Medium Shading 1 Accent 1" w:semiHidden="0" w:uiPriority="63" w:unhideWhenUsed="0"/>
+    <w:lsdException w:name="Medium Shading 2 Accent 1" w:semiHidden="0" w:uiPriority="64" w:unhideWhenUsed="0"/>
+    <w:lsdException w:name="Medium List 1 Accent 1" w:semiHidden="0" w:uiPriority="65" w:unhideWhenUsed="0"/>
+    <w:lsdException w:name="Revision" w:unhideWhenUsed="0"/>
+    <w:lsdException w:name="List Paragraph" w:semiHidden="0" w:uiPriority="34" w:unhideWhenUsed="0" w:qFormat="1"/>
+    <w:lsdException w:name="Quote" w:semiHidden="0" w:uiPriority="29" w:unhideWhenUsed="0" w:qFormat="1"/>
+    <w:lsdException w:name="Intense Quote" w:semiHidden="0" w:uiPriority="30" w:unhideWhenUsed="0" w:qFormat="1"/>
+    <w:lsdException w:name="Medium List 2 Accent 1" w:semiHidden="0" w:uiPriority="66" w:unhideWhenUsed="0"/>
+    <w:lsdException w:name="Medium Grid 1 Accent 1" w:semiHidden="0" w:uiPriority="67" w:unhideWhenUsed="0"/>
+    <w:lsdException w:name="Medium Grid 2 Accent 1" w:semiHidden="0" w:uiPriority="68" w:unhideWhenUsed="0"/>
+    <w:lsdException w:name="Medium Grid 3 Accent 1" w:semiHidden="0" w:uiPriority="69" w:unhideWhenUsed="0"/>
+    <w:lsdException w:name="Dark List Accent 1" w:semiHidden="0" w:uiPriority="70" w:unhideWhenUsed="0"/>
+    <w:lsdException w:name="Colorful Shading Accent 1" w:semiHidden="0" w:uiPriority="71" w:unhideWhenUsed="0"/>
+    <w:lsdException w:name="Colorful List Accent 1" w:semiHidden="0" w:uiPriority="72" w:unhideWhenUsed="0"/>
+    <w:lsdException w:name="Colorful Grid Accent 1" w:semiHidden="0" w:uiPriority="73" w:unhideWhenUsed="0"/>
+    <w:lsdException w:name="Light Shading Accent 2" w:semiHidden="0" w:uiPriority="60" w:unhideWhenUsed="0"/>
+    <w:lsdException w:name="Light List Accent 2" w:semiHidden="0" w:uiPriority="61" w:unhideWhenUsed="0"/>
+    <w:lsdException w:name="Light Grid Accent 2" w:semiHidden="0" w:uiPriority="62" w:unhideWhenUsed="0"/>
+    <w:lsdException w:name="Medium Shading 1 Accent 2" w:semiHidden="0" w:uiPriority="63" w:unhideWhenUsed="0"/>
+    <w:lsdException w:name="Medium Shading 2 Accent 2" w:semiHidden="0" w:uiPriority="64" w:unhideWhenUsed="0"/>
+    <w:lsdException w:name="Medium List 1 Accent 2" w:semiHidden="0" w:uiPriority="65" w:unhideWhenUsed="0"/>
+    <w:lsdException w:name="Medium List 2 Accent 2" w:semiHidden="0" w:uiPriority="66" w:unhideWhenUsed="0"/>
+    <w:lsdException w:name="Medium Grid 1 Accent 2" w:semiHidden="0" w:uiPriority="67" w:unhideWhenUsed="0"/>
+    <w:lsdException w:name="Medium Grid 2 Accent 2" w:semiHidden="0" w:uiPriority="68" w:unhideWhenUsed="0"/>
+    <w:lsdException w:name="Medium Grid 3 Accent 2" w:semiHidden="0" w:uiPriority="69" w:unhideWhenUsed="0"/>
+    <w:lsdException w:name="Dark List Accent 2" w:semiHidden="0" w:uiPriority="70" w:unhideWhenUsed="0"/>
+    <w:lsdException w:name="Colorful Shading Accent 2" w:semiHidden="0" w:uiPriority="71" w:unhideWhenUsed="0"/>
+    <w:lsdException w:name="Colorful List Accent 2" w:semiHidden="0" w:uiPriority="72" w:unhideWhenUsed="0"/>
+    <w:lsdException w:name="Colorful Grid Accent 2" w:semiHidden="0" w:uiPriority="73" w:unhideWhenUsed="0"/>
+    <w:lsdException w:name="Light Shading Accent 3" w:semiHidden="0" w:uiPriority="60" w:unhideWhenUsed="0"/>
+    <w:lsdException w:name="Light List Accent 3" w:semiHidden="0" w:uiPriority="61" w:unhideWhenUsed="0"/>
+    <w:lsdException w:name="Light Grid Accent 3" w:semiHidden="0" w:uiPriority="62" w:unhideWhenUsed="0"/>
+    <w:lsdException w:name="Medium Shading 1 Accent 3" w:semiHidden="0" w:uiPriority="63" w:unhideWhenUsed="0"/>
+    <w:lsdException w:name="Medium Shading 2 Accent 3" w:semiHidden="0" w:uiPriority="64" w:unhideWhenUsed="0"/>
+    <w:lsdException w:name="Medium List 1 Accent 3" w:semiHidden="0" w:uiPriority="65" w:unhideWhenUsed="0"/>
+    <w:lsdException w:name="Medium List 2 Accent 3" w:semiHidden="0" w:uiPriority="66" w:unhideWhenUsed="0"/>
+    <w:lsdException w:name="Medium Grid 1 Accent 3" w:semiHidden="0" w:uiPriority="67" w:unhideWhenUsed="0"/>
+    <w:lsdException w:name="Medium Grid 2 Accent 3" w:semiHidden="0" w:uiPriority="68" w:unhideWhenUsed="0"/>
+    <w:lsdException w:name="Medium Grid 3 Accent 3" w:semiHidden="0" w:uiPriority="69" w:unhideWhenUsed="0"/>
+    <w:lsdException w:name="Dark List Accent 3" w:semiHidden="0" w:uiPriority="70" w:unhideWhenUsed="0"/>
+    <w:lsdException w:name="Colorful Shading Accent 3" w:semiHidden="0" w:uiPriority="71" w:unhideWhenUsed="0"/>
+    <w:lsdException w:name="Colorful List Accent 3" w:semiHidden="0" w:uiPriority="72" w:unhideWhenUsed="0"/>
+    <w:lsdException w:name="Colorful Grid Accent 3" w:semiHidden="0" w:uiPriority="73" w:unhideWhenUsed="0"/>
+    <w:lsdException w:name="Light Shading Accent 4" w:semiHidden="0" w:uiPriority="60" w:unhideWhenUsed="0"/>
+    <w:lsdException w:name="Light List Accent 4" w:semiHidden="0" w:uiPriority="61" w:unhideWhenUsed="0"/>
+    <w:lsdException w:name="Light Grid Accent 4" w:semiHidden="0" w:uiPriority="62" w:unhideWhenUsed="0"/>
+    <w:lsdException w:name="Medium Shading 1 Accent 4" w:semiHidden="0" w:uiPriority="63" w:unhideWhenUsed="0"/>
+    <w:lsdException w:name="Medium Shading 2 Accent 4" w:semiHidden="0" w:uiPriority="64" w:unhideWhenUsed="0"/>
+    <w:lsdException w:name="Medium List 1 Accent 4" w:semiHidden="0" w:uiPriority="65" w:unhideWhenUsed="0"/>
+    <w:lsdException w:name="Medium List 2 Accent 4" w:semiHidden="0" w:uiPriority="66" w:unhideWhenUsed="0"/>
+    <w:lsdException w:name="Medium Grid 1 Accent 4" w:semiHidden="0" w:uiPriority="67" w:unhideWhenUsed="0"/>
+    <w:lsdException w:name="Medium Grid 2 Accent 4" w:semiHidden="0" w:uiPriority="68" w:unhideWhenUsed="0"/>
+    <w:lsdException w:name="Medium Grid 3 Accent 4" w:semiHidden="0" w:uiPriority="69" w:unhideWhenUsed="0"/>
+    <w:lsdException w:name="Dark List Accent 4" w:semiHidden="0" w:uiPriority="70" w:unhideWhenUsed="0"/>
+    <w:lsdException w:name="Colorful Shading Accent 4" w:semiHidden="0" w:uiPriority="71" w:unhideWhenUsed="0"/>
+    <w:lsdException w:name="Colorful List Accent 4" w:semiHidden="0" w:uiPriority="72" w:unhideWhenUsed="0"/>
+    <w:lsdException w:name="Colorful Grid Accent 4" w:semiHidden="0" w:uiPriority="73" w:unhideWhenUsed="0"/>
+    <w:lsdException w:name="Light Shading Accent 5" w:semiHidden="0" w:uiPriority="60" w:unhideWhenUsed="0"/>
+    <w:lsdException w:name="Light List Accent 5" w:semiHidden="0" w:uiPriority="61" w:unhideWhenUsed="0"/>
+    <w:lsdException w:name="Light Grid Accent 5" w:semiHidden="0" w:uiPriority="62" w:unhideWhenUsed="0"/>
+    <w:lsdException w:name="Medium Shading 1 Accent 5" w:semiHidden="0" w:uiPriority="63" w:unhideWhenUsed="0"/>
+    <w:lsdException w:name="Medium Shading 2 Accent 5" w:semiHidden="0" w:uiPriority="64" w:unhideWhenUsed="0"/>
+    <w:lsdException w:name="Medium List 1 Accent 5" w:semiHidden="0" w:uiPriority="65" w:unhideWhenUsed="0"/>
+    <w:lsdException w:name="Medium List 2 Accent 5" w:semiHidden="0" w:uiPriority="66" w:unhideWhenUsed="0"/>
+    <w:lsdException w:name="Medium Grid 1 Accent 5" w:semiHidden="0" w:uiPriority="67" w:unhideWhenUsed="0"/>
+    <w:lsdException w:name="Medium Grid 2 Accent 5" w:semiHidden="0" w:uiPriority="68" w:unhideWhenUsed="0"/>
+    <w:lsdException w:name="Medium Grid 3 Accent 5" w:semiHidden="0" w:uiPriority="69" w:unhideWhenUsed="0"/>
+    <w:lsdException w:name="Dark List Accent 5" w:semiHidden="0" w:uiPriority="70" w:unhideWhenUsed="0"/>
+    <w:lsdException w:name="Colorful Shading Accent 5" w:semiHidden="0" w:uiPriority="71" w:unhideWhenUsed="0"/>
+    <w:lsdException w:name="Colorful List Accent 5" w:semiHidden="0" w:uiPriority="72" w:unhideWhenUsed="0"/>
+    <w:lsdException w:name="Colorful Grid Accent 5" w:semiHidden="0" w:uiPriority="73" w:unhideWhenUsed="0"/>
+    <w:lsdException w:name="Light Shading Accent 6" w:semiHidden="0" w:uiPriority="60" w:unhideWhenUsed="0"/>
+    <w:lsdException w:name="Light List Accent 6" w:semiHidden="0" w:uiPriority="61" w:unhideWhenUsed="0"/>
+    <w:lsdException w:name="Light Grid Accent 6" w:semiHidden="0" w:uiPriority="62" w:unhideWhenUsed="0"/>
+    <w:lsdException w:name="Medium Shading 1 Accent 6" w:semiHidden="0" w:uiPriority="63" w:unhideWhenUsed="0"/>
+    <w:lsdException w:name="Medium Shading 2 Accent 6" w:semiHidden="0" w:uiPriority="64" w:unhideWhenUsed="0"/>
+    <w:lsdException w:name="Medium List 1 Accent 6" w:semiHidden="0" w:uiPriority="65" w:unhideWhenUsed="0"/>
+    <w:lsdException w:name="Medium List 2 Accent 6" w:semiHidden="0" w:uiPriority="66" w:unhideWhenUsed="0"/>
+    <w:lsdException w:name="Medium Grid 1 Accent 6" w:semiHidden="0" w:uiPriority="67" w:unhideWhenUsed="0"/>
+    <w:lsdException w:name="Medium Grid 2 Accent 6" w:semiHidden="0" w:uiPriority="68" w:unhideWhenUsed="0"/>
+    <w:lsdException w:name="Medium Grid 3 Accent 6" w:semiHidden="0" w:uiPriority="69" w:unhideWhenUsed="0"/>
+    <w:lsdException w:name="Dark List Accent 6" w:semiHidden="0" w:uiPriority="70" w:unhideWhenUsed="0"/>
+    <w:lsdException w:name="Colorful Shading Accent 6" w:semiHidden="0" w:uiPriority="71" w:unhideWhenUsed="0"/>
+    <w:lsdException w:name="Colorful List Accent 6" w:semiHidden="0" w:uiPriority="72" w:unhideWhenUsed="0"/>
+    <w:lsdException w:name="Colorful Grid Accent 6" w:semiHidden="0" w:uiPriority="73" w:unhideWhenUsed="0"/>
+    <w:lsdException w:name="Subtle Emphasis" w:semiHidden="0" w:uiPriority="19" w:unhideWhenUsed="0" w:qFormat="1"/>
+    <w:lsdException w:name="Intense Emphasis" w:semiHidden="0" w:uiPriority="21" w:unhideWhenUsed="0" w:qFormat="1"/>
+    <w:lsdException w:name="Subtle Reference" w:semiHidden="0" w:uiPriority="31" w:unhideWhenUsed="0" w:qFormat="1"/>
+    <w:lsdException w:name="Intense Reference" w:semiHidden="0" w:uiPriority="32" w:unhideWhenUsed="0" w:qFormat="1"/>
+    <w:lsdException w:name="Book Title" w:semiHidden="0" w:uiPriority="33" w:unhideWhenUsed="0" w:qFormat="1"/>
+    <w:lsdException w:name="Bibliography" w:uiPriority="37"/>
+    <w:lsdException w:name="TOC Heading" w:uiPriority="39" w:qFormat="1"/>
   </w:latentStyles>
   <w:style w:type="paragraph" w:default="1" w:styleId="Normalny">
     <w:name w:val="Normal"/>
@@ -7286,6 +6895,7 @@
     <w:uiPriority w:val="99"/>
     <w:semiHidden/>
     <w:unhideWhenUsed/>
+    <w:qFormat/>
     <w:tblPr>
       <w:tblInd w:w="0" w:type="dxa"/>
       <w:tblCellMar>
@@ -7409,6 +7019,7 @@
   <w:style w:type="character" w:customStyle="1" w:styleId="ListLabel1">
     <w:name w:val="ListLabel 1"/>
     <w:qFormat/>
+    <w:rsid w:val="00092161"/>
     <w:rPr>
       <w:rFonts w:cs="Times New Roman"/>
     </w:rPr>
@@ -7416,6 +7027,7 @@
   <w:style w:type="character" w:customStyle="1" w:styleId="ListLabel2">
     <w:name w:val="ListLabel 2"/>
     <w:qFormat/>
+    <w:rsid w:val="00092161"/>
     <w:rPr>
       <w:rFonts w:cs="Times New Roman"/>
     </w:rPr>
@@ -7423,6 +7035,7 @@
   <w:style w:type="character" w:customStyle="1" w:styleId="ListLabel3">
     <w:name w:val="ListLabel 3"/>
     <w:qFormat/>
+    <w:rsid w:val="00092161"/>
     <w:rPr>
       <w:rFonts w:cs="Times New Roman"/>
     </w:rPr>
@@ -7430,6 +7043,7 @@
   <w:style w:type="character" w:customStyle="1" w:styleId="ListLabel4">
     <w:name w:val="ListLabel 4"/>
     <w:qFormat/>
+    <w:rsid w:val="00092161"/>
     <w:rPr>
       <w:rFonts w:cs="Times New Roman"/>
     </w:rPr>
@@ -7437,6 +7051,7 @@
   <w:style w:type="character" w:customStyle="1" w:styleId="ListLabel5">
     <w:name w:val="ListLabel 5"/>
     <w:qFormat/>
+    <w:rsid w:val="00092161"/>
     <w:rPr>
       <w:rFonts w:cs="Times New Roman"/>
     </w:rPr>
@@ -7444,6 +7059,7 @@
   <w:style w:type="character" w:customStyle="1" w:styleId="ListLabel6">
     <w:name w:val="ListLabel 6"/>
     <w:qFormat/>
+    <w:rsid w:val="00092161"/>
     <w:rPr>
       <w:rFonts w:cs="Times New Roman"/>
     </w:rPr>
@@ -7451,6 +7067,7 @@
   <w:style w:type="character" w:customStyle="1" w:styleId="ListLabel7">
     <w:name w:val="ListLabel 7"/>
     <w:qFormat/>
+    <w:rsid w:val="00092161"/>
     <w:rPr>
       <w:rFonts w:cs="Times New Roman"/>
     </w:rPr>
@@ -7458,6 +7075,7 @@
   <w:style w:type="character" w:customStyle="1" w:styleId="ListLabel8">
     <w:name w:val="ListLabel 8"/>
     <w:qFormat/>
+    <w:rsid w:val="00092161"/>
     <w:rPr>
       <w:rFonts w:cs="Times New Roman"/>
     </w:rPr>
@@ -7465,6 +7083,7 @@
   <w:style w:type="character" w:customStyle="1" w:styleId="ListLabel9">
     <w:name w:val="ListLabel 9"/>
     <w:qFormat/>
+    <w:rsid w:val="00092161"/>
     <w:rPr>
       <w:rFonts w:cs="Times New Roman"/>
     </w:rPr>
@@ -7472,6 +7091,7 @@
   <w:style w:type="character" w:customStyle="1" w:styleId="ListLabel10">
     <w:name w:val="ListLabel 10"/>
     <w:qFormat/>
+    <w:rsid w:val="00092161"/>
     <w:rPr>
       <w:rFonts w:cs="Times New Roman"/>
     </w:rPr>
@@ -7479,6 +7099,7 @@
   <w:style w:type="character" w:customStyle="1" w:styleId="ListLabel11">
     <w:name w:val="ListLabel 11"/>
     <w:qFormat/>
+    <w:rsid w:val="00092161"/>
     <w:rPr>
       <w:rFonts w:cs="Times New Roman"/>
     </w:rPr>
@@ -7486,6 +7107,7 @@
   <w:style w:type="character" w:customStyle="1" w:styleId="ListLabel12">
     <w:name w:val="ListLabel 12"/>
     <w:qFormat/>
+    <w:rsid w:val="00092161"/>
     <w:rPr>
       <w:rFonts w:cs="Times New Roman"/>
     </w:rPr>
@@ -7493,6 +7115,7 @@
   <w:style w:type="character" w:customStyle="1" w:styleId="ListLabel13">
     <w:name w:val="ListLabel 13"/>
     <w:qFormat/>
+    <w:rsid w:val="00092161"/>
     <w:rPr>
       <w:rFonts w:cs="Times New Roman"/>
     </w:rPr>
@@ -7500,6 +7123,7 @@
   <w:style w:type="character" w:customStyle="1" w:styleId="ListLabel14">
     <w:name w:val="ListLabel 14"/>
     <w:qFormat/>
+    <w:rsid w:val="00092161"/>
     <w:rPr>
       <w:rFonts w:cs="Times New Roman"/>
     </w:rPr>
@@ -7507,6 +7131,7 @@
   <w:style w:type="character" w:customStyle="1" w:styleId="ListLabel15">
     <w:name w:val="ListLabel 15"/>
     <w:qFormat/>
+    <w:rsid w:val="00092161"/>
     <w:rPr>
       <w:rFonts w:cs="Times New Roman"/>
     </w:rPr>
@@ -7514,6 +7139,7 @@
   <w:style w:type="character" w:customStyle="1" w:styleId="ListLabel16">
     <w:name w:val="ListLabel 16"/>
     <w:qFormat/>
+    <w:rsid w:val="00092161"/>
     <w:rPr>
       <w:rFonts w:cs="Times New Roman"/>
     </w:rPr>
@@ -7521,6 +7147,7 @@
   <w:style w:type="character" w:customStyle="1" w:styleId="ListLabel17">
     <w:name w:val="ListLabel 17"/>
     <w:qFormat/>
+    <w:rsid w:val="00092161"/>
     <w:rPr>
       <w:rFonts w:cs="Times New Roman"/>
     </w:rPr>
@@ -7528,6 +7155,7 @@
   <w:style w:type="character" w:customStyle="1" w:styleId="ListLabel18">
     <w:name w:val="ListLabel 18"/>
     <w:qFormat/>
+    <w:rsid w:val="00092161"/>
     <w:rPr>
       <w:rFonts w:cs="Times New Roman"/>
     </w:rPr>
@@ -7535,6 +7163,7 @@
   <w:style w:type="character" w:customStyle="1" w:styleId="ListLabel19">
     <w:name w:val="ListLabel 19"/>
     <w:qFormat/>
+    <w:rsid w:val="00092161"/>
     <w:rPr>
       <w:rFonts w:cs="Times New Roman"/>
     </w:rPr>
@@ -7542,6 +7171,7 @@
   <w:style w:type="character" w:customStyle="1" w:styleId="ListLabel20">
     <w:name w:val="ListLabel 20"/>
     <w:qFormat/>
+    <w:rsid w:val="00092161"/>
     <w:rPr>
       <w:rFonts w:cs="Times New Roman"/>
     </w:rPr>
@@ -7549,6 +7179,7 @@
   <w:style w:type="character" w:customStyle="1" w:styleId="ListLabel21">
     <w:name w:val="ListLabel 21"/>
     <w:qFormat/>
+    <w:rsid w:val="00092161"/>
     <w:rPr>
       <w:rFonts w:cs="Times New Roman"/>
     </w:rPr>
@@ -7556,6 +7187,7 @@
   <w:style w:type="character" w:customStyle="1" w:styleId="ListLabel22">
     <w:name w:val="ListLabel 22"/>
     <w:qFormat/>
+    <w:rsid w:val="00092161"/>
     <w:rPr>
       <w:rFonts w:cs="Times New Roman"/>
     </w:rPr>
@@ -7563,6 +7195,7 @@
   <w:style w:type="character" w:customStyle="1" w:styleId="ListLabel23">
     <w:name w:val="ListLabel 23"/>
     <w:qFormat/>
+    <w:rsid w:val="00092161"/>
     <w:rPr>
       <w:rFonts w:cs="Times New Roman"/>
     </w:rPr>
@@ -7570,6 +7203,7 @@
   <w:style w:type="character" w:customStyle="1" w:styleId="ListLabel24">
     <w:name w:val="ListLabel 24"/>
     <w:qFormat/>
+    <w:rsid w:val="00092161"/>
     <w:rPr>
       <w:rFonts w:cs="Times New Roman"/>
     </w:rPr>
@@ -7577,6 +7211,7 @@
   <w:style w:type="character" w:customStyle="1" w:styleId="ListLabel25">
     <w:name w:val="ListLabel 25"/>
     <w:qFormat/>
+    <w:rsid w:val="00092161"/>
     <w:rPr>
       <w:rFonts w:cs="Times New Roman"/>
     </w:rPr>
@@ -7584,6 +7219,7 @@
   <w:style w:type="character" w:customStyle="1" w:styleId="ListLabel26">
     <w:name w:val="ListLabel 26"/>
     <w:qFormat/>
+    <w:rsid w:val="00092161"/>
     <w:rPr>
       <w:rFonts w:cs="Times New Roman"/>
     </w:rPr>
@@ -7591,6 +7227,7 @@
   <w:style w:type="character" w:customStyle="1" w:styleId="ListLabel27">
     <w:name w:val="ListLabel 27"/>
     <w:qFormat/>
+    <w:rsid w:val="00092161"/>
     <w:rPr>
       <w:rFonts w:cs="Times New Roman"/>
     </w:rPr>
@@ -7598,6 +7235,7 @@
   <w:style w:type="character" w:customStyle="1" w:styleId="ListLabel28">
     <w:name w:val="ListLabel 28"/>
     <w:qFormat/>
+    <w:rsid w:val="00092161"/>
     <w:rPr>
       <w:rFonts w:cs="Times New Roman"/>
     </w:rPr>
@@ -7605,6 +7243,7 @@
   <w:style w:type="character" w:customStyle="1" w:styleId="ListLabel29">
     <w:name w:val="ListLabel 29"/>
     <w:qFormat/>
+    <w:rsid w:val="00092161"/>
     <w:rPr>
       <w:rFonts w:cs="Times New Roman"/>
     </w:rPr>
@@ -7612,6 +7251,7 @@
   <w:style w:type="character" w:customStyle="1" w:styleId="ListLabel30">
     <w:name w:val="ListLabel 30"/>
     <w:qFormat/>
+    <w:rsid w:val="00092161"/>
     <w:rPr>
       <w:rFonts w:cs="Times New Roman"/>
     </w:rPr>
@@ -7619,6 +7259,7 @@
   <w:style w:type="character" w:customStyle="1" w:styleId="ListLabel31">
     <w:name w:val="ListLabel 31"/>
     <w:qFormat/>
+    <w:rsid w:val="00092161"/>
     <w:rPr>
       <w:rFonts w:cs="Times New Roman"/>
     </w:rPr>
@@ -7626,6 +7267,7 @@
   <w:style w:type="character" w:customStyle="1" w:styleId="ListLabel32">
     <w:name w:val="ListLabel 32"/>
     <w:qFormat/>
+    <w:rsid w:val="00092161"/>
     <w:rPr>
       <w:rFonts w:cs="Times New Roman"/>
     </w:rPr>
@@ -7633,6 +7275,7 @@
   <w:style w:type="character" w:customStyle="1" w:styleId="ListLabel33">
     <w:name w:val="ListLabel 33"/>
     <w:qFormat/>
+    <w:rsid w:val="00092161"/>
     <w:rPr>
       <w:rFonts w:cs="Times New Roman"/>
     </w:rPr>
@@ -7640,6 +7283,7 @@
   <w:style w:type="character" w:customStyle="1" w:styleId="ListLabel34">
     <w:name w:val="ListLabel 34"/>
     <w:qFormat/>
+    <w:rsid w:val="00092161"/>
     <w:rPr>
       <w:rFonts w:cs="Times New Roman"/>
     </w:rPr>
@@ -7647,6 +7291,7 @@
   <w:style w:type="character" w:customStyle="1" w:styleId="ListLabel35">
     <w:name w:val="ListLabel 35"/>
     <w:qFormat/>
+    <w:rsid w:val="00092161"/>
     <w:rPr>
       <w:rFonts w:cs="Times New Roman"/>
     </w:rPr>
@@ -7654,6 +7299,7 @@
   <w:style w:type="character" w:customStyle="1" w:styleId="ListLabel36">
     <w:name w:val="ListLabel 36"/>
     <w:qFormat/>
+    <w:rsid w:val="00092161"/>
     <w:rPr>
       <w:rFonts w:cs="Times New Roman"/>
     </w:rPr>
@@ -7661,12 +7307,14 @@
   <w:style w:type="character" w:customStyle="1" w:styleId="czeindeksu">
     <w:name w:val="Łącze indeksu"/>
     <w:qFormat/>
+    <w:rsid w:val="00092161"/>
   </w:style>
   <w:style w:type="paragraph" w:styleId="Nagwek">
     <w:name w:val="header"/>
     <w:basedOn w:val="Normalny"/>
     <w:next w:val="Tekstpodstawowy"/>
     <w:qFormat/>
+    <w:rsid w:val="00092161"/>
     <w:pPr>
       <w:keepNext/>
       <w:spacing w:before="240" w:after="120"/>
@@ -7680,6 +7328,7 @@
   <w:style w:type="paragraph" w:styleId="Tekstpodstawowy">
     <w:name w:val="Body Text"/>
     <w:basedOn w:val="Normalny"/>
+    <w:rsid w:val="00092161"/>
     <w:pPr>
       <w:spacing w:after="140" w:line="288" w:lineRule="auto"/>
     </w:pPr>
@@ -7687,6 +7336,7 @@
   <w:style w:type="paragraph" w:styleId="Lista">
     <w:name w:val="List"/>
     <w:basedOn w:val="Tekstpodstawowy"/>
+    <w:rsid w:val="00092161"/>
     <w:rPr>
       <w:rFonts w:cs="Arial"/>
     </w:rPr>
@@ -7695,6 +7345,7 @@
     <w:name w:val="caption"/>
     <w:basedOn w:val="Normalny"/>
     <w:qFormat/>
+    <w:rsid w:val="00092161"/>
     <w:pPr>
       <w:suppressLineNumbers/>
       <w:spacing w:before="120" w:after="120"/>
@@ -7711,6 +7362,7 @@
     <w:name w:val="Indeks"/>
     <w:basedOn w:val="Normalny"/>
     <w:qFormat/>
+    <w:rsid w:val="00092161"/>
     <w:pPr>
       <w:suppressLineNumbers/>
     </w:pPr>
@@ -8074,7 +7726,7 @@
   <a:extraClrSchemeLst/>
   <a:extLst>
     <a:ext uri="{05A4C25C-085E-4340-85A3-A5531E510DB2}">
-      <thm15:themeFamily xmlns:thm15="http://schemas.microsoft.com/office/thememl/2012/main" name="Office Theme" id="{62F939B6-93AF-4DB8-9C6B-D6C7DFDC589F}" vid="{4A3C46E8-61CC-4603-A589-7422A47A8E4A}"/>
+      <thm15:themeFamily xmlns:thm15="http://schemas.microsoft.com/office/thememl/2012/main" xmlns="" name="Office Theme" id="{62F939B6-93AF-4DB8-9C6B-D6C7DFDC589F}" vid="{4A3C46E8-61CC-4603-A589-7422A47A8E4A}"/>
     </a:ext>
   </a:extLst>
 </a:theme>
@@ -8085,7 +7737,7 @@
 </file>
 
 <file path=customXml/itemProps1.xml><?xml version="1.0" encoding="utf-8"?>
-<ds:datastoreItem xmlns:ds="http://schemas.openxmlformats.org/officeDocument/2006/customXml" ds:itemID="{9BBAB38C-0F8A-41EC-B4B7-54D7F09DF569}">
+<ds:datastoreItem xmlns:ds="http://schemas.openxmlformats.org/officeDocument/2006/customXml" ds:itemID="{A60613D0-CA19-482D-99BD-26A949813E83}">
   <ds:schemaRefs>
     <ds:schemaRef ds:uri="http://schemas.openxmlformats.org/officeDocument/2006/bibliography"/>
   </ds:schemaRefs>

</xml_diff>

<commit_message>
update to Unity 2019.2.17f
</commit_message>
<xml_diff>
--- a/Dokumentacja/Roadmap.docx
+++ b/Dokumentacja/Roadmap.docx
@@ -1816,17 +1816,21 @@
           <w:u w:val="single"/>
           <w:lang w:val="de-DE"/>
         </w:rPr>
-        <w:t xml:space="preserve">Amelia </w:t>
-      </w:r>
-      <w:proofErr w:type="spellStart"/>
+        <w:t>Amelia Tojza</w:t>
+      </w:r>
+      <w:r>
+        <w:rPr>
+          <w:lang w:val="de-DE"/>
+        </w:rPr>
+        <w:t xml:space="preserve">, </w:t>
+      </w:r>
       <w:r>
         <w:rPr>
           <w:u w:val="single"/>
           <w:lang w:val="de-DE"/>
         </w:rPr>
-        <w:t>Tojza</w:t>
-      </w:r>
-      <w:proofErr w:type="spellEnd"/>
+        <w:t>Kinga Krause</w:t>
+      </w:r>
       <w:r>
         <w:rPr>
           <w:lang w:val="de-DE"/>
@@ -1838,19 +1842,6 @@
           <w:u w:val="single"/>
           <w:lang w:val="de-DE"/>
         </w:rPr>
-        <w:t>Kinga Krause</w:t>
-      </w:r>
-      <w:r>
-        <w:rPr>
-          <w:lang w:val="de-DE"/>
-        </w:rPr>
-        <w:t xml:space="preserve">, </w:t>
-      </w:r>
-      <w:r>
-        <w:rPr>
-          <w:u w:val="single"/>
-          <w:lang w:val="de-DE"/>
-        </w:rPr>
         <w:t>Marta Lange</w:t>
       </w:r>
     </w:p>
@@ -1866,21 +1857,7 @@
         <w:rPr>
           <w:rFonts w:cs="Calibri"/>
         </w:rPr>
-        <w:t xml:space="preserve">Trzeba uporządkować strukturę katalogów, czyli gdzie jaki rodzaj plików będzie i stworzyć odpowiednie katalogi. Nie stosujemy polskich znaków w nazwach plików i katalogów, nie stosujemy spacji, używamy </w:t>
-      </w:r>
-      <w:proofErr w:type="spellStart"/>
-      <w:r>
-        <w:rPr>
-          <w:rFonts w:cs="Calibri"/>
-        </w:rPr>
-        <w:t>podkreślników</w:t>
-      </w:r>
-      <w:proofErr w:type="spellEnd"/>
-      <w:r>
-        <w:rPr>
-          <w:rFonts w:cs="Calibri"/>
-        </w:rPr>
-        <w:t>.</w:t>
+        <w:t>Trzeba uporządkować strukturę katalogów, czyli gdzie jaki rodzaj plików będzie i stworzyć odpowiednie katalogi. Nie stosujemy polskich znaków w nazwach plików i katalogów, nie stosujemy spacji, używamy podkreślników.</w:t>
       </w:r>
     </w:p>
     <w:p>
@@ -4970,13 +4947,8 @@
       <w:bookmarkStart w:id="9" w:name="_Toc27157868"/>
       <w:bookmarkEnd w:id="9"/>
       <w:r>
-        <w:t xml:space="preserve">Power </w:t>
-      </w:r>
-      <w:proofErr w:type="spellStart"/>
-      <w:r>
-        <w:t>Upy</w:t>
-      </w:r>
-      <w:proofErr w:type="spellEnd"/>
+        <w:t>Power Upy</w:t>
+      </w:r>
     </w:p>
     <w:p>
       <w:r>
@@ -5037,16 +5009,17 @@
         <w:rPr>
           <w:u w:val="single"/>
         </w:rPr>
-        <w:t xml:space="preserve">Dominika </w:t>
-      </w:r>
-      <w:proofErr w:type="spellStart"/>
+        <w:t>Dominika Kondonikolau</w:t>
+      </w:r>
+      <w:r>
+        <w:t xml:space="preserve">, </w:t>
+      </w:r>
       <w:r>
         <w:rPr>
           <w:u w:val="single"/>
         </w:rPr>
-        <w:t>Kondonikolau</w:t>
-      </w:r>
-      <w:proofErr w:type="spellEnd"/>
+        <w:t>Adrianna Ceynowa</w:t>
+      </w:r>
       <w:r>
         <w:t xml:space="preserve">, </w:t>
       </w:r>
@@ -5054,7 +5027,7 @@
         <w:rPr>
           <w:u w:val="single"/>
         </w:rPr>
-        <w:t>Adrianna Ceynowa</w:t>
+        <w:t>Dominik Stromski</w:t>
       </w:r>
       <w:r>
         <w:t xml:space="preserve">, </w:t>
@@ -5063,38 +5036,7 @@
         <w:rPr>
           <w:u w:val="single"/>
         </w:rPr>
-        <w:t xml:space="preserve">Dominik </w:t>
-      </w:r>
-      <w:proofErr w:type="spellStart"/>
-      <w:r>
-        <w:rPr>
-          <w:u w:val="single"/>
-        </w:rPr>
-        <w:t>Stromski</w:t>
-      </w:r>
-      <w:proofErr w:type="spellEnd"/>
-      <w:r>
-        <w:t xml:space="preserve">, </w:t>
-      </w:r>
-      <w:r>
-        <w:rPr>
-          <w:u w:val="single"/>
-        </w:rPr>
-        <w:t xml:space="preserve">Zuzanna </w:t>
-      </w:r>
-      <w:proofErr w:type="spellStart"/>
-      <w:r>
-        <w:rPr>
-          <w:u w:val="single"/>
-        </w:rPr>
-        <w:t>Dampc</w:t>
-      </w:r>
-      <w:proofErr w:type="spellEnd"/>
-      <w:r>
-        <w:rPr>
-          <w:u w:val="single"/>
-        </w:rPr>
-        <w:t>,</w:t>
+        <w:t>Zuzanna Dampc,</w:t>
       </w:r>
       <w:r>
         <w:t xml:space="preserve"> </w:t>
@@ -5340,13 +5282,8 @@
     </w:p>
     <w:p>
       <w:r>
-        <w:t xml:space="preserve">Gotowe pliki wgrywamy do </w:t>
-      </w:r>
-      <w:proofErr w:type="spellStart"/>
-      <w:r>
-        <w:t>Assets\ConceptArts\nazwa_pliku</w:t>
-      </w:r>
-      <w:proofErr w:type="spellEnd"/>
+        <w:t>Gotowe pliki wgrywamy do Assets\ConceptArts\nazwa_pliku</w:t>
+      </w:r>
     </w:p>
     <w:p>
       <w:pPr>
@@ -5488,31 +5425,7 @@
     </w:p>
     <w:p>
       <w:r>
-        <w:t xml:space="preserve">Karty projektujemy w rozdzielczości 408x204, gotowe skalujemy do niższych rozdzielczości, sprawdzając jakość i ewentualnie nanosząc poprawki. Gotowe pliki wgrywamy do </w:t>
-      </w:r>
-      <w:proofErr w:type="spellStart"/>
-      <w:r>
-        <w:t>Assets\KartyGracza\system</w:t>
-      </w:r>
-      <w:proofErr w:type="spellEnd"/>
-      <w:r>
-        <w:t xml:space="preserve"> </w:t>
-      </w:r>
-      <w:proofErr w:type="spellStart"/>
-      <w:r>
-        <w:t>operacyjny\nazwa_pliku</w:t>
-      </w:r>
-      <w:proofErr w:type="spellEnd"/>
-      <w:r>
-        <w:t xml:space="preserve">_ </w:t>
-      </w:r>
-      <w:proofErr w:type="spellStart"/>
-      <w:r>
-        <w:t>podkreślnik</w:t>
-      </w:r>
-      <w:proofErr w:type="spellEnd"/>
-      <w:r>
-        <w:t xml:space="preserve"> mała litera</w:t>
+        <w:t>Karty projektujemy w rozdzielczości 408x204, gotowe skalujemy do niższych rozdzielczości, sprawdzając jakość i ewentualnie nanosząc poprawki. Gotowe pliki wgrywamy do Assets\KartyGracza\system operacyjny\nazwa_pliku_ podkreślnik mała litera</w:t>
       </w:r>
     </w:p>
     <w:p>
@@ -5526,45 +5439,8 @@
       </w:r>
     </w:p>
     <w:p>
-      <w:proofErr w:type="spellStart"/>
-      <w:r>
-        <w:t>Splash</w:t>
-      </w:r>
-      <w:proofErr w:type="spellEnd"/>
-      <w:r>
-        <w:t xml:space="preserve"> </w:t>
-      </w:r>
-      <w:proofErr w:type="spellStart"/>
-      <w:r>
-        <w:t>screen</w:t>
-      </w:r>
-      <w:proofErr w:type="spellEnd"/>
-      <w:r>
-        <w:t xml:space="preserve"> projektujemy w podstawowych rozdzielczościach ekranów. Gotowe pliki wgrywamy do </w:t>
-      </w:r>
-      <w:proofErr w:type="spellStart"/>
-      <w:r>
-        <w:t>Assets\SplashScreen\system</w:t>
-      </w:r>
-      <w:proofErr w:type="spellEnd"/>
-      <w:r>
-        <w:t xml:space="preserve"> </w:t>
-      </w:r>
-      <w:proofErr w:type="spellStart"/>
-      <w:r>
-        <w:t>operacyjny\nazwa_pliku</w:t>
-      </w:r>
-      <w:proofErr w:type="spellEnd"/>
-      <w:r>
-        <w:t xml:space="preserve">_ </w:t>
-      </w:r>
-      <w:proofErr w:type="spellStart"/>
-      <w:r>
-        <w:t>podkreślnik</w:t>
-      </w:r>
-      <w:proofErr w:type="spellEnd"/>
-      <w:r>
-        <w:t xml:space="preserve"> mała litera</w:t>
+      <w:r>
+        <w:t>Splash screen projektujemy w podstawowych rozdzielczościach ekranów. Gotowe pliki wgrywamy do Assets\SplashScreen\system operacyjny\nazwa_pliku_ podkreślnik mała litera</w:t>
       </w:r>
     </w:p>
     <w:p>
@@ -5612,31 +5488,7 @@
     </w:p>
     <w:p>
       <w:r>
-        <w:t xml:space="preserve">Cyfry muszą być wysokości minimum połowa wysokości karty. Gotowe pliki wgrywamy do </w:t>
-      </w:r>
-      <w:proofErr w:type="spellStart"/>
-      <w:r>
-        <w:t>Assets\Cyfry\system</w:t>
-      </w:r>
-      <w:proofErr w:type="spellEnd"/>
-      <w:r>
-        <w:t xml:space="preserve"> </w:t>
-      </w:r>
-      <w:proofErr w:type="spellStart"/>
-      <w:r>
-        <w:t>operacyjny\nazwa_pliku</w:t>
-      </w:r>
-      <w:proofErr w:type="spellEnd"/>
-      <w:r>
-        <w:t xml:space="preserve">_ </w:t>
-      </w:r>
-      <w:proofErr w:type="spellStart"/>
-      <w:r>
-        <w:t>podkreślnik</w:t>
-      </w:r>
-      <w:proofErr w:type="spellEnd"/>
-      <w:r>
-        <w:t xml:space="preserve"> mała litera, gdzie nazwa pliku to 0,1,2,3,4,5,6,7,8 lub 9</w:t>
+        <w:t>Cyfry muszą być wysokości minimum połowa wysokości karty. Gotowe pliki wgrywamy do Assets\Cyfry\system operacyjny\nazwa_pliku_ podkreślnik mała litera, gdzie nazwa pliku to 0,1,2,3,4,5,6,7,8 lub 9</w:t>
       </w:r>
     </w:p>
     <w:p>
@@ -5644,29 +5496,13 @@
         <w:pStyle w:val="Nagwek2"/>
       </w:pPr>
       <w:bookmarkStart w:id="19" w:name="_Toc27157878"/>
-      <w:proofErr w:type="spellStart"/>
       <w:r>
         <w:rPr>
           <w:color w:val="FF0000"/>
         </w:rPr>
-        <w:t>PlaceHolder</w:t>
-      </w:r>
-      <w:proofErr w:type="spellEnd"/>
-      <w:r>
-        <w:rPr>
-          <w:color w:val="FF0000"/>
-        </w:rPr>
-        <w:t xml:space="preserve"> do kart zadań, kart gracza i </w:t>
-      </w:r>
-      <w:proofErr w:type="spellStart"/>
-      <w:r>
-        <w:rPr>
-          <w:color w:val="FF0000"/>
-        </w:rPr>
-        <w:t>powerUp’ów</w:t>
+        <w:t>PlaceHolder do kart zadań, kart gracza i powerUp’ów</w:t>
       </w:r>
       <w:bookmarkEnd w:id="19"/>
-      <w:proofErr w:type="spellEnd"/>
       <w:r>
         <w:t>.</w:t>
       </w:r>
@@ -5716,16 +5552,8 @@
         <w:rPr>
           <w:u w:val="single"/>
         </w:rPr>
-        <w:t xml:space="preserve">Marek </w:t>
-      </w:r>
-      <w:proofErr w:type="spellStart"/>
-      <w:r>
-        <w:rPr>
-          <w:u w:val="single"/>
-        </w:rPr>
-        <w:t>Engelbrecht</w:t>
-      </w:r>
-      <w:proofErr w:type="spellEnd"/>
+        <w:t>Marek Engelbrecht</w:t>
+      </w:r>
     </w:p>
     <w:p>
       <w:pPr>
@@ -5747,15 +5575,7 @@
     </w:p>
     <w:p>
       <w:r>
-        <w:t xml:space="preserve">2D </w:t>
-      </w:r>
-      <w:proofErr w:type="spellStart"/>
-      <w:r>
-        <w:t>game</w:t>
-      </w:r>
-      <w:proofErr w:type="spellEnd"/>
-      <w:r>
-        <w:t xml:space="preserve">, tak jest na tutorialu </w:t>
+        <w:t xml:space="preserve">2D game, tak jest na tutorialu </w:t>
       </w:r>
       <w:hyperlink r:id="rId18">
         <w:r>
@@ -5796,39 +5616,20 @@
     </w:p>
     <w:p>
       <w:r>
-        <w:t xml:space="preserve">Dodać wykluczenia z katalogu GIT żeby nie </w:t>
-      </w:r>
-      <w:proofErr w:type="spellStart"/>
-      <w:r>
-        <w:t>commitować</w:t>
-      </w:r>
-      <w:proofErr w:type="spellEnd"/>
-      <w:r>
-        <w:t xml:space="preserve"> plików </w:t>
-      </w:r>
-      <w:proofErr w:type="spellStart"/>
-      <w:r>
-        <w:t>tyczasowych</w:t>
-      </w:r>
-      <w:proofErr w:type="spellEnd"/>
-      <w:r>
-        <w:t xml:space="preserve"> Unity</w:t>
-      </w:r>
-    </w:p>
-    <w:p>
-      <w:r>
-        <w:t xml:space="preserve">Ustalenie ścieżek do </w:t>
-      </w:r>
-      <w:proofErr w:type="spellStart"/>
-      <w:r>
-        <w:t>Assetów</w:t>
-      </w:r>
-      <w:proofErr w:type="spellEnd"/>
-      <w:r>
-        <w:t>, możliwych do automatyzacji</w:t>
+        <w:t>Dodać wykluczenia z katalogu GIT żeby nie commitować plików tyczasowych Unity</w:t>
+      </w:r>
+    </w:p>
+    <w:p>
+      <w:r>
+        <w:t>Ustalenie ścieżek do Assetów, możliwych do automatyzacji</w:t>
       </w:r>
       <w:r>
         <w:t xml:space="preserve"> pobierania grafiki</w:t>
+      </w:r>
+    </w:p>
+    <w:p>
+      <w:r>
+        <w:t>Dodać przycisk zamykający grę.</w:t>
       </w:r>
     </w:p>
     <w:p>
@@ -5893,15 +5694,7 @@
         <w:jc w:val="both"/>
       </w:pPr>
       <w:r>
-        <w:t xml:space="preserve">Na prawo od karty zadań musi być pole, na które można przeciągnąć kartę z ręki. Gdy są tam już jakieś karty, kolejna powinna być dodawana jako ostatnia. Trzeba pamiętać, że później pod każdą kartę gracza będzie można przeciągnąć jeden </w:t>
-      </w:r>
-      <w:proofErr w:type="spellStart"/>
-      <w:r>
-        <w:t>power</w:t>
-      </w:r>
-      <w:proofErr w:type="spellEnd"/>
-      <w:r>
-        <w:t xml:space="preserve"> up. Potrzebny jest osobny przycisk akceptujący dodanie wszystkich kart. Zanim zostanie użyty każdą dołożoną kartę można wycofać, przeciągając ją.</w:t>
+        <w:t>Na prawo od karty zadań musi być pole, na które można przeciągnąć kartę z ręki. Gdy są tam już jakieś karty, kolejna powinna być dodawana jako ostatnia. Trzeba pamiętać, że później pod każdą kartę gracza będzie można przeciągnąć jeden power up. Potrzebny jest osobny przycisk akceptujący dodanie wszystkich kart. Zanim zostanie użyty każdą dołożoną kartę można wycofać, przeciągając ją.</w:t>
       </w:r>
     </w:p>
     <w:p>
@@ -7770,7 +7563,7 @@
   <a:extraClrSchemeLst/>
   <a:extLst>
     <a:ext uri="{05A4C25C-085E-4340-85A3-A5531E510DB2}">
-      <thm15:themeFamily xmlns:thm15="http://schemas.microsoft.com/office/thememl/2012/main" xmlns="" name="Office Theme" id="{62F939B6-93AF-4DB8-9C6B-D6C7DFDC589F}" vid="{4A3C46E8-61CC-4603-A589-7422A47A8E4A}"/>
+      <thm15:themeFamily xmlns="" xmlns:thm15="http://schemas.microsoft.com/office/thememl/2012/main" name="Office Theme" id="{62F939B6-93AF-4DB8-9C6B-D6C7DFDC589F}" vid="{4A3C46E8-61CC-4603-A589-7422A47A8E4A}"/>
     </a:ext>
   </a:extLst>
 </a:theme>
@@ -7781,7 +7574,7 @@
 </file>
 
 <file path=customXml/itemProps1.xml><?xml version="1.0" encoding="utf-8"?>
-<ds:datastoreItem xmlns:ds="http://schemas.openxmlformats.org/officeDocument/2006/customXml" ds:itemID="{0D7E498B-078F-4206-90AE-67680F134576}">
+<ds:datastoreItem xmlns:ds="http://schemas.openxmlformats.org/officeDocument/2006/customXml" ds:itemID="{50187226-494A-460E-BB4B-D14CEE45A213}">
   <ds:schemaRefs>
     <ds:schemaRef ds:uri="http://schemas.openxmlformats.org/officeDocument/2006/bibliography"/>
   </ds:schemaRefs>

</xml_diff>

<commit_message>
Aktualizacja Roadmap oraz 100Plus.exe
</commit_message>
<xml_diff>
--- a/Dokumentacja/Roadmap.docx
+++ b/Dokumentacja/Roadmap.docx
@@ -48,16 +48,18 @@
         <w:spacing w:after="200" w:line="276" w:lineRule="auto"/>
         <w:rPr>
           <w:rFonts w:ascii="Calibri" w:hAnsi="Calibri" w:cs="Calibri"/>
-        </w:rPr>
-      </w:pPr>
-      <w:proofErr w:type="spellStart"/>
+          <w:b/>
+        </w:rPr>
+      </w:pPr>
       <w:r>
         <w:rPr>
           <w:rFonts w:cs="Calibri"/>
+          <w:b/>
         </w:rPr>
         <w:t>SummOn</w:t>
       </w:r>
-      <w:proofErr w:type="spellEnd"/>
+      <w:bookmarkStart w:id="1" w:name="_GoBack"/>
+      <w:bookmarkEnd w:id="1"/>
     </w:p>
     <w:p>
       <w:pPr>
@@ -1827,14 +1829,14 @@
           <w:lang w:val="de-DE"/>
         </w:rPr>
       </w:pPr>
-      <w:bookmarkStart w:id="1" w:name="_Toc27157860"/>
+      <w:bookmarkStart w:id="2" w:name="_Toc27157860"/>
       <w:r>
         <w:rPr>
           <w:lang w:val="de-DE"/>
         </w:rPr>
         <w:t>DESIGNERS</w:t>
       </w:r>
-      <w:bookmarkEnd w:id="1"/>
+      <w:bookmarkEnd w:id="2"/>
       <w:r>
         <w:rPr>
           <w:lang w:val="de-DE"/>
@@ -1846,17 +1848,21 @@
           <w:u w:val="single"/>
           <w:lang w:val="de-DE"/>
         </w:rPr>
-        <w:t xml:space="preserve">Amelia </w:t>
-      </w:r>
-      <w:proofErr w:type="spellStart"/>
+        <w:t>Amelia Tojza</w:t>
+      </w:r>
+      <w:r>
+        <w:rPr>
+          <w:lang w:val="de-DE"/>
+        </w:rPr>
+        <w:t xml:space="preserve">, </w:t>
+      </w:r>
       <w:r>
         <w:rPr>
           <w:u w:val="single"/>
           <w:lang w:val="de-DE"/>
         </w:rPr>
-        <w:t>Tojza</w:t>
-      </w:r>
-      <w:proofErr w:type="spellEnd"/>
+        <w:t>Kinga Krause</w:t>
+      </w:r>
       <w:r>
         <w:rPr>
           <w:lang w:val="de-DE"/>
@@ -1868,19 +1874,6 @@
           <w:u w:val="single"/>
           <w:lang w:val="de-DE"/>
         </w:rPr>
-        <w:t>Kinga Krause</w:t>
-      </w:r>
-      <w:r>
-        <w:rPr>
-          <w:lang w:val="de-DE"/>
-        </w:rPr>
-        <w:t xml:space="preserve">, </w:t>
-      </w:r>
-      <w:r>
-        <w:rPr>
-          <w:u w:val="single"/>
-          <w:lang w:val="de-DE"/>
-        </w:rPr>
         <w:t>Marta Lange</w:t>
       </w:r>
     </w:p>
@@ -1896,35 +1889,21 @@
         <w:rPr>
           <w:rFonts w:cs="Calibri"/>
         </w:rPr>
-        <w:t xml:space="preserve">Trzeba uporządkować strukturę katalogów, czyli gdzie jaki rodzaj plików będzie i stworzyć odpowiednie katalogi. Nie stosujemy polskich znaków w nazwach plików i katalogów, nie stosujemy spacji, używamy </w:t>
-      </w:r>
-      <w:proofErr w:type="spellStart"/>
-      <w:r>
-        <w:rPr>
-          <w:rFonts w:cs="Calibri"/>
-        </w:rPr>
-        <w:t>podkreślników</w:t>
-      </w:r>
-      <w:proofErr w:type="spellEnd"/>
-      <w:r>
-        <w:rPr>
-          <w:rFonts w:cs="Calibri"/>
-        </w:rPr>
-        <w:t>.</w:t>
+        <w:t>Trzeba uporządkować strukturę katalogów, czyli gdzie jaki rodzaj plików będzie i stworzyć odpowiednie katalogi. Nie stosujemy polskich znaków w nazwach plików i katalogów, nie stosujemy spacji, używamy podkreślników.</w:t>
       </w:r>
     </w:p>
     <w:p>
       <w:pPr>
         <w:pStyle w:val="Nagwek2"/>
       </w:pPr>
-      <w:bookmarkStart w:id="2" w:name="_Toc27157861"/>
+      <w:bookmarkStart w:id="3" w:name="_Toc27157861"/>
       <w:r>
         <w:rPr>
           <w:color w:val="70AD47" w:themeColor="accent6"/>
         </w:rPr>
         <w:t>Podstawowy mechanizm gry z wersji papierowej</w:t>
       </w:r>
-      <w:bookmarkEnd w:id="2"/>
+      <w:bookmarkEnd w:id="3"/>
       <w:r>
         <w:t xml:space="preserve"> </w:t>
       </w:r>
@@ -4709,17 +4688,57 @@
       <w:pPr>
         <w:pStyle w:val="Nagwek2"/>
       </w:pPr>
-      <w:bookmarkStart w:id="3" w:name="_Toc27157862"/>
+      <w:bookmarkStart w:id="4" w:name="_Toc27157862"/>
       <w:r>
         <w:rPr>
           <w:color w:val="FF0000"/>
         </w:rPr>
         <w:t>Wypisać pomysły na ścieżki tematyczne punktów czerwonych, niebieskich i zielonych</w:t>
       </w:r>
-      <w:bookmarkEnd w:id="3"/>
+      <w:bookmarkEnd w:id="4"/>
       <w:r>
         <w:t>.</w:t>
       </w:r>
+      <w:r>
+        <w:rPr>
+          <w:u w:val="single"/>
+          <w:lang w:val="de-DE"/>
+        </w:rPr>
+        <w:t xml:space="preserve"> </w:t>
+      </w:r>
+      <w:r>
+        <w:rPr>
+          <w:u w:val="single"/>
+          <w:lang w:val="de-DE"/>
+        </w:rPr>
+        <w:t>Amelia Tojza</w:t>
+      </w:r>
+      <w:r>
+        <w:rPr>
+          <w:lang w:val="de-DE"/>
+        </w:rPr>
+        <w:t xml:space="preserve">, </w:t>
+      </w:r>
+      <w:r>
+        <w:rPr>
+          <w:u w:val="single"/>
+          <w:lang w:val="de-DE"/>
+        </w:rPr>
+        <w:t>Kinga Krause</w:t>
+      </w:r>
+      <w:r>
+        <w:rPr>
+          <w:lang w:val="de-DE"/>
+        </w:rPr>
+        <w:t xml:space="preserve">, </w:t>
+      </w:r>
+      <w:r>
+        <w:rPr>
+          <w:u w:val="single"/>
+          <w:lang w:val="de-DE"/>
+        </w:rPr>
+        <w:t>Marta Lange</w:t>
+      </w:r>
     </w:p>
     <w:p>
       <w:r>
@@ -4733,7 +4752,7 @@
           <w:u w:val="single"/>
         </w:rPr>
       </w:pPr>
-      <w:bookmarkStart w:id="4" w:name="_Toc27157863"/>
+      <w:bookmarkStart w:id="5" w:name="_Toc27157863"/>
       <w:r>
         <w:rPr>
           <w:color w:val="FF0000"/>
@@ -4743,7 +4762,7 @@
       <w:r>
         <w:t xml:space="preserve"> </w:t>
       </w:r>
-      <w:bookmarkEnd w:id="4"/>
+      <w:bookmarkEnd w:id="5"/>
       <w:r>
         <w:rPr>
           <w:u w:val="single"/>
@@ -4903,8 +4922,8 @@
       <w:pPr>
         <w:pStyle w:val="Nagwek3"/>
       </w:pPr>
-      <w:bookmarkStart w:id="5" w:name="_Toc27157864"/>
-      <w:bookmarkEnd w:id="5"/>
+      <w:bookmarkStart w:id="6" w:name="_Toc27157864"/>
+      <w:bookmarkEnd w:id="6"/>
       <w:r>
         <w:t>Propozycje zmian</w:t>
       </w:r>
@@ -4916,13 +4935,53 @@
           <w:color w:val="FF0000"/>
         </w:rPr>
       </w:pPr>
-      <w:bookmarkStart w:id="6" w:name="_Toc27157865"/>
-      <w:bookmarkEnd w:id="6"/>
+      <w:bookmarkStart w:id="7" w:name="_Toc27157865"/>
+      <w:bookmarkEnd w:id="7"/>
       <w:r>
         <w:rPr>
           <w:color w:val="FF0000"/>
         </w:rPr>
         <w:t>Rozpisać parametry kart zadań</w:t>
+      </w:r>
+      <w:r>
+        <w:rPr>
+          <w:u w:val="single"/>
+          <w:lang w:val="de-DE"/>
+        </w:rPr>
+        <w:t xml:space="preserve"> </w:t>
+      </w:r>
+      <w:r>
+        <w:rPr>
+          <w:u w:val="single"/>
+          <w:lang w:val="de-DE"/>
+        </w:rPr>
+        <w:t>Amelia Tojza</w:t>
+      </w:r>
+      <w:r>
+        <w:rPr>
+          <w:lang w:val="de-DE"/>
+        </w:rPr>
+        <w:t xml:space="preserve">, </w:t>
+      </w:r>
+      <w:r>
+        <w:rPr>
+          <w:u w:val="single"/>
+          <w:lang w:val="de-DE"/>
+        </w:rPr>
+        <w:t>Kinga Krause</w:t>
+      </w:r>
+      <w:r>
+        <w:rPr>
+          <w:lang w:val="de-DE"/>
+        </w:rPr>
+        <w:t xml:space="preserve">, </w:t>
+      </w:r>
+      <w:r>
+        <w:rPr>
+          <w:u w:val="single"/>
+          <w:lang w:val="de-DE"/>
+        </w:rPr>
+        <w:t>Marta Lange</w:t>
       </w:r>
     </w:p>
     <w:p>
@@ -4962,18 +5021,29 @@
       </w:r>
     </w:p>
     <w:p>
-      <w:pPr>
-        <w:pStyle w:val="Nagwek3"/>
-      </w:pPr>
-      <w:bookmarkStart w:id="7" w:name="_Toc27157866"/>
-      <w:bookmarkEnd w:id="7"/>
-      <w:r>
-        <w:t>Mechanika przyznawania punktów zwycięstwa</w:t>
-      </w:r>
-    </w:p>
-    <w:p>
-      <w:r>
-        <w:t>Tutaj opis reguł zmniejszania i/lub przyznawana punktów zwycięstwa</w:t>
+      <w:bookmarkStart w:id="8" w:name="_Toc27157866"/>
+      <w:bookmarkEnd w:id="8"/>
+      <w:r>
+        <w:t xml:space="preserve">Mechanika tworzenia kart zadań: na etapie </w:t>
+      </w:r>
+      <w:r>
+        <w:rPr>
+          <w:b/>
+        </w:rPr>
+        <w:t>Wczesnym</w:t>
+      </w:r>
+      <w:r>
+        <w:t xml:space="preserve"> losowo wartości między 5 a 20 w jednym z kolorów.</w:t>
+      </w:r>
+    </w:p>
+    <w:p>
+      <w:r>
+        <w:t>Punkty zwycięstwa równe 0,1* Wartość karty zadania za idealne wykonanie</w:t>
+      </w:r>
+    </w:p>
+    <w:p>
+      <w:r>
+        <w:t>Czy będziemy tworzyli zadania wielokolorowe na etapie Końcowym?</w:t>
       </w:r>
     </w:p>
     <w:p/>
@@ -4988,6 +5058,190 @@
         <w:rPr>
           <w:color w:val="FF0000"/>
         </w:rPr>
+        <w:t>Rozpisać parametry kart gracza</w:t>
+      </w:r>
+      <w:r>
+        <w:rPr>
+          <w:u w:val="single"/>
+          <w:lang w:val="de-DE"/>
+        </w:rPr>
+        <w:t xml:space="preserve"> </w:t>
+      </w:r>
+      <w:r>
+        <w:rPr>
+          <w:u w:val="single"/>
+          <w:lang w:val="de-DE"/>
+        </w:rPr>
+        <w:t>Amelia Tojza</w:t>
+      </w:r>
+      <w:r>
+        <w:rPr>
+          <w:lang w:val="de-DE"/>
+        </w:rPr>
+        <w:t xml:space="preserve">, </w:t>
+      </w:r>
+      <w:r>
+        <w:rPr>
+          <w:u w:val="single"/>
+          <w:lang w:val="de-DE"/>
+        </w:rPr>
+        <w:t>Kinga Krause</w:t>
+      </w:r>
+      <w:r>
+        <w:rPr>
+          <w:lang w:val="de-DE"/>
+        </w:rPr>
+        <w:t xml:space="preserve">, </w:t>
+      </w:r>
+      <w:r>
+        <w:rPr>
+          <w:u w:val="single"/>
+          <w:lang w:val="de-DE"/>
+        </w:rPr>
+        <w:t>Marta Lange</w:t>
+      </w:r>
+    </w:p>
+    <w:p>
+      <w:r>
+        <w:t>W zależności od etapu gry</w:t>
+      </w:r>
+      <w:r>
+        <w:t xml:space="preserve">, na etapie </w:t>
+      </w:r>
+      <w:r>
+        <w:rPr>
+          <w:b/>
+        </w:rPr>
+        <w:t>Wczesnym</w:t>
+      </w:r>
+      <w:r>
+        <w:t xml:space="preserve"> losowe wartości między 1 a 3 w losowym kolorze</w:t>
+      </w:r>
+    </w:p>
+    <w:p>
+      <w:pPr>
+        <w:pStyle w:val="Nagwek2"/>
+        <w:rPr>
+          <w:color w:val="FF0000"/>
+        </w:rPr>
+      </w:pPr>
+      <w:r>
+        <w:rPr>
+          <w:color w:val="FF0000"/>
+        </w:rPr>
+        <w:t>Rozpisać parametry kart power up</w:t>
+      </w:r>
+      <w:r>
+        <w:rPr>
+          <w:u w:val="single"/>
+          <w:lang w:val="de-DE"/>
+        </w:rPr>
+        <w:t xml:space="preserve"> </w:t>
+      </w:r>
+      <w:r>
+        <w:rPr>
+          <w:u w:val="single"/>
+          <w:lang w:val="de-DE"/>
+        </w:rPr>
+        <w:t>Amelia Tojza</w:t>
+      </w:r>
+      <w:r>
+        <w:rPr>
+          <w:lang w:val="de-DE"/>
+        </w:rPr>
+        <w:t xml:space="preserve">, </w:t>
+      </w:r>
+      <w:r>
+        <w:rPr>
+          <w:u w:val="single"/>
+          <w:lang w:val="de-DE"/>
+        </w:rPr>
+        <w:t>Kinga Krause</w:t>
+      </w:r>
+      <w:r>
+        <w:rPr>
+          <w:lang w:val="de-DE"/>
+        </w:rPr>
+        <w:t xml:space="preserve">, </w:t>
+      </w:r>
+      <w:r>
+        <w:rPr>
+          <w:u w:val="single"/>
+          <w:lang w:val="de-DE"/>
+        </w:rPr>
+        <w:t>Marta Lange</w:t>
+      </w:r>
+    </w:p>
+    <w:p>
+      <w:r>
+        <w:t>Trzeba wymyślić według jakich reguł i kiedy się będą pojawiały</w:t>
+      </w:r>
+    </w:p>
+    <w:p>
+      <w:r>
+        <w:t>Oddzielne karty mnożące w różnych kombinacjach kolorów</w:t>
+      </w:r>
+    </w:p>
+    <w:p>
+      <w:r>
+        <w:t>Oddzielne karty dodające drobne punkty w kombinacjach kolorów</w:t>
+      </w:r>
+    </w:p>
+    <w:p/>
+    <w:p>
+      <w:r>
+        <w:t xml:space="preserve">Na </w:t>
+      </w:r>
+      <w:r>
+        <w:rPr>
+          <w:b/>
+        </w:rPr>
+        <w:t xml:space="preserve">Wczesnym </w:t>
+      </w:r>
+      <w:r>
+        <w:t xml:space="preserve">etapie gry nie pojawiają się power upy. </w:t>
+      </w:r>
+    </w:p>
+    <w:p>
+      <w:r>
+        <w:t xml:space="preserve">W </w:t>
+      </w:r>
+      <w:r>
+        <w:rPr>
+          <w:b/>
+        </w:rPr>
+        <w:t>Środkowym</w:t>
+      </w:r>
+      <w:r>
+        <w:t xml:space="preserve"> pojawiają się powerupy x2 i x3. Losowane są przy dobieraniu karty przez gracza i związane są z tą kartą. Użycie PowerUp’a zużywa również kartę gracza. Możliwe będą PowerUp’y nie powiązane z kartą gracza. Podstawowa szansa na posiadanie PowerUp’a przez kartę wynosi 50%. Jeżeli wypadnie PowerUp w </w:t>
+      </w:r>
+      <w:r>
+        <w:rPr>
+          <w:b/>
+        </w:rPr>
+        <w:t>Środkowym</w:t>
+      </w:r>
+      <w:r>
+        <w:t xml:space="preserve"> etapie dajemy 75% na x2 we wszystkich kolorach, x3 25% we wszystkich kolorach.</w:t>
+      </w:r>
+    </w:p>
+    <w:p>
+      <w:r>
+        <w:t>Można rozpisać tabelkę, i zwiększyć szansę powerup’a do np. 90% ale wtedy np. powerup’y jednokolorowe, dwukolorowe i można uzależnić od wyniku gracza.</w:t>
+      </w:r>
+    </w:p>
+    <w:p/>
+    <w:p>
+      <w:pPr>
+        <w:pStyle w:val="Nagwek2"/>
+        <w:rPr>
+          <w:color w:val="FF0000"/>
+        </w:rPr>
+      </w:pPr>
+      <w:r>
+        <w:rPr>
+          <w:color w:val="FF0000"/>
+        </w:rPr>
         <w:t>Wygląd ekranu gry i rozmieszczenie elementów gry</w:t>
       </w:r>
       <w:r>
@@ -5012,55 +5266,65 @@
     <w:p>
       <w:pPr>
         <w:pStyle w:val="Nagwek2"/>
-      </w:pPr>
-      <w:bookmarkStart w:id="8" w:name="_Toc27157867"/>
-      <w:bookmarkEnd w:id="8"/>
-      <w:r>
+        <w:rPr>
+          <w:color w:val="FF0000"/>
+        </w:rPr>
+      </w:pPr>
+      <w:bookmarkStart w:id="9" w:name="_Toc27157867"/>
+      <w:bookmarkEnd w:id="9"/>
+      <w:r>
+        <w:rPr>
+          <w:color w:val="FF0000"/>
+        </w:rPr>
         <w:t>Fazy gry</w:t>
       </w:r>
+      <w:r>
+        <w:rPr>
+          <w:u w:val="single"/>
+        </w:rPr>
+        <w:t xml:space="preserve"> </w:t>
+      </w:r>
+      <w:r>
+        <w:rPr>
+          <w:u w:val="single"/>
+        </w:rPr>
+        <w:t>Marcin Kołacz</w:t>
+      </w:r>
     </w:p>
     <w:p>
       <w:r>
         <w:t>Trzeba wymyślić według jakich reguł i kiedy się będą pojawiały</w:t>
       </w:r>
     </w:p>
+    <w:p>
+      <w:r>
+        <w:t>Trzy fazy gry</w:t>
+      </w:r>
+    </w:p>
+    <w:p>
+      <w:r>
+        <w:t>Wczesna – gracz zdobył mniej niż 10 punktów</w:t>
+      </w:r>
+    </w:p>
+    <w:p>
+      <w:r>
+        <w:t>Środkowa – gracz zdobył mniej niż 30 punktów</w:t>
+      </w:r>
+    </w:p>
+    <w:p>
+      <w:r>
+        <w:t>Końcowa – gracz zdobył więcej niż 29 punktów</w:t>
+      </w:r>
+    </w:p>
     <w:p/>
     <w:p>
       <w:pPr>
         <w:pStyle w:val="Nagwek2"/>
       </w:pPr>
-      <w:bookmarkStart w:id="9" w:name="_Toc27157868"/>
-      <w:bookmarkEnd w:id="9"/>
-      <w:r>
-        <w:t xml:space="preserve">Power </w:t>
-      </w:r>
-      <w:proofErr w:type="spellStart"/>
-      <w:r>
-        <w:t>Upy</w:t>
-      </w:r>
-      <w:proofErr w:type="spellEnd"/>
-    </w:p>
-    <w:p>
-      <w:r>
-        <w:t>Trzeba wymyślić według jakich reguł i kiedy się będą pojawiały</w:t>
-      </w:r>
-    </w:p>
-    <w:p>
-      <w:r>
-        <w:t>Oddzielne karty mnożące w różnych kombinacjach kolorów</w:t>
-      </w:r>
-    </w:p>
-    <w:p>
-      <w:r>
-        <w:t>Oddzielne karty dodające drobne punkty w kombinacjach kolorów</w:t>
-      </w:r>
-    </w:p>
-    <w:p>
-      <w:pPr>
-        <w:pStyle w:val="Nagwek2"/>
-      </w:pPr>
-      <w:bookmarkStart w:id="10" w:name="_Toc27157869"/>
+      <w:bookmarkStart w:id="10" w:name="_Toc27157868"/>
+      <w:bookmarkStart w:id="11" w:name="_Toc27157869"/>
       <w:bookmarkEnd w:id="10"/>
+      <w:bookmarkEnd w:id="11"/>
       <w:r>
         <w:t>LORE</w:t>
       </w:r>
@@ -5079,101 +5343,7 @@
           <w:rFonts w:ascii="Calibri" w:hAnsi="Calibri"/>
           <w:color w:val="000000"/>
         </w:rPr>
-        <w:t xml:space="preserve">W pewnym, spokojnym, pełnym atrakcji mieście znajdowała się grupka przyjaciół. </w:t>
-      </w:r>
-      <w:r>
-        <w:rPr>
-          <w:rFonts w:ascii="Calibri" w:hAnsi="Calibri"/>
-          <w:color w:val="000000"/>
-        </w:rPr>
-        <w:t>Dzień</w:t>
-      </w:r>
-      <w:r>
-        <w:rPr>
-          <w:rFonts w:ascii="Calibri" w:hAnsi="Calibri"/>
-          <w:color w:val="000000"/>
-        </w:rPr>
-        <w:t xml:space="preserve"> jak co dzień, spędzali czas razem bawiąc się na podwórku. Stwierdzili że pójdą na spacer. Rozmawiali i śmiali się, spędzali bardzo miło czas razem. Nagle przechodzili obok starego domu. Plotki mówiły że jest on NAWIEDZONY,. Dzieci stwierdziły, że muszą to sprawdzić. Wchodząc </w:t>
-      </w:r>
-      <w:r>
-        <w:rPr>
-          <w:rFonts w:ascii="Calibri" w:hAnsi="Calibri"/>
-          <w:color w:val="000000"/>
-        </w:rPr>
-        <w:t>oślepił</w:t>
-      </w:r>
-      <w:r>
-        <w:rPr>
-          <w:rFonts w:ascii="Calibri" w:hAnsi="Calibri"/>
-          <w:color w:val="000000"/>
-        </w:rPr>
-        <w:t xml:space="preserve"> ich magiczny blask słońca, a chwilę później znajdowali się w nieznanym im miejscu. Pełen </w:t>
-      </w:r>
-      <w:r>
-        <w:rPr>
-          <w:rFonts w:ascii="Calibri" w:hAnsi="Calibri"/>
-          <w:color w:val="000000"/>
-        </w:rPr>
-        <w:t>magii</w:t>
-      </w:r>
-      <w:r>
-        <w:rPr>
-          <w:rFonts w:ascii="Calibri" w:hAnsi="Calibri"/>
-          <w:color w:val="000000"/>
-        </w:rPr>
-        <w:t xml:space="preserve"> świat był idealny taki niesamowity, można byłoby zostać tam na zawsze, ale dzieciaki spotkał mały problem. Przejście się </w:t>
-      </w:r>
-      <w:r>
-        <w:rPr>
-          <w:rFonts w:ascii="Calibri" w:hAnsi="Calibri"/>
-          <w:color w:val="000000"/>
-        </w:rPr>
-        <w:t>zamknęło</w:t>
-      </w:r>
-      <w:r>
-        <w:rPr>
-          <w:rFonts w:ascii="Calibri" w:hAnsi="Calibri"/>
-          <w:color w:val="000000"/>
-        </w:rPr>
-        <w:t xml:space="preserve">, a dzieci bardzo </w:t>
-      </w:r>
-      <w:r>
-        <w:rPr>
-          <w:rFonts w:ascii="Calibri" w:hAnsi="Calibri"/>
-          <w:color w:val="000000"/>
-        </w:rPr>
-        <w:t>stęskniły</w:t>
-      </w:r>
-      <w:r>
-        <w:rPr>
-          <w:rFonts w:ascii="Calibri" w:hAnsi="Calibri"/>
-          <w:color w:val="000000"/>
-        </w:rPr>
-        <w:t xml:space="preserve"> się za rodzina. Odblokować je można tylko budując portal. Aby zbudować przejście jest </w:t>
-      </w:r>
-      <w:r>
-        <w:rPr>
-          <w:rFonts w:ascii="Calibri" w:hAnsi="Calibri"/>
-          <w:color w:val="000000"/>
-        </w:rPr>
-        <w:lastRenderedPageBreak/>
-        <w:t xml:space="preserve">potrzebny budulec w odpowiednich kolorach, a ty możesz przyczynić się do zbudowania przejścia. Czy grupka przyjaciół </w:t>
-      </w:r>
-      <w:r>
-        <w:rPr>
-          <w:rFonts w:ascii="Calibri" w:hAnsi="Calibri"/>
-          <w:color w:val="000000"/>
-        </w:rPr>
-        <w:t>wydostać</w:t>
-      </w:r>
-      <w:bookmarkStart w:id="11" w:name="_GoBack"/>
-      <w:bookmarkEnd w:id="11"/>
-      <w:r>
-        <w:rPr>
-          <w:rFonts w:ascii="Calibri" w:hAnsi="Calibri"/>
-          <w:color w:val="000000"/>
-        </w:rPr>
-        <w:t xml:space="preserve"> się z magicznego miejsca? Wszystko spoczywa na twoich rękach.</w:t>
+        <w:t>W pewnym, spokojnym, pełnym atrakcji mieście znajdowała się grupka przyjaciół. Dzień jak co dzień, spędzali czas razem bawiąc się na podwórku. Stwierdzili że pójdą na spacer. Rozmawiali i śmiali się, spędzali bardzo miło czas razem. Nagle przechodzili obok starego domu. Plotki mówiły że jest on NAWIEDZONY,. Dzieci stwierdziły, że muszą to sprawdzić. Wchodząc oślepił ich magiczny blask słońca, a chwilę później znajdowali się w nieznanym im miejscu. Pełen magii świat był idealny taki niesamowity, można byłoby zostać tam na zawsze, ale dzieciaki spotkał mały problem. Przejście się zamknęło, a dzieci bardzo stęskniły się za rodzina. Odblokować je można tylko budując portal. Aby zbudować przejście jest potrzebny budulec w odpowiednich kolorach, a ty możesz przyczynić się do zbudowania przejścia. Czy grupka przyjaciół wydostać się z magicznego miejsca? Wszystko spoczywa na twoich rękach.</w:t>
       </w:r>
     </w:p>
     <w:p>
@@ -5205,16 +5375,17 @@
         <w:rPr>
           <w:u w:val="single"/>
         </w:rPr>
-        <w:t xml:space="preserve">Dominika </w:t>
-      </w:r>
-      <w:proofErr w:type="spellStart"/>
+        <w:t>Dominika Kondonikolau</w:t>
+      </w:r>
+      <w:r>
+        <w:t xml:space="preserve">, </w:t>
+      </w:r>
       <w:r>
         <w:rPr>
           <w:u w:val="single"/>
         </w:rPr>
-        <w:t>Kondonikolau</w:t>
-      </w:r>
-      <w:proofErr w:type="spellEnd"/>
+        <w:t>Adrianna Ceynowa</w:t>
+      </w:r>
       <w:r>
         <w:t xml:space="preserve">, </w:t>
       </w:r>
@@ -5222,7 +5393,7 @@
         <w:rPr>
           <w:u w:val="single"/>
         </w:rPr>
-        <w:t>Adrianna Ceynowa</w:t>
+        <w:t>Dominik Stromski</w:t>
       </w:r>
       <w:r>
         <w:t xml:space="preserve">, </w:t>
@@ -5231,38 +5402,7 @@
         <w:rPr>
           <w:u w:val="single"/>
         </w:rPr>
-        <w:t xml:space="preserve">Dominik </w:t>
-      </w:r>
-      <w:proofErr w:type="spellStart"/>
-      <w:r>
-        <w:rPr>
-          <w:u w:val="single"/>
-        </w:rPr>
-        <w:t>Stromski</w:t>
-      </w:r>
-      <w:proofErr w:type="spellEnd"/>
-      <w:r>
-        <w:t xml:space="preserve">, </w:t>
-      </w:r>
-      <w:r>
-        <w:rPr>
-          <w:u w:val="single"/>
-        </w:rPr>
-        <w:t xml:space="preserve">Zuzanna </w:t>
-      </w:r>
-      <w:proofErr w:type="spellStart"/>
-      <w:r>
-        <w:rPr>
-          <w:u w:val="single"/>
-        </w:rPr>
-        <w:t>Dampc</w:t>
-      </w:r>
-      <w:proofErr w:type="spellEnd"/>
-      <w:r>
-        <w:rPr>
-          <w:u w:val="single"/>
-        </w:rPr>
-        <w:t>,</w:t>
+        <w:t>Zuzanna Dampc,</w:t>
       </w:r>
       <w:r>
         <w:t xml:space="preserve"> </w:t>
@@ -5459,6 +5599,7 @@
         <w:rPr>
           <w:lang w:val="en-US"/>
         </w:rPr>
+        <w:lastRenderedPageBreak/>
         <w:t xml:space="preserve">1920x1080, </w:t>
       </w:r>
     </w:p>
@@ -5507,29 +5648,8 @@
     </w:p>
     <w:p>
       <w:r>
-        <w:t xml:space="preserve">Gotowe pliki wgrywamy do </w:t>
-      </w:r>
-      <w:proofErr w:type="spellStart"/>
-      <w:r>
-        <w:t>Assets</w:t>
-      </w:r>
-      <w:proofErr w:type="spellEnd"/>
-      <w:r>
-        <w:t>\</w:t>
-      </w:r>
-      <w:proofErr w:type="spellStart"/>
-      <w:r>
-        <w:t>ConceptArts</w:t>
-      </w:r>
-      <w:proofErr w:type="spellEnd"/>
-      <w:r>
-        <w:t>\</w:t>
-      </w:r>
-      <w:proofErr w:type="spellStart"/>
-      <w:r>
-        <w:t>nazwa_pliku</w:t>
-      </w:r>
-      <w:proofErr w:type="spellEnd"/>
+        <w:t>Gotowe pliki wgrywamy do Assets\ConceptArts\nazwa_pliku</w:t>
+      </w:r>
     </w:p>
     <w:p>
       <w:pPr>
@@ -5654,7 +5774,6 @@
         </w:numPr>
       </w:pPr>
       <w:r>
-        <w:lastRenderedPageBreak/>
         <w:t>216x108,</w:t>
       </w:r>
     </w:p>
@@ -5672,39 +5791,7 @@
     </w:p>
     <w:p>
       <w:r>
-        <w:t xml:space="preserve">Karty projektujemy w rozdzielczości 408x204, gotowe skalujemy do niższych rozdzielczości, sprawdzając jakość i ewentualnie nanosząc poprawki. Gotowe pliki wgrywamy do </w:t>
-      </w:r>
-      <w:proofErr w:type="spellStart"/>
-      <w:r>
-        <w:t>Assets</w:t>
-      </w:r>
-      <w:proofErr w:type="spellEnd"/>
-      <w:r>
-        <w:t>\</w:t>
-      </w:r>
-      <w:proofErr w:type="spellStart"/>
-      <w:r>
-        <w:t>KartyGracza</w:t>
-      </w:r>
-      <w:proofErr w:type="spellEnd"/>
-      <w:r>
-        <w:t>\system operacyjny\</w:t>
-      </w:r>
-      <w:proofErr w:type="spellStart"/>
-      <w:r>
-        <w:t>nazwa_pliku</w:t>
-      </w:r>
-      <w:proofErr w:type="spellEnd"/>
-      <w:r>
-        <w:t xml:space="preserve">_ </w:t>
-      </w:r>
-      <w:proofErr w:type="spellStart"/>
-      <w:r>
-        <w:t>podkreślnik</w:t>
-      </w:r>
-      <w:proofErr w:type="spellEnd"/>
-      <w:r>
-        <w:t xml:space="preserve"> mała litera</w:t>
+        <w:t>Karty projektujemy w rozdzielczości 408x204, gotowe skalujemy do niższych rozdzielczości, sprawdzając jakość i ewentualnie nanosząc poprawki. Gotowe pliki wgrywamy do Assets\KartyGracza\system operacyjny\nazwa_pliku_ podkreślnik mała litera</w:t>
       </w:r>
       <w:r>
         <w:t xml:space="preserve"> np.</w:t>
@@ -5712,21 +5799,8 @@
       <w:r>
         <w:t xml:space="preserve"> </w:t>
       </w:r>
-      <w:proofErr w:type="spellStart"/>
-      <w:r>
-        <w:t>Assets</w:t>
-      </w:r>
-      <w:proofErr w:type="spellEnd"/>
-      <w:r>
-        <w:t>\</w:t>
-      </w:r>
-      <w:proofErr w:type="spellStart"/>
-      <w:r>
-        <w:t>KartyGracza</w:t>
-      </w:r>
-      <w:proofErr w:type="spellEnd"/>
-      <w:r>
-        <w:t>\PC\Ogien_B.png czyli plik o rozdzielczości 230x115</w:t>
+      <w:r>
+        <w:t>Assets\KartyGracza\PC\Ogien_B.png czyli plik o rozdzielczości 230x115</w:t>
       </w:r>
     </w:p>
     <w:p>
@@ -5740,53 +5814,8 @@
       </w:r>
     </w:p>
     <w:p>
-      <w:proofErr w:type="spellStart"/>
-      <w:r>
-        <w:t>Splash</w:t>
-      </w:r>
-      <w:proofErr w:type="spellEnd"/>
-      <w:r>
-        <w:t xml:space="preserve"> </w:t>
-      </w:r>
-      <w:proofErr w:type="spellStart"/>
-      <w:r>
-        <w:t>screen</w:t>
-      </w:r>
-      <w:proofErr w:type="spellEnd"/>
-      <w:r>
-        <w:t xml:space="preserve"> projektujemy w podstawowych rozdzielczościach ekranów. Gotowe pliki wgrywamy do </w:t>
-      </w:r>
-      <w:proofErr w:type="spellStart"/>
-      <w:r>
-        <w:t>Assets</w:t>
-      </w:r>
-      <w:proofErr w:type="spellEnd"/>
-      <w:r>
-        <w:t>\</w:t>
-      </w:r>
-      <w:proofErr w:type="spellStart"/>
-      <w:r>
-        <w:t>SplashScreen</w:t>
-      </w:r>
-      <w:proofErr w:type="spellEnd"/>
-      <w:r>
-        <w:t>\system operacyjny\</w:t>
-      </w:r>
-      <w:proofErr w:type="spellStart"/>
-      <w:r>
-        <w:t>nazwa_pliku</w:t>
-      </w:r>
-      <w:proofErr w:type="spellEnd"/>
-      <w:r>
-        <w:t xml:space="preserve">_ </w:t>
-      </w:r>
-      <w:proofErr w:type="spellStart"/>
-      <w:r>
-        <w:t>podkreślnik</w:t>
-      </w:r>
-      <w:proofErr w:type="spellEnd"/>
-      <w:r>
-        <w:t xml:space="preserve"> mała litera</w:t>
+      <w:r>
+        <w:t>Splash screen projektujemy w podstawowych rozdzielczościach ekranów. Gotowe pliki wgrywamy do Assets\SplashScreen\system operacyjny\nazwa_pliku_ podkreślnik mała litera</w:t>
       </w:r>
     </w:p>
     <w:p>
@@ -5833,42 +5862,10 @@
     </w:p>
     <w:p>
       <w:r>
-        <w:t xml:space="preserve">Cyfry muszą być wysokości minimum połowa wysokości karty. Gotowe pliki wgrywamy do </w:t>
-      </w:r>
-      <w:proofErr w:type="spellStart"/>
-      <w:r>
-        <w:t>Assets</w:t>
-      </w:r>
-      <w:proofErr w:type="spellEnd"/>
-      <w:r>
-        <w:t>\Cyfry\system operacyjny\</w:t>
-      </w:r>
-      <w:proofErr w:type="spellStart"/>
-      <w:r>
-        <w:t>nazwa_pliku</w:t>
-      </w:r>
-      <w:proofErr w:type="spellEnd"/>
-      <w:r>
-        <w:t xml:space="preserve">_ </w:t>
-      </w:r>
-      <w:proofErr w:type="spellStart"/>
-      <w:r>
-        <w:t>podkreślnik</w:t>
-      </w:r>
-      <w:proofErr w:type="spellEnd"/>
-      <w:r>
-        <w:t xml:space="preserve"> mała litera, gdzie nazwa pliku to 0,1,2,3,4,5,6,7,8 lub 9</w:t>
-      </w:r>
-      <w:r>
-        <w:t xml:space="preserve"> np. </w:t>
-      </w:r>
-      <w:proofErr w:type="spellStart"/>
-      <w:r>
-        <w:t>Assets</w:t>
-      </w:r>
-      <w:proofErr w:type="spellEnd"/>
-      <w:r>
-        <w:t>\Cyfry\Android\0_d.png czyli plik z cyfrą zero o rozdzielczości 320x160</w:t>
+        <w:t>Cyfry muszą być wysokości minimum połowa wysokości karty. Gotowe pliki wgrywamy do Assets\Cyfry\system operacyjny\nazwa_pliku_ podkreślnik mała litera, gdzie nazwa pliku to 0,1,2,3,4,5,6,7,8 lub 9</w:t>
+      </w:r>
+      <w:r>
+        <w:t xml:space="preserve"> np. Assets\Cyfry\Android\0_d.png czyli plik z cyfrą zero o rozdzielczości 320x160</w:t>
       </w:r>
     </w:p>
     <w:p>
@@ -5876,29 +5873,14 @@
         <w:pStyle w:val="Nagwek2"/>
       </w:pPr>
       <w:bookmarkStart w:id="20" w:name="_Toc27157878"/>
-      <w:proofErr w:type="spellStart"/>
       <w:r>
         <w:rPr>
           <w:color w:val="FF0000"/>
         </w:rPr>
-        <w:t>PlaceHolder</w:t>
-      </w:r>
-      <w:proofErr w:type="spellEnd"/>
-      <w:r>
-        <w:rPr>
-          <w:color w:val="FF0000"/>
-        </w:rPr>
-        <w:t xml:space="preserve"> do kart zadań, kart gracza i </w:t>
-      </w:r>
-      <w:proofErr w:type="spellStart"/>
-      <w:r>
-        <w:rPr>
-          <w:color w:val="FF0000"/>
-        </w:rPr>
-        <w:t>powerUp’ów</w:t>
+        <w:lastRenderedPageBreak/>
+        <w:t>PlaceHolder do kart zadań, kart gracza i powerUp’ów</w:t>
       </w:r>
       <w:bookmarkEnd w:id="20"/>
-      <w:proofErr w:type="spellEnd"/>
       <w:r>
         <w:t>.</w:t>
       </w:r>
@@ -5948,169 +5930,121 @@
         <w:rPr>
           <w:u w:val="single"/>
         </w:rPr>
-        <w:t xml:space="preserve">Marek </w:t>
-      </w:r>
-      <w:proofErr w:type="spellStart"/>
+        <w:t>Marek Engelbrecht</w:t>
+      </w:r>
+    </w:p>
+    <w:p>
+      <w:pPr>
+        <w:rPr>
+          <w:strike/>
+        </w:rPr>
+      </w:pPr>
+      <w:r>
+        <w:rPr>
+          <w:strike/>
+        </w:rPr>
+        <w:t>Korzystamy z Unity 2019.2.15f1</w:t>
+      </w:r>
+    </w:p>
+    <w:p>
+      <w:r>
+        <w:t>22.12.2019 przechodzimy na Unity 2019.2.17f</w:t>
+      </w:r>
+    </w:p>
+    <w:p>
+      <w:r>
+        <w:t xml:space="preserve">2D game, tak jest na tutorialu </w:t>
+      </w:r>
+      <w:hyperlink r:id="rId20">
+        <w:r>
+          <w:rPr>
+            <w:rStyle w:val="czeinternetowe"/>
+            <w:webHidden/>
+          </w:rPr>
+          <w:t>https://www.youtube.com/watch?reload=9&amp;v=YLHqKj9FvBs</w:t>
+        </w:r>
+      </w:hyperlink>
+    </w:p>
+    <w:p>
+      <w:r>
+        <w:t>Idziemy zgodnie z tutorialem, dodając tylko elementy, które będą w naszej grze</w:t>
+      </w:r>
+    </w:p>
+    <w:p>
+      <w:pPr>
+        <w:pStyle w:val="Nagwek2"/>
+        <w:rPr>
+          <w:color w:val="FFC000"/>
+        </w:rPr>
+      </w:pPr>
+      <w:bookmarkStart w:id="24" w:name="_Toc27157882"/>
+      <w:r>
+        <w:rPr>
+          <w:color w:val="FFC000"/>
+        </w:rPr>
+        <w:t>Uruchamianie gry</w:t>
+      </w:r>
+      <w:bookmarkEnd w:id="24"/>
+      <w:r>
+        <w:rPr>
+          <w:color w:val="FFC000"/>
+        </w:rPr>
+        <w:t xml:space="preserve"> </w:t>
+      </w:r>
+    </w:p>
+    <w:p>
+      <w:r>
+        <w:t>Dodać wykluczenia z katalogu GIT żeby nie commitować plików tyczasowych Unity</w:t>
+      </w:r>
+    </w:p>
+    <w:p>
+      <w:r>
+        <w:t>Ustalenie ścieżek do Assetów, możliwych do automatyzacji</w:t>
+      </w:r>
+      <w:r>
+        <w:t xml:space="preserve"> pobierania grafiki</w:t>
+      </w:r>
+    </w:p>
+    <w:p>
+      <w:r>
+        <w:t>Dodać przycisk zamykający grę.</w:t>
+      </w:r>
+    </w:p>
+    <w:p>
+      <w:pPr>
+        <w:pStyle w:val="Nagwek2"/>
+        <w:rPr>
+          <w:color w:val="FF0000"/>
+        </w:rPr>
+      </w:pPr>
+      <w:r>
+        <w:rPr>
+          <w:color w:val="FF0000"/>
+        </w:rPr>
+        <w:t>Menu gry</w:t>
+      </w:r>
+      <w:r>
+        <w:rPr>
+          <w:color w:val="FF0000"/>
+        </w:rPr>
+        <w:t xml:space="preserve"> </w:t>
+      </w:r>
       <w:r>
         <w:rPr>
           <w:u w:val="single"/>
         </w:rPr>
-        <w:t>Engelbrecht</w:t>
-      </w:r>
-      <w:proofErr w:type="spellEnd"/>
-    </w:p>
-    <w:p>
-      <w:pPr>
-        <w:rPr>
-          <w:strike/>
-        </w:rPr>
-      </w:pPr>
-      <w:r>
-        <w:rPr>
-          <w:strike/>
-        </w:rPr>
-        <w:t>Korzystamy z Unity 2019.2.15f1</w:t>
-      </w:r>
-    </w:p>
-    <w:p>
-      <w:r>
-        <w:t>22.12.2019 przechodzimy na Unity 2019.2.17f</w:t>
-      </w:r>
-    </w:p>
-    <w:p>
-      <w:r>
-        <w:t xml:space="preserve">2D </w:t>
-      </w:r>
-      <w:proofErr w:type="spellStart"/>
-      <w:r>
-        <w:t>game</w:t>
-      </w:r>
-      <w:proofErr w:type="spellEnd"/>
-      <w:r>
-        <w:t xml:space="preserve">, tak jest na tutorialu </w:t>
-      </w:r>
-      <w:hyperlink r:id="rId20">
-        <w:r>
-          <w:rPr>
-            <w:rStyle w:val="czeinternetowe"/>
-            <w:webHidden/>
-          </w:rPr>
-          <w:t>https://www.youtube.com/watch?reload=9&amp;v=YLHqKj9FvBs</w:t>
-        </w:r>
-      </w:hyperlink>
-    </w:p>
-    <w:p>
-      <w:r>
-        <w:t>Idziemy zgodnie z tutorialem, dodając tylko elementy, które będą w naszej grze</w:t>
-      </w:r>
-    </w:p>
-    <w:p>
-      <w:pPr>
-        <w:pStyle w:val="Nagwek2"/>
-        <w:rPr>
-          <w:color w:val="FF0000"/>
-        </w:rPr>
-      </w:pPr>
-      <w:bookmarkStart w:id="24" w:name="_Toc27157882"/>
-      <w:r>
-        <w:rPr>
-          <w:color w:val="FF0000"/>
-        </w:rPr>
-        <w:t>Uruchamianie gry</w:t>
-      </w:r>
-      <w:bookmarkEnd w:id="24"/>
-      <w:r>
-        <w:rPr>
-          <w:color w:val="FF0000"/>
-        </w:rPr>
-        <w:t xml:space="preserve"> </w:t>
-      </w:r>
-    </w:p>
-    <w:p>
-      <w:r>
-        <w:t xml:space="preserve">Dodać wykluczenia z katalogu GIT żeby nie </w:t>
-      </w:r>
-      <w:proofErr w:type="spellStart"/>
-      <w:r>
-        <w:t>commitować</w:t>
-      </w:r>
-      <w:proofErr w:type="spellEnd"/>
-      <w:r>
-        <w:t xml:space="preserve"> plików </w:t>
-      </w:r>
-      <w:proofErr w:type="spellStart"/>
-      <w:r>
-        <w:t>tyczasowych</w:t>
-      </w:r>
-      <w:proofErr w:type="spellEnd"/>
-      <w:r>
-        <w:t xml:space="preserve"> Unity</w:t>
-      </w:r>
-    </w:p>
-    <w:p>
-      <w:r>
-        <w:t xml:space="preserve">Ustalenie ścieżek do </w:t>
-      </w:r>
-      <w:proofErr w:type="spellStart"/>
-      <w:r>
-        <w:t>Assetów</w:t>
-      </w:r>
-      <w:proofErr w:type="spellEnd"/>
-      <w:r>
-        <w:t>, możliwych do automatyzacji</w:t>
-      </w:r>
-      <w:r>
-        <w:t xml:space="preserve"> pobierania grafiki</w:t>
-      </w:r>
-    </w:p>
-    <w:p>
-      <w:r>
-        <w:t>Dodać przycisk zamykający grę.</w:t>
-      </w:r>
-    </w:p>
-    <w:p>
-      <w:pPr>
-        <w:pStyle w:val="Nagwek2"/>
-        <w:rPr>
-          <w:color w:val="FF0000"/>
-        </w:rPr>
-      </w:pPr>
-      <w:r>
-        <w:rPr>
-          <w:color w:val="FF0000"/>
-        </w:rPr>
-        <w:t>Menu gry</w:t>
-      </w:r>
-      <w:r>
-        <w:rPr>
-          <w:color w:val="FF0000"/>
-        </w:rPr>
-        <w:t xml:space="preserve"> </w:t>
-      </w:r>
-      <w:r>
-        <w:rPr>
-          <w:u w:val="single"/>
-        </w:rPr>
-        <w:t xml:space="preserve">Marek </w:t>
-      </w:r>
-      <w:proofErr w:type="spellStart"/>
-      <w:r>
-        <w:rPr>
-          <w:u w:val="single"/>
-        </w:rPr>
-        <w:t>Engelbrecht</w:t>
-      </w:r>
-      <w:proofErr w:type="spellEnd"/>
-    </w:p>
-    <w:p>
-      <w:r>
-        <w:t xml:space="preserve">Dodać menu gry, start, wyjście, opcje, </w:t>
-      </w:r>
-      <w:proofErr w:type="spellStart"/>
-      <w:r>
-        <w:t>multiplayer</w:t>
-      </w:r>
-      <w:proofErr w:type="spellEnd"/>
+        <w:t>Marek Engelbrecht</w:t>
+      </w:r>
+    </w:p>
+    <w:p>
+      <w:r>
+        <w:t>Dodać menu gry, start, wyjście, opcje, multiplayer</w:t>
+      </w:r>
+    </w:p>
+    <w:p>
+      <w:r>
+        <w:t>W menu Opcje dodać listę rozwijalną „Wybierz skórkę”, powinno być również okno podglądu grafiki, na razie palce holder.</w:t>
+      </w:r>
     </w:p>
     <w:p>
       <w:pPr>
@@ -6125,7 +6059,6 @@
         <w:rPr>
           <w:color w:val="FF0000"/>
         </w:rPr>
-        <w:lastRenderedPageBreak/>
         <w:t>Tworzenie zestawu kart zadań</w:t>
       </w:r>
     </w:p>
@@ -6136,7 +6069,24 @@
       <w:bookmarkStart w:id="26" w:name="_Toc27157884"/>
       <w:bookmarkEnd w:id="26"/>
       <w:r>
+        <w:rPr>
+          <w:color w:val="FF0000"/>
+        </w:rPr>
         <w:t>Wyświetlanie karty zadań</w:t>
+      </w:r>
+      <w:r>
+        <w:t xml:space="preserve"> </w:t>
+      </w:r>
+      <w:r>
+        <w:rPr>
+          <w:u w:val="single"/>
+        </w:rPr>
+        <w:t>Maksymilian Sroka</w:t>
+      </w:r>
+    </w:p>
+    <w:p>
+      <w:r>
+        <w:t>Ustawianie po 5 kart w rzędzie, 2 rzędy</w:t>
       </w:r>
     </w:p>
     <w:p>
@@ -6173,15 +6123,7 @@
         <w:jc w:val="both"/>
       </w:pPr>
       <w:r>
-        <w:t xml:space="preserve">Na prawo od karty zadań musi być pole, na które można przeciągnąć kartę z ręki. Gdy są tam już jakieś karty, kolejna powinna być dodawana jako ostatnia. Trzeba pamiętać, że później pod każdą kartę gracza będzie można przeciągnąć jeden </w:t>
-      </w:r>
-      <w:proofErr w:type="spellStart"/>
-      <w:r>
-        <w:t>power</w:t>
-      </w:r>
-      <w:proofErr w:type="spellEnd"/>
-      <w:r>
-        <w:t xml:space="preserve"> up. Potrzebny jest osobny przycisk akceptujący dodanie wszystkich kart. Zanim zostanie użyty każdą dołożoną kartę można wycofać, przeciągając ją.</w:t>
+        <w:t>Na prawo od karty zadań musi być pole, na które można przeciągnąć kartę z ręki. Gdy są tam już jakieś karty, kolejna powinna być dodawana jako ostatnia. Trzeba pamiętać, że później pod każdą kartę gracza będzie można przeciągnąć jeden power up. Potrzebny jest osobny przycisk akceptujący dodanie wszystkich kart. Zanim zostanie użyty każdą dołożoną kartę można wycofać, przeciągając ją.</w:t>
       </w:r>
     </w:p>
     <w:p>
@@ -6310,6 +6252,178 @@
 <file path=word/numbering.xml><?xml version="1.0" encoding="utf-8"?>
 <w:numbering xmlns:wpc="http://schemas.microsoft.com/office/word/2010/wordprocessingCanvas" xmlns:cx="http://schemas.microsoft.com/office/drawing/2014/chartex" xmlns:cx1="http://schemas.microsoft.com/office/drawing/2015/9/8/chartex" xmlns:mc="http://schemas.openxmlformats.org/markup-compatibility/2006" xmlns:o="urn:schemas-microsoft-com:office:office" xmlns:r="http://schemas.openxmlformats.org/officeDocument/2006/relationships" xmlns:m="http://schemas.openxmlformats.org/officeDocument/2006/math" xmlns:v="urn:schemas-microsoft-com:vml" xmlns:wp14="http://schemas.microsoft.com/office/word/2010/wordprocessingDrawing" xmlns:wp="http://schemas.openxmlformats.org/drawingml/2006/wordprocessingDrawing" xmlns:w10="urn:schemas-microsoft-com:office:word" xmlns:w="http://schemas.openxmlformats.org/wordprocessingml/2006/main" xmlns:w14="http://schemas.microsoft.com/office/word/2010/wordml" xmlns:w15="http://schemas.microsoft.com/office/word/2012/wordml" xmlns:w16se="http://schemas.microsoft.com/office/word/2015/wordml/symex" xmlns:wpg="http://schemas.microsoft.com/office/word/2010/wordprocessingGroup" xmlns:wpi="http://schemas.microsoft.com/office/word/2010/wordprocessingInk" xmlns:wne="http://schemas.microsoft.com/office/word/2006/wordml" xmlns:wps="http://schemas.microsoft.com/office/word/2010/wordprocessingShape" mc:Ignorable="w14 w15 w16se wp14">
   <w:abstractNum w:abstractNumId="0" w15:restartNumberingAfterBreak="0">
+    <w:nsid w:val="0EDE10D2"/>
+    <w:multiLevelType w:val="multilevel"/>
+    <w:tmpl w:val="8B5006BC"/>
+    <w:lvl w:ilvl="0">
+      <w:start w:val="1"/>
+      <w:numFmt w:val="decimal"/>
+      <w:lvlText w:val="%1."/>
+      <w:lvlJc w:val="left"/>
+      <w:pPr>
+        <w:ind w:left="720" w:hanging="360"/>
+      </w:pPr>
+    </w:lvl>
+    <w:lvl w:ilvl="1">
+      <w:start w:val="1"/>
+      <w:numFmt w:val="lowerLetter"/>
+      <w:lvlText w:val="%2."/>
+      <w:lvlJc w:val="left"/>
+      <w:pPr>
+        <w:ind w:left="1440" w:hanging="360"/>
+      </w:pPr>
+    </w:lvl>
+    <w:lvl w:ilvl="2">
+      <w:start w:val="1"/>
+      <w:numFmt w:val="lowerRoman"/>
+      <w:lvlText w:val="%3."/>
+      <w:lvlJc w:val="right"/>
+      <w:pPr>
+        <w:ind w:left="2160" w:hanging="180"/>
+      </w:pPr>
+    </w:lvl>
+    <w:lvl w:ilvl="3">
+      <w:start w:val="1"/>
+      <w:numFmt w:val="decimal"/>
+      <w:lvlText w:val="%4."/>
+      <w:lvlJc w:val="left"/>
+      <w:pPr>
+        <w:ind w:left="2880" w:hanging="360"/>
+      </w:pPr>
+    </w:lvl>
+    <w:lvl w:ilvl="4">
+      <w:start w:val="1"/>
+      <w:numFmt w:val="lowerLetter"/>
+      <w:lvlText w:val="%5."/>
+      <w:lvlJc w:val="left"/>
+      <w:pPr>
+        <w:ind w:left="3600" w:hanging="360"/>
+      </w:pPr>
+    </w:lvl>
+    <w:lvl w:ilvl="5">
+      <w:start w:val="1"/>
+      <w:numFmt w:val="lowerRoman"/>
+      <w:lvlText w:val="%6."/>
+      <w:lvlJc w:val="right"/>
+      <w:pPr>
+        <w:ind w:left="4320" w:hanging="180"/>
+      </w:pPr>
+    </w:lvl>
+    <w:lvl w:ilvl="6">
+      <w:start w:val="1"/>
+      <w:numFmt w:val="decimal"/>
+      <w:lvlText w:val="%7."/>
+      <w:lvlJc w:val="left"/>
+      <w:pPr>
+        <w:ind w:left="5040" w:hanging="360"/>
+      </w:pPr>
+    </w:lvl>
+    <w:lvl w:ilvl="7">
+      <w:start w:val="1"/>
+      <w:numFmt w:val="lowerLetter"/>
+      <w:lvlText w:val="%8."/>
+      <w:lvlJc w:val="left"/>
+      <w:pPr>
+        <w:ind w:left="5760" w:hanging="360"/>
+      </w:pPr>
+    </w:lvl>
+    <w:lvl w:ilvl="8">
+      <w:start w:val="1"/>
+      <w:numFmt w:val="lowerRoman"/>
+      <w:lvlText w:val="%9."/>
+      <w:lvlJc w:val="right"/>
+      <w:pPr>
+        <w:ind w:left="6480" w:hanging="180"/>
+      </w:pPr>
+    </w:lvl>
+  </w:abstractNum>
+  <w:abstractNum w:abstractNumId="1" w15:restartNumberingAfterBreak="0">
+    <w:nsid w:val="11093EDE"/>
+    <w:multiLevelType w:val="multilevel"/>
+    <w:tmpl w:val="8B5006BC"/>
+    <w:lvl w:ilvl="0">
+      <w:start w:val="1"/>
+      <w:numFmt w:val="decimal"/>
+      <w:lvlText w:val="%1."/>
+      <w:lvlJc w:val="left"/>
+      <w:pPr>
+        <w:ind w:left="720" w:hanging="360"/>
+      </w:pPr>
+    </w:lvl>
+    <w:lvl w:ilvl="1">
+      <w:start w:val="1"/>
+      <w:numFmt w:val="lowerLetter"/>
+      <w:lvlText w:val="%2."/>
+      <w:lvlJc w:val="left"/>
+      <w:pPr>
+        <w:ind w:left="1440" w:hanging="360"/>
+      </w:pPr>
+    </w:lvl>
+    <w:lvl w:ilvl="2">
+      <w:start w:val="1"/>
+      <w:numFmt w:val="lowerRoman"/>
+      <w:lvlText w:val="%3."/>
+      <w:lvlJc w:val="right"/>
+      <w:pPr>
+        <w:ind w:left="2160" w:hanging="180"/>
+      </w:pPr>
+    </w:lvl>
+    <w:lvl w:ilvl="3">
+      <w:start w:val="1"/>
+      <w:numFmt w:val="decimal"/>
+      <w:lvlText w:val="%4."/>
+      <w:lvlJc w:val="left"/>
+      <w:pPr>
+        <w:ind w:left="2880" w:hanging="360"/>
+      </w:pPr>
+    </w:lvl>
+    <w:lvl w:ilvl="4">
+      <w:start w:val="1"/>
+      <w:numFmt w:val="lowerLetter"/>
+      <w:lvlText w:val="%5."/>
+      <w:lvlJc w:val="left"/>
+      <w:pPr>
+        <w:ind w:left="3600" w:hanging="360"/>
+      </w:pPr>
+    </w:lvl>
+    <w:lvl w:ilvl="5">
+      <w:start w:val="1"/>
+      <w:numFmt w:val="lowerRoman"/>
+      <w:lvlText w:val="%6."/>
+      <w:lvlJc w:val="right"/>
+      <w:pPr>
+        <w:ind w:left="4320" w:hanging="180"/>
+      </w:pPr>
+    </w:lvl>
+    <w:lvl w:ilvl="6">
+      <w:start w:val="1"/>
+      <w:numFmt w:val="decimal"/>
+      <w:lvlText w:val="%7."/>
+      <w:lvlJc w:val="left"/>
+      <w:pPr>
+        <w:ind w:left="5040" w:hanging="360"/>
+      </w:pPr>
+    </w:lvl>
+    <w:lvl w:ilvl="7">
+      <w:start w:val="1"/>
+      <w:numFmt w:val="lowerLetter"/>
+      <w:lvlText w:val="%8."/>
+      <w:lvlJc w:val="left"/>
+      <w:pPr>
+        <w:ind w:left="5760" w:hanging="360"/>
+      </w:pPr>
+    </w:lvl>
+    <w:lvl w:ilvl="8">
+      <w:start w:val="1"/>
+      <w:numFmt w:val="lowerRoman"/>
+      <w:lvlText w:val="%9."/>
+      <w:lvlJc w:val="right"/>
+      <w:pPr>
+        <w:ind w:left="6480" w:hanging="180"/>
+      </w:pPr>
+    </w:lvl>
+  </w:abstractNum>
+  <w:abstractNum w:abstractNumId="2" w15:restartNumberingAfterBreak="0">
     <w:nsid w:val="174437A4"/>
     <w:multiLevelType w:val="multilevel"/>
     <w:tmpl w:val="B890E416"/>
@@ -6395,7 +6509,7 @@
       </w:pPr>
     </w:lvl>
   </w:abstractNum>
-  <w:abstractNum w:abstractNumId="1" w15:restartNumberingAfterBreak="0">
+  <w:abstractNum w:abstractNumId="3" w15:restartNumberingAfterBreak="0">
     <w:nsid w:val="580E6209"/>
     <w:multiLevelType w:val="multilevel"/>
     <w:tmpl w:val="720A656A"/>
@@ -6481,7 +6595,7 @@
       </w:pPr>
     </w:lvl>
   </w:abstractNum>
-  <w:abstractNum w:abstractNumId="2" w15:restartNumberingAfterBreak="0">
+  <w:abstractNum w:abstractNumId="4" w15:restartNumberingAfterBreak="0">
     <w:nsid w:val="63B84859"/>
     <w:multiLevelType w:val="multilevel"/>
     <w:tmpl w:val="9962D486"/>
@@ -6567,7 +6681,7 @@
       </w:pPr>
     </w:lvl>
   </w:abstractNum>
-  <w:abstractNum w:abstractNumId="3" w15:restartNumberingAfterBreak="0">
+  <w:abstractNum w:abstractNumId="5" w15:restartNumberingAfterBreak="0">
     <w:nsid w:val="6780682D"/>
     <w:multiLevelType w:val="multilevel"/>
     <w:tmpl w:val="8B5006BC"/>
@@ -6653,7 +6767,7 @@
       </w:pPr>
     </w:lvl>
   </w:abstractNum>
-  <w:abstractNum w:abstractNumId="4" w15:restartNumberingAfterBreak="0">
+  <w:abstractNum w:abstractNumId="6" w15:restartNumberingAfterBreak="0">
     <w:nsid w:val="6A591768"/>
     <w:multiLevelType w:val="multilevel"/>
     <w:tmpl w:val="58A8832C"/>
@@ -6739,7 +6853,7 @@
       </w:pPr>
     </w:lvl>
   </w:abstractNum>
-  <w:abstractNum w:abstractNumId="5" w15:restartNumberingAfterBreak="0">
+  <w:abstractNum w:abstractNumId="7" w15:restartNumberingAfterBreak="0">
     <w:nsid w:val="6EB42C9D"/>
     <w:multiLevelType w:val="multilevel"/>
     <w:tmpl w:val="6E169D2A"/>
@@ -6825,7 +6939,7 @@
       </w:pPr>
     </w:lvl>
   </w:abstractNum>
-  <w:abstractNum w:abstractNumId="6" w15:restartNumberingAfterBreak="0">
+  <w:abstractNum w:abstractNumId="8" w15:restartNumberingAfterBreak="0">
     <w:nsid w:val="6F4A4161"/>
     <w:multiLevelType w:val="multilevel"/>
     <w:tmpl w:val="D946DDC8"/>
@@ -6911,7 +7025,7 @@
       </w:pPr>
     </w:lvl>
   </w:abstractNum>
-  <w:abstractNum w:abstractNumId="7" w15:restartNumberingAfterBreak="0">
+  <w:abstractNum w:abstractNumId="9" w15:restartNumberingAfterBreak="0">
     <w:nsid w:val="6F6426CD"/>
     <w:multiLevelType w:val="multilevel"/>
     <w:tmpl w:val="7B4EE432"/>
@@ -7007,28 +7121,34 @@
     </w:lvl>
   </w:abstractNum>
   <w:num w:numId="1">
+    <w:abstractNumId w:val="6"/>
+  </w:num>
+  <w:num w:numId="2">
     <w:abstractNumId w:val="4"/>
   </w:num>
-  <w:num w:numId="2">
+  <w:num w:numId="3">
+    <w:abstractNumId w:val="3"/>
+  </w:num>
+  <w:num w:numId="4">
     <w:abstractNumId w:val="2"/>
   </w:num>
-  <w:num w:numId="3">
+  <w:num w:numId="5">
+    <w:abstractNumId w:val="8"/>
+  </w:num>
+  <w:num w:numId="6">
+    <w:abstractNumId w:val="7"/>
+  </w:num>
+  <w:num w:numId="7">
+    <w:abstractNumId w:val="5"/>
+  </w:num>
+  <w:num w:numId="8">
+    <w:abstractNumId w:val="9"/>
+  </w:num>
+  <w:num w:numId="9">
     <w:abstractNumId w:val="1"/>
   </w:num>
-  <w:num w:numId="4">
+  <w:num w:numId="10">
     <w:abstractNumId w:val="0"/>
-  </w:num>
-  <w:num w:numId="5">
-    <w:abstractNumId w:val="6"/>
-  </w:num>
-  <w:num w:numId="6">
-    <w:abstractNumId w:val="5"/>
-  </w:num>
-  <w:num w:numId="7">
-    <w:abstractNumId w:val="3"/>
-  </w:num>
-  <w:num w:numId="8">
-    <w:abstractNumId w:val="7"/>
   </w:num>
 </w:numbering>
 </file>
@@ -8366,7 +8486,7 @@
 </file>
 
 <file path=customXml/itemProps1.xml><?xml version="1.0" encoding="utf-8"?>
-<ds:datastoreItem xmlns:ds="http://schemas.openxmlformats.org/officeDocument/2006/customXml" ds:itemID="{90403FC1-5733-443C-B817-F63B0503098F}">
+<ds:datastoreItem xmlns:ds="http://schemas.openxmlformats.org/officeDocument/2006/customXml" ds:itemID="{2A692B0A-E7E1-49C3-93F9-349F539FB4F1}">
   <ds:schemaRefs>
     <ds:schemaRef ds:uri="http://schemas.openxmlformats.org/officeDocument/2006/bibliography"/>
   </ds:schemaRefs>

</xml_diff>

<commit_message>
Signed-off-by: Kinga Krause <kinga-kra@wp.pl>
</commit_message>
<xml_diff>
--- a/Dokumentacja/Roadmap.docx
+++ b/Dokumentacja/Roadmap.docx
@@ -26,6 +26,14 @@
         </w:rPr>
         <w:t>Wersja 1.0</w:t>
       </w:r>
+      <w:r>
+        <w:rPr>
+          <w:rFonts w:cs="Calibri"/>
+        </w:rPr>
+        <w:t>.</w:t>
+      </w:r>
+      <w:bookmarkStart w:id="1" w:name="_GoBack"/>
+      <w:bookmarkEnd w:id="1"/>
     </w:p>
     <w:p>
       <w:pPr>
@@ -51,7 +59,6 @@
           <w:b/>
         </w:rPr>
       </w:pPr>
-      <w:proofErr w:type="spellStart"/>
       <w:r>
         <w:rPr>
           <w:rFonts w:cs="Calibri"/>
@@ -59,7 +66,6 @@
         </w:rPr>
         <w:t>SummOn</w:t>
       </w:r>
-      <w:proofErr w:type="spellEnd"/>
     </w:p>
     <w:p>
       <w:pPr>
@@ -1829,14 +1835,14 @@
           <w:lang w:val="de-DE"/>
         </w:rPr>
       </w:pPr>
-      <w:bookmarkStart w:id="1" w:name="_Toc27157860"/>
+      <w:bookmarkStart w:id="2" w:name="_Toc27157860"/>
       <w:r>
         <w:rPr>
           <w:lang w:val="de-DE"/>
         </w:rPr>
         <w:t>DESIGNERS</w:t>
       </w:r>
-      <w:bookmarkEnd w:id="1"/>
+      <w:bookmarkEnd w:id="2"/>
       <w:r>
         <w:rPr>
           <w:lang w:val="de-DE"/>
@@ -1848,17 +1854,21 @@
           <w:u w:val="single"/>
           <w:lang w:val="de-DE"/>
         </w:rPr>
-        <w:t xml:space="preserve">Amelia </w:t>
-      </w:r>
-      <w:proofErr w:type="spellStart"/>
+        <w:t>Amelia Tojza</w:t>
+      </w:r>
+      <w:r>
+        <w:rPr>
+          <w:lang w:val="de-DE"/>
+        </w:rPr>
+        <w:t xml:space="preserve">, </w:t>
+      </w:r>
       <w:r>
         <w:rPr>
           <w:u w:val="single"/>
           <w:lang w:val="de-DE"/>
         </w:rPr>
-        <w:t>Tojza</w:t>
-      </w:r>
-      <w:proofErr w:type="spellEnd"/>
+        <w:t>Kinga Krause</w:t>
+      </w:r>
       <w:r>
         <w:rPr>
           <w:lang w:val="de-DE"/>
@@ -1870,19 +1880,6 @@
           <w:u w:val="single"/>
           <w:lang w:val="de-DE"/>
         </w:rPr>
-        <w:t>Kinga Krause</w:t>
-      </w:r>
-      <w:r>
-        <w:rPr>
-          <w:lang w:val="de-DE"/>
-        </w:rPr>
-        <w:t xml:space="preserve">, </w:t>
-      </w:r>
-      <w:r>
-        <w:rPr>
-          <w:u w:val="single"/>
-          <w:lang w:val="de-DE"/>
-        </w:rPr>
         <w:t>Marta Lange</w:t>
       </w:r>
     </w:p>
@@ -1898,35 +1895,21 @@
         <w:rPr>
           <w:rFonts w:cs="Calibri"/>
         </w:rPr>
-        <w:t xml:space="preserve">Trzeba uporządkować strukturę katalogów, czyli gdzie jaki rodzaj plików będzie i stworzyć odpowiednie katalogi. Nie stosujemy polskich znaków w nazwach plików i katalogów, nie stosujemy spacji, używamy </w:t>
-      </w:r>
-      <w:proofErr w:type="spellStart"/>
-      <w:r>
-        <w:rPr>
-          <w:rFonts w:cs="Calibri"/>
-        </w:rPr>
-        <w:t>podkreślników</w:t>
-      </w:r>
-      <w:proofErr w:type="spellEnd"/>
-      <w:r>
-        <w:rPr>
-          <w:rFonts w:cs="Calibri"/>
-        </w:rPr>
-        <w:t>.</w:t>
+        <w:t>Trzeba uporządkować strukturę katalogów, czyli gdzie jaki rodzaj plików będzie i stworzyć odpowiednie katalogi. Nie stosujemy polskich znaków w nazwach plików i katalogów, nie stosujemy spacji, używamy podkreślników.</w:t>
       </w:r>
     </w:p>
     <w:p>
       <w:pPr>
         <w:pStyle w:val="Nagwek2"/>
       </w:pPr>
-      <w:bookmarkStart w:id="2" w:name="_Toc27157861"/>
+      <w:bookmarkStart w:id="3" w:name="_Toc27157861"/>
       <w:r>
         <w:rPr>
           <w:color w:val="70AD47" w:themeColor="accent6"/>
         </w:rPr>
         <w:t>Podstawowy mechanizm gry z wersji papierowej</w:t>
       </w:r>
-      <w:bookmarkEnd w:id="2"/>
+      <w:bookmarkEnd w:id="3"/>
       <w:r>
         <w:t xml:space="preserve"> </w:t>
       </w:r>
@@ -4711,14 +4694,14 @@
       <w:pPr>
         <w:pStyle w:val="Nagwek2"/>
       </w:pPr>
-      <w:bookmarkStart w:id="3" w:name="_Toc27157862"/>
+      <w:bookmarkStart w:id="4" w:name="_Toc27157862"/>
       <w:r>
         <w:rPr>
           <w:color w:val="FF0000"/>
         </w:rPr>
         <w:t>Wypisać pomysły na ścieżki tematyczne punktów czerwonych, niebieskich i zielonych</w:t>
       </w:r>
-      <w:bookmarkEnd w:id="3"/>
+      <w:bookmarkEnd w:id="4"/>
       <w:r>
         <w:t>.</w:t>
       </w:r>
@@ -4734,17 +4717,21 @@
           <w:u w:val="single"/>
           <w:lang w:val="de-DE"/>
         </w:rPr>
-        <w:t xml:space="preserve">Amelia </w:t>
-      </w:r>
-      <w:proofErr w:type="spellStart"/>
+        <w:t>Amelia Tojza</w:t>
+      </w:r>
+      <w:r>
+        <w:rPr>
+          <w:lang w:val="de-DE"/>
+        </w:rPr>
+        <w:t xml:space="preserve">, </w:t>
+      </w:r>
       <w:r>
         <w:rPr>
           <w:u w:val="single"/>
           <w:lang w:val="de-DE"/>
         </w:rPr>
-        <w:t>Tojza</w:t>
-      </w:r>
-      <w:proofErr w:type="spellEnd"/>
+        <w:t>Kinga Krause</w:t>
+      </w:r>
       <w:r>
         <w:rPr>
           <w:lang w:val="de-DE"/>
@@ -4756,35 +4743,22 @@
           <w:u w:val="single"/>
           <w:lang w:val="de-DE"/>
         </w:rPr>
-        <w:t>Kinga Krause</w:t>
-      </w:r>
-      <w:r>
-        <w:rPr>
-          <w:lang w:val="de-DE"/>
-        </w:rPr>
-        <w:t xml:space="preserve">, </w:t>
-      </w:r>
-      <w:r>
+        <w:t>Marta Lange</w:t>
+      </w:r>
+    </w:p>
+    <w:p>
+      <w:r>
+        <w:t>Np. ścieżka żywioły, czerwony ogień, niebieska woda, zielony wiatr z liśćmi</w:t>
+      </w:r>
+    </w:p>
+    <w:p>
+      <w:pPr>
+        <w:pStyle w:val="Nagwek2"/>
         <w:rPr>
           <w:u w:val="single"/>
-          <w:lang w:val="de-DE"/>
-        </w:rPr>
-        <w:t>Marta Lange</w:t>
-      </w:r>
-    </w:p>
-    <w:p>
-      <w:r>
-        <w:t>Np. ścieżka żywioły, czerwony ogień, niebieska woda, zielony wiatr z liśćmi</w:t>
-      </w:r>
-    </w:p>
-    <w:p>
-      <w:pPr>
-        <w:pStyle w:val="Nagwek2"/>
-        <w:rPr>
-          <w:u w:val="single"/>
-        </w:rPr>
-      </w:pPr>
-      <w:bookmarkStart w:id="4" w:name="_Toc27157863"/>
+        </w:rPr>
+      </w:pPr>
+      <w:bookmarkStart w:id="5" w:name="_Toc27157863"/>
       <w:r>
         <w:rPr>
           <w:color w:val="FF0000"/>
@@ -4794,7 +4768,7 @@
       <w:r>
         <w:t xml:space="preserve"> </w:t>
       </w:r>
-      <w:bookmarkEnd w:id="4"/>
+      <w:bookmarkEnd w:id="5"/>
       <w:r>
         <w:rPr>
           <w:u w:val="single"/>
@@ -4954,8 +4928,8 @@
       <w:pPr>
         <w:pStyle w:val="Nagwek3"/>
       </w:pPr>
-      <w:bookmarkStart w:id="5" w:name="_Toc27157864"/>
-      <w:bookmarkEnd w:id="5"/>
+      <w:bookmarkStart w:id="6" w:name="_Toc27157864"/>
+      <w:bookmarkEnd w:id="6"/>
       <w:r>
         <w:t>Propozycje zmian</w:t>
       </w:r>
@@ -4967,8 +4941,8 @@
           <w:color w:val="FF0000"/>
         </w:rPr>
       </w:pPr>
-      <w:bookmarkStart w:id="6" w:name="_Toc27157865"/>
-      <w:bookmarkEnd w:id="6"/>
+      <w:bookmarkStart w:id="7" w:name="_Toc27157865"/>
+      <w:bookmarkEnd w:id="7"/>
       <w:r>
         <w:rPr>
           <w:color w:val="FF0000"/>
@@ -4987,17 +4961,8 @@
           <w:u w:val="single"/>
           <w:lang w:val="de-DE"/>
         </w:rPr>
-        <w:t xml:space="preserve">Amelia </w:t>
-      </w:r>
-      <w:proofErr w:type="spellStart"/>
-      <w:r>
-        <w:rPr>
-          <w:u w:val="single"/>
-          <w:lang w:val="de-DE"/>
-        </w:rPr>
-        <w:t>Tojza</w:t>
-      </w:r>
-      <w:proofErr w:type="spellEnd"/>
+        <w:t>Amelia Tojza</w:t>
+      </w:r>
       <w:r>
         <w:rPr>
           <w:lang w:val="de-DE"/>
@@ -5062,8 +5027,8 @@
       </w:r>
     </w:p>
     <w:p>
-      <w:bookmarkStart w:id="7" w:name="_Toc27157866"/>
-      <w:bookmarkEnd w:id="7"/>
+      <w:bookmarkStart w:id="8" w:name="_Toc27157866"/>
+      <w:bookmarkEnd w:id="8"/>
       <w:r>
         <w:t xml:space="preserve">Mechanika tworzenia kart zadań: na etapie </w:t>
       </w:r>
@@ -5123,17 +5088,21 @@
           <w:u w:val="single"/>
           <w:lang w:val="de-DE"/>
         </w:rPr>
-        <w:t xml:space="preserve">Amelia </w:t>
-      </w:r>
-      <w:proofErr w:type="spellStart"/>
+        <w:t>Amelia Tojza</w:t>
+      </w:r>
+      <w:r>
+        <w:rPr>
+          <w:lang w:val="de-DE"/>
+        </w:rPr>
+        <w:t xml:space="preserve">, </w:t>
+      </w:r>
       <w:r>
         <w:rPr>
           <w:u w:val="single"/>
           <w:lang w:val="de-DE"/>
         </w:rPr>
-        <w:t>Tojza</w:t>
-      </w:r>
-      <w:proofErr w:type="spellEnd"/>
+        <w:t>Kinga Krause</w:t>
+      </w:r>
       <w:r>
         <w:rPr>
           <w:lang w:val="de-DE"/>
@@ -5145,121 +5114,77 @@
           <w:u w:val="single"/>
           <w:lang w:val="de-DE"/>
         </w:rPr>
-        <w:t>Kinga Krause</w:t>
-      </w:r>
-      <w:r>
-        <w:rPr>
-          <w:lang w:val="de-DE"/>
-        </w:rPr>
-        <w:t xml:space="preserve">, </w:t>
+        <w:t>Marta Lange</w:t>
+      </w:r>
+    </w:p>
+    <w:p>
+      <w:r>
+        <w:t>W zależności od etapu gry</w:t>
+      </w:r>
+      <w:r>
+        <w:t xml:space="preserve">, na etapie </w:t>
+      </w:r>
+      <w:r>
+        <w:rPr>
+          <w:b/>
+        </w:rPr>
+        <w:t>Wczesnym</w:t>
+      </w:r>
+      <w:r>
+        <w:t xml:space="preserve"> losowe wartości między 1 a 3 w losowym kolorze</w:t>
+      </w:r>
+    </w:p>
+    <w:p>
+      <w:pPr>
+        <w:pStyle w:val="Nagwek2"/>
+        <w:rPr>
+          <w:color w:val="FF0000"/>
+        </w:rPr>
+      </w:pPr>
+      <w:r>
+        <w:rPr>
+          <w:color w:val="FF0000"/>
+        </w:rPr>
+        <w:t>Rozpisać parametry kart power up</w:t>
       </w:r>
       <w:r>
         <w:rPr>
           <w:u w:val="single"/>
           <w:lang w:val="de-DE"/>
         </w:rPr>
-        <w:t>Marta Lange</w:t>
-      </w:r>
-    </w:p>
-    <w:p>
-      <w:r>
-        <w:t>W zależności od etapu gry</w:t>
-      </w:r>
-      <w:r>
-        <w:t xml:space="preserve">, na etapie </w:t>
-      </w:r>
-      <w:r>
-        <w:rPr>
-          <w:b/>
-        </w:rPr>
-        <w:t>Wczesnym</w:t>
-      </w:r>
-      <w:r>
-        <w:t xml:space="preserve"> losowe wartości między 1 a 3 w losowym kolorze</w:t>
-      </w:r>
-    </w:p>
-    <w:p>
-      <w:pPr>
-        <w:pStyle w:val="Nagwek2"/>
-        <w:rPr>
-          <w:color w:val="FF0000"/>
-        </w:rPr>
-      </w:pPr>
-      <w:r>
-        <w:rPr>
-          <w:color w:val="FF0000"/>
-        </w:rPr>
-        <w:t xml:space="preserve">Rozpisać parametry kart </w:t>
-      </w:r>
-      <w:proofErr w:type="spellStart"/>
-      <w:r>
-        <w:rPr>
-          <w:color w:val="FF0000"/>
-        </w:rPr>
-        <w:t>power</w:t>
-      </w:r>
-      <w:proofErr w:type="spellEnd"/>
-      <w:r>
-        <w:rPr>
-          <w:color w:val="FF0000"/>
-        </w:rPr>
         <w:t xml:space="preserve"> </w:t>
       </w:r>
-      <w:proofErr w:type="spellStart"/>
-      <w:r>
-        <w:rPr>
-          <w:color w:val="FF0000"/>
-        </w:rPr>
-        <w:t>up</w:t>
-      </w:r>
-      <w:proofErr w:type="spellEnd"/>
       <w:r>
         <w:rPr>
           <w:u w:val="single"/>
           <w:lang w:val="de-DE"/>
         </w:rPr>
-        <w:t xml:space="preserve"> </w:t>
+        <w:t>Amelia Tojza</w:t>
+      </w:r>
+      <w:r>
+        <w:rPr>
+          <w:lang w:val="de-DE"/>
+        </w:rPr>
+        <w:t xml:space="preserve">, </w:t>
       </w:r>
       <w:r>
         <w:rPr>
           <w:u w:val="single"/>
           <w:lang w:val="de-DE"/>
         </w:rPr>
-        <w:t xml:space="preserve">Amelia </w:t>
-      </w:r>
-      <w:proofErr w:type="spellStart"/>
+        <w:t>Kinga Krause</w:t>
+      </w:r>
+      <w:r>
+        <w:rPr>
+          <w:lang w:val="de-DE"/>
+        </w:rPr>
+        <w:t xml:space="preserve">, </w:t>
+      </w:r>
       <w:r>
         <w:rPr>
           <w:u w:val="single"/>
           <w:lang w:val="de-DE"/>
         </w:rPr>
-        <w:t>Tojza</w:t>
-      </w:r>
-      <w:proofErr w:type="spellEnd"/>
-      <w:r>
-        <w:rPr>
-          <w:lang w:val="de-DE"/>
-        </w:rPr>
-        <w:t xml:space="preserve">, </w:t>
-      </w:r>
-      <w:r>
-        <w:rPr>
-          <w:u w:val="single"/>
-          <w:lang w:val="de-DE"/>
-        </w:rPr>
-        <w:t>Kinga Krause</w:t>
-      </w:r>
-      <w:r>
-        <w:rPr>
-          <w:lang w:val="de-DE"/>
-        </w:rPr>
-        <w:t xml:space="preserve">, </w:t>
-      </w:r>
-      <w:r>
-        <w:rPr>
-          <w:u w:val="single"/>
-          <w:lang w:val="de-DE"/>
-        </w:rPr>
         <w:t>Marta Lange</w:t>
       </w:r>
     </w:p>
@@ -5290,23 +5215,7 @@
         <w:t xml:space="preserve">Wczesnym </w:t>
       </w:r>
       <w:r>
-        <w:t xml:space="preserve">etapie gry nie pojawiają się </w:t>
-      </w:r>
-      <w:proofErr w:type="spellStart"/>
-      <w:r>
-        <w:t>power</w:t>
-      </w:r>
-      <w:proofErr w:type="spellEnd"/>
-      <w:r>
-        <w:t xml:space="preserve"> </w:t>
-      </w:r>
-      <w:proofErr w:type="spellStart"/>
-      <w:r>
-        <w:t>upy</w:t>
-      </w:r>
-      <w:proofErr w:type="spellEnd"/>
-      <w:r>
-        <w:t xml:space="preserve">. </w:t>
+        <w:t xml:space="preserve">etapie gry nie pojawiają się power upy. </w:t>
       </w:r>
     </w:p>
     <w:p>
@@ -5320,47 +5229,7 @@
         <w:t>Środkowym</w:t>
       </w:r>
       <w:r>
-        <w:t xml:space="preserve"> pojawiają się </w:t>
-      </w:r>
-      <w:proofErr w:type="spellStart"/>
-      <w:r>
-        <w:t>powerupy</w:t>
-      </w:r>
-      <w:proofErr w:type="spellEnd"/>
-      <w:r>
-        <w:t xml:space="preserve"> x2 i x3. Losowane są przy dobieraniu karty przez gracza i związane są z tą kartą. Użycie </w:t>
-      </w:r>
-      <w:proofErr w:type="spellStart"/>
-      <w:r>
-        <w:t>PowerUp’a</w:t>
-      </w:r>
-      <w:proofErr w:type="spellEnd"/>
-      <w:r>
-        <w:t xml:space="preserve"> zużywa również kartę gracza. Możliwe będą </w:t>
-      </w:r>
-      <w:proofErr w:type="spellStart"/>
-      <w:r>
-        <w:t>PowerUp’y</w:t>
-      </w:r>
-      <w:proofErr w:type="spellEnd"/>
-      <w:r>
-        <w:t xml:space="preserve"> nie powiązane z kartą gracza. Podstawowa szansa na posiadanie </w:t>
-      </w:r>
-      <w:proofErr w:type="spellStart"/>
-      <w:r>
-        <w:t>PowerUp’a</w:t>
-      </w:r>
-      <w:proofErr w:type="spellEnd"/>
-      <w:r>
-        <w:t xml:space="preserve"> przez kartę wynosi 50%. Jeżeli wypadnie </w:t>
-      </w:r>
-      <w:proofErr w:type="spellStart"/>
-      <w:r>
-        <w:t>PowerUp</w:t>
-      </w:r>
-      <w:proofErr w:type="spellEnd"/>
-      <w:r>
-        <w:t xml:space="preserve"> w </w:t>
+        <w:t xml:space="preserve"> pojawiają się powerupy x2 i x3. Losowane są przy dobieraniu karty przez gracza i związane są z tą kartą. Użycie PowerUp’a zużywa również kartę gracza. Możliwe będą PowerUp’y nie powiązane z kartą gracza. Podstawowa szansa na posiadanie PowerUp’a przez kartę wynosi 50%. Jeżeli wypadnie PowerUp w </w:t>
       </w:r>
       <w:r>
         <w:rPr>
@@ -5374,23 +5243,7 @@
     </w:p>
     <w:p>
       <w:r>
-        <w:t xml:space="preserve">Można rozpisać tabelkę, i zwiększyć szansę </w:t>
-      </w:r>
-      <w:proofErr w:type="spellStart"/>
-      <w:r>
-        <w:t>powerup’a</w:t>
-      </w:r>
-      <w:proofErr w:type="spellEnd"/>
-      <w:r>
-        <w:t xml:space="preserve"> do np. 90% ale wtedy np. </w:t>
-      </w:r>
-      <w:proofErr w:type="spellStart"/>
-      <w:r>
-        <w:t>powerup’y</w:t>
-      </w:r>
-      <w:proofErr w:type="spellEnd"/>
-      <w:r>
-        <w:t xml:space="preserve"> jednokolorowe, dwukolorowe i można uzależnić od wyniku gracza.</w:t>
+        <w:t>Można rozpisać tabelkę, i zwiększyć szansę powerup’a do np. 90% ale wtedy np. powerup’y jednokolorowe, dwukolorowe i można uzależnić od wyniku gracza.</w:t>
       </w:r>
     </w:p>
     <w:p/>
@@ -5434,8 +5287,8 @@
           <w:color w:val="FF0000"/>
         </w:rPr>
       </w:pPr>
-      <w:bookmarkStart w:id="8" w:name="_Toc27157867"/>
-      <w:bookmarkEnd w:id="8"/>
+      <w:bookmarkStart w:id="9" w:name="_Toc27157867"/>
+      <w:bookmarkEnd w:id="9"/>
       <w:r>
         <w:rPr>
           <w:color w:val="FF0000"/>
@@ -5485,26 +5338,16 @@
       <w:pPr>
         <w:pStyle w:val="Nagwek2"/>
       </w:pPr>
-      <w:bookmarkStart w:id="9" w:name="_Toc27157868"/>
-      <w:bookmarkStart w:id="10" w:name="_Toc27157869"/>
-      <w:bookmarkEnd w:id="9"/>
+      <w:bookmarkStart w:id="10" w:name="_Toc27157868"/>
+      <w:bookmarkStart w:id="11" w:name="_Toc27157869"/>
       <w:bookmarkEnd w:id="10"/>
+      <w:bookmarkEnd w:id="11"/>
       <w:r>
         <w:t>LORE</w:t>
       </w:r>
       <w:r>
-        <w:t xml:space="preserve"> Kinga Krause, Marta Lange </w:t>
-      </w:r>
-      <w:bookmarkStart w:id="11" w:name="_GoBack"/>
-      <w:bookmarkEnd w:id="11"/>
-      <w:r>
-        <w:t xml:space="preserve">,Amelia </w:t>
-      </w:r>
-      <w:proofErr w:type="spellStart"/>
-      <w:r>
-        <w:t>Tojza</w:t>
-      </w:r>
-      <w:proofErr w:type="spellEnd"/>
+        <w:t xml:space="preserve"> Kinga Krause, Marta Lange ,Amelia Tojza</w:t>
+      </w:r>
     </w:p>
     <w:p>
       <w:r>
@@ -5552,16 +5395,17 @@
         <w:rPr>
           <w:u w:val="single"/>
         </w:rPr>
-        <w:t xml:space="preserve">Dominika </w:t>
-      </w:r>
-      <w:proofErr w:type="spellStart"/>
+        <w:t>Dominika Kondonikolau</w:t>
+      </w:r>
+      <w:r>
+        <w:t xml:space="preserve">, </w:t>
+      </w:r>
       <w:r>
         <w:rPr>
           <w:u w:val="single"/>
         </w:rPr>
-        <w:t>Kondonikolau</w:t>
-      </w:r>
-      <w:proofErr w:type="spellEnd"/>
+        <w:t>Adrianna Ceynowa</w:t>
+      </w:r>
       <w:r>
         <w:t xml:space="preserve">, </w:t>
       </w:r>
@@ -5569,7 +5413,7 @@
         <w:rPr>
           <w:u w:val="single"/>
         </w:rPr>
-        <w:t>Adrianna Ceynowa</w:t>
+        <w:t>Dominik Stromski</w:t>
       </w:r>
       <w:r>
         <w:t xml:space="preserve">, </w:t>
@@ -5578,38 +5422,7 @@
         <w:rPr>
           <w:u w:val="single"/>
         </w:rPr>
-        <w:t xml:space="preserve">Dominik </w:t>
-      </w:r>
-      <w:proofErr w:type="spellStart"/>
-      <w:r>
-        <w:rPr>
-          <w:u w:val="single"/>
-        </w:rPr>
-        <w:t>Stromski</w:t>
-      </w:r>
-      <w:proofErr w:type="spellEnd"/>
-      <w:r>
-        <w:t xml:space="preserve">, </w:t>
-      </w:r>
-      <w:r>
-        <w:rPr>
-          <w:u w:val="single"/>
-        </w:rPr>
-        <w:t xml:space="preserve">Zuzanna </w:t>
-      </w:r>
-      <w:proofErr w:type="spellStart"/>
-      <w:r>
-        <w:rPr>
-          <w:u w:val="single"/>
-        </w:rPr>
-        <w:t>Dampc</w:t>
-      </w:r>
-      <w:proofErr w:type="spellEnd"/>
-      <w:r>
-        <w:rPr>
-          <w:u w:val="single"/>
-        </w:rPr>
-        <w:t>,</w:t>
+        <w:t>Zuzanna Dampc,</w:t>
       </w:r>
       <w:r>
         <w:t xml:space="preserve"> </w:t>
@@ -5855,29 +5668,8 @@
     </w:p>
     <w:p>
       <w:r>
-        <w:t xml:space="preserve">Gotowe pliki wgrywamy do </w:t>
-      </w:r>
-      <w:proofErr w:type="spellStart"/>
-      <w:r>
-        <w:t>Assets</w:t>
-      </w:r>
-      <w:proofErr w:type="spellEnd"/>
-      <w:r>
-        <w:t>\</w:t>
-      </w:r>
-      <w:proofErr w:type="spellStart"/>
-      <w:r>
-        <w:t>ConceptArts</w:t>
-      </w:r>
-      <w:proofErr w:type="spellEnd"/>
-      <w:r>
-        <w:t>\</w:t>
-      </w:r>
-      <w:proofErr w:type="spellStart"/>
-      <w:r>
-        <w:t>nazwa_pliku</w:t>
-      </w:r>
-      <w:proofErr w:type="spellEnd"/>
+        <w:t>Gotowe pliki wgrywamy do Assets\ConceptArts\nazwa_pliku</w:t>
+      </w:r>
     </w:p>
     <w:p>
       <w:pPr>
@@ -6019,39 +5811,7 @@
     </w:p>
     <w:p>
       <w:r>
-        <w:t xml:space="preserve">Karty projektujemy w rozdzielczości 408x204, gotowe skalujemy do niższych rozdzielczości, sprawdzając jakość i ewentualnie nanosząc poprawki. Gotowe pliki wgrywamy do </w:t>
-      </w:r>
-      <w:proofErr w:type="spellStart"/>
-      <w:r>
-        <w:t>Assets</w:t>
-      </w:r>
-      <w:proofErr w:type="spellEnd"/>
-      <w:r>
-        <w:t>\</w:t>
-      </w:r>
-      <w:proofErr w:type="spellStart"/>
-      <w:r>
-        <w:t>KartyGracza</w:t>
-      </w:r>
-      <w:proofErr w:type="spellEnd"/>
-      <w:r>
-        <w:t>\system operacyjny\</w:t>
-      </w:r>
-      <w:proofErr w:type="spellStart"/>
-      <w:r>
-        <w:t>nazwa_pliku</w:t>
-      </w:r>
-      <w:proofErr w:type="spellEnd"/>
-      <w:r>
-        <w:t xml:space="preserve">_ </w:t>
-      </w:r>
-      <w:proofErr w:type="spellStart"/>
-      <w:r>
-        <w:t>podkreślnik</w:t>
-      </w:r>
-      <w:proofErr w:type="spellEnd"/>
-      <w:r>
-        <w:t xml:space="preserve"> mała litera</w:t>
+        <w:t>Karty projektujemy w rozdzielczości 408x204, gotowe skalujemy do niższych rozdzielczości, sprawdzając jakość i ewentualnie nanosząc poprawki. Gotowe pliki wgrywamy do Assets\KartyGracza\system operacyjny\nazwa_pliku_ podkreślnik mała litera</w:t>
       </w:r>
       <w:r>
         <w:t xml:space="preserve"> np.</w:t>
@@ -6059,21 +5819,8 @@
       <w:r>
         <w:t xml:space="preserve"> </w:t>
       </w:r>
-      <w:proofErr w:type="spellStart"/>
-      <w:r>
-        <w:t>Assets</w:t>
-      </w:r>
-      <w:proofErr w:type="spellEnd"/>
-      <w:r>
-        <w:t>\</w:t>
-      </w:r>
-      <w:proofErr w:type="spellStart"/>
-      <w:r>
-        <w:t>KartyGracza</w:t>
-      </w:r>
-      <w:proofErr w:type="spellEnd"/>
-      <w:r>
-        <w:t>\PC\Ogien_B.png czyli plik o rozdzielczości 230x115</w:t>
+      <w:r>
+        <w:t>Assets\KartyGracza\PC\Ogien_B.png czyli plik o rozdzielczości 230x115</w:t>
       </w:r>
     </w:p>
     <w:p>
@@ -6087,53 +5834,8 @@
       </w:r>
     </w:p>
     <w:p>
-      <w:proofErr w:type="spellStart"/>
-      <w:r>
-        <w:t>Splash</w:t>
-      </w:r>
-      <w:proofErr w:type="spellEnd"/>
-      <w:r>
-        <w:t xml:space="preserve"> </w:t>
-      </w:r>
-      <w:proofErr w:type="spellStart"/>
-      <w:r>
-        <w:t>screen</w:t>
-      </w:r>
-      <w:proofErr w:type="spellEnd"/>
-      <w:r>
-        <w:t xml:space="preserve"> projektujemy w podstawowych rozdzielczościach ekranów. Gotowe pliki wgrywamy do </w:t>
-      </w:r>
-      <w:proofErr w:type="spellStart"/>
-      <w:r>
-        <w:t>Assets</w:t>
-      </w:r>
-      <w:proofErr w:type="spellEnd"/>
-      <w:r>
-        <w:t>\</w:t>
-      </w:r>
-      <w:proofErr w:type="spellStart"/>
-      <w:r>
-        <w:t>SplashScreen</w:t>
-      </w:r>
-      <w:proofErr w:type="spellEnd"/>
-      <w:r>
-        <w:t>\system operacyjny\</w:t>
-      </w:r>
-      <w:proofErr w:type="spellStart"/>
-      <w:r>
-        <w:t>nazwa_pliku</w:t>
-      </w:r>
-      <w:proofErr w:type="spellEnd"/>
-      <w:r>
-        <w:t xml:space="preserve">_ </w:t>
-      </w:r>
-      <w:proofErr w:type="spellStart"/>
-      <w:r>
-        <w:t>podkreślnik</w:t>
-      </w:r>
-      <w:proofErr w:type="spellEnd"/>
-      <w:r>
-        <w:t xml:space="preserve"> mała litera</w:t>
+      <w:r>
+        <w:t>Splash screen projektujemy w podstawowych rozdzielczościach ekranów. Gotowe pliki wgrywamy do Assets\SplashScreen\system operacyjny\nazwa_pliku_ podkreślnik mała litera</w:t>
       </w:r>
     </w:p>
     <w:p>
@@ -6181,42 +5883,10 @@
     </w:p>
     <w:p>
       <w:r>
-        <w:t xml:space="preserve">Cyfry muszą być wysokości minimum połowa wysokości karty. Gotowe pliki wgrywamy do </w:t>
-      </w:r>
-      <w:proofErr w:type="spellStart"/>
-      <w:r>
-        <w:t>Assets</w:t>
-      </w:r>
-      <w:proofErr w:type="spellEnd"/>
-      <w:r>
-        <w:t>\Cyfry\system operacyjny\</w:t>
-      </w:r>
-      <w:proofErr w:type="spellStart"/>
-      <w:r>
-        <w:t>nazwa_pliku</w:t>
-      </w:r>
-      <w:proofErr w:type="spellEnd"/>
-      <w:r>
-        <w:t xml:space="preserve">_ </w:t>
-      </w:r>
-      <w:proofErr w:type="spellStart"/>
-      <w:r>
-        <w:t>podkreślnik</w:t>
-      </w:r>
-      <w:proofErr w:type="spellEnd"/>
-      <w:r>
-        <w:t xml:space="preserve"> mała litera, gdzie nazwa pliku to 0,1,2,3,4,5,6,7,8 lub 9</w:t>
-      </w:r>
-      <w:r>
-        <w:t xml:space="preserve"> np. </w:t>
-      </w:r>
-      <w:proofErr w:type="spellStart"/>
-      <w:r>
-        <w:t>Assets</w:t>
-      </w:r>
-      <w:proofErr w:type="spellEnd"/>
-      <w:r>
-        <w:t>\Cyfry\Android\0_d.png czyli plik z cyfrą zero o rozdzielczości 320x160</w:t>
+        <w:t>Cyfry muszą być wysokości minimum połowa wysokości karty. Gotowe pliki wgrywamy do Assets\Cyfry\system operacyjny\nazwa_pliku_ podkreślnik mała litera, gdzie nazwa pliku to 0,1,2,3,4,5,6,7,8 lub 9</w:t>
+      </w:r>
+      <w:r>
+        <w:t xml:space="preserve"> np. Assets\Cyfry\Android\0_d.png czyli plik z cyfrą zero o rozdzielczości 320x160</w:t>
       </w:r>
     </w:p>
     <w:p>
@@ -6224,29 +5894,13 @@
         <w:pStyle w:val="Nagwek2"/>
       </w:pPr>
       <w:bookmarkStart w:id="20" w:name="_Toc27157878"/>
-      <w:proofErr w:type="spellStart"/>
       <w:r>
         <w:rPr>
           <w:color w:val="FF0000"/>
         </w:rPr>
-        <w:t>PlaceHolder</w:t>
-      </w:r>
-      <w:proofErr w:type="spellEnd"/>
-      <w:r>
-        <w:rPr>
-          <w:color w:val="FF0000"/>
-        </w:rPr>
-        <w:t xml:space="preserve"> do kart zadań, kart gracza i </w:t>
-      </w:r>
-      <w:proofErr w:type="spellStart"/>
-      <w:r>
-        <w:rPr>
-          <w:color w:val="FF0000"/>
-        </w:rPr>
-        <w:t>powerUp’ów</w:t>
+        <w:t>PlaceHolder do kart zadań, kart gracza i powerUp’ów</w:t>
       </w:r>
       <w:bookmarkEnd w:id="20"/>
-      <w:proofErr w:type="spellEnd"/>
       <w:r>
         <w:t>.</w:t>
       </w:r>
@@ -6296,181 +5950,120 @@
         <w:rPr>
           <w:u w:val="single"/>
         </w:rPr>
-        <w:t xml:space="preserve">Marek </w:t>
-      </w:r>
-      <w:proofErr w:type="spellStart"/>
+        <w:t>Marek Engelbrecht</w:t>
+      </w:r>
+    </w:p>
+    <w:p>
+      <w:pPr>
+        <w:rPr>
+          <w:strike/>
+        </w:rPr>
+      </w:pPr>
+      <w:r>
+        <w:rPr>
+          <w:strike/>
+        </w:rPr>
+        <w:t>Korzystamy z Unity 2019.2.15f1</w:t>
+      </w:r>
+    </w:p>
+    <w:p>
+      <w:r>
+        <w:t>22.12.2019 przechodzimy na Unity 2019.2.17f</w:t>
+      </w:r>
+    </w:p>
+    <w:p>
+      <w:r>
+        <w:t xml:space="preserve">2D game, tak jest na tutorialu </w:t>
+      </w:r>
+      <w:hyperlink r:id="rId20">
+        <w:r>
+          <w:rPr>
+            <w:rStyle w:val="czeinternetowe"/>
+            <w:webHidden/>
+          </w:rPr>
+          <w:t>https://www.youtube.com/watch?reload=9&amp;v=YLHqKj9FvBs</w:t>
+        </w:r>
+      </w:hyperlink>
+    </w:p>
+    <w:p>
+      <w:r>
+        <w:t>Idziemy zgodnie z tutorialem, dodając tylko elementy, które będą w naszej grze</w:t>
+      </w:r>
+    </w:p>
+    <w:p>
+      <w:pPr>
+        <w:pStyle w:val="Nagwek2"/>
+        <w:rPr>
+          <w:color w:val="FFC000"/>
+        </w:rPr>
+      </w:pPr>
+      <w:bookmarkStart w:id="24" w:name="_Toc27157882"/>
+      <w:r>
+        <w:rPr>
+          <w:color w:val="FFC000"/>
+        </w:rPr>
+        <w:t>Uruchamianie gry</w:t>
+      </w:r>
+      <w:bookmarkEnd w:id="24"/>
+      <w:r>
+        <w:rPr>
+          <w:color w:val="FFC000"/>
+        </w:rPr>
+        <w:t xml:space="preserve"> </w:t>
+      </w:r>
+    </w:p>
+    <w:p>
+      <w:r>
+        <w:t>Dodać wykluczenia z katalogu GIT żeby nie commitować plików tyczasowych Unity</w:t>
+      </w:r>
+    </w:p>
+    <w:p>
+      <w:r>
+        <w:t>Ustalenie ścieżek do Assetów, możliwych do automatyzacji</w:t>
+      </w:r>
+      <w:r>
+        <w:t xml:space="preserve"> pobierania grafiki</w:t>
+      </w:r>
+    </w:p>
+    <w:p>
+      <w:r>
+        <w:t>Dodać przycisk zamykający grę.</w:t>
+      </w:r>
+    </w:p>
+    <w:p>
+      <w:pPr>
+        <w:pStyle w:val="Nagwek2"/>
+        <w:rPr>
+          <w:color w:val="FF0000"/>
+        </w:rPr>
+      </w:pPr>
+      <w:r>
+        <w:rPr>
+          <w:color w:val="FF0000"/>
+        </w:rPr>
+        <w:t>Menu gry</w:t>
+      </w:r>
+      <w:r>
+        <w:rPr>
+          <w:color w:val="FF0000"/>
+        </w:rPr>
+        <w:t xml:space="preserve"> </w:t>
+      </w:r>
       <w:r>
         <w:rPr>
           <w:u w:val="single"/>
         </w:rPr>
-        <w:t>Engelbrecht</w:t>
-      </w:r>
-      <w:proofErr w:type="spellEnd"/>
-    </w:p>
-    <w:p>
-      <w:pPr>
-        <w:rPr>
-          <w:strike/>
-        </w:rPr>
-      </w:pPr>
-      <w:r>
-        <w:rPr>
-          <w:strike/>
-        </w:rPr>
-        <w:t>Korzystamy z Unity 2019.2.15f1</w:t>
-      </w:r>
-    </w:p>
-    <w:p>
-      <w:r>
-        <w:t>22.12.2019 przechodzimy na Unity 2019.2.17f</w:t>
-      </w:r>
-    </w:p>
-    <w:p>
-      <w:r>
-        <w:t xml:space="preserve">2D </w:t>
-      </w:r>
-      <w:proofErr w:type="spellStart"/>
-      <w:r>
-        <w:t>game</w:t>
-      </w:r>
-      <w:proofErr w:type="spellEnd"/>
-      <w:r>
-        <w:t xml:space="preserve">, tak jest na tutorialu </w:t>
-      </w:r>
-      <w:hyperlink r:id="rId20">
-        <w:r>
-          <w:rPr>
-            <w:rStyle w:val="czeinternetowe"/>
-            <w:webHidden/>
-          </w:rPr>
-          <w:t>https://www.youtube.com/watch?reload=9&amp;v=YLHqKj9FvBs</w:t>
-        </w:r>
-      </w:hyperlink>
-    </w:p>
-    <w:p>
-      <w:r>
-        <w:t>Idziemy zgodnie z tutorialem, dodając tylko elementy, które będą w naszej grze</w:t>
-      </w:r>
-    </w:p>
-    <w:p>
-      <w:pPr>
-        <w:pStyle w:val="Nagwek2"/>
-        <w:rPr>
-          <w:color w:val="FFC000"/>
-        </w:rPr>
-      </w:pPr>
-      <w:bookmarkStart w:id="24" w:name="_Toc27157882"/>
-      <w:r>
-        <w:rPr>
-          <w:color w:val="FFC000"/>
-        </w:rPr>
-        <w:t>Uruchamianie gry</w:t>
-      </w:r>
-      <w:bookmarkEnd w:id="24"/>
-      <w:r>
-        <w:rPr>
-          <w:color w:val="FFC000"/>
-        </w:rPr>
-        <w:t xml:space="preserve"> </w:t>
-      </w:r>
-    </w:p>
-    <w:p>
-      <w:r>
-        <w:t xml:space="preserve">Dodać wykluczenia z katalogu GIT żeby nie </w:t>
-      </w:r>
-      <w:proofErr w:type="spellStart"/>
-      <w:r>
-        <w:t>commitować</w:t>
-      </w:r>
-      <w:proofErr w:type="spellEnd"/>
-      <w:r>
-        <w:t xml:space="preserve"> plików </w:t>
-      </w:r>
-      <w:proofErr w:type="spellStart"/>
-      <w:r>
-        <w:t>tyczasowych</w:t>
-      </w:r>
-      <w:proofErr w:type="spellEnd"/>
-      <w:r>
-        <w:t xml:space="preserve"> Unity</w:t>
-      </w:r>
-    </w:p>
-    <w:p>
-      <w:r>
-        <w:t xml:space="preserve">Ustalenie ścieżek do </w:t>
-      </w:r>
-      <w:proofErr w:type="spellStart"/>
-      <w:r>
-        <w:t>Assetów</w:t>
-      </w:r>
-      <w:proofErr w:type="spellEnd"/>
-      <w:r>
-        <w:t>, możliwych do automatyzacji</w:t>
-      </w:r>
-      <w:r>
-        <w:t xml:space="preserve"> pobierania grafiki</w:t>
-      </w:r>
-    </w:p>
-    <w:p>
-      <w:r>
-        <w:t>Dodać przycisk zamykający grę.</w:t>
-      </w:r>
-    </w:p>
-    <w:p>
-      <w:pPr>
-        <w:pStyle w:val="Nagwek2"/>
-        <w:rPr>
-          <w:color w:val="FF0000"/>
-        </w:rPr>
-      </w:pPr>
-      <w:r>
-        <w:rPr>
-          <w:color w:val="FF0000"/>
-        </w:rPr>
-        <w:t>Menu gry</w:t>
-      </w:r>
-      <w:r>
-        <w:rPr>
-          <w:color w:val="FF0000"/>
-        </w:rPr>
-        <w:t xml:space="preserve"> </w:t>
-      </w:r>
-      <w:r>
-        <w:rPr>
-          <w:u w:val="single"/>
-        </w:rPr>
-        <w:t xml:space="preserve">Marek </w:t>
-      </w:r>
-      <w:proofErr w:type="spellStart"/>
-      <w:r>
-        <w:rPr>
-          <w:u w:val="single"/>
-        </w:rPr>
-        <w:t>Engelbrecht</w:t>
-      </w:r>
-      <w:proofErr w:type="spellEnd"/>
-    </w:p>
-    <w:p>
-      <w:r>
-        <w:t xml:space="preserve">Dodać menu gry, start, wyjście, opcje, </w:t>
-      </w:r>
-      <w:proofErr w:type="spellStart"/>
-      <w:r>
-        <w:t>multiplayer</w:t>
-      </w:r>
-      <w:proofErr w:type="spellEnd"/>
-    </w:p>
-    <w:p>
-      <w:r>
-        <w:t xml:space="preserve">W menu Opcje dodać listę rozwijalną „Wybierz skórkę”, powinno być również okno podglądu grafiki, na razie palce </w:t>
-      </w:r>
-      <w:proofErr w:type="spellStart"/>
-      <w:r>
-        <w:t>holder</w:t>
-      </w:r>
-      <w:proofErr w:type="spellEnd"/>
-      <w:r>
-        <w:t>.</w:t>
+        <w:t>Marek Engelbrecht</w:t>
+      </w:r>
+    </w:p>
+    <w:p>
+      <w:r>
+        <w:t>Dodać menu gry, start, wyjście, opcje, multiplayer</w:t>
+      </w:r>
+    </w:p>
+    <w:p>
+      <w:r>
+        <w:t>W menu Opcje dodać listę rozwijalną „Wybierz skórkę”, powinno być również okno podglądu grafiki, na razie palce holder.</w:t>
       </w:r>
     </w:p>
     <w:p>
@@ -6551,15 +6144,7 @@
         <w:jc w:val="both"/>
       </w:pPr>
       <w:r>
-        <w:t xml:space="preserve">Na prawo od karty zadań musi być pole, na które można przeciągnąć kartę z ręki. Gdy są tam już jakieś karty, kolejna powinna być dodawana jako ostatnia. Trzeba pamiętać, że później pod każdą kartę gracza będzie można przeciągnąć jeden </w:t>
-      </w:r>
-      <w:proofErr w:type="spellStart"/>
-      <w:r>
-        <w:t>power</w:t>
-      </w:r>
-      <w:proofErr w:type="spellEnd"/>
-      <w:r>
-        <w:t xml:space="preserve"> up. Potrzebny jest osobny przycisk akceptujący dodanie wszystkich kart. Zanim zostanie użyty każdą dołożoną kartę można wycofać, przeciągając ją.</w:t>
+        <w:t>Na prawo od karty zadań musi być pole, na które można przeciągnąć kartę z ręki. Gdy są tam już jakieś karty, kolejna powinna być dodawana jako ostatnia. Trzeba pamiętać, że później pod każdą kartę gracza będzie można przeciągnąć jeden power up. Potrzebny jest osobny przycisk akceptujący dodanie wszystkich kart. Zanim zostanie użyty każdą dołożoną kartę można wycofać, przeciągając ją.</w:t>
       </w:r>
     </w:p>
     <w:p>
@@ -8927,7 +8512,7 @@
 </file>
 
 <file path=customXml/itemProps1.xml><?xml version="1.0" encoding="utf-8"?>
-<ds:datastoreItem xmlns:ds="http://schemas.openxmlformats.org/officeDocument/2006/customXml" ds:itemID="{B3BACA2C-0690-4714-90B2-9D2ACC1D9D0E}">
+<ds:datastoreItem xmlns:ds="http://schemas.openxmlformats.org/officeDocument/2006/customXml" ds:itemID="{C5675DA9-54F5-4797-890E-C4A4EEA39C74}">
   <ds:schemaRefs>
     <ds:schemaRef ds:uri="http://schemas.openxmlformats.org/officeDocument/2006/bibliography"/>
   </ds:schemaRefs>

</xml_diff>

<commit_message>
przechodzimy na Unity 2019.2.17f Nowy 100plus.exe
</commit_message>
<xml_diff>
--- a/Dokumentacja/Roadmap.docx
+++ b/Dokumentacja/Roadmap.docx
@@ -1,6 +1,6 @@
 
 <file path=word/document.xml><?xml version="1.0" encoding="utf-8"?>
-<w:document xmlns:wpc="http://schemas.microsoft.com/office/word/2010/wordprocessingCanvas" xmlns:cx="http://schemas.microsoft.com/office/drawing/2014/chartex" xmlns:cx1="http://schemas.microsoft.com/office/drawing/2015/9/8/chartex" xmlns:mc="http://schemas.openxmlformats.org/markup-compatibility/2006" xmlns:o="urn:schemas-microsoft-com:office:office" xmlns:r="http://schemas.openxmlformats.org/officeDocument/2006/relationships" xmlns:m="http://schemas.openxmlformats.org/officeDocument/2006/math" xmlns:v="urn:schemas-microsoft-com:vml" xmlns:wp14="http://schemas.microsoft.com/office/word/2010/wordprocessingDrawing" xmlns:wp="http://schemas.openxmlformats.org/drawingml/2006/wordprocessingDrawing" xmlns:w10="urn:schemas-microsoft-com:office:word" xmlns:w="http://schemas.openxmlformats.org/wordprocessingml/2006/main" xmlns:w14="http://schemas.microsoft.com/office/word/2010/wordml" xmlns:w15="http://schemas.microsoft.com/office/word/2012/wordml" xmlns:w16se="http://schemas.microsoft.com/office/word/2015/wordml/symex" xmlns:wpg="http://schemas.microsoft.com/office/word/2010/wordprocessingGroup" xmlns:wpi="http://schemas.microsoft.com/office/word/2010/wordprocessingInk" xmlns:wne="http://schemas.microsoft.com/office/word/2006/wordml" xmlns:wps="http://schemas.microsoft.com/office/word/2010/wordprocessingShape" mc:Ignorable="w14 w15 w16se wp14">
+<w:document xmlns:ve="http://schemas.openxmlformats.org/markup-compatibility/2006" xmlns:o="urn:schemas-microsoft-com:office:office" xmlns:r="http://schemas.openxmlformats.org/officeDocument/2006/relationships" xmlns:m="http://schemas.openxmlformats.org/officeDocument/2006/math" xmlns:v="urn:schemas-microsoft-com:vml" xmlns:wp="http://schemas.openxmlformats.org/drawingml/2006/wordprocessingDrawing" xmlns:w10="urn:schemas-microsoft-com:office:word" xmlns:w="http://schemas.openxmlformats.org/wordprocessingml/2006/main" xmlns:wne="http://schemas.microsoft.com/office/word/2006/wordml">
   <w:body>
     <w:p>
       <w:pPr>
@@ -4700,40 +4700,24 @@
       <w:r>
         <w:rPr>
           <w:u w:val="single"/>
-          <w:lang w:val="de-DE"/>
-        </w:rPr>
-        <w:t xml:space="preserve"> </w:t>
+        </w:rPr>
+        <w:t xml:space="preserve"> Amelia Tojza</w:t>
+      </w:r>
+      <w:r>
+        <w:t xml:space="preserve">, </w:t>
       </w:r>
       <w:r>
         <w:rPr>
           <w:u w:val="single"/>
-          <w:lang w:val="de-DE"/>
-        </w:rPr>
-        <w:t>Amelia Tojza</w:t>
-      </w:r>
-      <w:r>
-        <w:rPr>
-          <w:lang w:val="de-DE"/>
-        </w:rPr>
+        </w:rPr>
+        <w:t>Kinga Krause</w:t>
+      </w:r>
+      <w:r>
         <w:t xml:space="preserve">, </w:t>
       </w:r>
       <w:r>
         <w:rPr>
           <w:u w:val="single"/>
-          <w:lang w:val="de-DE"/>
-        </w:rPr>
-        <w:t>Kinga Krause</w:t>
-      </w:r>
-      <w:r>
-        <w:rPr>
-          <w:lang w:val="de-DE"/>
-        </w:rPr>
-        <w:t xml:space="preserve">, </w:t>
-      </w:r>
-      <w:r>
-        <w:rPr>
-          <w:u w:val="single"/>
-          <w:lang w:val="de-DE"/>
         </w:rPr>
         <w:t>Marta Lange</w:t>
       </w:r>
@@ -4944,40 +4928,24 @@
       <w:r>
         <w:rPr>
           <w:u w:val="single"/>
-          <w:lang w:val="de-DE"/>
-        </w:rPr>
-        <w:t xml:space="preserve"> </w:t>
+        </w:rPr>
+        <w:t xml:space="preserve"> Amelia Tojza</w:t>
+      </w:r>
+      <w:r>
+        <w:t xml:space="preserve">, </w:t>
       </w:r>
       <w:r>
         <w:rPr>
           <w:u w:val="single"/>
-          <w:lang w:val="de-DE"/>
-        </w:rPr>
-        <w:t>Amelia Tojza</w:t>
-      </w:r>
-      <w:r>
-        <w:rPr>
-          <w:lang w:val="de-DE"/>
-        </w:rPr>
+        </w:rPr>
+        <w:t>Kinga Krause</w:t>
+      </w:r>
+      <w:r>
         <w:t xml:space="preserve">, </w:t>
       </w:r>
       <w:r>
         <w:rPr>
           <w:u w:val="single"/>
-          <w:lang w:val="de-DE"/>
-        </w:rPr>
-        <w:t>Kinga Krause</w:t>
-      </w:r>
-      <w:r>
-        <w:rPr>
-          <w:lang w:val="de-DE"/>
-        </w:rPr>
-        <w:t xml:space="preserve">, </w:t>
-      </w:r>
-      <w:r>
-        <w:rPr>
-          <w:u w:val="single"/>
-          <w:lang w:val="de-DE"/>
         </w:rPr>
         <w:t>Marta Lange</w:t>
       </w:r>
@@ -5071,111 +5039,79 @@
       <w:r>
         <w:rPr>
           <w:u w:val="single"/>
-          <w:lang w:val="de-DE"/>
-        </w:rPr>
-        <w:t xml:space="preserve"> </w:t>
+        </w:rPr>
+        <w:t xml:space="preserve"> Amelia Tojza</w:t>
+      </w:r>
+      <w:r>
+        <w:t xml:space="preserve">, </w:t>
       </w:r>
       <w:r>
         <w:rPr>
           <w:u w:val="single"/>
-          <w:lang w:val="de-DE"/>
-        </w:rPr>
-        <w:t>Amelia Tojza</w:t>
-      </w:r>
-      <w:r>
-        <w:rPr>
-          <w:lang w:val="de-DE"/>
-        </w:rPr>
+        </w:rPr>
+        <w:t>Kinga Krause</w:t>
+      </w:r>
+      <w:r>
         <w:t xml:space="preserve">, </w:t>
       </w:r>
       <w:r>
         <w:rPr>
           <w:u w:val="single"/>
-          <w:lang w:val="de-DE"/>
+        </w:rPr>
+        <w:t>Marta Lange</w:t>
+      </w:r>
+    </w:p>
+    <w:p>
+      <w:r>
+        <w:t>W zależności od etapu gry</w:t>
+      </w:r>
+      <w:r>
+        <w:t xml:space="preserve">, na etapie </w:t>
+      </w:r>
+      <w:r>
+        <w:rPr>
+          <w:b/>
+        </w:rPr>
+        <w:t>Wczesnym</w:t>
+      </w:r>
+      <w:r>
+        <w:t xml:space="preserve"> losowe wartości między 1 a 3 w losowym kolorze</w:t>
+      </w:r>
+    </w:p>
+    <w:p>
+      <w:pPr>
+        <w:pStyle w:val="Nagwek2"/>
+        <w:rPr>
+          <w:color w:val="FF0000"/>
+        </w:rPr>
+      </w:pPr>
+      <w:r>
+        <w:rPr>
+          <w:color w:val="FF0000"/>
+        </w:rPr>
+        <w:t>Rozpisać parametry kart power up</w:t>
+      </w:r>
+      <w:r>
+        <w:rPr>
+          <w:u w:val="single"/>
+        </w:rPr>
+        <w:t xml:space="preserve"> Amelia Tojza</w:t>
+      </w:r>
+      <w:r>
+        <w:t xml:space="preserve">, </w:t>
+      </w:r>
+      <w:r>
+        <w:rPr>
+          <w:u w:val="single"/>
         </w:rPr>
         <w:t>Kinga Krause</w:t>
       </w:r>
       <w:r>
-        <w:rPr>
-          <w:lang w:val="de-DE"/>
-        </w:rPr>
         <w:t xml:space="preserve">, </w:t>
       </w:r>
       <w:r>
         <w:rPr>
           <w:u w:val="single"/>
-          <w:lang w:val="de-DE"/>
-        </w:rPr>
-        <w:t>Marta Lange</w:t>
-      </w:r>
-    </w:p>
-    <w:p>
-      <w:r>
-        <w:t>W zależności od etapu gry</w:t>
-      </w:r>
-      <w:r>
-        <w:t xml:space="preserve">, na etapie </w:t>
-      </w:r>
-      <w:r>
-        <w:rPr>
-          <w:b/>
-        </w:rPr>
-        <w:t>Wczesnym</w:t>
-      </w:r>
-      <w:r>
-        <w:t xml:space="preserve"> losowe wartości między 1 a 3 w losowym kolorze</w:t>
-      </w:r>
-    </w:p>
-    <w:p>
-      <w:pPr>
-        <w:pStyle w:val="Nagwek2"/>
-        <w:rPr>
-          <w:color w:val="FF0000"/>
-        </w:rPr>
-      </w:pPr>
-      <w:r>
-        <w:rPr>
-          <w:color w:val="FF0000"/>
-        </w:rPr>
-        <w:t>Rozpisać parametry kart power up</w:t>
-      </w:r>
-      <w:r>
-        <w:rPr>
-          <w:u w:val="single"/>
-          <w:lang w:val="de-DE"/>
-        </w:rPr>
-        <w:t xml:space="preserve"> </w:t>
-      </w:r>
-      <w:r>
-        <w:rPr>
-          <w:u w:val="single"/>
-          <w:lang w:val="de-DE"/>
-        </w:rPr>
-        <w:t>Amelia Tojza</w:t>
-      </w:r>
-      <w:r>
-        <w:rPr>
-          <w:lang w:val="de-DE"/>
-        </w:rPr>
-        <w:t xml:space="preserve">, </w:t>
-      </w:r>
-      <w:r>
-        <w:rPr>
-          <w:u w:val="single"/>
-          <w:lang w:val="de-DE"/>
-        </w:rPr>
-        <w:t>Kinga Krause</w:t>
-      </w:r>
-      <w:r>
-        <w:rPr>
-          <w:lang w:val="de-DE"/>
-        </w:rPr>
-        <w:t xml:space="preserve">, </w:t>
-      </w:r>
-      <w:r>
-        <w:rPr>
-          <w:u w:val="single"/>
-          <w:lang w:val="de-DE"/>
         </w:rPr>
         <w:t>Marta Lange</w:t>
       </w:r>
@@ -5391,6 +5327,7 @@
       </w:r>
       <w:r>
         <w:rPr>
+          <w:strike/>
           <w:u w:val="single"/>
         </w:rPr>
         <w:t>Adrianna Ceynowa</w:t>
@@ -5917,6 +5854,9 @@
     <w:p>
       <w:pPr>
         <w:pStyle w:val="Nagwek1"/>
+        <w:rPr>
+          <w:strike/>
+        </w:rPr>
       </w:pPr>
       <w:bookmarkStart w:id="23" w:name="_Toc27157881"/>
       <w:r>
@@ -5937,6 +5877,7 @@
       </w:r>
       <w:r>
         <w:rPr>
+          <w:strike/>
           <w:u w:val="single"/>
         </w:rPr>
         <w:t>Marek Engelbrecht</w:t>
@@ -5956,12 +5897,25 @@
       </w:r>
     </w:p>
     <w:p>
-      <w:r>
+      <w:pPr>
+        <w:rPr>
+          <w:strike/>
+        </w:rPr>
+      </w:pPr>
+      <w:r>
+        <w:rPr>
+          <w:strike/>
+        </w:rPr>
         <w:t>22.12.2019 przechodzimy na Unity 2019.2.17f</w:t>
       </w:r>
     </w:p>
     <w:p>
       <w:r>
+        <w:t>26.01.2020 przechodzimy na Unity 2019.2.19f</w:t>
+      </w:r>
+    </w:p>
+    <w:p>
+      <w:r>
         <w:t xml:space="preserve">2D game, tak jest na tutorialu </w:t>
       </w:r>
       <w:hyperlink r:id="rId20">
@@ -6040,6 +5994,7 @@
       </w:r>
       <w:r>
         <w:rPr>
+          <w:strike/>
           <w:u w:val="single"/>
         </w:rPr>
         <w:t>Marek Engelbrecht</w:t>
@@ -6052,7 +6007,13 @@
     </w:p>
     <w:p>
       <w:r>
-        <w:t>W menu Opcje dodać listę rozwijalną „Wybierz skórkę”, powinno być również okno podglądu grafiki, na razie palce holder.</w:t>
+        <w:t xml:space="preserve">W menu Opcje dodać listę rozwijalną „Wybierz skórkę”, powinno być również okno podglądu grafiki, na </w:t>
+      </w:r>
+      <w:r>
+        <w:t>razie pla</w:t>
+      </w:r>
+      <w:r>
+        <w:t>ce holder.</w:t>
       </w:r>
     </w:p>
     <w:p>
@@ -6210,7 +6171,7 @@
 </file>
 
 <file path=word/endnotes.xml><?xml version="1.0" encoding="utf-8"?>
-<w:endnotes xmlns:wpc="http://schemas.microsoft.com/office/word/2010/wordprocessingCanvas" xmlns:cx="http://schemas.microsoft.com/office/drawing/2014/chartex" xmlns:cx1="http://schemas.microsoft.com/office/drawing/2015/9/8/chartex" xmlns:mc="http://schemas.openxmlformats.org/markup-compatibility/2006" xmlns:o="urn:schemas-microsoft-com:office:office" xmlns:r="http://schemas.openxmlformats.org/officeDocument/2006/relationships" xmlns:m="http://schemas.openxmlformats.org/officeDocument/2006/math" xmlns:v="urn:schemas-microsoft-com:vml" xmlns:wp14="http://schemas.microsoft.com/office/word/2010/wordprocessingDrawing" xmlns:wp="http://schemas.openxmlformats.org/drawingml/2006/wordprocessingDrawing" xmlns:w10="urn:schemas-microsoft-com:office:word" xmlns:w="http://schemas.openxmlformats.org/wordprocessingml/2006/main" xmlns:w14="http://schemas.microsoft.com/office/word/2010/wordml" xmlns:w15="http://schemas.microsoft.com/office/word/2012/wordml" xmlns:w16se="http://schemas.microsoft.com/office/word/2015/wordml/symex" xmlns:wpg="http://schemas.microsoft.com/office/word/2010/wordprocessingGroup" xmlns:wpi="http://schemas.microsoft.com/office/word/2010/wordprocessingInk" xmlns:wne="http://schemas.microsoft.com/office/word/2006/wordml" xmlns:wps="http://schemas.microsoft.com/office/word/2010/wordprocessingShape" mc:Ignorable="w14 w15 w16se wp14">
+<w:endnotes xmlns:ve="http://schemas.openxmlformats.org/markup-compatibility/2006" xmlns:o="urn:schemas-microsoft-com:office:office" xmlns:r="http://schemas.openxmlformats.org/officeDocument/2006/relationships" xmlns:m="http://schemas.openxmlformats.org/officeDocument/2006/math" xmlns:v="urn:schemas-microsoft-com:vml" xmlns:wp="http://schemas.openxmlformats.org/drawingml/2006/wordprocessingDrawing" xmlns:w10="urn:schemas-microsoft-com:office:word" xmlns:w="http://schemas.openxmlformats.org/wordprocessingml/2006/main" xmlns:wne="http://schemas.microsoft.com/office/word/2006/wordml">
   <w:endnote w:type="separator" w:id="-1">
     <w:p>
       <w:pPr>
@@ -6235,7 +6196,7 @@
 </file>
 
 <file path=word/footnotes.xml><?xml version="1.0" encoding="utf-8"?>
-<w:footnotes xmlns:wpc="http://schemas.microsoft.com/office/word/2010/wordprocessingCanvas" xmlns:cx="http://schemas.microsoft.com/office/drawing/2014/chartex" xmlns:cx1="http://schemas.microsoft.com/office/drawing/2015/9/8/chartex" xmlns:mc="http://schemas.openxmlformats.org/markup-compatibility/2006" xmlns:o="urn:schemas-microsoft-com:office:office" xmlns:r="http://schemas.openxmlformats.org/officeDocument/2006/relationships" xmlns:m="http://schemas.openxmlformats.org/officeDocument/2006/math" xmlns:v="urn:schemas-microsoft-com:vml" xmlns:wp14="http://schemas.microsoft.com/office/word/2010/wordprocessingDrawing" xmlns:wp="http://schemas.openxmlformats.org/drawingml/2006/wordprocessingDrawing" xmlns:w10="urn:schemas-microsoft-com:office:word" xmlns:w="http://schemas.openxmlformats.org/wordprocessingml/2006/main" xmlns:w14="http://schemas.microsoft.com/office/word/2010/wordml" xmlns:w15="http://schemas.microsoft.com/office/word/2012/wordml" xmlns:w16se="http://schemas.microsoft.com/office/word/2015/wordml/symex" xmlns:wpg="http://schemas.microsoft.com/office/word/2010/wordprocessingGroup" xmlns:wpi="http://schemas.microsoft.com/office/word/2010/wordprocessingInk" xmlns:wne="http://schemas.microsoft.com/office/word/2006/wordml" xmlns:wps="http://schemas.microsoft.com/office/word/2010/wordprocessingShape" mc:Ignorable="w14 w15 w16se wp14">
+<w:footnotes xmlns:ve="http://schemas.openxmlformats.org/markup-compatibility/2006" xmlns:o="urn:schemas-microsoft-com:office:office" xmlns:r="http://schemas.openxmlformats.org/officeDocument/2006/relationships" xmlns:m="http://schemas.openxmlformats.org/officeDocument/2006/math" xmlns:v="urn:schemas-microsoft-com:vml" xmlns:wp="http://schemas.openxmlformats.org/drawingml/2006/wordprocessingDrawing" xmlns:w10="urn:schemas-microsoft-com:office:word" xmlns:w="http://schemas.openxmlformats.org/wordprocessingml/2006/main" xmlns:wne="http://schemas.microsoft.com/office/word/2006/wordml">
   <w:footnote w:type="separator" w:id="-1">
     <w:p>
       <w:pPr>
@@ -6260,8 +6221,8 @@
 </file>
 
 <file path=word/numbering.xml><?xml version="1.0" encoding="utf-8"?>
-<w:numbering xmlns:wpc="http://schemas.microsoft.com/office/word/2010/wordprocessingCanvas" xmlns:cx="http://schemas.microsoft.com/office/drawing/2014/chartex" xmlns:cx1="http://schemas.microsoft.com/office/drawing/2015/9/8/chartex" xmlns:mc="http://schemas.openxmlformats.org/markup-compatibility/2006" xmlns:o="urn:schemas-microsoft-com:office:office" xmlns:r="http://schemas.openxmlformats.org/officeDocument/2006/relationships" xmlns:m="http://schemas.openxmlformats.org/officeDocument/2006/math" xmlns:v="urn:schemas-microsoft-com:vml" xmlns:wp14="http://schemas.microsoft.com/office/word/2010/wordprocessingDrawing" xmlns:wp="http://schemas.openxmlformats.org/drawingml/2006/wordprocessingDrawing" xmlns:w10="urn:schemas-microsoft-com:office:word" xmlns:w="http://schemas.openxmlformats.org/wordprocessingml/2006/main" xmlns:w14="http://schemas.microsoft.com/office/word/2010/wordml" xmlns:w15="http://schemas.microsoft.com/office/word/2012/wordml" xmlns:w16se="http://schemas.microsoft.com/office/word/2015/wordml/symex" xmlns:wpg="http://schemas.microsoft.com/office/word/2010/wordprocessingGroup" xmlns:wpi="http://schemas.microsoft.com/office/word/2010/wordprocessingInk" xmlns:wne="http://schemas.microsoft.com/office/word/2006/wordml" xmlns:wps="http://schemas.microsoft.com/office/word/2010/wordprocessingShape" mc:Ignorable="w14 w15 w16se wp14">
-  <w:abstractNum w:abstractNumId="0" w15:restartNumberingAfterBreak="0">
+<w:numbering xmlns:ve="http://schemas.openxmlformats.org/markup-compatibility/2006" xmlns:o="urn:schemas-microsoft-com:office:office" xmlns:r="http://schemas.openxmlformats.org/officeDocument/2006/relationships" xmlns:m="http://schemas.openxmlformats.org/officeDocument/2006/math" xmlns:v="urn:schemas-microsoft-com:vml" xmlns:wp="http://schemas.openxmlformats.org/drawingml/2006/wordprocessingDrawing" xmlns:w10="urn:schemas-microsoft-com:office:word" xmlns:w="http://schemas.openxmlformats.org/wordprocessingml/2006/main" xmlns:wne="http://schemas.microsoft.com/office/word/2006/wordml">
+  <w:abstractNum w:abstractNumId="0">
     <w:nsid w:val="0EDE10D2"/>
     <w:multiLevelType w:val="multilevel"/>
     <w:tmpl w:val="8B5006BC"/>
@@ -6347,7 +6308,7 @@
       </w:pPr>
     </w:lvl>
   </w:abstractNum>
-  <w:abstractNum w:abstractNumId="1" w15:restartNumberingAfterBreak="0">
+  <w:abstractNum w:abstractNumId="1">
     <w:nsid w:val="11093EDE"/>
     <w:multiLevelType w:val="multilevel"/>
     <w:tmpl w:val="8B5006BC"/>
@@ -6433,7 +6394,7 @@
       </w:pPr>
     </w:lvl>
   </w:abstractNum>
-  <w:abstractNum w:abstractNumId="2" w15:restartNumberingAfterBreak="0">
+  <w:abstractNum w:abstractNumId="2">
     <w:nsid w:val="174437A4"/>
     <w:multiLevelType w:val="multilevel"/>
     <w:tmpl w:val="B890E416"/>
@@ -6519,7 +6480,7 @@
       </w:pPr>
     </w:lvl>
   </w:abstractNum>
-  <w:abstractNum w:abstractNumId="3" w15:restartNumberingAfterBreak="0">
+  <w:abstractNum w:abstractNumId="3">
     <w:nsid w:val="580E6209"/>
     <w:multiLevelType w:val="multilevel"/>
     <w:tmpl w:val="720A656A"/>
@@ -6605,7 +6566,7 @@
       </w:pPr>
     </w:lvl>
   </w:abstractNum>
-  <w:abstractNum w:abstractNumId="4" w15:restartNumberingAfterBreak="0">
+  <w:abstractNum w:abstractNumId="4">
     <w:nsid w:val="63B84859"/>
     <w:multiLevelType w:val="multilevel"/>
     <w:tmpl w:val="9962D486"/>
@@ -6691,7 +6652,7 @@
       </w:pPr>
     </w:lvl>
   </w:abstractNum>
-  <w:abstractNum w:abstractNumId="5" w15:restartNumberingAfterBreak="0">
+  <w:abstractNum w:abstractNumId="5">
     <w:nsid w:val="6780682D"/>
     <w:multiLevelType w:val="multilevel"/>
     <w:tmpl w:val="8B5006BC"/>
@@ -6777,7 +6738,7 @@
       </w:pPr>
     </w:lvl>
   </w:abstractNum>
-  <w:abstractNum w:abstractNumId="6" w15:restartNumberingAfterBreak="0">
+  <w:abstractNum w:abstractNumId="6">
     <w:nsid w:val="6A591768"/>
     <w:multiLevelType w:val="multilevel"/>
     <w:tmpl w:val="58A8832C"/>
@@ -6863,7 +6824,7 @@
       </w:pPr>
     </w:lvl>
   </w:abstractNum>
-  <w:abstractNum w:abstractNumId="7" w15:restartNumberingAfterBreak="0">
+  <w:abstractNum w:abstractNumId="7">
     <w:nsid w:val="6EB42C9D"/>
     <w:multiLevelType w:val="multilevel"/>
     <w:tmpl w:val="6E169D2A"/>
@@ -6949,7 +6910,7 @@
       </w:pPr>
     </w:lvl>
   </w:abstractNum>
-  <w:abstractNum w:abstractNumId="8" w15:restartNumberingAfterBreak="0">
+  <w:abstractNum w:abstractNumId="8">
     <w:nsid w:val="6F4A4161"/>
     <w:multiLevelType w:val="multilevel"/>
     <w:tmpl w:val="D946DDC8"/>
@@ -7035,7 +6996,7 @@
       </w:pPr>
     </w:lvl>
   </w:abstractNum>
-  <w:abstractNum w:abstractNumId="9" w15:restartNumberingAfterBreak="0">
+  <w:abstractNum w:abstractNumId="9">
     <w:nsid w:val="6F6426CD"/>
     <w:multiLevelType w:val="multilevel"/>
     <w:tmpl w:val="7B4EE432"/>
@@ -7164,7 +7125,7 @@
 </file>
 
 <file path=word/styles.xml><?xml version="1.0" encoding="utf-8"?>
-<w:styles xmlns:mc="http://schemas.openxmlformats.org/markup-compatibility/2006" xmlns:r="http://schemas.openxmlformats.org/officeDocument/2006/relationships" xmlns:w="http://schemas.openxmlformats.org/wordprocessingml/2006/main" xmlns:w14="http://schemas.microsoft.com/office/word/2010/wordml" xmlns:w15="http://schemas.microsoft.com/office/word/2012/wordml" xmlns:w16se="http://schemas.microsoft.com/office/word/2015/wordml/symex" mc:Ignorable="w14 w15 w16se">
+<w:styles xmlns:r="http://schemas.openxmlformats.org/officeDocument/2006/relationships" xmlns:w="http://schemas.openxmlformats.org/wordprocessingml/2006/main">
   <w:docDefaults>
     <w:rPrDefault>
       <w:rPr>
@@ -7176,378 +7137,144 @@
     </w:rPrDefault>
     <w:pPrDefault/>
   </w:docDefaults>
-  <w:latentStyles w:defLockedState="0" w:defUIPriority="99" w:defSemiHidden="0" w:defUnhideWhenUsed="0" w:defQFormat="0" w:count="371">
-    <w:lsdException w:name="Normal" w:uiPriority="0" w:qFormat="1"/>
-    <w:lsdException w:name="heading 1" w:uiPriority="9" w:qFormat="1"/>
-    <w:lsdException w:name="heading 2" w:semiHidden="1" w:uiPriority="9" w:unhideWhenUsed="1" w:qFormat="1"/>
-    <w:lsdException w:name="heading 3" w:semiHidden="1" w:uiPriority="9" w:unhideWhenUsed="1" w:qFormat="1"/>
-    <w:lsdException w:name="heading 4" w:semiHidden="1" w:uiPriority="9" w:unhideWhenUsed="1" w:qFormat="1"/>
-    <w:lsdException w:name="heading 5" w:semiHidden="1" w:uiPriority="9" w:unhideWhenUsed="1" w:qFormat="1"/>
-    <w:lsdException w:name="heading 6" w:semiHidden="1" w:uiPriority="9" w:unhideWhenUsed="1" w:qFormat="1"/>
-    <w:lsdException w:name="heading 7" w:semiHidden="1" w:uiPriority="9" w:unhideWhenUsed="1" w:qFormat="1"/>
-    <w:lsdException w:name="heading 8" w:semiHidden="1" w:uiPriority="9" w:unhideWhenUsed="1" w:qFormat="1"/>
-    <w:lsdException w:name="heading 9" w:semiHidden="1" w:uiPriority="9" w:unhideWhenUsed="1" w:qFormat="1"/>
-    <w:lsdException w:name="index 1" w:semiHidden="1" w:unhideWhenUsed="1"/>
-    <w:lsdException w:name="index 2" w:semiHidden="1" w:unhideWhenUsed="1"/>
-    <w:lsdException w:name="index 3" w:semiHidden="1" w:unhideWhenUsed="1"/>
-    <w:lsdException w:name="index 4" w:semiHidden="1" w:unhideWhenUsed="1"/>
-    <w:lsdException w:name="index 5" w:semiHidden="1" w:unhideWhenUsed="1"/>
-    <w:lsdException w:name="index 6" w:semiHidden="1" w:unhideWhenUsed="1"/>
-    <w:lsdException w:name="index 7" w:semiHidden="1" w:unhideWhenUsed="1"/>
-    <w:lsdException w:name="index 8" w:semiHidden="1" w:unhideWhenUsed="1"/>
-    <w:lsdException w:name="index 9" w:semiHidden="1" w:unhideWhenUsed="1"/>
-    <w:lsdException w:name="toc 1" w:semiHidden="1" w:uiPriority="39" w:unhideWhenUsed="1"/>
-    <w:lsdException w:name="toc 2" w:semiHidden="1" w:uiPriority="39" w:unhideWhenUsed="1"/>
-    <w:lsdException w:name="toc 3" w:semiHidden="1" w:uiPriority="39" w:unhideWhenUsed="1"/>
-    <w:lsdException w:name="toc 4" w:semiHidden="1" w:uiPriority="39" w:unhideWhenUsed="1"/>
-    <w:lsdException w:name="toc 5" w:semiHidden="1" w:uiPriority="39" w:unhideWhenUsed="1"/>
-    <w:lsdException w:name="toc 6" w:semiHidden="1" w:uiPriority="39" w:unhideWhenUsed="1"/>
-    <w:lsdException w:name="toc 7" w:semiHidden="1" w:uiPriority="39" w:unhideWhenUsed="1"/>
-    <w:lsdException w:name="toc 8" w:semiHidden="1" w:uiPriority="39" w:unhideWhenUsed="1"/>
-    <w:lsdException w:name="toc 9" w:semiHidden="1" w:uiPriority="39" w:unhideWhenUsed="1"/>
-    <w:lsdException w:name="Normal Indent" w:semiHidden="1" w:unhideWhenUsed="1"/>
-    <w:lsdException w:name="footnote text" w:semiHidden="1" w:unhideWhenUsed="1"/>
-    <w:lsdException w:name="annotation text" w:semiHidden="1" w:unhideWhenUsed="1"/>
-    <w:lsdException w:name="header" w:semiHidden="1" w:unhideWhenUsed="1"/>
-    <w:lsdException w:name="footer" w:semiHidden="1" w:unhideWhenUsed="1"/>
-    <w:lsdException w:name="index heading" w:semiHidden="1" w:unhideWhenUsed="1"/>
-    <w:lsdException w:name="caption" w:semiHidden="1" w:uiPriority="35" w:unhideWhenUsed="1" w:qFormat="1"/>
-    <w:lsdException w:name="table of figures" w:semiHidden="1" w:unhideWhenUsed="1"/>
-    <w:lsdException w:name="envelope address" w:semiHidden="1" w:unhideWhenUsed="1"/>
-    <w:lsdException w:name="envelope return" w:semiHidden="1" w:unhideWhenUsed="1"/>
-    <w:lsdException w:name="footnote reference" w:semiHidden="1" w:unhideWhenUsed="1"/>
-    <w:lsdException w:name="annotation reference" w:semiHidden="1" w:unhideWhenUsed="1"/>
-    <w:lsdException w:name="line number" w:semiHidden="1" w:unhideWhenUsed="1"/>
-    <w:lsdException w:name="page number" w:semiHidden="1" w:unhideWhenUsed="1"/>
-    <w:lsdException w:name="endnote reference" w:semiHidden="1" w:unhideWhenUsed="1"/>
-    <w:lsdException w:name="endnote text" w:semiHidden="1" w:unhideWhenUsed="1"/>
-    <w:lsdException w:name="table of authorities" w:semiHidden="1" w:unhideWhenUsed="1"/>
-    <w:lsdException w:name="macro" w:semiHidden="1" w:unhideWhenUsed="1"/>
-    <w:lsdException w:name="toa heading" w:semiHidden="1" w:unhideWhenUsed="1"/>
-    <w:lsdException w:name="List" w:semiHidden="1" w:unhideWhenUsed="1"/>
-    <w:lsdException w:name="List Bullet" w:semiHidden="1" w:unhideWhenUsed="1"/>
-    <w:lsdException w:name="List Number" w:semiHidden="1" w:unhideWhenUsed="1"/>
-    <w:lsdException w:name="List 2" w:semiHidden="1" w:unhideWhenUsed="1"/>
-    <w:lsdException w:name="List 3" w:semiHidden="1" w:unhideWhenUsed="1"/>
-    <w:lsdException w:name="List 4" w:semiHidden="1" w:unhideWhenUsed="1"/>
-    <w:lsdException w:name="List 5" w:semiHidden="1" w:unhideWhenUsed="1"/>
-    <w:lsdException w:name="List Bullet 2" w:semiHidden="1" w:unhideWhenUsed="1"/>
-    <w:lsdException w:name="List Bullet 3" w:semiHidden="1" w:unhideWhenUsed="1"/>
-    <w:lsdException w:name="List Bullet 4" w:semiHidden="1" w:unhideWhenUsed="1"/>
-    <w:lsdException w:name="List Bullet 5" w:semiHidden="1" w:unhideWhenUsed="1"/>
-    <w:lsdException w:name="List Number 2" w:semiHidden="1" w:unhideWhenUsed="1"/>
-    <w:lsdException w:name="List Number 3" w:semiHidden="1" w:unhideWhenUsed="1"/>
-    <w:lsdException w:name="List Number 4" w:semiHidden="1" w:unhideWhenUsed="1"/>
-    <w:lsdException w:name="List Number 5" w:semiHidden="1" w:unhideWhenUsed="1"/>
-    <w:lsdException w:name="Title" w:uiPriority="10" w:qFormat="1"/>
-    <w:lsdException w:name="Closing" w:semiHidden="1" w:unhideWhenUsed="1"/>
-    <w:lsdException w:name="Signature" w:semiHidden="1" w:unhideWhenUsed="1"/>
-    <w:lsdException w:name="Default Paragraph Font" w:semiHidden="1" w:uiPriority="1" w:unhideWhenUsed="1"/>
-    <w:lsdException w:name="Body Text" w:semiHidden="1" w:unhideWhenUsed="1"/>
-    <w:lsdException w:name="Body Text Indent" w:semiHidden="1" w:unhideWhenUsed="1"/>
-    <w:lsdException w:name="List Continue" w:semiHidden="1" w:unhideWhenUsed="1"/>
-    <w:lsdException w:name="List Continue 2" w:semiHidden="1" w:unhideWhenUsed="1"/>
-    <w:lsdException w:name="List Continue 3" w:semiHidden="1" w:unhideWhenUsed="1"/>
-    <w:lsdException w:name="List Continue 4" w:semiHidden="1" w:unhideWhenUsed="1"/>
-    <w:lsdException w:name="List Continue 5" w:semiHidden="1" w:unhideWhenUsed="1"/>
-    <w:lsdException w:name="Message Header" w:semiHidden="1" w:unhideWhenUsed="1"/>
-    <w:lsdException w:name="Subtitle" w:uiPriority="11" w:qFormat="1"/>
-    <w:lsdException w:name="Salutation" w:semiHidden="1" w:unhideWhenUsed="1"/>
-    <w:lsdException w:name="Date" w:semiHidden="1" w:unhideWhenUsed="1"/>
-    <w:lsdException w:name="Body Text First Indent" w:semiHidden="1" w:unhideWhenUsed="1"/>
-    <w:lsdException w:name="Body Text First Indent 2" w:semiHidden="1" w:unhideWhenUsed="1"/>
-    <w:lsdException w:name="Note Heading" w:semiHidden="1" w:unhideWhenUsed="1"/>
-    <w:lsdException w:name="Body Text 2" w:semiHidden="1" w:unhideWhenUsed="1"/>
-    <w:lsdException w:name="Body Text 3" w:semiHidden="1" w:unhideWhenUsed="1"/>
-    <w:lsdException w:name="Body Text Indent 2" w:semiHidden="1" w:unhideWhenUsed="1"/>
-    <w:lsdException w:name="Body Text Indent 3" w:semiHidden="1" w:unhideWhenUsed="1"/>
-    <w:lsdException w:name="Block Text" w:semiHidden="1" w:unhideWhenUsed="1"/>
-    <w:lsdException w:name="Hyperlink" w:semiHidden="1" w:unhideWhenUsed="1"/>
-    <w:lsdException w:name="FollowedHyperlink" w:semiHidden="1" w:unhideWhenUsed="1"/>
-    <w:lsdException w:name="Strong" w:uiPriority="22" w:qFormat="1"/>
-    <w:lsdException w:name="Emphasis" w:uiPriority="20" w:qFormat="1"/>
-    <w:lsdException w:name="Document Map" w:semiHidden="1" w:unhideWhenUsed="1"/>
-    <w:lsdException w:name="Plain Text" w:semiHidden="1" w:unhideWhenUsed="1"/>
-    <w:lsdException w:name="E-mail Signature" w:semiHidden="1" w:unhideWhenUsed="1"/>
-    <w:lsdException w:name="HTML Top of Form" w:semiHidden="1" w:unhideWhenUsed="1"/>
-    <w:lsdException w:name="HTML Bottom of Form" w:semiHidden="1" w:unhideWhenUsed="1"/>
-    <w:lsdException w:name="Normal (Web)" w:semiHidden="1" w:unhideWhenUsed="1"/>
-    <w:lsdException w:name="HTML Acronym" w:semiHidden="1" w:unhideWhenUsed="1"/>
-    <w:lsdException w:name="HTML Address" w:semiHidden="1" w:unhideWhenUsed="1"/>
-    <w:lsdException w:name="HTML Cite" w:semiHidden="1" w:unhideWhenUsed="1"/>
-    <w:lsdException w:name="HTML Code" w:semiHidden="1" w:unhideWhenUsed="1"/>
-    <w:lsdException w:name="HTML Definition" w:semiHidden="1" w:unhideWhenUsed="1"/>
-    <w:lsdException w:name="HTML Keyboard" w:semiHidden="1" w:unhideWhenUsed="1"/>
-    <w:lsdException w:name="HTML Preformatted" w:semiHidden="1" w:unhideWhenUsed="1"/>
-    <w:lsdException w:name="HTML Sample" w:semiHidden="1" w:unhideWhenUsed="1"/>
-    <w:lsdException w:name="HTML Typewriter" w:semiHidden="1" w:unhideWhenUsed="1"/>
-    <w:lsdException w:name="HTML Variable" w:semiHidden="1" w:unhideWhenUsed="1"/>
-    <w:lsdException w:name="Normal Table" w:semiHidden="1" w:unhideWhenUsed="1"/>
-    <w:lsdException w:name="annotation subject" w:semiHidden="1" w:unhideWhenUsed="1"/>
-    <w:lsdException w:name="No List" w:semiHidden="1" w:unhideWhenUsed="1"/>
-    <w:lsdException w:name="Outline List 1" w:semiHidden="1" w:unhideWhenUsed="1"/>
-    <w:lsdException w:name="Outline List 2" w:semiHidden="1" w:unhideWhenUsed="1"/>
-    <w:lsdException w:name="Outline List 3" w:semiHidden="1" w:unhideWhenUsed="1"/>
-    <w:lsdException w:name="Table Simple 1" w:semiHidden="1" w:unhideWhenUsed="1"/>
-    <w:lsdException w:name="Table Simple 2" w:semiHidden="1" w:unhideWhenUsed="1"/>
-    <w:lsdException w:name="Table Simple 3" w:semiHidden="1" w:unhideWhenUsed="1"/>
-    <w:lsdException w:name="Table Classic 1" w:semiHidden="1" w:unhideWhenUsed="1"/>
-    <w:lsdException w:name="Table Classic 2" w:semiHidden="1" w:unhideWhenUsed="1"/>
-    <w:lsdException w:name="Table Classic 3" w:semiHidden="1" w:unhideWhenUsed="1"/>
-    <w:lsdException w:name="Table Classic 4" w:semiHidden="1" w:unhideWhenUsed="1"/>
-    <w:lsdException w:name="Table Colorful 1" w:semiHidden="1" w:unhideWhenUsed="1"/>
-    <w:lsdException w:name="Table Colorful 2" w:semiHidden="1" w:unhideWhenUsed="1"/>
-    <w:lsdException w:name="Table Colorful 3" w:semiHidden="1" w:unhideWhenUsed="1"/>
-    <w:lsdException w:name="Table Columns 1" w:semiHidden="1" w:unhideWhenUsed="1"/>
-    <w:lsdException w:name="Table Columns 2" w:semiHidden="1" w:unhideWhenUsed="1"/>
-    <w:lsdException w:name="Table Columns 3" w:semiHidden="1" w:unhideWhenUsed="1"/>
-    <w:lsdException w:name="Table Columns 4" w:semiHidden="1" w:unhideWhenUsed="1"/>
-    <w:lsdException w:name="Table Columns 5" w:semiHidden="1" w:unhideWhenUsed="1"/>
-    <w:lsdException w:name="Table Grid 1" w:semiHidden="1" w:unhideWhenUsed="1"/>
-    <w:lsdException w:name="Table Grid 2" w:semiHidden="1" w:unhideWhenUsed="1"/>
-    <w:lsdException w:name="Table Grid 3" w:semiHidden="1" w:unhideWhenUsed="1"/>
-    <w:lsdException w:name="Table Grid 4" w:semiHidden="1" w:unhideWhenUsed="1"/>
-    <w:lsdException w:name="Table Grid 5" w:semiHidden="1" w:unhideWhenUsed="1"/>
-    <w:lsdException w:name="Table Grid 6" w:semiHidden="1" w:unhideWhenUsed="1"/>
-    <w:lsdException w:name="Table Grid 7" w:semiHidden="1" w:unhideWhenUsed="1"/>
-    <w:lsdException w:name="Table Grid 8" w:semiHidden="1" w:unhideWhenUsed="1"/>
-    <w:lsdException w:name="Table List 1" w:semiHidden="1" w:unhideWhenUsed="1"/>
-    <w:lsdException w:name="Table List 2" w:semiHidden="1" w:unhideWhenUsed="1"/>
-    <w:lsdException w:name="Table List 3" w:semiHidden="1" w:unhideWhenUsed="1"/>
-    <w:lsdException w:name="Table List 4" w:semiHidden="1" w:unhideWhenUsed="1"/>
-    <w:lsdException w:name="Table List 5" w:semiHidden="1" w:unhideWhenUsed="1"/>
-    <w:lsdException w:name="Table List 6" w:semiHidden="1" w:unhideWhenUsed="1"/>
-    <w:lsdException w:name="Table List 7" w:semiHidden="1" w:unhideWhenUsed="1"/>
-    <w:lsdException w:name="Table List 8" w:semiHidden="1" w:unhideWhenUsed="1"/>
-    <w:lsdException w:name="Table 3D effects 1" w:semiHidden="1" w:unhideWhenUsed="1"/>
-    <w:lsdException w:name="Table 3D effects 2" w:semiHidden="1" w:unhideWhenUsed="1"/>
-    <w:lsdException w:name="Table 3D effects 3" w:semiHidden="1" w:unhideWhenUsed="1"/>
-    <w:lsdException w:name="Table Contemporary" w:semiHidden="1" w:unhideWhenUsed="1"/>
-    <w:lsdException w:name="Table Elegant" w:semiHidden="1" w:unhideWhenUsed="1"/>
-    <w:lsdException w:name="Table Professional" w:semiHidden="1" w:unhideWhenUsed="1"/>
-    <w:lsdException w:name="Table Subtle 1" w:semiHidden="1" w:unhideWhenUsed="1"/>
-    <w:lsdException w:name="Table Subtle 2" w:semiHidden="1" w:unhideWhenUsed="1"/>
-    <w:lsdException w:name="Table Web 1" w:semiHidden="1" w:unhideWhenUsed="1"/>
-    <w:lsdException w:name="Table Web 2" w:semiHidden="1" w:unhideWhenUsed="1"/>
-    <w:lsdException w:name="Table Web 3" w:semiHidden="1" w:unhideWhenUsed="1"/>
-    <w:lsdException w:name="Balloon Text" w:semiHidden="1" w:unhideWhenUsed="1"/>
-    <w:lsdException w:name="Table Grid" w:uiPriority="39"/>
-    <w:lsdException w:name="Table Theme" w:semiHidden="1" w:unhideWhenUsed="1"/>
-    <w:lsdException w:name="Placeholder Text" w:semiHidden="1"/>
-    <w:lsdException w:name="No Spacing" w:uiPriority="1" w:qFormat="1"/>
-    <w:lsdException w:name="Light Shading" w:uiPriority="60"/>
-    <w:lsdException w:name="Light List" w:uiPriority="61"/>
-    <w:lsdException w:name="Light Grid" w:uiPriority="62"/>
-    <w:lsdException w:name="Medium Shading 1" w:uiPriority="63"/>
-    <w:lsdException w:name="Medium Shading 2" w:uiPriority="64"/>
-    <w:lsdException w:name="Medium List 1" w:uiPriority="65"/>
-    <w:lsdException w:name="Medium List 2" w:uiPriority="66"/>
-    <w:lsdException w:name="Medium Grid 1" w:uiPriority="67"/>
-    <w:lsdException w:name="Medium Grid 2" w:uiPriority="68"/>
-    <w:lsdException w:name="Medium Grid 3" w:uiPriority="69"/>
-    <w:lsdException w:name="Dark List" w:uiPriority="70"/>
-    <w:lsdException w:name="Colorful Shading" w:uiPriority="71"/>
-    <w:lsdException w:name="Colorful List" w:uiPriority="72"/>
-    <w:lsdException w:name="Colorful Grid" w:uiPriority="73"/>
-    <w:lsdException w:name="Light Shading Accent 1" w:uiPriority="60"/>
-    <w:lsdException w:name="Light List Accent 1" w:uiPriority="61"/>
-    <w:lsdException w:name="Light Grid Accent 1" w:uiPriority="62"/>
-    <w:lsdException w:name="Medium Shading 1 Accent 1" w:uiPriority="63"/>
-    <w:lsdException w:name="Medium Shading 2 Accent 1" w:uiPriority="64"/>
-    <w:lsdException w:name="Medium List 1 Accent 1" w:uiPriority="65"/>
-    <w:lsdException w:name="Revision" w:semiHidden="1"/>
-    <w:lsdException w:name="List Paragraph" w:uiPriority="34" w:qFormat="1"/>
-    <w:lsdException w:name="Quote" w:uiPriority="29" w:qFormat="1"/>
-    <w:lsdException w:name="Intense Quote" w:uiPriority="30" w:qFormat="1"/>
-    <w:lsdException w:name="Medium List 2 Accent 1" w:uiPriority="66"/>
-    <w:lsdException w:name="Medium Grid 1 Accent 1" w:uiPriority="67"/>
-    <w:lsdException w:name="Medium Grid 2 Accent 1" w:uiPriority="68"/>
-    <w:lsdException w:name="Medium Grid 3 Accent 1" w:uiPriority="69"/>
-    <w:lsdException w:name="Dark List Accent 1" w:uiPriority="70"/>
-    <w:lsdException w:name="Colorful Shading Accent 1" w:uiPriority="71"/>
-    <w:lsdException w:name="Colorful List Accent 1" w:uiPriority="72"/>
-    <w:lsdException w:name="Colorful Grid Accent 1" w:uiPriority="73"/>
-    <w:lsdException w:name="Light Shading Accent 2" w:uiPriority="60"/>
-    <w:lsdException w:name="Light List Accent 2" w:uiPriority="61"/>
-    <w:lsdException w:name="Light Grid Accent 2" w:uiPriority="62"/>
-    <w:lsdException w:name="Medium Shading 1 Accent 2" w:uiPriority="63"/>
-    <w:lsdException w:name="Medium Shading 2 Accent 2" w:uiPriority="64"/>
-    <w:lsdException w:name="Medium List 1 Accent 2" w:uiPriority="65"/>
-    <w:lsdException w:name="Medium List 2 Accent 2" w:uiPriority="66"/>
-    <w:lsdException w:name="Medium Grid 1 Accent 2" w:uiPriority="67"/>
-    <w:lsdException w:name="Medium Grid 2 Accent 2" w:uiPriority="68"/>
-    <w:lsdException w:name="Medium Grid 3 Accent 2" w:uiPriority="69"/>
-    <w:lsdException w:name="Dark List Accent 2" w:uiPriority="70"/>
-    <w:lsdException w:name="Colorful Shading Accent 2" w:uiPriority="71"/>
-    <w:lsdException w:name="Colorful List Accent 2" w:uiPriority="72"/>
-    <w:lsdException w:name="Colorful Grid Accent 2" w:uiPriority="73"/>
-    <w:lsdException w:name="Light Shading Accent 3" w:uiPriority="60"/>
-    <w:lsdException w:name="Light List Accent 3" w:uiPriority="61"/>
-    <w:lsdException w:name="Light Grid Accent 3" w:uiPriority="62"/>
-    <w:lsdException w:name="Medium Shading 1 Accent 3" w:uiPriority="63"/>
-    <w:lsdException w:name="Medium Shading 2 Accent 3" w:uiPriority="64"/>
-    <w:lsdException w:name="Medium List 1 Accent 3" w:uiPriority="65"/>
-    <w:lsdException w:name="Medium List 2 Accent 3" w:uiPriority="66"/>
-    <w:lsdException w:name="Medium Grid 1 Accent 3" w:uiPriority="67"/>
-    <w:lsdException w:name="Medium Grid 2 Accent 3" w:uiPriority="68"/>
-    <w:lsdException w:name="Medium Grid 3 Accent 3" w:uiPriority="69"/>
-    <w:lsdException w:name="Dark List Accent 3" w:uiPriority="70"/>
-    <w:lsdException w:name="Colorful Shading Accent 3" w:uiPriority="71"/>
-    <w:lsdException w:name="Colorful List Accent 3" w:uiPriority="72"/>
-    <w:lsdException w:name="Colorful Grid Accent 3" w:uiPriority="73"/>
-    <w:lsdException w:name="Light Shading Accent 4" w:uiPriority="60"/>
-    <w:lsdException w:name="Light List Accent 4" w:uiPriority="61"/>
-    <w:lsdException w:name="Light Grid Accent 4" w:uiPriority="62"/>
-    <w:lsdException w:name="Medium Shading 1 Accent 4" w:uiPriority="63"/>
-    <w:lsdException w:name="Medium Shading 2 Accent 4" w:uiPriority="64"/>
-    <w:lsdException w:name="Medium List 1 Accent 4" w:uiPriority="65"/>
-    <w:lsdException w:name="Medium List 2 Accent 4" w:uiPriority="66"/>
-    <w:lsdException w:name="Medium Grid 1 Accent 4" w:uiPriority="67"/>
-    <w:lsdException w:name="Medium Grid 2 Accent 4" w:uiPriority="68"/>
-    <w:lsdException w:name="Medium Grid 3 Accent 4" w:uiPriority="69"/>
-    <w:lsdException w:name="Dark List Accent 4" w:uiPriority="70"/>
-    <w:lsdException w:name="Colorful Shading Accent 4" w:uiPriority="71"/>
-    <w:lsdException w:name="Colorful List Accent 4" w:uiPriority="72"/>
-    <w:lsdException w:name="Colorful Grid Accent 4" w:uiPriority="73"/>
-    <w:lsdException w:name="Light Shading Accent 5" w:uiPriority="60"/>
-    <w:lsdException w:name="Light List Accent 5" w:uiPriority="61"/>
-    <w:lsdException w:name="Light Grid Accent 5" w:uiPriority="62"/>
-    <w:lsdException w:name="Medium Shading 1 Accent 5" w:uiPriority="63"/>
-    <w:lsdException w:name="Medium Shading 2 Accent 5" w:uiPriority="64"/>
-    <w:lsdException w:name="Medium List 1 Accent 5" w:uiPriority="65"/>
-    <w:lsdException w:name="Medium List 2 Accent 5" w:uiPriority="66"/>
-    <w:lsdException w:name="Medium Grid 1 Accent 5" w:uiPriority="67"/>
-    <w:lsdException w:name="Medium Grid 2 Accent 5" w:uiPriority="68"/>
-    <w:lsdException w:name="Medium Grid 3 Accent 5" w:uiPriority="69"/>
-    <w:lsdException w:name="Dark List Accent 5" w:uiPriority="70"/>
-    <w:lsdException w:name="Colorful Shading Accent 5" w:uiPriority="71"/>
-    <w:lsdException w:name="Colorful List Accent 5" w:uiPriority="72"/>
-    <w:lsdException w:name="Colorful Grid Accent 5" w:uiPriority="73"/>
-    <w:lsdException w:name="Light Shading Accent 6" w:uiPriority="60"/>
-    <w:lsdException w:name="Light List Accent 6" w:uiPriority="61"/>
-    <w:lsdException w:name="Light Grid Accent 6" w:uiPriority="62"/>
-    <w:lsdException w:name="Medium Shading 1 Accent 6" w:uiPriority="63"/>
-    <w:lsdException w:name="Medium Shading 2 Accent 6" w:uiPriority="64"/>
-    <w:lsdException w:name="Medium List 1 Accent 6" w:uiPriority="65"/>
-    <w:lsdException w:name="Medium List 2 Accent 6" w:uiPriority="66"/>
-    <w:lsdException w:name="Medium Grid 1 Accent 6" w:uiPriority="67"/>
-    <w:lsdException w:name="Medium Grid 2 Accent 6" w:uiPriority="68"/>
-    <w:lsdException w:name="Medium Grid 3 Accent 6" w:uiPriority="69"/>
-    <w:lsdException w:name="Dark List Accent 6" w:uiPriority="70"/>
-    <w:lsdException w:name="Colorful Shading Accent 6" w:uiPriority="71"/>
-    <w:lsdException w:name="Colorful List Accent 6" w:uiPriority="72"/>
-    <w:lsdException w:name="Colorful Grid Accent 6" w:uiPriority="73"/>
-    <w:lsdException w:name="Subtle Emphasis" w:uiPriority="19" w:qFormat="1"/>
-    <w:lsdException w:name="Intense Emphasis" w:uiPriority="21" w:qFormat="1"/>
-    <w:lsdException w:name="Subtle Reference" w:uiPriority="31" w:qFormat="1"/>
-    <w:lsdException w:name="Intense Reference" w:uiPriority="32" w:qFormat="1"/>
-    <w:lsdException w:name="Book Title" w:uiPriority="33" w:qFormat="1"/>
-    <w:lsdException w:name="Bibliography" w:semiHidden="1" w:uiPriority="37" w:unhideWhenUsed="1"/>
-    <w:lsdException w:name="TOC Heading" w:semiHidden="1" w:uiPriority="39" w:unhideWhenUsed="1" w:qFormat="1"/>
-    <w:lsdException w:name="Plain Table 1" w:uiPriority="41"/>
-    <w:lsdException w:name="Plain Table 2" w:uiPriority="42"/>
-    <w:lsdException w:name="Plain Table 3" w:uiPriority="43"/>
-    <w:lsdException w:name="Plain Table 4" w:uiPriority="44"/>
-    <w:lsdException w:name="Plain Table 5" w:uiPriority="45"/>
-    <w:lsdException w:name="Grid Table Light" w:uiPriority="40"/>
-    <w:lsdException w:name="Grid Table 1 Light" w:uiPriority="46"/>
-    <w:lsdException w:name="Grid Table 2" w:uiPriority="47"/>
-    <w:lsdException w:name="Grid Table 3" w:uiPriority="48"/>
-    <w:lsdException w:name="Grid Table 4" w:uiPriority="49"/>
-    <w:lsdException w:name="Grid Table 5 Dark" w:uiPriority="50"/>
-    <w:lsdException w:name="Grid Table 6 Colorful" w:uiPriority="51"/>
-    <w:lsdException w:name="Grid Table 7 Colorful" w:uiPriority="52"/>
-    <w:lsdException w:name="Grid Table 1 Light Accent 1" w:uiPriority="46"/>
-    <w:lsdException w:name="Grid Table 2 Accent 1" w:uiPriority="47"/>
-    <w:lsdException w:name="Grid Table 3 Accent 1" w:uiPriority="48"/>
-    <w:lsdException w:name="Grid Table 4 Accent 1" w:uiPriority="49"/>
-    <w:lsdException w:name="Grid Table 5 Dark Accent 1" w:uiPriority="50"/>
-    <w:lsdException w:name="Grid Table 6 Colorful Accent 1" w:uiPriority="51"/>
-    <w:lsdException w:name="Grid Table 7 Colorful Accent 1" w:uiPriority="52"/>
-    <w:lsdException w:name="Grid Table 1 Light Accent 2" w:uiPriority="46"/>
-    <w:lsdException w:name="Grid Table 2 Accent 2" w:uiPriority="47"/>
-    <w:lsdException w:name="Grid Table 3 Accent 2" w:uiPriority="48"/>
-    <w:lsdException w:name="Grid Table 4 Accent 2" w:uiPriority="49"/>
-    <w:lsdException w:name="Grid Table 5 Dark Accent 2" w:uiPriority="50"/>
-    <w:lsdException w:name="Grid Table 6 Colorful Accent 2" w:uiPriority="51"/>
-    <w:lsdException w:name="Grid Table 7 Colorful Accent 2" w:uiPriority="52"/>
-    <w:lsdException w:name="Grid Table 1 Light Accent 3" w:uiPriority="46"/>
-    <w:lsdException w:name="Grid Table 2 Accent 3" w:uiPriority="47"/>
-    <w:lsdException w:name="Grid Table 3 Accent 3" w:uiPriority="48"/>
-    <w:lsdException w:name="Grid Table 4 Accent 3" w:uiPriority="49"/>
-    <w:lsdException w:name="Grid Table 5 Dark Accent 3" w:uiPriority="50"/>
-    <w:lsdException w:name="Grid Table 6 Colorful Accent 3" w:uiPriority="51"/>
-    <w:lsdException w:name="Grid Table 7 Colorful Accent 3" w:uiPriority="52"/>
-    <w:lsdException w:name="Grid Table 1 Light Accent 4" w:uiPriority="46"/>
-    <w:lsdException w:name="Grid Table 2 Accent 4" w:uiPriority="47"/>
-    <w:lsdException w:name="Grid Table 3 Accent 4" w:uiPriority="48"/>
-    <w:lsdException w:name="Grid Table 4 Accent 4" w:uiPriority="49"/>
-    <w:lsdException w:name="Grid Table 5 Dark Accent 4" w:uiPriority="50"/>
-    <w:lsdException w:name="Grid Table 6 Colorful Accent 4" w:uiPriority="51"/>
-    <w:lsdException w:name="Grid Table 7 Colorful Accent 4" w:uiPriority="52"/>
-    <w:lsdException w:name="Grid Table 1 Light Accent 5" w:uiPriority="46"/>
-    <w:lsdException w:name="Grid Table 2 Accent 5" w:uiPriority="47"/>
-    <w:lsdException w:name="Grid Table 3 Accent 5" w:uiPriority="48"/>
-    <w:lsdException w:name="Grid Table 4 Accent 5" w:uiPriority="49"/>
-    <w:lsdException w:name="Grid Table 5 Dark Accent 5" w:uiPriority="50"/>
-    <w:lsdException w:name="Grid Table 6 Colorful Accent 5" w:uiPriority="51"/>
-    <w:lsdException w:name="Grid Table 7 Colorful Accent 5" w:uiPriority="52"/>
-    <w:lsdException w:name="Grid Table 1 Light Accent 6" w:uiPriority="46"/>
-    <w:lsdException w:name="Grid Table 2 Accent 6" w:uiPriority="47"/>
-    <w:lsdException w:name="Grid Table 3 Accent 6" w:uiPriority="48"/>
-    <w:lsdException w:name="Grid Table 4 Accent 6" w:uiPriority="49"/>
-    <w:lsdException w:name="Grid Table 5 Dark Accent 6" w:uiPriority="50"/>
-    <w:lsdException w:name="Grid Table 6 Colorful Accent 6" w:uiPriority="51"/>
-    <w:lsdException w:name="Grid Table 7 Colorful Accent 6" w:uiPriority="52"/>
-    <w:lsdException w:name="List Table 1 Light" w:uiPriority="46"/>
-    <w:lsdException w:name="List Table 2" w:uiPriority="47"/>
-    <w:lsdException w:name="List Table 3" w:uiPriority="48"/>
-    <w:lsdException w:name="List Table 4" w:uiPriority="49"/>
-    <w:lsdException w:name="List Table 5 Dark" w:uiPriority="50"/>
-    <w:lsdException w:name="List Table 6 Colorful" w:uiPriority="51"/>
-    <w:lsdException w:name="List Table 7 Colorful" w:uiPriority="52"/>
-    <w:lsdException w:name="List Table 1 Light Accent 1" w:uiPriority="46"/>
-    <w:lsdException w:name="List Table 2 Accent 1" w:uiPriority="47"/>
-    <w:lsdException w:name="List Table 3 Accent 1" w:uiPriority="48"/>
-    <w:lsdException w:name="List Table 4 Accent 1" w:uiPriority="49"/>
-    <w:lsdException w:name="List Table 5 Dark Accent 1" w:uiPriority="50"/>
-    <w:lsdException w:name="List Table 6 Colorful Accent 1" w:uiPriority="51"/>
-    <w:lsdException w:name="List Table 7 Colorful Accent 1" w:uiPriority="52"/>
-    <w:lsdException w:name="List Table 1 Light Accent 2" w:uiPriority="46"/>
-    <w:lsdException w:name="List Table 2 Accent 2" w:uiPriority="47"/>
-    <w:lsdException w:name="List Table 3 Accent 2" w:uiPriority="48"/>
-    <w:lsdException w:name="List Table 4 Accent 2" w:uiPriority="49"/>
-    <w:lsdException w:name="List Table 5 Dark Accent 2" w:uiPriority="50"/>
-    <w:lsdException w:name="List Table 6 Colorful Accent 2" w:uiPriority="51"/>
-    <w:lsdException w:name="List Table 7 Colorful Accent 2" w:uiPriority="52"/>
-    <w:lsdException w:name="List Table 1 Light Accent 3" w:uiPriority="46"/>
-    <w:lsdException w:name="List Table 2 Accent 3" w:uiPriority="47"/>
-    <w:lsdException w:name="List Table 3 Accent 3" w:uiPriority="48"/>
-    <w:lsdException w:name="List Table 4 Accent 3" w:uiPriority="49"/>
-    <w:lsdException w:name="List Table 5 Dark Accent 3" w:uiPriority="50"/>
-    <w:lsdException w:name="List Table 6 Colorful Accent 3" w:uiPriority="51"/>
-    <w:lsdException w:name="List Table 7 Colorful Accent 3" w:uiPriority="52"/>
-    <w:lsdException w:name="List Table 1 Light Accent 4" w:uiPriority="46"/>
-    <w:lsdException w:name="List Table 2 Accent 4" w:uiPriority="47"/>
-    <w:lsdException w:name="List Table 3 Accent 4" w:uiPriority="48"/>
-    <w:lsdException w:name="List Table 4 Accent 4" w:uiPriority="49"/>
-    <w:lsdException w:name="List Table 5 Dark Accent 4" w:uiPriority="50"/>
-    <w:lsdException w:name="List Table 6 Colorful Accent 4" w:uiPriority="51"/>
-    <w:lsdException w:name="List Table 7 Colorful Accent 4" w:uiPriority="52"/>
-    <w:lsdException w:name="List Table 1 Light Accent 5" w:uiPriority="46"/>
-    <w:lsdException w:name="List Table 2 Accent 5" w:uiPriority="47"/>
-    <w:lsdException w:name="List Table 3 Accent 5" w:uiPriority="48"/>
-    <w:lsdException w:name="List Table 4 Accent 5" w:uiPriority="49"/>
-    <w:lsdException w:name="List Table 5 Dark Accent 5" w:uiPriority="50"/>
-    <w:lsdException w:name="List Table 6 Colorful Accent 5" w:uiPriority="51"/>
-    <w:lsdException w:name="List Table 7 Colorful Accent 5" w:uiPriority="52"/>
-    <w:lsdException w:name="List Table 1 Light Accent 6" w:uiPriority="46"/>
-    <w:lsdException w:name="List Table 2 Accent 6" w:uiPriority="47"/>
-    <w:lsdException w:name="List Table 3 Accent 6" w:uiPriority="48"/>
-    <w:lsdException w:name="List Table 4 Accent 6" w:uiPriority="49"/>
-    <w:lsdException w:name="List Table 5 Dark Accent 6" w:uiPriority="50"/>
-    <w:lsdException w:name="List Table 6 Colorful Accent 6" w:uiPriority="51"/>
-    <w:lsdException w:name="List Table 7 Colorful Accent 6" w:uiPriority="52"/>
+  <w:latentStyles w:defLockedState="0" w:defUIPriority="99" w:defSemiHidden="1" w:defUnhideWhenUsed="1" w:defQFormat="0" w:count="267">
+    <w:lsdException w:name="Normal" w:semiHidden="0" w:uiPriority="0" w:unhideWhenUsed="0" w:qFormat="1"/>
+    <w:lsdException w:name="heading 1" w:semiHidden="0" w:uiPriority="9" w:unhideWhenUsed="0" w:qFormat="1"/>
+    <w:lsdException w:name="heading 2" w:uiPriority="9" w:qFormat="1"/>
+    <w:lsdException w:name="heading 3" w:uiPriority="9" w:qFormat="1"/>
+    <w:lsdException w:name="heading 4" w:uiPriority="9" w:qFormat="1"/>
+    <w:lsdException w:name="heading 5" w:uiPriority="9" w:qFormat="1"/>
+    <w:lsdException w:name="heading 6" w:uiPriority="9" w:qFormat="1"/>
+    <w:lsdException w:name="heading 7" w:uiPriority="9" w:qFormat="1"/>
+    <w:lsdException w:name="heading 8" w:uiPriority="9" w:qFormat="1"/>
+    <w:lsdException w:name="heading 9" w:uiPriority="9" w:qFormat="1"/>
+    <w:lsdException w:name="toc 1" w:uiPriority="39"/>
+    <w:lsdException w:name="toc 2" w:uiPriority="39"/>
+    <w:lsdException w:name="toc 3" w:uiPriority="39"/>
+    <w:lsdException w:name="toc 4" w:uiPriority="39"/>
+    <w:lsdException w:name="toc 5" w:uiPriority="39"/>
+    <w:lsdException w:name="toc 6" w:uiPriority="39"/>
+    <w:lsdException w:name="toc 7" w:uiPriority="39"/>
+    <w:lsdException w:name="toc 8" w:uiPriority="39"/>
+    <w:lsdException w:name="toc 9" w:uiPriority="39"/>
+    <w:lsdException w:name="caption" w:uiPriority="35" w:qFormat="1"/>
+    <w:lsdException w:name="Title" w:semiHidden="0" w:uiPriority="10" w:unhideWhenUsed="0" w:qFormat="1"/>
+    <w:lsdException w:name="Default Paragraph Font" w:uiPriority="1"/>
+    <w:lsdException w:name="Subtitle" w:semiHidden="0" w:uiPriority="11" w:unhideWhenUsed="0" w:qFormat="1"/>
+    <w:lsdException w:name="Strong" w:semiHidden="0" w:uiPriority="22" w:unhideWhenUsed="0" w:qFormat="1"/>
+    <w:lsdException w:name="Emphasis" w:semiHidden="0" w:uiPriority="20" w:unhideWhenUsed="0" w:qFormat="1"/>
+    <w:lsdException w:name="Table Grid" w:semiHidden="0" w:uiPriority="39" w:unhideWhenUsed="0"/>
+    <w:lsdException w:name="Placeholder Text" w:unhideWhenUsed="0"/>
+    <w:lsdException w:name="No Spacing" w:semiHidden="0" w:uiPriority="1" w:unhideWhenUsed="0" w:qFormat="1"/>
+    <w:lsdException w:name="Light Shading" w:semiHidden="0" w:uiPriority="60" w:unhideWhenUsed="0"/>
+    <w:lsdException w:name="Light List" w:semiHidden="0" w:uiPriority="61" w:unhideWhenUsed="0"/>
+    <w:lsdException w:name="Light Grid" w:semiHidden="0" w:uiPriority="62" w:unhideWhenUsed="0"/>
+    <w:lsdException w:name="Medium Shading 1" w:semiHidden="0" w:uiPriority="63" w:unhideWhenUsed="0"/>
+    <w:lsdException w:name="Medium Shading 2" w:semiHidden="0" w:uiPriority="64" w:unhideWhenUsed="0"/>
+    <w:lsdException w:name="Medium List 1" w:semiHidden="0" w:uiPriority="65" w:unhideWhenUsed="0"/>
+    <w:lsdException w:name="Medium List 2" w:semiHidden="0" w:uiPriority="66" w:unhideWhenUsed="0"/>
+    <w:lsdException w:name="Medium Grid 1" w:semiHidden="0" w:uiPriority="67" w:unhideWhenUsed="0"/>
+    <w:lsdException w:name="Medium Grid 2" w:semiHidden="0" w:uiPriority="68" w:unhideWhenUsed="0"/>
+    <w:lsdException w:name="Medium Grid 3" w:semiHidden="0" w:uiPriority="69" w:unhideWhenUsed="0"/>
+    <w:lsdException w:name="Dark List" w:semiHidden="0" w:uiPriority="70" w:unhideWhenUsed="0"/>
+    <w:lsdException w:name="Colorful Shading" w:semiHidden="0" w:uiPriority="71" w:unhideWhenUsed="0"/>
+    <w:lsdException w:name="Colorful List" w:semiHidden="0" w:uiPriority="72" w:unhideWhenUsed="0"/>
+    <w:lsdException w:name="Colorful Grid" w:semiHidden="0" w:uiPriority="73" w:unhideWhenUsed="0"/>
+    <w:lsdException w:name="Light Shading Accent 1" w:semiHidden="0" w:uiPriority="60" w:unhideWhenUsed="0"/>
+    <w:lsdException w:name="Light List Accent 1" w:semiHidden="0" w:uiPriority="61" w:unhideWhenUsed="0"/>
+    <w:lsdException w:name="Light Grid Accent 1" w:semiHidden="0" w:uiPriority="62" w:unhideWhenUsed="0"/>
+    <w:lsdException w:name="Medium Shading 1 Accent 1" w:semiHidden="0" w:uiPriority="63" w:unhideWhenUsed="0"/>
+    <w:lsdException w:name="Medium Shading 2 Accent 1" w:semiHidden="0" w:uiPriority="64" w:unhideWhenUsed="0"/>
+    <w:lsdException w:name="Medium List 1 Accent 1" w:semiHidden="0" w:uiPriority="65" w:unhideWhenUsed="0"/>
+    <w:lsdException w:name="Revision" w:unhideWhenUsed="0"/>
+    <w:lsdException w:name="List Paragraph" w:semiHidden="0" w:uiPriority="34" w:unhideWhenUsed="0" w:qFormat="1"/>
+    <w:lsdException w:name="Quote" w:semiHidden="0" w:uiPriority="29" w:unhideWhenUsed="0" w:qFormat="1"/>
+    <w:lsdException w:name="Intense Quote" w:semiHidden="0" w:uiPriority="30" w:unhideWhenUsed="0" w:qFormat="1"/>
+    <w:lsdException w:name="Medium List 2 Accent 1" w:semiHidden="0" w:uiPriority="66" w:unhideWhenUsed="0"/>
+    <w:lsdException w:name="Medium Grid 1 Accent 1" w:semiHidden="0" w:uiPriority="67" w:unhideWhenUsed="0"/>
+    <w:lsdException w:name="Medium Grid 2 Accent 1" w:semiHidden="0" w:uiPriority="68" w:unhideWhenUsed="0"/>
+    <w:lsdException w:name="Medium Grid 3 Accent 1" w:semiHidden="0" w:uiPriority="69" w:unhideWhenUsed="0"/>
+    <w:lsdException w:name="Dark List Accent 1" w:semiHidden="0" w:uiPriority="70" w:unhideWhenUsed="0"/>
+    <w:lsdException w:name="Colorful Shading Accent 1" w:semiHidden="0" w:uiPriority="71" w:unhideWhenUsed="0"/>
+    <w:lsdException w:name="Colorful List Accent 1" w:semiHidden="0" w:uiPriority="72" w:unhideWhenUsed="0"/>
+    <w:lsdException w:name="Colorful Grid Accent 1" w:semiHidden="0" w:uiPriority="73" w:unhideWhenUsed="0"/>
+    <w:lsdException w:name="Light Shading Accent 2" w:semiHidden="0" w:uiPriority="60" w:unhideWhenUsed="0"/>
+    <w:lsdException w:name="Light List Accent 2" w:semiHidden="0" w:uiPriority="61" w:unhideWhenUsed="0"/>
+    <w:lsdException w:name="Light Grid Accent 2" w:semiHidden="0" w:uiPriority="62" w:unhideWhenUsed="0"/>
+    <w:lsdException w:name="Medium Shading 1 Accent 2" w:semiHidden="0" w:uiPriority="63" w:unhideWhenUsed="0"/>
+    <w:lsdException w:name="Medium Shading 2 Accent 2" w:semiHidden="0" w:uiPriority="64" w:unhideWhenUsed="0"/>
+    <w:lsdException w:name="Medium List 1 Accent 2" w:semiHidden="0" w:uiPriority="65" w:unhideWhenUsed="0"/>
+    <w:lsdException w:name="Medium List 2 Accent 2" w:semiHidden="0" w:uiPriority="66" w:unhideWhenUsed="0"/>
+    <w:lsdException w:name="Medium Grid 1 Accent 2" w:semiHidden="0" w:uiPriority="67" w:unhideWhenUsed="0"/>
+    <w:lsdException w:name="Medium Grid 2 Accent 2" w:semiHidden="0" w:uiPriority="68" w:unhideWhenUsed="0"/>
+    <w:lsdException w:name="Medium Grid 3 Accent 2" w:semiHidden="0" w:uiPriority="69" w:unhideWhenUsed="0"/>
+    <w:lsdException w:name="Dark List Accent 2" w:semiHidden="0" w:uiPriority="70" w:unhideWhenUsed="0"/>
+    <w:lsdException w:name="Colorful Shading Accent 2" w:semiHidden="0" w:uiPriority="71" w:unhideWhenUsed="0"/>
+    <w:lsdException w:name="Colorful List Accent 2" w:semiHidden="0" w:uiPriority="72" w:unhideWhenUsed="0"/>
+    <w:lsdException w:name="Colorful Grid Accent 2" w:semiHidden="0" w:uiPriority="73" w:unhideWhenUsed="0"/>
+    <w:lsdException w:name="Light Shading Accent 3" w:semiHidden="0" w:uiPriority="60" w:unhideWhenUsed="0"/>
+    <w:lsdException w:name="Light List Accent 3" w:semiHidden="0" w:uiPriority="61" w:unhideWhenUsed="0"/>
+    <w:lsdException w:name="Light Grid Accent 3" w:semiHidden="0" w:uiPriority="62" w:unhideWhenUsed="0"/>
+    <w:lsdException w:name="Medium Shading 1 Accent 3" w:semiHidden="0" w:uiPriority="63" w:unhideWhenUsed="0"/>
+    <w:lsdException w:name="Medium Shading 2 Accent 3" w:semiHidden="0" w:uiPriority="64" w:unhideWhenUsed="0"/>
+    <w:lsdException w:name="Medium List 1 Accent 3" w:semiHidden="0" w:uiPriority="65" w:unhideWhenUsed="0"/>
+    <w:lsdException w:name="Medium List 2 Accent 3" w:semiHidden="0" w:uiPriority="66" w:unhideWhenUsed="0"/>
+    <w:lsdException w:name="Medium Grid 1 Accent 3" w:semiHidden="0" w:uiPriority="67" w:unhideWhenUsed="0"/>
+    <w:lsdException w:name="Medium Grid 2 Accent 3" w:semiHidden="0" w:uiPriority="68" w:unhideWhenUsed="0"/>
+    <w:lsdException w:name="Medium Grid 3 Accent 3" w:semiHidden="0" w:uiPriority="69" w:unhideWhenUsed="0"/>
+    <w:lsdException w:name="Dark List Accent 3" w:semiHidden="0" w:uiPriority="70" w:unhideWhenUsed="0"/>
+    <w:lsdException w:name="Colorful Shading Accent 3" w:semiHidden="0" w:uiPriority="71" w:unhideWhenUsed="0"/>
+    <w:lsdException w:name="Colorful List Accent 3" w:semiHidden="0" w:uiPriority="72" w:unhideWhenUsed="0"/>
+    <w:lsdException w:name="Colorful Grid Accent 3" w:semiHidden="0" w:uiPriority="73" w:unhideWhenUsed="0"/>
+    <w:lsdException w:name="Light Shading Accent 4" w:semiHidden="0" w:uiPriority="60" w:unhideWhenUsed="0"/>
+    <w:lsdException w:name="Light List Accent 4" w:semiHidden="0" w:uiPriority="61" w:unhideWhenUsed="0"/>
+    <w:lsdException w:name="Light Grid Accent 4" w:semiHidden="0" w:uiPriority="62" w:unhideWhenUsed="0"/>
+    <w:lsdException w:name="Medium Shading 1 Accent 4" w:semiHidden="0" w:uiPriority="63" w:unhideWhenUsed="0"/>
+    <w:lsdException w:name="Medium Shading 2 Accent 4" w:semiHidden="0" w:uiPriority="64" w:unhideWhenUsed="0"/>
+    <w:lsdException w:name="Medium List 1 Accent 4" w:semiHidden="0" w:uiPriority="65" w:unhideWhenUsed="0"/>
+    <w:lsdException w:name="Medium List 2 Accent 4" w:semiHidden="0" w:uiPriority="66" w:unhideWhenUsed="0"/>
+    <w:lsdException w:name="Medium Grid 1 Accent 4" w:semiHidden="0" w:uiPriority="67" w:unhideWhenUsed="0"/>
+    <w:lsdException w:name="Medium Grid 2 Accent 4" w:semiHidden="0" w:uiPriority="68" w:unhideWhenUsed="0"/>
+    <w:lsdException w:name="Medium Grid 3 Accent 4" w:semiHidden="0" w:uiPriority="69" w:unhideWhenUsed="0"/>
+    <w:lsdException w:name="Dark List Accent 4" w:semiHidden="0" w:uiPriority="70" w:unhideWhenUsed="0"/>
+    <w:lsdException w:name="Colorful Shading Accent 4" w:semiHidden="0" w:uiPriority="71" w:unhideWhenUsed="0"/>
+    <w:lsdException w:name="Colorful List Accent 4" w:semiHidden="0" w:uiPriority="72" w:unhideWhenUsed="0"/>
+    <w:lsdException w:name="Colorful Grid Accent 4" w:semiHidden="0" w:uiPriority="73" w:unhideWhenUsed="0"/>
+    <w:lsdException w:name="Light Shading Accent 5" w:semiHidden="0" w:uiPriority="60" w:unhideWhenUsed="0"/>
+    <w:lsdException w:name="Light List Accent 5" w:semiHidden="0" w:uiPriority="61" w:unhideWhenUsed="0"/>
+    <w:lsdException w:name="Light Grid Accent 5" w:semiHidden="0" w:uiPriority="62" w:unhideWhenUsed="0"/>
+    <w:lsdException w:name="Medium Shading 1 Accent 5" w:semiHidden="0" w:uiPriority="63" w:unhideWhenUsed="0"/>
+    <w:lsdException w:name="Medium Shading 2 Accent 5" w:semiHidden="0" w:uiPriority="64" w:unhideWhenUsed="0"/>
+    <w:lsdException w:name="Medium List 1 Accent 5" w:semiHidden="0" w:uiPriority="65" w:unhideWhenUsed="0"/>
+    <w:lsdException w:name="Medium List 2 Accent 5" w:semiHidden="0" w:uiPriority="66" w:unhideWhenUsed="0"/>
+    <w:lsdException w:name="Medium Grid 1 Accent 5" w:semiHidden="0" w:uiPriority="67" w:unhideWhenUsed="0"/>
+    <w:lsdException w:name="Medium Grid 2 Accent 5" w:semiHidden="0" w:uiPriority="68" w:unhideWhenUsed="0"/>
+    <w:lsdException w:name="Medium Grid 3 Accent 5" w:semiHidden="0" w:uiPriority="69" w:unhideWhenUsed="0"/>
+    <w:lsdException w:name="Dark List Accent 5" w:semiHidden="0" w:uiPriority="70" w:unhideWhenUsed="0"/>
+    <w:lsdException w:name="Colorful Shading Accent 5" w:semiHidden="0" w:uiPriority="71" w:unhideWhenUsed="0"/>
+    <w:lsdException w:name="Colorful List Accent 5" w:semiHidden="0" w:uiPriority="72" w:unhideWhenUsed="0"/>
+    <w:lsdException w:name="Colorful Grid Accent 5" w:semiHidden="0" w:uiPriority="73" w:unhideWhenUsed="0"/>
+    <w:lsdException w:name="Light Shading Accent 6" w:semiHidden="0" w:uiPriority="60" w:unhideWhenUsed="0"/>
+    <w:lsdException w:name="Light List Accent 6" w:semiHidden="0" w:uiPriority="61" w:unhideWhenUsed="0"/>
+    <w:lsdException w:name="Light Grid Accent 6" w:semiHidden="0" w:uiPriority="62" w:unhideWhenUsed="0"/>
+    <w:lsdException w:name="Medium Shading 1 Accent 6" w:semiHidden="0" w:uiPriority="63" w:unhideWhenUsed="0"/>
+    <w:lsdException w:name="Medium Shading 2 Accent 6" w:semiHidden="0" w:uiPriority="64" w:unhideWhenUsed="0"/>
+    <w:lsdException w:name="Medium List 1 Accent 6" w:semiHidden="0" w:uiPriority="65" w:unhideWhenUsed="0"/>
+    <w:lsdException w:name="Medium List 2 Accent 6" w:semiHidden="0" w:uiPriority="66" w:unhideWhenUsed="0"/>
+    <w:lsdException w:name="Medium Grid 1 Accent 6" w:semiHidden="0" w:uiPriority="67" w:unhideWhenUsed="0"/>
+    <w:lsdException w:name="Medium Grid 2 Accent 6" w:semiHidden="0" w:uiPriority="68" w:unhideWhenUsed="0"/>
+    <w:lsdException w:name="Medium Grid 3 Accent 6" w:semiHidden="0" w:uiPriority="69" w:unhideWhenUsed="0"/>
+    <w:lsdException w:name="Dark List Accent 6" w:semiHidden="0" w:uiPriority="70" w:unhideWhenUsed="0"/>
+    <w:lsdException w:name="Colorful Shading Accent 6" w:semiHidden="0" w:uiPriority="71" w:unhideWhenUsed="0"/>
+    <w:lsdException w:name="Colorful List Accent 6" w:semiHidden="0" w:uiPriority="72" w:unhideWhenUsed="0"/>
+    <w:lsdException w:name="Colorful Grid Accent 6" w:semiHidden="0" w:uiPriority="73" w:unhideWhenUsed="0"/>
+    <w:lsdException w:name="Subtle Emphasis" w:semiHidden="0" w:uiPriority="19" w:unhideWhenUsed="0" w:qFormat="1"/>
+    <w:lsdException w:name="Intense Emphasis" w:semiHidden="0" w:uiPriority="21" w:unhideWhenUsed="0" w:qFormat="1"/>
+    <w:lsdException w:name="Subtle Reference" w:semiHidden="0" w:uiPriority="31" w:unhideWhenUsed="0" w:qFormat="1"/>
+    <w:lsdException w:name="Intense Reference" w:semiHidden="0" w:uiPriority="32" w:unhideWhenUsed="0" w:qFormat="1"/>
+    <w:lsdException w:name="Book Title" w:semiHidden="0" w:uiPriority="33" w:unhideWhenUsed="0" w:qFormat="1"/>
+    <w:lsdException w:name="Bibliography" w:uiPriority="37"/>
+    <w:lsdException w:name="TOC Heading" w:uiPriority="39" w:qFormat="1"/>
   </w:latentStyles>
   <w:style w:type="paragraph" w:default="1" w:styleId="Normalny">
     <w:name w:val="Normal"/>
@@ -7633,6 +7360,7 @@
     <w:uiPriority w:val="99"/>
     <w:semiHidden/>
     <w:unhideWhenUsed/>
+    <w:qFormat/>
     <w:tblPr>
       <w:tblInd w:w="0" w:type="dxa"/>
       <w:tblCellMar>
@@ -8485,7 +8213,7 @@
   <a:extraClrSchemeLst/>
   <a:extLst>
     <a:ext uri="{05A4C25C-085E-4340-85A3-A5531E510DB2}">
-      <thm15:themeFamily xmlns:thm15="http://schemas.microsoft.com/office/thememl/2012/main" name="Office Theme" id="{62F939B6-93AF-4DB8-9C6B-D6C7DFDC589F}" vid="{4A3C46E8-61CC-4603-A589-7422A47A8E4A}"/>
+      <thm15:themeFamily xmlns="" xmlns:thm15="http://schemas.microsoft.com/office/thememl/2012/main" name="Office Theme" id="{62F939B6-93AF-4DB8-9C6B-D6C7DFDC589F}" vid="{4A3C46E8-61CC-4603-A589-7422A47A8E4A}"/>
     </a:ext>
   </a:extLst>
 </a:theme>
@@ -8496,7 +8224,7 @@
 </file>
 
 <file path=customXml/itemProps1.xml><?xml version="1.0" encoding="utf-8"?>
-<ds:datastoreItem xmlns:ds="http://schemas.openxmlformats.org/officeDocument/2006/customXml" ds:itemID="{55936426-916C-4CF1-876F-820F697F6A59}">
+<ds:datastoreItem xmlns:ds="http://schemas.openxmlformats.org/officeDocument/2006/customXml" ds:itemID="{8AC645E6-07A6-4321-B9DC-FDE1511D2D09}">
   <ds:schemaRefs>
     <ds:schemaRef ds:uri="http://schemas.openxmlformats.org/officeDocument/2006/bibliography"/>
   </ds:schemaRefs>

</xml_diff>

<commit_message>
Dodanie assetów graficznych, zmiana roadmap
</commit_message>
<xml_diff>
--- a/Dokumentacja/Roadmap.docx
+++ b/Dokumentacja/Roadmap.docx
@@ -1,6 +1,6 @@
 
 <file path=word/document.xml><?xml version="1.0" encoding="utf-8"?>
-<w:document xmlns:ve="http://schemas.openxmlformats.org/markup-compatibility/2006" xmlns:o="urn:schemas-microsoft-com:office:office" xmlns:r="http://schemas.openxmlformats.org/officeDocument/2006/relationships" xmlns:m="http://schemas.openxmlformats.org/officeDocument/2006/math" xmlns:v="urn:schemas-microsoft-com:vml" xmlns:wp="http://schemas.openxmlformats.org/drawingml/2006/wordprocessingDrawing" xmlns:w10="urn:schemas-microsoft-com:office:word" xmlns:w="http://schemas.openxmlformats.org/wordprocessingml/2006/main" xmlns:wne="http://schemas.microsoft.com/office/word/2006/wordml">
+<w:document xmlns:wpc="http://schemas.microsoft.com/office/word/2010/wordprocessingCanvas" xmlns:cx="http://schemas.microsoft.com/office/drawing/2014/chartex" xmlns:cx1="http://schemas.microsoft.com/office/drawing/2015/9/8/chartex" xmlns:mc="http://schemas.openxmlformats.org/markup-compatibility/2006" xmlns:o="urn:schemas-microsoft-com:office:office" xmlns:r="http://schemas.openxmlformats.org/officeDocument/2006/relationships" xmlns:m="http://schemas.openxmlformats.org/officeDocument/2006/math" xmlns:v="urn:schemas-microsoft-com:vml" xmlns:wp14="http://schemas.microsoft.com/office/word/2010/wordprocessingDrawing" xmlns:wp="http://schemas.openxmlformats.org/drawingml/2006/wordprocessingDrawing" xmlns:w10="urn:schemas-microsoft-com:office:word" xmlns:w="http://schemas.openxmlformats.org/wordprocessingml/2006/main" xmlns:w14="http://schemas.microsoft.com/office/word/2010/wordml" xmlns:w15="http://schemas.microsoft.com/office/word/2012/wordml" xmlns:w16se="http://schemas.microsoft.com/office/word/2015/wordml/symex" xmlns:wpg="http://schemas.microsoft.com/office/word/2010/wordprocessingGroup" xmlns:wpi="http://schemas.microsoft.com/office/word/2010/wordprocessingInk" xmlns:wne="http://schemas.microsoft.com/office/word/2006/wordml" xmlns:wps="http://schemas.microsoft.com/office/word/2010/wordprocessingShape" mc:Ignorable="w14 w15 w16se wp14">
   <w:body>
     <w:p>
       <w:pPr>
@@ -4775,11 +4775,6 @@
     <w:p>
       <w:r>
         <w:lastRenderedPageBreak/>
-        <w:t>Zadanie 57pkt, wykonane 58pkt, PZ = (57/10)*0,25</w:t>
-      </w:r>
-    </w:p>
-    <w:p>
-      <w:r>
         <w:t xml:space="preserve">Zadanie 57pkt, wykonane 63pkt, PZ = </w:t>
       </w:r>
       <m:oMath>
@@ -4827,76 +4822,137 @@
               <w:rPr>
                 <w:rFonts w:ascii="Cambria Math" w:hAnsi="Cambria Math"/>
               </w:rPr>
-              <m:t>∙0,1</m:t>
+              <m:t>-</m:t>
             </m:r>
-          </m:e>
-          <m:sup>
+            <m:f>
+              <m:fPr>
+                <m:ctrlPr>
+                  <w:rPr>
+                    <w:rFonts w:ascii="Cambria Math" w:hAnsi="Cambria Math"/>
+                    <w:i/>
+                  </w:rPr>
+                </m:ctrlPr>
+              </m:fPr>
+              <m:num>
+                <m:r>
+                  <w:rPr>
+                    <w:rFonts w:ascii="Cambria Math" w:hAnsi="Cambria Math"/>
+                  </w:rPr>
+                  <m:t>57</m:t>
+                </m:r>
+              </m:num>
+              <m:den>
+                <m:r>
+                  <w:rPr>
+                    <w:rFonts w:ascii="Cambria Math" w:hAnsi="Cambria Math"/>
+                  </w:rPr>
+                  <m:t>10</m:t>
+                </m:r>
+              </m:den>
+            </m:f>
             <m:r>
               <w:rPr>
                 <w:rFonts w:ascii="Cambria Math" w:hAnsi="Cambria Math"/>
               </w:rPr>
-              <m:t>round</m:t>
+              <m:t>∙0,25∙</m:t>
+            </m:r>
+            <m:r>
+              <w:rPr>
+                <w:rFonts w:ascii="Cambria Math" w:hAnsi="Cambria Math"/>
+              </w:rPr>
+              <m:t>0,1</m:t>
+            </m:r>
+            <m:r>
+              <w:rPr>
+                <w:rFonts w:ascii="Cambria Math" w:hAnsi="Cambria Math"/>
+              </w:rPr>
+              <m:t>∙</m:t>
             </m:r>
             <m:d>
               <m:dPr>
                 <m:ctrlPr>
                   <w:rPr>
                     <w:rFonts w:ascii="Cambria Math" w:hAnsi="Cambria Math"/>
+                    <w:i/>
                   </w:rPr>
                 </m:ctrlPr>
               </m:dPr>
               <m:e>
-                <m:f>
-                  <m:fPr>
-                    <m:type m:val="lin"/>
+                <m:r>
+                  <w:rPr>
+                    <w:rFonts w:ascii="Cambria Math" w:hAnsi="Cambria Math"/>
+                  </w:rPr>
+                  <m:t>r</m:t>
+                </m:r>
+                <m:r>
+                  <w:rPr>
+                    <w:rFonts w:ascii="Cambria Math" w:hAnsi="Cambria Math"/>
+                  </w:rPr>
+                  <m:t>ound</m:t>
+                </m:r>
+                <m:d>
+                  <m:dPr>
                     <m:ctrlPr>
                       <w:rPr>
                         <w:rFonts w:ascii="Cambria Math" w:hAnsi="Cambria Math"/>
                       </w:rPr>
                     </m:ctrlPr>
-                  </m:fPr>
-                  <m:num>
-                    <m:d>
-                      <m:dPr>
+                  </m:dPr>
+                  <m:e>
+                    <m:f>
+                      <m:fPr>
+                        <m:type m:val="lin"/>
                         <m:ctrlPr>
                           <w:rPr>
                             <w:rFonts w:ascii="Cambria Math" w:hAnsi="Cambria Math"/>
                           </w:rPr>
                         </m:ctrlPr>
-                      </m:dPr>
-                      <m:e>
-                        <m:r>
-                          <w:rPr>
-                            <w:rFonts w:ascii="Cambria Math" w:hAnsi="Cambria Math"/>
-                          </w:rPr>
-                          <m:t>63-57</m:t>
-                        </m:r>
-                      </m:e>
-                    </m:d>
-                  </m:num>
-                  <m:den>
-                    <m:d>
-                      <m:dPr>
-                        <m:ctrlPr>
-                          <w:rPr>
-                            <w:rFonts w:ascii="Cambria Math" w:hAnsi="Cambria Math"/>
-                          </w:rPr>
-                        </m:ctrlPr>
-                      </m:dPr>
-                      <m:e>
-                        <m:r>
-                          <w:rPr>
-                            <w:rFonts w:ascii="Cambria Math" w:hAnsi="Cambria Math"/>
-                          </w:rPr>
-                          <m:t>57:10</m:t>
-                        </m:r>
-                      </m:e>
-                    </m:d>
-                  </m:den>
-                </m:f>
+                      </m:fPr>
+                      <m:num>
+                        <m:d>
+                          <m:dPr>
+                            <m:ctrlPr>
+                              <w:rPr>
+                                <w:rFonts w:ascii="Cambria Math" w:hAnsi="Cambria Math"/>
+                              </w:rPr>
+                            </m:ctrlPr>
+                          </m:dPr>
+                          <m:e>
+                            <m:r>
+                              <w:rPr>
+                                <w:rFonts w:ascii="Cambria Math" w:hAnsi="Cambria Math"/>
+                              </w:rPr>
+                              <m:t>63-57</m:t>
+                            </m:r>
+                          </m:e>
+                        </m:d>
+                      </m:num>
+                      <m:den>
+                        <m:d>
+                          <m:dPr>
+                            <m:ctrlPr>
+                              <w:rPr>
+                                <w:rFonts w:ascii="Cambria Math" w:hAnsi="Cambria Math"/>
+                              </w:rPr>
+                            </m:ctrlPr>
+                          </m:dPr>
+                          <m:e>
+                            <m:r>
+                              <w:rPr>
+                                <w:rFonts w:ascii="Cambria Math" w:hAnsi="Cambria Math"/>
+                              </w:rPr>
+                              <m:t>57:10</m:t>
+                            </m:r>
+                          </m:e>
+                        </m:d>
+                      </m:den>
+                    </m:f>
+                  </m:e>
+                </m:d>
               </m:e>
             </m:d>
-          </m:sup>
+          </m:e>
+          <m:sup/>
         </m:sSup>
       </m:oMath>
     </w:p>
@@ -4948,6 +5004,12 @@
           <w:u w:val="single"/>
         </w:rPr>
         <w:t>Marta Lange</w:t>
+      </w:r>
+      <w:r>
+        <w:rPr>
+          <w:u w:val="single"/>
+        </w:rPr>
+        <w:t>, Marcin Kołacz</w:t>
       </w:r>
     </w:p>
     <w:p>
@@ -4999,277 +5061,486 @@
         <w:t>Wczesnym</w:t>
       </w:r>
       <w:r>
-        <w:t xml:space="preserve"> losowo wartości między 5 a 20 w jednym z kolorów.</w:t>
-      </w:r>
-    </w:p>
-    <w:p>
-      <w:r>
-        <w:t>Na etapie zaawansowanym losowa wartość między</w:t>
-      </w:r>
-      <w:bookmarkStart w:id="8" w:name="_GoBack"/>
+        <w:t xml:space="preserve"> losowo wartości między 5 a 20 w jednym z kolorów</w:t>
+      </w:r>
+      <w:r>
+        <w:t>(Czerwony, Niebieski  lub Zielony)</w:t>
+      </w:r>
+      <w:r>
+        <w:t>.</w:t>
+      </w:r>
+    </w:p>
+    <w:p>
+      <w:r>
+        <w:t xml:space="preserve">Na etapie </w:t>
+      </w:r>
+      <w:r>
+        <w:rPr>
+          <w:b/>
+        </w:rPr>
+        <w:t>środkowym</w:t>
+      </w:r>
+      <w:r>
+        <w:t xml:space="preserve"> losowa wartość między 15 a 50</w:t>
+      </w:r>
+      <w:r>
+        <w:t>.</w:t>
+      </w:r>
+    </w:p>
+    <w:p>
+      <w:r>
+        <w:t xml:space="preserve">Na etapie </w:t>
+      </w:r>
+      <w:r>
+        <w:rPr>
+          <w:b/>
+        </w:rPr>
+        <w:t>końcowym</w:t>
+      </w:r>
+      <w:r>
+        <w:t xml:space="preserve"> losowa wartość między 44 </w:t>
+      </w:r>
+      <w:r>
+        <w:t>a</w:t>
+      </w:r>
+      <w:r>
+        <w:t xml:space="preserve"> 100.</w:t>
+      </w:r>
+    </w:p>
+    <w:p>
+      <w:r>
+        <w:t>Punkty zwycięstwa równe 0,1* Wartość karty zadania za idealne wykonanie</w:t>
+      </w:r>
+      <w:r>
+        <w:t>, np. zadanie Zielone o wartości 63 daje 0,1*63=6,3 pkt zwycięstwa za idealne wykonanie</w:t>
+      </w:r>
+    </w:p>
+    <w:p>
+      <w:r>
+        <w:t>Czy będziemy tworzyli zadania wielokolorowe na etapie Końcowym?</w:t>
+      </w:r>
+      <w:r>
+        <w:t xml:space="preserve"> FUTURE TODO </w:t>
+      </w:r>
+    </w:p>
+    <w:p/>
+    <w:p>
+      <w:pPr>
+        <w:pStyle w:val="Nagwek2"/>
+        <w:rPr>
+          <w:color w:val="FF0000"/>
+        </w:rPr>
+      </w:pPr>
+      <w:r>
+        <w:rPr>
+          <w:color w:val="FF0000"/>
+        </w:rPr>
+        <w:t>Rozpisać parametry kart gracza</w:t>
+      </w:r>
+      <w:r>
+        <w:rPr>
+          <w:u w:val="single"/>
+        </w:rPr>
+        <w:t xml:space="preserve"> Amelia Tojza</w:t>
+      </w:r>
+      <w:r>
+        <w:t xml:space="preserve">, </w:t>
+      </w:r>
+      <w:r>
+        <w:rPr>
+          <w:u w:val="single"/>
+        </w:rPr>
+        <w:t>Kinga Krause</w:t>
+      </w:r>
+      <w:r>
+        <w:t xml:space="preserve">, </w:t>
+      </w:r>
+      <w:r>
+        <w:rPr>
+          <w:u w:val="single"/>
+        </w:rPr>
+        <w:t>Marta Lange</w:t>
+      </w:r>
+      <w:r>
+        <w:rPr>
+          <w:u w:val="single"/>
+        </w:rPr>
+        <w:t>,</w:t>
+      </w:r>
+      <w:r>
+        <w:rPr>
+          <w:u w:val="single"/>
+        </w:rPr>
+        <w:t xml:space="preserve"> </w:t>
+      </w:r>
+      <w:r>
+        <w:rPr>
+          <w:u w:val="single"/>
+        </w:rPr>
+        <w:t>Marcin Kołacz</w:t>
+      </w:r>
+    </w:p>
+    <w:p>
+      <w:pPr>
+        <w:pStyle w:val="Nagwek2"/>
+        <w:rPr>
+          <w:color w:val="FF0000"/>
+        </w:rPr>
+      </w:pPr>
+    </w:p>
+    <w:p>
+      <w:r>
+        <w:t>W zależności od etapu gry</w:t>
+      </w:r>
+      <w:r>
+        <w:t xml:space="preserve">, na etapie </w:t>
+      </w:r>
+      <w:r>
+        <w:rPr>
+          <w:b/>
+        </w:rPr>
+        <w:t>Wczesnym</w:t>
+      </w:r>
+      <w:r>
+        <w:t xml:space="preserve"> losowe wartości między 1 a 3 w losowym kolorze</w:t>
+      </w:r>
+    </w:p>
+    <w:p>
+      <w:r>
+        <w:t xml:space="preserve">Na etapie </w:t>
+      </w:r>
+      <w:r>
+        <w:rPr>
+          <w:b/>
+        </w:rPr>
+        <w:t>środkowym</w:t>
+      </w:r>
+      <w:r>
+        <w:t xml:space="preserve"> losowe wartości między</w:t>
+      </w:r>
+      <w:r>
+        <w:t xml:space="preserve"> 1 a 12, przy czym prawdopodobieństwo</w:t>
+      </w:r>
+    </w:p>
+    <w:p>
+      <w:r>
+        <w:t>1-3: 25%</w:t>
+      </w:r>
+    </w:p>
+    <w:p>
+      <w:r>
+        <w:t>4-9: 50%</w:t>
+      </w:r>
+    </w:p>
+    <w:p>
+      <w:r>
+        <w:t>10-12:25%</w:t>
+      </w:r>
+    </w:p>
+    <w:p>
+      <w:r>
+        <w:t xml:space="preserve">Na etapie </w:t>
+      </w:r>
+      <w:r>
+        <w:rPr>
+          <w:b/>
+        </w:rPr>
+        <w:t>końcowym</w:t>
+      </w:r>
+      <w:r>
+        <w:t xml:space="preserve"> losowe wartości między 1 a 25</w:t>
+      </w:r>
+      <w:r>
+        <w:t>, przy czym prawdopodobieństwo</w:t>
+      </w:r>
+    </w:p>
+    <w:p>
+      <w:r>
+        <w:t>1-3: 25%</w:t>
+      </w:r>
+    </w:p>
+    <w:p>
+      <w:r>
+        <w:t xml:space="preserve">4-9: </w:t>
+      </w:r>
+      <w:r>
+        <w:t>25</w:t>
+      </w:r>
+      <w:r>
+        <w:t>%</w:t>
+      </w:r>
+    </w:p>
+    <w:p>
+      <w:r>
+        <w:t>10-</w:t>
+      </w:r>
+      <w:r>
+        <w:t>15</w:t>
+      </w:r>
+      <w:r>
+        <w:t>:25%</w:t>
+      </w:r>
+    </w:p>
+    <w:p>
+      <w:r>
+        <w:t>16-25:25%</w:t>
+      </w:r>
+    </w:p>
+    <w:p/>
+    <w:p>
+      <w:pPr>
+        <w:pStyle w:val="Nagwek2"/>
+        <w:rPr>
+          <w:color w:val="FF0000"/>
+        </w:rPr>
+      </w:pPr>
+      <w:r>
+        <w:rPr>
+          <w:color w:val="FF0000"/>
+        </w:rPr>
+        <w:lastRenderedPageBreak/>
+        <w:t>Rozpisać parametry kart power up</w:t>
+      </w:r>
+      <w:r>
+        <w:rPr>
+          <w:u w:val="single"/>
+        </w:rPr>
+        <w:t xml:space="preserve"> Amelia Tojza</w:t>
+      </w:r>
+      <w:r>
+        <w:t xml:space="preserve">, </w:t>
+      </w:r>
+      <w:r>
+        <w:rPr>
+          <w:u w:val="single"/>
+        </w:rPr>
+        <w:t>Kinga Krause</w:t>
+      </w:r>
+      <w:r>
+        <w:t xml:space="preserve">, </w:t>
+      </w:r>
+      <w:r>
+        <w:rPr>
+          <w:u w:val="single"/>
+        </w:rPr>
+        <w:t>Marta Lange</w:t>
+      </w:r>
+      <w:r>
+        <w:rPr>
+          <w:u w:val="single"/>
+        </w:rPr>
+        <w:t xml:space="preserve">, </w:t>
+      </w:r>
+      <w:r>
+        <w:rPr>
+          <w:u w:val="single"/>
+        </w:rPr>
+        <w:t>Marcin Kołacz</w:t>
+      </w:r>
+    </w:p>
+    <w:p>
+      <w:pPr>
+        <w:pStyle w:val="Nagwek2"/>
+        <w:rPr>
+          <w:color w:val="FF0000"/>
+        </w:rPr>
+      </w:pPr>
+    </w:p>
+    <w:p>
+      <w:r>
+        <w:t>Trzeba wymyślić według jakich reguł i kiedy się będą pojawiały</w:t>
+      </w:r>
+    </w:p>
+    <w:p>
+      <w:r>
+        <w:t>Oddzielne karty mnożące w różnych kombinacjach kolorów</w:t>
+      </w:r>
+    </w:p>
+    <w:p>
+      <w:r>
+        <w:t>Oddzielne karty dodające drobne punkty w kombinacjach kolorów</w:t>
+      </w:r>
+    </w:p>
+    <w:p/>
+    <w:p>
+      <w:r>
+        <w:t xml:space="preserve">Na </w:t>
+      </w:r>
+      <w:r>
+        <w:rPr>
+          <w:b/>
+        </w:rPr>
+        <w:t xml:space="preserve">Wczesnym </w:t>
+      </w:r>
+      <w:r>
+        <w:t xml:space="preserve">etapie gry nie pojawiają się power upy. </w:t>
+      </w:r>
+    </w:p>
+    <w:p>
+      <w:r>
+        <w:t xml:space="preserve">W </w:t>
+      </w:r>
+      <w:r>
+        <w:rPr>
+          <w:b/>
+        </w:rPr>
+        <w:t>Środkowym</w:t>
+      </w:r>
+      <w:r>
+        <w:t xml:space="preserve"> pojawiają się powerupy x2 i x3. Losowane są przy dobieraniu karty przez gracza i związane są z tą kartą. </w:t>
+      </w:r>
+      <w:r>
+        <w:t>Podstawowa szansa na wypadnięcie PowerUp wynosi 50%. Losujemy tyle razy ile kart jest dobieranych (aktualnie 2 razy).</w:t>
+      </w:r>
+      <w:r>
+        <w:t xml:space="preserve">Jeżeli wypadnie PowerUp w </w:t>
+      </w:r>
+      <w:r>
+        <w:rPr>
+          <w:b/>
+        </w:rPr>
+        <w:t>Środkowym</w:t>
+      </w:r>
+      <w:r>
+        <w:t xml:space="preserve"> etapie dajemy 75% na x2 we wszystkich kolorach, x3 25% we wszystkich kolorach.</w:t>
+      </w:r>
+    </w:p>
+    <w:p>
+      <w:r>
+        <w:t xml:space="preserve">W </w:t>
+      </w:r>
+      <w:r>
+        <w:rPr>
+          <w:b/>
+        </w:rPr>
+        <w:t>końcowym</w:t>
+      </w:r>
+      <w:r>
+        <w:t xml:space="preserve"> etapie gry 25% na powerup x2, 50% na powerup x3, 15% na powerup x4, 10% na powerup x5</w:t>
+      </w:r>
+    </w:p>
+    <w:p>
+      <w:r>
+        <w:t>Można rozpisać tabelkę, i zwiększyć szansę powerup’a do np. 90% ale wtedy np. powerup’y jednokolorowe, dwukolorowe i można uzależnić od wyniku gracza.</w:t>
+      </w:r>
+      <w:r>
+        <w:t xml:space="preserve"> FUTURE TODO</w:t>
+      </w:r>
+    </w:p>
+    <w:p/>
+    <w:p>
+      <w:pPr>
+        <w:pStyle w:val="Nagwek2"/>
+        <w:rPr>
+          <w:color w:val="FF0000"/>
+        </w:rPr>
+      </w:pPr>
+      <w:r>
+        <w:rPr>
+          <w:color w:val="FF0000"/>
+        </w:rPr>
+        <w:t>Wygląd ekranu gry i rozmieszczenie elementów gry</w:t>
+      </w:r>
+      <w:r>
+        <w:rPr>
+          <w:u w:val="single"/>
+        </w:rPr>
+        <w:t xml:space="preserve"> </w:t>
+      </w:r>
+      <w:r>
+        <w:rPr>
+          <w:u w:val="single"/>
+        </w:rPr>
+        <w:t>Marcin Kołacz</w:t>
+      </w:r>
+    </w:p>
+    <w:p>
+      <w:r>
+        <w:t>Karty zadań muszą w dwóch rzędach po pięć kart w centrum. Karty gracza na dole, pomniejszone. Pasek górny na punkty zwycięstwa i informacje o postępach w grze (np. tura przeciwnika).</w:t>
+      </w:r>
+    </w:p>
+    <w:p/>
+    <w:p>
+      <w:pPr>
+        <w:pStyle w:val="Nagwek2"/>
+        <w:rPr>
+          <w:color w:val="FF0000"/>
+        </w:rPr>
+      </w:pPr>
+      <w:bookmarkStart w:id="8" w:name="_Toc27157867"/>
       <w:bookmarkEnd w:id="8"/>
       <w:r>
-        <w:t xml:space="preserve"> 15 a 50</w:t>
-      </w:r>
-    </w:p>
-    <w:p>
-      <w:r>
-        <w:t>Punkty zwycięstwa równe 0,1* Wartość karty zadania za idealne wykonanie</w:t>
-      </w:r>
-    </w:p>
-    <w:p>
-      <w:r>
-        <w:t>Czy będziemy tworzyli zadania wielokolorowe na etapie Końcowym?</w:t>
+        <w:rPr>
+          <w:color w:val="FFC000"/>
+        </w:rPr>
+        <w:t>Fazy gry</w:t>
+      </w:r>
+      <w:r>
+        <w:rPr>
+          <w:color w:val="FFC000"/>
+          <w:u w:val="single"/>
+        </w:rPr>
+        <w:t xml:space="preserve"> </w:t>
+      </w:r>
+      <w:r>
+        <w:rPr>
+          <w:u w:val="single"/>
+        </w:rPr>
+        <w:t>Marcin Kołacz</w:t>
+      </w:r>
+    </w:p>
+    <w:p>
+      <w:r>
+        <w:t>Trzeba wymyślić według jakich reguł i kiedy się będą pojawiały</w:t>
+      </w:r>
+    </w:p>
+    <w:p>
+      <w:r>
+        <w:t>Trzy fazy gry</w:t>
+      </w:r>
+    </w:p>
+    <w:p>
+      <w:r>
+        <w:rPr>
+          <w:b/>
+        </w:rPr>
+        <w:t>Wczesna</w:t>
+      </w:r>
+      <w:r>
+        <w:t xml:space="preserve"> – gracz zdobył mniej niż 10 punktów</w:t>
+      </w:r>
+    </w:p>
+    <w:p>
+      <w:r>
+        <w:rPr>
+          <w:b/>
+        </w:rPr>
+        <w:t>Środkowa</w:t>
+      </w:r>
+      <w:r>
+        <w:t xml:space="preserve"> – gracz zdobył mniej niż 30 punktów</w:t>
+      </w:r>
+    </w:p>
+    <w:p>
+      <w:r>
+        <w:rPr>
+          <w:b/>
+        </w:rPr>
+        <w:t>Końcowa</w:t>
+      </w:r>
+      <w:r>
+        <w:t xml:space="preserve"> – gracz zdobył więcej niż 29 punktów</w:t>
       </w:r>
     </w:p>
     <w:p/>
     <w:p>
       <w:pPr>
         <w:pStyle w:val="Nagwek2"/>
-        <w:rPr>
-          <w:color w:val="FF0000"/>
-        </w:rPr>
-      </w:pPr>
-      <w:r>
-        <w:rPr>
-          <w:color w:val="FF0000"/>
-        </w:rPr>
-        <w:t>Rozpisać parametry kart gracza</w:t>
-      </w:r>
-      <w:r>
-        <w:rPr>
-          <w:u w:val="single"/>
-        </w:rPr>
-        <w:t xml:space="preserve"> Amelia Tojza</w:t>
-      </w:r>
-      <w:r>
-        <w:t xml:space="preserve">, </w:t>
-      </w:r>
-      <w:r>
-        <w:rPr>
-          <w:u w:val="single"/>
-        </w:rPr>
-        <w:t>Kinga Krause</w:t>
-      </w:r>
-      <w:r>
-        <w:t xml:space="preserve">, </w:t>
-      </w:r>
-      <w:r>
-        <w:rPr>
-          <w:u w:val="single"/>
-        </w:rPr>
-        <w:t>Marta Lange</w:t>
-      </w:r>
-    </w:p>
-    <w:p>
-      <w:r>
-        <w:t>W zależności od etapu gry</w:t>
-      </w:r>
-      <w:r>
-        <w:t xml:space="preserve">, na etapie </w:t>
-      </w:r>
-      <w:r>
-        <w:rPr>
-          <w:b/>
-        </w:rPr>
-        <w:t>Wczesnym</w:t>
-      </w:r>
-      <w:r>
-        <w:t xml:space="preserve"> losowe wartości między 1 a 3 w losowym kolorze</w:t>
-      </w:r>
-    </w:p>
-    <w:p>
-      <w:pPr>
-        <w:pStyle w:val="Nagwek2"/>
-        <w:rPr>
-          <w:color w:val="FF0000"/>
-        </w:rPr>
-      </w:pPr>
-      <w:r>
-        <w:rPr>
-          <w:color w:val="FF0000"/>
-        </w:rPr>
-        <w:t>Rozpisać parametry kart power up</w:t>
-      </w:r>
-      <w:r>
-        <w:rPr>
-          <w:u w:val="single"/>
-        </w:rPr>
-        <w:t xml:space="preserve"> Amelia Tojza</w:t>
-      </w:r>
-      <w:r>
-        <w:t xml:space="preserve">, </w:t>
-      </w:r>
-      <w:r>
-        <w:rPr>
-          <w:u w:val="single"/>
-        </w:rPr>
-        <w:t>Kinga Krause</w:t>
-      </w:r>
-      <w:r>
-        <w:t xml:space="preserve">, </w:t>
-      </w:r>
-      <w:r>
-        <w:rPr>
-          <w:u w:val="single"/>
-        </w:rPr>
-        <w:t>Marta Lange</w:t>
-      </w:r>
-    </w:p>
-    <w:p>
-      <w:r>
-        <w:t>Trzeba wymyślić według jakich reguł i kiedy się będą pojawiały</w:t>
-      </w:r>
-    </w:p>
-    <w:p>
-      <w:r>
-        <w:t>Oddzielne karty mnożące w różnych kombinacjach kolorów</w:t>
-      </w:r>
-    </w:p>
-    <w:p>
-      <w:r>
-        <w:t>Oddzielne karty dodające drobne punkty w kombinacjach kolorów</w:t>
-      </w:r>
-    </w:p>
-    <w:p/>
-    <w:p>
-      <w:r>
-        <w:t xml:space="preserve">Na </w:t>
-      </w:r>
-      <w:r>
-        <w:rPr>
-          <w:b/>
-        </w:rPr>
-        <w:t xml:space="preserve">Wczesnym </w:t>
-      </w:r>
-      <w:r>
-        <w:t xml:space="preserve">etapie gry nie pojawiają się power upy. </w:t>
-      </w:r>
-    </w:p>
-    <w:p>
-      <w:r>
-        <w:t xml:space="preserve">W </w:t>
-      </w:r>
-      <w:r>
-        <w:rPr>
-          <w:b/>
-        </w:rPr>
-        <w:t>Środkowym</w:t>
-      </w:r>
-      <w:r>
-        <w:t xml:space="preserve"> pojawiają się powerupy x2 i x3. Losowane są przy dobieraniu karty przez gracza i związane są z tą kartą. Użycie PowerUp’a zużywa również kartę gracza. Możliwe będą PowerUp’y nie powiązane z kartą gracza. Podstawowa szansa na posiadanie PowerUp’a przez kartę wynosi 50%. Jeżeli wypadnie PowerUp w </w:t>
-      </w:r>
-      <w:r>
-        <w:rPr>
-          <w:b/>
-        </w:rPr>
-        <w:t>Środkowym</w:t>
-      </w:r>
-      <w:r>
-        <w:t xml:space="preserve"> etapie dajemy 75% na x2 we wszystkich kolorach, x3 25% we wszystkich kolorach.</w:t>
-      </w:r>
-    </w:p>
-    <w:p>
-      <w:r>
-        <w:t>Można rozpisać tabelkę, i zwiększyć szansę powerup’a do np. 90% ale wtedy np. powerup’y jednokolorowe, dwukolorowe i można uzależnić od wyniku gracza.</w:t>
-      </w:r>
-    </w:p>
-    <w:p/>
-    <w:p>
-      <w:pPr>
-        <w:pStyle w:val="Nagwek2"/>
-        <w:rPr>
-          <w:color w:val="FF0000"/>
-        </w:rPr>
-      </w:pPr>
-      <w:r>
-        <w:rPr>
-          <w:color w:val="FF0000"/>
-        </w:rPr>
-        <w:lastRenderedPageBreak/>
-        <w:t>Wygląd ekranu gry i rozmieszczenie elementów gry</w:t>
-      </w:r>
-      <w:r>
-        <w:rPr>
-          <w:u w:val="single"/>
-        </w:rPr>
-        <w:t xml:space="preserve"> </w:t>
-      </w:r>
-      <w:r>
-        <w:rPr>
-          <w:u w:val="single"/>
-        </w:rPr>
-        <w:t>Marcin Kołacz</w:t>
-      </w:r>
-    </w:p>
-    <w:p>
-      <w:r>
-        <w:t>Karty zadań muszą w dwóch rzędach po pięć kart w centrum. Karty gracza na dole, pomniejszone. Pasek górny na punkty zwycięstwa i informacje o postępach w grze (np. tura przeciwnika).</w:t>
-      </w:r>
-    </w:p>
-    <w:p/>
-    <w:p>
-      <w:pPr>
-        <w:pStyle w:val="Nagwek2"/>
-        <w:rPr>
-          <w:color w:val="FF0000"/>
-        </w:rPr>
-      </w:pPr>
-      <w:bookmarkStart w:id="9" w:name="_Toc27157867"/>
+      </w:pPr>
+      <w:bookmarkStart w:id="9" w:name="_Toc27157868"/>
+      <w:bookmarkStart w:id="10" w:name="_Toc27157869"/>
       <w:bookmarkEnd w:id="9"/>
-      <w:r>
-        <w:rPr>
-          <w:color w:val="FF0000"/>
-        </w:rPr>
-        <w:t>Fazy gry</w:t>
-      </w:r>
-      <w:r>
-        <w:rPr>
-          <w:u w:val="single"/>
-        </w:rPr>
-        <w:t xml:space="preserve"> </w:t>
-      </w:r>
-      <w:r>
-        <w:rPr>
-          <w:u w:val="single"/>
-        </w:rPr>
-        <w:t>Marcin Kołacz</w:t>
-      </w:r>
-    </w:p>
-    <w:p>
-      <w:r>
-        <w:t>Trzeba wymyślić według jakich reguł i kiedy się będą pojawiały</w:t>
-      </w:r>
-    </w:p>
-    <w:p>
-      <w:r>
-        <w:t>Trzy fazy gry</w:t>
-      </w:r>
-    </w:p>
-    <w:p>
-      <w:r>
-        <w:t>Wczesna – gracz zdobył mniej niż 10 punktów</w:t>
-      </w:r>
-    </w:p>
-    <w:p>
-      <w:r>
-        <w:t>Środkowa – gracz zdobył mniej niż 30 punktów</w:t>
-      </w:r>
-    </w:p>
-    <w:p>
-      <w:r>
-        <w:t>Końcowa – gracz zdobył więcej niż 29 punktów</w:t>
-      </w:r>
-    </w:p>
-    <w:p/>
-    <w:p>
-      <w:pPr>
-        <w:pStyle w:val="Nagwek2"/>
-      </w:pPr>
-      <w:bookmarkStart w:id="10" w:name="_Toc27157868"/>
-      <w:bookmarkStart w:id="11" w:name="_Toc27157869"/>
       <w:bookmarkEnd w:id="10"/>
-      <w:bookmarkEnd w:id="11"/>
       <w:r>
         <w:t>LORE</w:t>
       </w:r>
@@ -5288,6 +5559,7 @@
           <w:rFonts w:ascii="Calibri" w:hAnsi="Calibri"/>
           <w:color w:val="000000"/>
         </w:rPr>
+        <w:lastRenderedPageBreak/>
         <w:t>W pewnym, spokojnym, pełnym atrakcji mieście znajdowała się grupka przyjaciół. Dzień jak co dzień, spędzali czas razem bawiąc się na podwórku. Stwierdzili że pójdą na spacer. Rozmawiali i śmiali się, spędzali bardzo miło czas razem. Nagle przechodzili obok starego domu. Plotki mówiły że jest on NAWIEDZONY,. Dzieci stwierdziły, że muszą to sprawdzić. Wchodząc oślepił ich magiczny blask słońca, a chwilę później znajdowali się w nieznanym im miejscu. Pełen magii świat był idealny taki niesamowity, można byłoby zostać tam na zawsze, ale dzieciaki spotkał mały problem. Przejście się zamknęło, a dzieci bardzo stęskniły się za rodzina. Odblokować je można tylko budując portal. Aby zbudować przejście jest potrzebny budulec w odpowiednich kolorach, a ty możesz przyczynić się do zbudowania przejścia. Czy grupka przyjaciół wydostać się z magicznego miejsca? Wszystko spoczywa na twoich rękach.</w:t>
       </w:r>
     </w:p>
@@ -5295,24 +5567,24 @@
       <w:pPr>
         <w:pStyle w:val="Nagwek2"/>
       </w:pPr>
-      <w:bookmarkStart w:id="12" w:name="_Toc27157870"/>
+      <w:bookmarkStart w:id="11" w:name="_Toc27157870"/>
+      <w:bookmarkEnd w:id="11"/>
+      <w:r>
+        <w:t>Dopisać luźne pomysły.</w:t>
+      </w:r>
+    </w:p>
+    <w:p>
+      <w:pPr>
+        <w:pStyle w:val="Nagwek1"/>
+        <w:rPr>
+          <w:u w:val="single"/>
+        </w:rPr>
+      </w:pPr>
+      <w:bookmarkStart w:id="12" w:name="_Toc27157871"/>
+      <w:r>
+        <w:t>GRAFICY</w:t>
+      </w:r>
       <w:bookmarkEnd w:id="12"/>
-      <w:r>
-        <w:t>Dopisać luźne pomysły.</w:t>
-      </w:r>
-    </w:p>
-    <w:p>
-      <w:pPr>
-        <w:pStyle w:val="Nagwek1"/>
-        <w:rPr>
-          <w:u w:val="single"/>
-        </w:rPr>
-      </w:pPr>
-      <w:bookmarkStart w:id="13" w:name="_Toc27157871"/>
-      <w:r>
-        <w:t>GRAFICY</w:t>
-      </w:r>
-      <w:bookmarkEnd w:id="13"/>
       <w:r>
         <w:t xml:space="preserve"> </w:t>
       </w:r>
@@ -5478,7 +5750,6 @@
         <w:rPr>
           <w:lang w:val="en-US"/>
         </w:rPr>
-        <w:lastRenderedPageBreak/>
         <w:t xml:space="preserve">1334x750, </w:t>
       </w:r>
     </w:p>
@@ -5575,7 +5846,7 @@
           <w:lang w:val="en-US"/>
         </w:rPr>
       </w:pPr>
-      <w:bookmarkStart w:id="14" w:name="_Toc27157872"/>
+      <w:bookmarkStart w:id="13" w:name="_Toc27157872"/>
       <w:r>
         <w:rPr>
           <w:color w:val="FF0000"/>
@@ -5583,7 +5854,7 @@
         </w:rPr>
         <w:t>Concept arty</w:t>
       </w:r>
-      <w:bookmarkEnd w:id="14"/>
+      <w:bookmarkEnd w:id="13"/>
       <w:r>
         <w:rPr>
           <w:color w:val="FF0000"/>
@@ -5601,8 +5872,8 @@
       <w:pPr>
         <w:pStyle w:val="Nagwek3"/>
       </w:pPr>
-      <w:bookmarkStart w:id="15" w:name="_Toc27157873"/>
-      <w:bookmarkEnd w:id="15"/>
+      <w:bookmarkStart w:id="14" w:name="_Toc27157873"/>
+      <w:bookmarkEnd w:id="14"/>
       <w:r>
         <w:t>Kart</w:t>
       </w:r>
@@ -5667,6 +5938,7 @@
     </w:p>
     <w:p>
       <w:r>
+        <w:lastRenderedPageBreak/>
         <w:t>iOS:</w:t>
       </w:r>
     </w:p>
@@ -5679,7 +5951,7 @@
         </w:numPr>
       </w:pPr>
       <w:r>
-        <w:t xml:space="preserve">300x150, </w:t>
+        <w:t xml:space="preserve">216x108, </w:t>
       </w:r>
     </w:p>
     <w:p>
@@ -5691,7 +5963,7 @@
         </w:numPr>
       </w:pPr>
       <w:r>
-        <w:t xml:space="preserve">216x108, </w:t>
+        <w:t xml:space="preserve">300x150, </w:t>
       </w:r>
     </w:p>
     <w:p>
@@ -5753,116 +6025,115 @@
       <w:pPr>
         <w:pStyle w:val="Nagwek3"/>
       </w:pPr>
-      <w:bookmarkStart w:id="16" w:name="_Toc27157874"/>
+      <w:bookmarkStart w:id="15" w:name="_Toc27157874"/>
+      <w:bookmarkEnd w:id="15"/>
+      <w:r>
+        <w:t>Ekranu ładowania</w:t>
+      </w:r>
+    </w:p>
+    <w:p>
+      <w:r>
+        <w:t>Splash screen projektujemy w podstawowych rozdzielczościach ekranów. Gotowe pliki wgrywamy do Assets\SplashScreen\system operacyjny\nazwa_pliku_ podkreślnik mała litera</w:t>
+      </w:r>
+    </w:p>
+    <w:p>
+      <w:pPr>
+        <w:pStyle w:val="Nagwek3"/>
+      </w:pPr>
+      <w:bookmarkStart w:id="16" w:name="_Toc27157875"/>
       <w:bookmarkEnd w:id="16"/>
       <w:r>
-        <w:t>Ekranu ładowania</w:t>
-      </w:r>
-    </w:p>
-    <w:p>
-      <w:r>
-        <w:t>Splash screen projektujemy w podstawowych rozdzielczościach ekranów. Gotowe pliki wgrywamy do Assets\SplashScreen\system operacyjny\nazwa_pliku_ podkreślnik mała litera</w:t>
+        <w:t>Tła gry</w:t>
       </w:r>
     </w:p>
     <w:p>
       <w:pPr>
         <w:pStyle w:val="Nagwek3"/>
       </w:pPr>
-      <w:bookmarkStart w:id="17" w:name="_Toc27157875"/>
+      <w:bookmarkStart w:id="17" w:name="_Toc27157876"/>
       <w:bookmarkEnd w:id="17"/>
       <w:r>
-        <w:lastRenderedPageBreak/>
-        <w:t>Tła gry</w:t>
+        <w:t>Grafiki promującej grę</w:t>
       </w:r>
     </w:p>
     <w:p>
       <w:pPr>
         <w:pStyle w:val="Nagwek3"/>
-      </w:pPr>
-      <w:bookmarkStart w:id="18" w:name="_Toc27157876"/>
+        <w:rPr>
+          <w:color w:val="FF0000"/>
+        </w:rPr>
+      </w:pPr>
+      <w:bookmarkStart w:id="18" w:name="_Toc27157877"/>
+      <w:r>
+        <w:rPr>
+          <w:color w:val="FF0000"/>
+        </w:rPr>
+        <w:t>Cyfry w trzech k</w:t>
+      </w:r>
       <w:bookmarkEnd w:id="18"/>
       <w:r>
-        <w:t>Grafiki promującej grę</w:t>
-      </w:r>
-    </w:p>
-    <w:p>
-      <w:pPr>
-        <w:pStyle w:val="Nagwek3"/>
         <w:rPr>
           <w:color w:val="FF0000"/>
         </w:rPr>
-      </w:pPr>
-      <w:bookmarkStart w:id="19" w:name="_Toc27157877"/>
+        <w:t>olorach</w:t>
+      </w:r>
+    </w:p>
+    <w:p>
+      <w:r>
+        <w:t>Cyfry muszą być wysokości minimum połowa wysokości karty. Gotowe pliki wgrywamy do Assets\Cyfry\system operacyjny\nazwa_pliku_ podkreślnik mała litera, gdzie nazwa pliku to 0,1,2,3,4,5,6,7,8 lub 9</w:t>
+      </w:r>
+      <w:r>
+        <w:t xml:space="preserve"> np. Assets\Cyfry\Android\0_d.png czyli plik z cyfrą zero o rozdzielczości 320x160</w:t>
+      </w:r>
+    </w:p>
+    <w:p>
+      <w:pPr>
+        <w:pStyle w:val="Nagwek2"/>
+      </w:pPr>
+      <w:bookmarkStart w:id="19" w:name="_Toc27157878"/>
       <w:r>
         <w:rPr>
           <w:color w:val="FF0000"/>
         </w:rPr>
-        <w:t>Cyfry w trzech k</w:t>
+        <w:t>PlaceHolder do kart zadań, kart gracza i powerUp’ów</w:t>
       </w:r>
       <w:bookmarkEnd w:id="19"/>
       <w:r>
-        <w:rPr>
-          <w:color w:val="FF0000"/>
-        </w:rPr>
-        <w:t>olorach</w:t>
-      </w:r>
-    </w:p>
-    <w:p>
-      <w:r>
-        <w:t>Cyfry muszą być wysokości minimum połowa wysokości karty. Gotowe pliki wgrywamy do Assets\Cyfry\system operacyjny\nazwa_pliku_ podkreślnik mała litera, gdzie nazwa pliku to 0,1,2,3,4,5,6,7,8 lub 9</w:t>
-      </w:r>
-      <w:r>
-        <w:t xml:space="preserve"> np. Assets\Cyfry\Android\0_d.png czyli plik z cyfrą zero o rozdzielczości 320x160</w:t>
+        <w:t>.</w:t>
       </w:r>
     </w:p>
     <w:p>
       <w:pPr>
         <w:pStyle w:val="Nagwek2"/>
       </w:pPr>
-      <w:bookmarkStart w:id="20" w:name="_Toc27157878"/>
-      <w:r>
-        <w:rPr>
-          <w:color w:val="FF0000"/>
-        </w:rPr>
-        <w:t>PlaceHolder do kart zadań, kart gracza i powerUp’ów</w:t>
-      </w:r>
+      <w:bookmarkStart w:id="20" w:name="_Toc27157879"/>
       <w:bookmarkEnd w:id="20"/>
       <w:r>
-        <w:t>.</w:t>
+        <w:t>Czcionka do gry</w:t>
       </w:r>
     </w:p>
     <w:p>
       <w:pPr>
         <w:pStyle w:val="Nagwek2"/>
       </w:pPr>
-      <w:bookmarkStart w:id="21" w:name="_Toc27157879"/>
+      <w:bookmarkStart w:id="21" w:name="_Toc27157880"/>
       <w:bookmarkEnd w:id="21"/>
       <w:r>
-        <w:t>Czcionka do gry</w:t>
-      </w:r>
-    </w:p>
-    <w:p>
-      <w:pPr>
-        <w:pStyle w:val="Nagwek2"/>
-      </w:pPr>
-      <w:bookmarkStart w:id="22" w:name="_Toc27157880"/>
+        <w:t>Elementy menu</w:t>
+      </w:r>
+    </w:p>
+    <w:p>
+      <w:pPr>
+        <w:pStyle w:val="Nagwek1"/>
+        <w:rPr>
+          <w:strike/>
+        </w:rPr>
+      </w:pPr>
+      <w:bookmarkStart w:id="22" w:name="_Toc27157881"/>
+      <w:r>
+        <w:t>PROGRAMIŚCI</w:t>
+      </w:r>
       <w:bookmarkEnd w:id="22"/>
-      <w:r>
-        <w:t>Elementy menu</w:t>
-      </w:r>
-    </w:p>
-    <w:p>
-      <w:pPr>
-        <w:pStyle w:val="Nagwek1"/>
-        <w:rPr>
-          <w:strike/>
-        </w:rPr>
-      </w:pPr>
-      <w:bookmarkStart w:id="23" w:name="_Toc27157881"/>
-      <w:r>
-        <w:t>PROGRAMIŚCI</w:t>
-      </w:r>
-      <w:bookmarkEnd w:id="23"/>
       <w:r>
         <w:t xml:space="preserve"> </w:t>
       </w:r>
@@ -5937,52 +6208,53 @@
       <w:pPr>
         <w:pStyle w:val="Nagwek2"/>
         <w:rPr>
+          <w:color w:val="00B050"/>
+        </w:rPr>
+      </w:pPr>
+      <w:bookmarkStart w:id="23" w:name="_Toc27157882"/>
+      <w:r>
+        <w:rPr>
+          <w:color w:val="00B050"/>
+        </w:rPr>
+        <w:lastRenderedPageBreak/>
+        <w:t>Uruchamianie gry</w:t>
+      </w:r>
+      <w:bookmarkEnd w:id="23"/>
+      <w:r>
+        <w:rPr>
+          <w:color w:val="00B050"/>
+        </w:rPr>
+        <w:t xml:space="preserve"> </w:t>
+      </w:r>
+    </w:p>
+    <w:p>
+      <w:r>
+        <w:t>Dodać wykluczenia z katalogu GIT żeby nie commitować plików tyczasowych Unity</w:t>
+      </w:r>
+    </w:p>
+    <w:p>
+      <w:r>
+        <w:t>Ustalenie ścieżek do Assetów, możliwych do automatyzacji</w:t>
+      </w:r>
+      <w:r>
+        <w:t xml:space="preserve"> pobierania grafiki</w:t>
+      </w:r>
+    </w:p>
+    <w:p>
+      <w:r>
+        <w:t>Dodać przycisk zamykający grę.</w:t>
+      </w:r>
+    </w:p>
+    <w:p>
+      <w:pPr>
+        <w:pStyle w:val="Nagwek2"/>
+        <w:rPr>
+          <w:color w:val="FF0000"/>
+        </w:rPr>
+      </w:pPr>
+      <w:r>
+        <w:rPr>
           <w:color w:val="FFC000"/>
-        </w:rPr>
-      </w:pPr>
-      <w:bookmarkStart w:id="24" w:name="_Toc27157882"/>
-      <w:r>
-        <w:rPr>
-          <w:color w:val="FFC000"/>
-        </w:rPr>
-        <w:t>Uruchamianie gry</w:t>
-      </w:r>
-      <w:bookmarkEnd w:id="24"/>
-      <w:r>
-        <w:rPr>
-          <w:color w:val="FFC000"/>
-        </w:rPr>
-        <w:t xml:space="preserve"> </w:t>
-      </w:r>
-    </w:p>
-    <w:p>
-      <w:r>
-        <w:t>Dodać wykluczenia z katalogu GIT żeby nie commitować plików tyczasowych Unity</w:t>
-      </w:r>
-    </w:p>
-    <w:p>
-      <w:r>
-        <w:t>Ustalenie ścieżek do Assetów, możliwych do automatyzacji</w:t>
-      </w:r>
-      <w:r>
-        <w:t xml:space="preserve"> pobierania grafiki</w:t>
-      </w:r>
-    </w:p>
-    <w:p>
-      <w:r>
-        <w:t>Dodać przycisk zamykający grę.</w:t>
-      </w:r>
-    </w:p>
-    <w:p>
-      <w:pPr>
-        <w:pStyle w:val="Nagwek2"/>
-        <w:rPr>
-          <w:color w:val="FF0000"/>
-        </w:rPr>
-      </w:pPr>
-      <w:r>
-        <w:rPr>
-          <w:color w:val="FF0000"/>
         </w:rPr>
         <w:t>Menu gry</w:t>
       </w:r>
@@ -6015,6 +6287,24 @@
       <w:r>
         <w:t>ce holder.</w:t>
       </w:r>
+      <w:r>
+        <w:t xml:space="preserve"> W ustawieniach gry trzeba dodać opcje zakończenia gry:</w:t>
+      </w:r>
+    </w:p>
+    <w:p>
+      <w:r>
+        <w:t>Po upływie 30 minut, po zadeklarowanym czasie, po zdobyciu 10 pkt, po zdobyciu 30 punktów, po zdobyciu 50 punktów, po zdobyciu zadeklarowanej liczby punktów.</w:t>
+      </w:r>
+    </w:p>
+    <w:p>
+      <w:r>
+        <w:t>W menu również najlepszy uzyskany wynik</w:t>
+      </w:r>
+      <w:bookmarkStart w:id="24" w:name="_GoBack"/>
+      <w:bookmarkEnd w:id="24"/>
+      <w:r>
+        <w:t>.</w:t>
+      </w:r>
     </w:p>
     <w:p>
       <w:pPr>
@@ -6033,6 +6323,11 @@
       </w:r>
     </w:p>
     <w:p>
+      <w:r>
+        <w:t>Karty tworzone dynamicznie na koniec tury dla gracza, na początku tury jako zadanie.</w:t>
+      </w:r>
+    </w:p>
+    <w:p>
       <w:pPr>
         <w:pStyle w:val="Nagwek2"/>
       </w:pPr>
@@ -6040,51 +6335,86 @@
       <w:bookmarkEnd w:id="26"/>
       <w:r>
         <w:rPr>
+          <w:color w:val="FFC000"/>
+        </w:rPr>
+        <w:t>Wyświetlanie karty zadań</w:t>
+      </w:r>
+      <w:r>
+        <w:t xml:space="preserve"> </w:t>
+      </w:r>
+      <w:r>
+        <w:rPr>
+          <w:u w:val="single"/>
+        </w:rPr>
+        <w:t>Maksymilian Sroka</w:t>
+      </w:r>
+    </w:p>
+    <w:p>
+      <w:r>
+        <w:t>Ustawianie po 5 kart w rzędzie, 2 rzędy</w:t>
+      </w:r>
+      <w:r>
+        <w:t>,</w:t>
+      </w:r>
+    </w:p>
+    <w:p>
+      <w:r>
+        <w:t>Rozpoczynamy od jednej karty. Docelowo trzeba dodać animację wjechania karty na stół, zebrania punktów, usunięcia karty do kosza, przesunięcia kart nieaktywnych, przesunięcia karty aktywnej.</w:t>
+      </w:r>
+    </w:p>
+    <w:p>
+      <w:pPr>
+        <w:pStyle w:val="Nagwek2"/>
+        <w:rPr>
           <w:color w:val="FF0000"/>
         </w:rPr>
-        <w:t>Wyświetlanie karty zadań</w:t>
-      </w:r>
-      <w:r>
-        <w:t xml:space="preserve"> </w:t>
-      </w:r>
-      <w:r>
-        <w:rPr>
-          <w:u w:val="single"/>
-        </w:rPr>
-        <w:t>Maksymilian Sroka</w:t>
-      </w:r>
-    </w:p>
-    <w:p>
-      <w:r>
-        <w:t>Ustawianie po 5 kart w rzędzie, 2 rzędy</w:t>
-      </w:r>
-    </w:p>
-    <w:p>
-      <w:pPr>
-        <w:pStyle w:val="Nagwek2"/>
       </w:pPr>
       <w:bookmarkStart w:id="27" w:name="_Toc27157885"/>
       <w:bookmarkEnd w:id="27"/>
       <w:r>
-        <w:lastRenderedPageBreak/>
+        <w:rPr>
+          <w:color w:val="FF0000"/>
+        </w:rPr>
         <w:t>Dodawanie karty zadań i sprawdzanie czy nie przekracza maksymalnej liczby</w:t>
       </w:r>
     </w:p>
     <w:p>
+      <w:r>
+        <w:t>Trzeba dodać kosz i możliwość usuwania kart nadmiarowych. Przechowujemy jedynie aktywne karty gracza (max.12) karty zadań (max.11) i powerupy (max.12)</w:t>
+      </w:r>
+    </w:p>
+    <w:p>
       <w:pPr>
         <w:pStyle w:val="Nagwek2"/>
+        <w:rPr>
+          <w:color w:val="FF0000"/>
+        </w:rPr>
       </w:pPr>
       <w:bookmarkStart w:id="28" w:name="_Toc27157886"/>
       <w:bookmarkEnd w:id="28"/>
       <w:r>
+        <w:rPr>
+          <w:color w:val="FF0000"/>
+        </w:rPr>
         <w:t>Usuwanie kart zadań.</w:t>
       </w:r>
     </w:p>
     <w:p>
+      <w:r>
+        <w:t>Przy usuwaniu nadmiarowych kart zadań, karty gracza i powerupy znikają, pojawia się pole KOSZ. Przy usuwaniu nadmiarowych kart gracza znikają karty zadań i powerupy, pojawia się kosz. Przy usuwaniu nadmiarowych Powerupów (powyżej 10 sztuk) znikają karty zadań i karty gracza, pojawia się kosz.</w:t>
+      </w:r>
+    </w:p>
+    <w:p>
       <w:pPr>
         <w:pStyle w:val="Nagwek2"/>
-      </w:pPr>
-      <w:r>
+        <w:rPr>
+          <w:color w:val="FF0000"/>
+        </w:rPr>
+      </w:pPr>
+      <w:r>
+        <w:rPr>
+          <w:color w:val="FF0000"/>
+        </w:rPr>
         <w:t>Wypełnianie zadania przez gracza</w:t>
       </w:r>
     </w:p>
@@ -6094,7 +6424,19 @@
         <w:jc w:val="both"/>
       </w:pPr>
       <w:r>
-        <w:t>Na prawo od karty zadań musi być pole, na które można przeciągnąć kartę z ręki. Gdy są tam już jakieś karty, kolejna powinna być dodawana jako ostatnia. Trzeba pamiętać, że później pod każdą kartę gracza będzie można przeciągnąć jeden power up. Potrzebny jest osobny przycisk akceptujący dodanie wszystkich kart. Zanim zostanie użyty każdą dołożoną kartę można wycofać, przeciągając ją.</w:t>
+        <w:t xml:space="preserve">Na prawo od karty zadań musi być pole, na które można przeciągnąć kartę z ręki. Gdy są tam już jakieś karty, kolejna powinna być dodawana jako ostatnia. </w:t>
+      </w:r>
+      <w:r>
+        <w:t xml:space="preserve">Wybraną kartę wyrównać do lewej krawędzi ekranu. </w:t>
+      </w:r>
+      <w:r>
+        <w:t>Trzeba pamiętać, że później pod każdą kartę gracza będzie można przeciągnąć jeden power up. Potrzebny jest osobny przycisk akceptujący dodanie wszystkich kart.</w:t>
+      </w:r>
+      <w:r>
+        <w:t xml:space="preserve"> Jest to inny przycisk niż koniec tury, ponieważ w turze można wykonać kilka zadań.</w:t>
+      </w:r>
+      <w:r>
+        <w:t xml:space="preserve"> Zanim zostanie użyty każdą dołożoną kartę można wycofać, przeciągając ją.</w:t>
       </w:r>
     </w:p>
     <w:p>
@@ -6171,7 +6513,7 @@
 </file>
 
 <file path=word/endnotes.xml><?xml version="1.0" encoding="utf-8"?>
-<w:endnotes xmlns:ve="http://schemas.openxmlformats.org/markup-compatibility/2006" xmlns:o="urn:schemas-microsoft-com:office:office" xmlns:r="http://schemas.openxmlformats.org/officeDocument/2006/relationships" xmlns:m="http://schemas.openxmlformats.org/officeDocument/2006/math" xmlns:v="urn:schemas-microsoft-com:vml" xmlns:wp="http://schemas.openxmlformats.org/drawingml/2006/wordprocessingDrawing" xmlns:w10="urn:schemas-microsoft-com:office:word" xmlns:w="http://schemas.openxmlformats.org/wordprocessingml/2006/main" xmlns:wne="http://schemas.microsoft.com/office/word/2006/wordml">
+<w:endnotes xmlns:wpc="http://schemas.microsoft.com/office/word/2010/wordprocessingCanvas" xmlns:cx="http://schemas.microsoft.com/office/drawing/2014/chartex" xmlns:cx1="http://schemas.microsoft.com/office/drawing/2015/9/8/chartex" xmlns:mc="http://schemas.openxmlformats.org/markup-compatibility/2006" xmlns:o="urn:schemas-microsoft-com:office:office" xmlns:r="http://schemas.openxmlformats.org/officeDocument/2006/relationships" xmlns:m="http://schemas.openxmlformats.org/officeDocument/2006/math" xmlns:v="urn:schemas-microsoft-com:vml" xmlns:wp14="http://schemas.microsoft.com/office/word/2010/wordprocessingDrawing" xmlns:wp="http://schemas.openxmlformats.org/drawingml/2006/wordprocessingDrawing" xmlns:w10="urn:schemas-microsoft-com:office:word" xmlns:w="http://schemas.openxmlformats.org/wordprocessingml/2006/main" xmlns:w14="http://schemas.microsoft.com/office/word/2010/wordml" xmlns:w15="http://schemas.microsoft.com/office/word/2012/wordml" xmlns:w16se="http://schemas.microsoft.com/office/word/2015/wordml/symex" xmlns:wpg="http://schemas.microsoft.com/office/word/2010/wordprocessingGroup" xmlns:wpi="http://schemas.microsoft.com/office/word/2010/wordprocessingInk" xmlns:wne="http://schemas.microsoft.com/office/word/2006/wordml" xmlns:wps="http://schemas.microsoft.com/office/word/2010/wordprocessingShape" mc:Ignorable="w14 w15 w16se wp14">
   <w:endnote w:type="separator" w:id="-1">
     <w:p>
       <w:pPr>
@@ -6196,7 +6538,7 @@
 </file>
 
 <file path=word/footnotes.xml><?xml version="1.0" encoding="utf-8"?>
-<w:footnotes xmlns:ve="http://schemas.openxmlformats.org/markup-compatibility/2006" xmlns:o="urn:schemas-microsoft-com:office:office" xmlns:r="http://schemas.openxmlformats.org/officeDocument/2006/relationships" xmlns:m="http://schemas.openxmlformats.org/officeDocument/2006/math" xmlns:v="urn:schemas-microsoft-com:vml" xmlns:wp="http://schemas.openxmlformats.org/drawingml/2006/wordprocessingDrawing" xmlns:w10="urn:schemas-microsoft-com:office:word" xmlns:w="http://schemas.openxmlformats.org/wordprocessingml/2006/main" xmlns:wne="http://schemas.microsoft.com/office/word/2006/wordml">
+<w:footnotes xmlns:wpc="http://schemas.microsoft.com/office/word/2010/wordprocessingCanvas" xmlns:cx="http://schemas.microsoft.com/office/drawing/2014/chartex" xmlns:cx1="http://schemas.microsoft.com/office/drawing/2015/9/8/chartex" xmlns:mc="http://schemas.openxmlformats.org/markup-compatibility/2006" xmlns:o="urn:schemas-microsoft-com:office:office" xmlns:r="http://schemas.openxmlformats.org/officeDocument/2006/relationships" xmlns:m="http://schemas.openxmlformats.org/officeDocument/2006/math" xmlns:v="urn:schemas-microsoft-com:vml" xmlns:wp14="http://schemas.microsoft.com/office/word/2010/wordprocessingDrawing" xmlns:wp="http://schemas.openxmlformats.org/drawingml/2006/wordprocessingDrawing" xmlns:w10="urn:schemas-microsoft-com:office:word" xmlns:w="http://schemas.openxmlformats.org/wordprocessingml/2006/main" xmlns:w14="http://schemas.microsoft.com/office/word/2010/wordml" xmlns:w15="http://schemas.microsoft.com/office/word/2012/wordml" xmlns:w16se="http://schemas.microsoft.com/office/word/2015/wordml/symex" xmlns:wpg="http://schemas.microsoft.com/office/word/2010/wordprocessingGroup" xmlns:wpi="http://schemas.microsoft.com/office/word/2010/wordprocessingInk" xmlns:wne="http://schemas.microsoft.com/office/word/2006/wordml" xmlns:wps="http://schemas.microsoft.com/office/word/2010/wordprocessingShape" mc:Ignorable="w14 w15 w16se wp14">
   <w:footnote w:type="separator" w:id="-1">
     <w:p>
       <w:pPr>
@@ -6221,8 +6563,8 @@
 </file>
 
 <file path=word/numbering.xml><?xml version="1.0" encoding="utf-8"?>
-<w:numbering xmlns:ve="http://schemas.openxmlformats.org/markup-compatibility/2006" xmlns:o="urn:schemas-microsoft-com:office:office" xmlns:r="http://schemas.openxmlformats.org/officeDocument/2006/relationships" xmlns:m="http://schemas.openxmlformats.org/officeDocument/2006/math" xmlns:v="urn:schemas-microsoft-com:vml" xmlns:wp="http://schemas.openxmlformats.org/drawingml/2006/wordprocessingDrawing" xmlns:w10="urn:schemas-microsoft-com:office:word" xmlns:w="http://schemas.openxmlformats.org/wordprocessingml/2006/main" xmlns:wne="http://schemas.microsoft.com/office/word/2006/wordml">
-  <w:abstractNum w:abstractNumId="0">
+<w:numbering xmlns:wpc="http://schemas.microsoft.com/office/word/2010/wordprocessingCanvas" xmlns:cx="http://schemas.microsoft.com/office/drawing/2014/chartex" xmlns:cx1="http://schemas.microsoft.com/office/drawing/2015/9/8/chartex" xmlns:mc="http://schemas.openxmlformats.org/markup-compatibility/2006" xmlns:o="urn:schemas-microsoft-com:office:office" xmlns:r="http://schemas.openxmlformats.org/officeDocument/2006/relationships" xmlns:m="http://schemas.openxmlformats.org/officeDocument/2006/math" xmlns:v="urn:schemas-microsoft-com:vml" xmlns:wp14="http://schemas.microsoft.com/office/word/2010/wordprocessingDrawing" xmlns:wp="http://schemas.openxmlformats.org/drawingml/2006/wordprocessingDrawing" xmlns:w10="urn:schemas-microsoft-com:office:word" xmlns:w="http://schemas.openxmlformats.org/wordprocessingml/2006/main" xmlns:w14="http://schemas.microsoft.com/office/word/2010/wordml" xmlns:w15="http://schemas.microsoft.com/office/word/2012/wordml" xmlns:w16se="http://schemas.microsoft.com/office/word/2015/wordml/symex" xmlns:wpg="http://schemas.microsoft.com/office/word/2010/wordprocessingGroup" xmlns:wpi="http://schemas.microsoft.com/office/word/2010/wordprocessingInk" xmlns:wne="http://schemas.microsoft.com/office/word/2006/wordml" xmlns:wps="http://schemas.microsoft.com/office/word/2010/wordprocessingShape" mc:Ignorable="w14 w15 w16se wp14">
+  <w:abstractNum w:abstractNumId="0" w15:restartNumberingAfterBreak="0">
     <w:nsid w:val="0EDE10D2"/>
     <w:multiLevelType w:val="multilevel"/>
     <w:tmpl w:val="8B5006BC"/>
@@ -6308,7 +6650,7 @@
       </w:pPr>
     </w:lvl>
   </w:abstractNum>
-  <w:abstractNum w:abstractNumId="1">
+  <w:abstractNum w:abstractNumId="1" w15:restartNumberingAfterBreak="0">
     <w:nsid w:val="11093EDE"/>
     <w:multiLevelType w:val="multilevel"/>
     <w:tmpl w:val="8B5006BC"/>
@@ -6394,7 +6736,7 @@
       </w:pPr>
     </w:lvl>
   </w:abstractNum>
-  <w:abstractNum w:abstractNumId="2">
+  <w:abstractNum w:abstractNumId="2" w15:restartNumberingAfterBreak="0">
     <w:nsid w:val="174437A4"/>
     <w:multiLevelType w:val="multilevel"/>
     <w:tmpl w:val="B890E416"/>
@@ -6480,7 +6822,7 @@
       </w:pPr>
     </w:lvl>
   </w:abstractNum>
-  <w:abstractNum w:abstractNumId="3">
+  <w:abstractNum w:abstractNumId="3" w15:restartNumberingAfterBreak="0">
     <w:nsid w:val="580E6209"/>
     <w:multiLevelType w:val="multilevel"/>
     <w:tmpl w:val="720A656A"/>
@@ -6566,7 +6908,7 @@
       </w:pPr>
     </w:lvl>
   </w:abstractNum>
-  <w:abstractNum w:abstractNumId="4">
+  <w:abstractNum w:abstractNumId="4" w15:restartNumberingAfterBreak="0">
     <w:nsid w:val="63B84859"/>
     <w:multiLevelType w:val="multilevel"/>
     <w:tmpl w:val="9962D486"/>
@@ -6652,7 +6994,7 @@
       </w:pPr>
     </w:lvl>
   </w:abstractNum>
-  <w:abstractNum w:abstractNumId="5">
+  <w:abstractNum w:abstractNumId="5" w15:restartNumberingAfterBreak="0">
     <w:nsid w:val="6780682D"/>
     <w:multiLevelType w:val="multilevel"/>
     <w:tmpl w:val="8B5006BC"/>
@@ -6738,7 +7080,7 @@
       </w:pPr>
     </w:lvl>
   </w:abstractNum>
-  <w:abstractNum w:abstractNumId="6">
+  <w:abstractNum w:abstractNumId="6" w15:restartNumberingAfterBreak="0">
     <w:nsid w:val="6A591768"/>
     <w:multiLevelType w:val="multilevel"/>
     <w:tmpl w:val="58A8832C"/>
@@ -6824,7 +7166,7 @@
       </w:pPr>
     </w:lvl>
   </w:abstractNum>
-  <w:abstractNum w:abstractNumId="7">
+  <w:abstractNum w:abstractNumId="7" w15:restartNumberingAfterBreak="0">
     <w:nsid w:val="6EB42C9D"/>
     <w:multiLevelType w:val="multilevel"/>
     <w:tmpl w:val="6E169D2A"/>
@@ -6910,7 +7252,7 @@
       </w:pPr>
     </w:lvl>
   </w:abstractNum>
-  <w:abstractNum w:abstractNumId="8">
+  <w:abstractNum w:abstractNumId="8" w15:restartNumberingAfterBreak="0">
     <w:nsid w:val="6F4A4161"/>
     <w:multiLevelType w:val="multilevel"/>
     <w:tmpl w:val="D946DDC8"/>
@@ -6996,7 +7338,7 @@
       </w:pPr>
     </w:lvl>
   </w:abstractNum>
-  <w:abstractNum w:abstractNumId="9">
+  <w:abstractNum w:abstractNumId="9" w15:restartNumberingAfterBreak="0">
     <w:nsid w:val="6F6426CD"/>
     <w:multiLevelType w:val="multilevel"/>
     <w:tmpl w:val="7B4EE432"/>
@@ -7125,7 +7467,7 @@
 </file>
 
 <file path=word/styles.xml><?xml version="1.0" encoding="utf-8"?>
-<w:styles xmlns:r="http://schemas.openxmlformats.org/officeDocument/2006/relationships" xmlns:w="http://schemas.openxmlformats.org/wordprocessingml/2006/main">
+<w:styles xmlns:mc="http://schemas.openxmlformats.org/markup-compatibility/2006" xmlns:r="http://schemas.openxmlformats.org/officeDocument/2006/relationships" xmlns:w="http://schemas.openxmlformats.org/wordprocessingml/2006/main" xmlns:w14="http://schemas.microsoft.com/office/word/2010/wordml" xmlns:w15="http://schemas.microsoft.com/office/word/2012/wordml" xmlns:w16se="http://schemas.microsoft.com/office/word/2015/wordml/symex" mc:Ignorable="w14 w15 w16se">
   <w:docDefaults>
     <w:rPrDefault>
       <w:rPr>
@@ -7137,144 +7479,378 @@
     </w:rPrDefault>
     <w:pPrDefault/>
   </w:docDefaults>
-  <w:latentStyles w:defLockedState="0" w:defUIPriority="99" w:defSemiHidden="1" w:defUnhideWhenUsed="1" w:defQFormat="0" w:count="267">
-    <w:lsdException w:name="Normal" w:semiHidden="0" w:uiPriority="0" w:unhideWhenUsed="0" w:qFormat="1"/>
-    <w:lsdException w:name="heading 1" w:semiHidden="0" w:uiPriority="9" w:unhideWhenUsed="0" w:qFormat="1"/>
-    <w:lsdException w:name="heading 2" w:uiPriority="9" w:qFormat="1"/>
-    <w:lsdException w:name="heading 3" w:uiPriority="9" w:qFormat="1"/>
-    <w:lsdException w:name="heading 4" w:uiPriority="9" w:qFormat="1"/>
-    <w:lsdException w:name="heading 5" w:uiPriority="9" w:qFormat="1"/>
-    <w:lsdException w:name="heading 6" w:uiPriority="9" w:qFormat="1"/>
-    <w:lsdException w:name="heading 7" w:uiPriority="9" w:qFormat="1"/>
-    <w:lsdException w:name="heading 8" w:uiPriority="9" w:qFormat="1"/>
-    <w:lsdException w:name="heading 9" w:uiPriority="9" w:qFormat="1"/>
-    <w:lsdException w:name="toc 1" w:uiPriority="39"/>
-    <w:lsdException w:name="toc 2" w:uiPriority="39"/>
-    <w:lsdException w:name="toc 3" w:uiPriority="39"/>
-    <w:lsdException w:name="toc 4" w:uiPriority="39"/>
-    <w:lsdException w:name="toc 5" w:uiPriority="39"/>
-    <w:lsdException w:name="toc 6" w:uiPriority="39"/>
-    <w:lsdException w:name="toc 7" w:uiPriority="39"/>
-    <w:lsdException w:name="toc 8" w:uiPriority="39"/>
-    <w:lsdException w:name="toc 9" w:uiPriority="39"/>
-    <w:lsdException w:name="caption" w:uiPriority="35" w:qFormat="1"/>
-    <w:lsdException w:name="Title" w:semiHidden="0" w:uiPriority="10" w:unhideWhenUsed="0" w:qFormat="1"/>
-    <w:lsdException w:name="Default Paragraph Font" w:uiPriority="1"/>
-    <w:lsdException w:name="Subtitle" w:semiHidden="0" w:uiPriority="11" w:unhideWhenUsed="0" w:qFormat="1"/>
-    <w:lsdException w:name="Strong" w:semiHidden="0" w:uiPriority="22" w:unhideWhenUsed="0" w:qFormat="1"/>
-    <w:lsdException w:name="Emphasis" w:semiHidden="0" w:uiPriority="20" w:unhideWhenUsed="0" w:qFormat="1"/>
-    <w:lsdException w:name="Table Grid" w:semiHidden="0" w:uiPriority="39" w:unhideWhenUsed="0"/>
-    <w:lsdException w:name="Placeholder Text" w:unhideWhenUsed="0"/>
-    <w:lsdException w:name="No Spacing" w:semiHidden="0" w:uiPriority="1" w:unhideWhenUsed="0" w:qFormat="1"/>
-    <w:lsdException w:name="Light Shading" w:semiHidden="0" w:uiPriority="60" w:unhideWhenUsed="0"/>
-    <w:lsdException w:name="Light List" w:semiHidden="0" w:uiPriority="61" w:unhideWhenUsed="0"/>
-    <w:lsdException w:name="Light Grid" w:semiHidden="0" w:uiPriority="62" w:unhideWhenUsed="0"/>
-    <w:lsdException w:name="Medium Shading 1" w:semiHidden="0" w:uiPriority="63" w:unhideWhenUsed="0"/>
-    <w:lsdException w:name="Medium Shading 2" w:semiHidden="0" w:uiPriority="64" w:unhideWhenUsed="0"/>
-    <w:lsdException w:name="Medium List 1" w:semiHidden="0" w:uiPriority="65" w:unhideWhenUsed="0"/>
-    <w:lsdException w:name="Medium List 2" w:semiHidden="0" w:uiPriority="66" w:unhideWhenUsed="0"/>
-    <w:lsdException w:name="Medium Grid 1" w:semiHidden="0" w:uiPriority="67" w:unhideWhenUsed="0"/>
-    <w:lsdException w:name="Medium Grid 2" w:semiHidden="0" w:uiPriority="68" w:unhideWhenUsed="0"/>
-    <w:lsdException w:name="Medium Grid 3" w:semiHidden="0" w:uiPriority="69" w:unhideWhenUsed="0"/>
-    <w:lsdException w:name="Dark List" w:semiHidden="0" w:uiPriority="70" w:unhideWhenUsed="0"/>
-    <w:lsdException w:name="Colorful Shading" w:semiHidden="0" w:uiPriority="71" w:unhideWhenUsed="0"/>
-    <w:lsdException w:name="Colorful List" w:semiHidden="0" w:uiPriority="72" w:unhideWhenUsed="0"/>
-    <w:lsdException w:name="Colorful Grid" w:semiHidden="0" w:uiPriority="73" w:unhideWhenUsed="0"/>
-    <w:lsdException w:name="Light Shading Accent 1" w:semiHidden="0" w:uiPriority="60" w:unhideWhenUsed="0"/>
-    <w:lsdException w:name="Light List Accent 1" w:semiHidden="0" w:uiPriority="61" w:unhideWhenUsed="0"/>
-    <w:lsdException w:name="Light Grid Accent 1" w:semiHidden="0" w:uiPriority="62" w:unhideWhenUsed="0"/>
-    <w:lsdException w:name="Medium Shading 1 Accent 1" w:semiHidden="0" w:uiPriority="63" w:unhideWhenUsed="0"/>
-    <w:lsdException w:name="Medium Shading 2 Accent 1" w:semiHidden="0" w:uiPriority="64" w:unhideWhenUsed="0"/>
-    <w:lsdException w:name="Medium List 1 Accent 1" w:semiHidden="0" w:uiPriority="65" w:unhideWhenUsed="0"/>
-    <w:lsdException w:name="Revision" w:unhideWhenUsed="0"/>
-    <w:lsdException w:name="List Paragraph" w:semiHidden="0" w:uiPriority="34" w:unhideWhenUsed="0" w:qFormat="1"/>
-    <w:lsdException w:name="Quote" w:semiHidden="0" w:uiPriority="29" w:unhideWhenUsed="0" w:qFormat="1"/>
-    <w:lsdException w:name="Intense Quote" w:semiHidden="0" w:uiPriority="30" w:unhideWhenUsed="0" w:qFormat="1"/>
-    <w:lsdException w:name="Medium List 2 Accent 1" w:semiHidden="0" w:uiPriority="66" w:unhideWhenUsed="0"/>
-    <w:lsdException w:name="Medium Grid 1 Accent 1" w:semiHidden="0" w:uiPriority="67" w:unhideWhenUsed="0"/>
-    <w:lsdException w:name="Medium Grid 2 Accent 1" w:semiHidden="0" w:uiPriority="68" w:unhideWhenUsed="0"/>
-    <w:lsdException w:name="Medium Grid 3 Accent 1" w:semiHidden="0" w:uiPriority="69" w:unhideWhenUsed="0"/>
-    <w:lsdException w:name="Dark List Accent 1" w:semiHidden="0" w:uiPriority="70" w:unhideWhenUsed="0"/>
-    <w:lsdException w:name="Colorful Shading Accent 1" w:semiHidden="0" w:uiPriority="71" w:unhideWhenUsed="0"/>
-    <w:lsdException w:name="Colorful List Accent 1" w:semiHidden="0" w:uiPriority="72" w:unhideWhenUsed="0"/>
-    <w:lsdException w:name="Colorful Grid Accent 1" w:semiHidden="0" w:uiPriority="73" w:unhideWhenUsed="0"/>
-    <w:lsdException w:name="Light Shading Accent 2" w:semiHidden="0" w:uiPriority="60" w:unhideWhenUsed="0"/>
-    <w:lsdException w:name="Light List Accent 2" w:semiHidden="0" w:uiPriority="61" w:unhideWhenUsed="0"/>
-    <w:lsdException w:name="Light Grid Accent 2" w:semiHidden="0" w:uiPriority="62" w:unhideWhenUsed="0"/>
-    <w:lsdException w:name="Medium Shading 1 Accent 2" w:semiHidden="0" w:uiPriority="63" w:unhideWhenUsed="0"/>
-    <w:lsdException w:name="Medium Shading 2 Accent 2" w:semiHidden="0" w:uiPriority="64" w:unhideWhenUsed="0"/>
-    <w:lsdException w:name="Medium List 1 Accent 2" w:semiHidden="0" w:uiPriority="65" w:unhideWhenUsed="0"/>
-    <w:lsdException w:name="Medium List 2 Accent 2" w:semiHidden="0" w:uiPriority="66" w:unhideWhenUsed="0"/>
-    <w:lsdException w:name="Medium Grid 1 Accent 2" w:semiHidden="0" w:uiPriority="67" w:unhideWhenUsed="0"/>
-    <w:lsdException w:name="Medium Grid 2 Accent 2" w:semiHidden="0" w:uiPriority="68" w:unhideWhenUsed="0"/>
-    <w:lsdException w:name="Medium Grid 3 Accent 2" w:semiHidden="0" w:uiPriority="69" w:unhideWhenUsed="0"/>
-    <w:lsdException w:name="Dark List Accent 2" w:semiHidden="0" w:uiPriority="70" w:unhideWhenUsed="0"/>
-    <w:lsdException w:name="Colorful Shading Accent 2" w:semiHidden="0" w:uiPriority="71" w:unhideWhenUsed="0"/>
-    <w:lsdException w:name="Colorful List Accent 2" w:semiHidden="0" w:uiPriority="72" w:unhideWhenUsed="0"/>
-    <w:lsdException w:name="Colorful Grid Accent 2" w:semiHidden="0" w:uiPriority="73" w:unhideWhenUsed="0"/>
-    <w:lsdException w:name="Light Shading Accent 3" w:semiHidden="0" w:uiPriority="60" w:unhideWhenUsed="0"/>
-    <w:lsdException w:name="Light List Accent 3" w:semiHidden="0" w:uiPriority="61" w:unhideWhenUsed="0"/>
-    <w:lsdException w:name="Light Grid Accent 3" w:semiHidden="0" w:uiPriority="62" w:unhideWhenUsed="0"/>
-    <w:lsdException w:name="Medium Shading 1 Accent 3" w:semiHidden="0" w:uiPriority="63" w:unhideWhenUsed="0"/>
-    <w:lsdException w:name="Medium Shading 2 Accent 3" w:semiHidden="0" w:uiPriority="64" w:unhideWhenUsed="0"/>
-    <w:lsdException w:name="Medium List 1 Accent 3" w:semiHidden="0" w:uiPriority="65" w:unhideWhenUsed="0"/>
-    <w:lsdException w:name="Medium List 2 Accent 3" w:semiHidden="0" w:uiPriority="66" w:unhideWhenUsed="0"/>
-    <w:lsdException w:name="Medium Grid 1 Accent 3" w:semiHidden="0" w:uiPriority="67" w:unhideWhenUsed="0"/>
-    <w:lsdException w:name="Medium Grid 2 Accent 3" w:semiHidden="0" w:uiPriority="68" w:unhideWhenUsed="0"/>
-    <w:lsdException w:name="Medium Grid 3 Accent 3" w:semiHidden="0" w:uiPriority="69" w:unhideWhenUsed="0"/>
-    <w:lsdException w:name="Dark List Accent 3" w:semiHidden="0" w:uiPriority="70" w:unhideWhenUsed="0"/>
-    <w:lsdException w:name="Colorful Shading Accent 3" w:semiHidden="0" w:uiPriority="71" w:unhideWhenUsed="0"/>
-    <w:lsdException w:name="Colorful List Accent 3" w:semiHidden="0" w:uiPriority="72" w:unhideWhenUsed="0"/>
-    <w:lsdException w:name="Colorful Grid Accent 3" w:semiHidden="0" w:uiPriority="73" w:unhideWhenUsed="0"/>
-    <w:lsdException w:name="Light Shading Accent 4" w:semiHidden="0" w:uiPriority="60" w:unhideWhenUsed="0"/>
-    <w:lsdException w:name="Light List Accent 4" w:semiHidden="0" w:uiPriority="61" w:unhideWhenUsed="0"/>
-    <w:lsdException w:name="Light Grid Accent 4" w:semiHidden="0" w:uiPriority="62" w:unhideWhenUsed="0"/>
-    <w:lsdException w:name="Medium Shading 1 Accent 4" w:semiHidden="0" w:uiPriority="63" w:unhideWhenUsed="0"/>
-    <w:lsdException w:name="Medium Shading 2 Accent 4" w:semiHidden="0" w:uiPriority="64" w:unhideWhenUsed="0"/>
-    <w:lsdException w:name="Medium List 1 Accent 4" w:semiHidden="0" w:uiPriority="65" w:unhideWhenUsed="0"/>
-    <w:lsdException w:name="Medium List 2 Accent 4" w:semiHidden="0" w:uiPriority="66" w:unhideWhenUsed="0"/>
-    <w:lsdException w:name="Medium Grid 1 Accent 4" w:semiHidden="0" w:uiPriority="67" w:unhideWhenUsed="0"/>
-    <w:lsdException w:name="Medium Grid 2 Accent 4" w:semiHidden="0" w:uiPriority="68" w:unhideWhenUsed="0"/>
-    <w:lsdException w:name="Medium Grid 3 Accent 4" w:semiHidden="0" w:uiPriority="69" w:unhideWhenUsed="0"/>
-    <w:lsdException w:name="Dark List Accent 4" w:semiHidden="0" w:uiPriority="70" w:unhideWhenUsed="0"/>
-    <w:lsdException w:name="Colorful Shading Accent 4" w:semiHidden="0" w:uiPriority="71" w:unhideWhenUsed="0"/>
-    <w:lsdException w:name="Colorful List Accent 4" w:semiHidden="0" w:uiPriority="72" w:unhideWhenUsed="0"/>
-    <w:lsdException w:name="Colorful Grid Accent 4" w:semiHidden="0" w:uiPriority="73" w:unhideWhenUsed="0"/>
-    <w:lsdException w:name="Light Shading Accent 5" w:semiHidden="0" w:uiPriority="60" w:unhideWhenUsed="0"/>
-    <w:lsdException w:name="Light List Accent 5" w:semiHidden="0" w:uiPriority="61" w:unhideWhenUsed="0"/>
-    <w:lsdException w:name="Light Grid Accent 5" w:semiHidden="0" w:uiPriority="62" w:unhideWhenUsed="0"/>
-    <w:lsdException w:name="Medium Shading 1 Accent 5" w:semiHidden="0" w:uiPriority="63" w:unhideWhenUsed="0"/>
-    <w:lsdException w:name="Medium Shading 2 Accent 5" w:semiHidden="0" w:uiPriority="64" w:unhideWhenUsed="0"/>
-    <w:lsdException w:name="Medium List 1 Accent 5" w:semiHidden="0" w:uiPriority="65" w:unhideWhenUsed="0"/>
-    <w:lsdException w:name="Medium List 2 Accent 5" w:semiHidden="0" w:uiPriority="66" w:unhideWhenUsed="0"/>
-    <w:lsdException w:name="Medium Grid 1 Accent 5" w:semiHidden="0" w:uiPriority="67" w:unhideWhenUsed="0"/>
-    <w:lsdException w:name="Medium Grid 2 Accent 5" w:semiHidden="0" w:uiPriority="68" w:unhideWhenUsed="0"/>
-    <w:lsdException w:name="Medium Grid 3 Accent 5" w:semiHidden="0" w:uiPriority="69" w:unhideWhenUsed="0"/>
-    <w:lsdException w:name="Dark List Accent 5" w:semiHidden="0" w:uiPriority="70" w:unhideWhenUsed="0"/>
-    <w:lsdException w:name="Colorful Shading Accent 5" w:semiHidden="0" w:uiPriority="71" w:unhideWhenUsed="0"/>
-    <w:lsdException w:name="Colorful List Accent 5" w:semiHidden="0" w:uiPriority="72" w:unhideWhenUsed="0"/>
-    <w:lsdException w:name="Colorful Grid Accent 5" w:semiHidden="0" w:uiPriority="73" w:unhideWhenUsed="0"/>
-    <w:lsdException w:name="Light Shading Accent 6" w:semiHidden="0" w:uiPriority="60" w:unhideWhenUsed="0"/>
-    <w:lsdException w:name="Light List Accent 6" w:semiHidden="0" w:uiPriority="61" w:unhideWhenUsed="0"/>
-    <w:lsdException w:name="Light Grid Accent 6" w:semiHidden="0" w:uiPriority="62" w:unhideWhenUsed="0"/>
-    <w:lsdException w:name="Medium Shading 1 Accent 6" w:semiHidden="0" w:uiPriority="63" w:unhideWhenUsed="0"/>
-    <w:lsdException w:name="Medium Shading 2 Accent 6" w:semiHidden="0" w:uiPriority="64" w:unhideWhenUsed="0"/>
-    <w:lsdException w:name="Medium List 1 Accent 6" w:semiHidden="0" w:uiPriority="65" w:unhideWhenUsed="0"/>
-    <w:lsdException w:name="Medium List 2 Accent 6" w:semiHidden="0" w:uiPriority="66" w:unhideWhenUsed="0"/>
-    <w:lsdException w:name="Medium Grid 1 Accent 6" w:semiHidden="0" w:uiPriority="67" w:unhideWhenUsed="0"/>
-    <w:lsdException w:name="Medium Grid 2 Accent 6" w:semiHidden="0" w:uiPriority="68" w:unhideWhenUsed="0"/>
-    <w:lsdException w:name="Medium Grid 3 Accent 6" w:semiHidden="0" w:uiPriority="69" w:unhideWhenUsed="0"/>
-    <w:lsdException w:name="Dark List Accent 6" w:semiHidden="0" w:uiPriority="70" w:unhideWhenUsed="0"/>
-    <w:lsdException w:name="Colorful Shading Accent 6" w:semiHidden="0" w:uiPriority="71" w:unhideWhenUsed="0"/>
-    <w:lsdException w:name="Colorful List Accent 6" w:semiHidden="0" w:uiPriority="72" w:unhideWhenUsed="0"/>
-    <w:lsdException w:name="Colorful Grid Accent 6" w:semiHidden="0" w:uiPriority="73" w:unhideWhenUsed="0"/>
-    <w:lsdException w:name="Subtle Emphasis" w:semiHidden="0" w:uiPriority="19" w:unhideWhenUsed="0" w:qFormat="1"/>
-    <w:lsdException w:name="Intense Emphasis" w:semiHidden="0" w:uiPriority="21" w:unhideWhenUsed="0" w:qFormat="1"/>
-    <w:lsdException w:name="Subtle Reference" w:semiHidden="0" w:uiPriority="31" w:unhideWhenUsed="0" w:qFormat="1"/>
-    <w:lsdException w:name="Intense Reference" w:semiHidden="0" w:uiPriority="32" w:unhideWhenUsed="0" w:qFormat="1"/>
-    <w:lsdException w:name="Book Title" w:semiHidden="0" w:uiPriority="33" w:unhideWhenUsed="0" w:qFormat="1"/>
-    <w:lsdException w:name="Bibliography" w:uiPriority="37"/>
-    <w:lsdException w:name="TOC Heading" w:uiPriority="39" w:qFormat="1"/>
+  <w:latentStyles w:defLockedState="0" w:defUIPriority="99" w:defSemiHidden="0" w:defUnhideWhenUsed="0" w:defQFormat="0" w:count="371">
+    <w:lsdException w:name="Normal" w:uiPriority="0" w:qFormat="1"/>
+    <w:lsdException w:name="heading 1" w:uiPriority="9" w:qFormat="1"/>
+    <w:lsdException w:name="heading 2" w:semiHidden="1" w:uiPriority="9" w:unhideWhenUsed="1" w:qFormat="1"/>
+    <w:lsdException w:name="heading 3" w:semiHidden="1" w:uiPriority="9" w:unhideWhenUsed="1" w:qFormat="1"/>
+    <w:lsdException w:name="heading 4" w:semiHidden="1" w:uiPriority="9" w:unhideWhenUsed="1" w:qFormat="1"/>
+    <w:lsdException w:name="heading 5" w:semiHidden="1" w:uiPriority="9" w:unhideWhenUsed="1" w:qFormat="1"/>
+    <w:lsdException w:name="heading 6" w:semiHidden="1" w:uiPriority="9" w:unhideWhenUsed="1" w:qFormat="1"/>
+    <w:lsdException w:name="heading 7" w:semiHidden="1" w:uiPriority="9" w:unhideWhenUsed="1" w:qFormat="1"/>
+    <w:lsdException w:name="heading 8" w:semiHidden="1" w:uiPriority="9" w:unhideWhenUsed="1" w:qFormat="1"/>
+    <w:lsdException w:name="heading 9" w:semiHidden="1" w:uiPriority="9" w:unhideWhenUsed="1" w:qFormat="1"/>
+    <w:lsdException w:name="index 1" w:semiHidden="1" w:unhideWhenUsed="1"/>
+    <w:lsdException w:name="index 2" w:semiHidden="1" w:unhideWhenUsed="1"/>
+    <w:lsdException w:name="index 3" w:semiHidden="1" w:unhideWhenUsed="1"/>
+    <w:lsdException w:name="index 4" w:semiHidden="1" w:unhideWhenUsed="1"/>
+    <w:lsdException w:name="index 5" w:semiHidden="1" w:unhideWhenUsed="1"/>
+    <w:lsdException w:name="index 6" w:semiHidden="1" w:unhideWhenUsed="1"/>
+    <w:lsdException w:name="index 7" w:semiHidden="1" w:unhideWhenUsed="1"/>
+    <w:lsdException w:name="index 8" w:semiHidden="1" w:unhideWhenUsed="1"/>
+    <w:lsdException w:name="index 9" w:semiHidden="1" w:unhideWhenUsed="1"/>
+    <w:lsdException w:name="toc 1" w:semiHidden="1" w:uiPriority="39" w:unhideWhenUsed="1"/>
+    <w:lsdException w:name="toc 2" w:semiHidden="1" w:uiPriority="39" w:unhideWhenUsed="1"/>
+    <w:lsdException w:name="toc 3" w:semiHidden="1" w:uiPriority="39" w:unhideWhenUsed="1"/>
+    <w:lsdException w:name="toc 4" w:semiHidden="1" w:uiPriority="39" w:unhideWhenUsed="1"/>
+    <w:lsdException w:name="toc 5" w:semiHidden="1" w:uiPriority="39" w:unhideWhenUsed="1"/>
+    <w:lsdException w:name="toc 6" w:semiHidden="1" w:uiPriority="39" w:unhideWhenUsed="1"/>
+    <w:lsdException w:name="toc 7" w:semiHidden="1" w:uiPriority="39" w:unhideWhenUsed="1"/>
+    <w:lsdException w:name="toc 8" w:semiHidden="1" w:uiPriority="39" w:unhideWhenUsed="1"/>
+    <w:lsdException w:name="toc 9" w:semiHidden="1" w:uiPriority="39" w:unhideWhenUsed="1"/>
+    <w:lsdException w:name="Normal Indent" w:semiHidden="1" w:unhideWhenUsed="1"/>
+    <w:lsdException w:name="footnote text" w:semiHidden="1" w:unhideWhenUsed="1"/>
+    <w:lsdException w:name="annotation text" w:semiHidden="1" w:unhideWhenUsed="1"/>
+    <w:lsdException w:name="header" w:semiHidden="1" w:unhideWhenUsed="1"/>
+    <w:lsdException w:name="footer" w:semiHidden="1" w:unhideWhenUsed="1"/>
+    <w:lsdException w:name="index heading" w:semiHidden="1" w:unhideWhenUsed="1"/>
+    <w:lsdException w:name="caption" w:semiHidden="1" w:uiPriority="35" w:unhideWhenUsed="1" w:qFormat="1"/>
+    <w:lsdException w:name="table of figures" w:semiHidden="1" w:unhideWhenUsed="1"/>
+    <w:lsdException w:name="envelope address" w:semiHidden="1" w:unhideWhenUsed="1"/>
+    <w:lsdException w:name="envelope return" w:semiHidden="1" w:unhideWhenUsed="1"/>
+    <w:lsdException w:name="footnote reference" w:semiHidden="1" w:unhideWhenUsed="1"/>
+    <w:lsdException w:name="annotation reference" w:semiHidden="1" w:unhideWhenUsed="1"/>
+    <w:lsdException w:name="line number" w:semiHidden="1" w:unhideWhenUsed="1"/>
+    <w:lsdException w:name="page number" w:semiHidden="1" w:unhideWhenUsed="1"/>
+    <w:lsdException w:name="endnote reference" w:semiHidden="1" w:unhideWhenUsed="1"/>
+    <w:lsdException w:name="endnote text" w:semiHidden="1" w:unhideWhenUsed="1"/>
+    <w:lsdException w:name="table of authorities" w:semiHidden="1" w:unhideWhenUsed="1"/>
+    <w:lsdException w:name="macro" w:semiHidden="1" w:unhideWhenUsed="1"/>
+    <w:lsdException w:name="toa heading" w:semiHidden="1" w:unhideWhenUsed="1"/>
+    <w:lsdException w:name="List" w:semiHidden="1" w:unhideWhenUsed="1"/>
+    <w:lsdException w:name="List Bullet" w:semiHidden="1" w:unhideWhenUsed="1"/>
+    <w:lsdException w:name="List Number" w:semiHidden="1" w:unhideWhenUsed="1"/>
+    <w:lsdException w:name="List 2" w:semiHidden="1" w:unhideWhenUsed="1"/>
+    <w:lsdException w:name="List 3" w:semiHidden="1" w:unhideWhenUsed="1"/>
+    <w:lsdException w:name="List 4" w:semiHidden="1" w:unhideWhenUsed="1"/>
+    <w:lsdException w:name="List 5" w:semiHidden="1" w:unhideWhenUsed="1"/>
+    <w:lsdException w:name="List Bullet 2" w:semiHidden="1" w:unhideWhenUsed="1"/>
+    <w:lsdException w:name="List Bullet 3" w:semiHidden="1" w:unhideWhenUsed="1"/>
+    <w:lsdException w:name="List Bullet 4" w:semiHidden="1" w:unhideWhenUsed="1"/>
+    <w:lsdException w:name="List Bullet 5" w:semiHidden="1" w:unhideWhenUsed="1"/>
+    <w:lsdException w:name="List Number 2" w:semiHidden="1" w:unhideWhenUsed="1"/>
+    <w:lsdException w:name="List Number 3" w:semiHidden="1" w:unhideWhenUsed="1"/>
+    <w:lsdException w:name="List Number 4" w:semiHidden="1" w:unhideWhenUsed="1"/>
+    <w:lsdException w:name="List Number 5" w:semiHidden="1" w:unhideWhenUsed="1"/>
+    <w:lsdException w:name="Title" w:uiPriority="10" w:qFormat="1"/>
+    <w:lsdException w:name="Closing" w:semiHidden="1" w:unhideWhenUsed="1"/>
+    <w:lsdException w:name="Signature" w:semiHidden="1" w:unhideWhenUsed="1"/>
+    <w:lsdException w:name="Default Paragraph Font" w:semiHidden="1" w:uiPriority="1" w:unhideWhenUsed="1"/>
+    <w:lsdException w:name="Body Text" w:semiHidden="1" w:unhideWhenUsed="1"/>
+    <w:lsdException w:name="Body Text Indent" w:semiHidden="1" w:unhideWhenUsed="1"/>
+    <w:lsdException w:name="List Continue" w:semiHidden="1" w:unhideWhenUsed="1"/>
+    <w:lsdException w:name="List Continue 2" w:semiHidden="1" w:unhideWhenUsed="1"/>
+    <w:lsdException w:name="List Continue 3" w:semiHidden="1" w:unhideWhenUsed="1"/>
+    <w:lsdException w:name="List Continue 4" w:semiHidden="1" w:unhideWhenUsed="1"/>
+    <w:lsdException w:name="List Continue 5" w:semiHidden="1" w:unhideWhenUsed="1"/>
+    <w:lsdException w:name="Message Header" w:semiHidden="1" w:unhideWhenUsed="1"/>
+    <w:lsdException w:name="Subtitle" w:uiPriority="11" w:qFormat="1"/>
+    <w:lsdException w:name="Salutation" w:semiHidden="1" w:unhideWhenUsed="1"/>
+    <w:lsdException w:name="Date" w:semiHidden="1" w:unhideWhenUsed="1"/>
+    <w:lsdException w:name="Body Text First Indent" w:semiHidden="1" w:unhideWhenUsed="1"/>
+    <w:lsdException w:name="Body Text First Indent 2" w:semiHidden="1" w:unhideWhenUsed="1"/>
+    <w:lsdException w:name="Note Heading" w:semiHidden="1" w:unhideWhenUsed="1"/>
+    <w:lsdException w:name="Body Text 2" w:semiHidden="1" w:unhideWhenUsed="1"/>
+    <w:lsdException w:name="Body Text 3" w:semiHidden="1" w:unhideWhenUsed="1"/>
+    <w:lsdException w:name="Body Text Indent 2" w:semiHidden="1" w:unhideWhenUsed="1"/>
+    <w:lsdException w:name="Body Text Indent 3" w:semiHidden="1" w:unhideWhenUsed="1"/>
+    <w:lsdException w:name="Block Text" w:semiHidden="1" w:unhideWhenUsed="1"/>
+    <w:lsdException w:name="Hyperlink" w:semiHidden="1" w:unhideWhenUsed="1"/>
+    <w:lsdException w:name="FollowedHyperlink" w:semiHidden="1" w:unhideWhenUsed="1"/>
+    <w:lsdException w:name="Strong" w:uiPriority="22" w:qFormat="1"/>
+    <w:lsdException w:name="Emphasis" w:uiPriority="20" w:qFormat="1"/>
+    <w:lsdException w:name="Document Map" w:semiHidden="1" w:unhideWhenUsed="1"/>
+    <w:lsdException w:name="Plain Text" w:semiHidden="1" w:unhideWhenUsed="1"/>
+    <w:lsdException w:name="E-mail Signature" w:semiHidden="1" w:unhideWhenUsed="1"/>
+    <w:lsdException w:name="HTML Top of Form" w:semiHidden="1" w:unhideWhenUsed="1"/>
+    <w:lsdException w:name="HTML Bottom of Form" w:semiHidden="1" w:unhideWhenUsed="1"/>
+    <w:lsdException w:name="Normal (Web)" w:semiHidden="1" w:unhideWhenUsed="1"/>
+    <w:lsdException w:name="HTML Acronym" w:semiHidden="1" w:unhideWhenUsed="1"/>
+    <w:lsdException w:name="HTML Address" w:semiHidden="1" w:unhideWhenUsed="1"/>
+    <w:lsdException w:name="HTML Cite" w:semiHidden="1" w:unhideWhenUsed="1"/>
+    <w:lsdException w:name="HTML Code" w:semiHidden="1" w:unhideWhenUsed="1"/>
+    <w:lsdException w:name="HTML Definition" w:semiHidden="1" w:unhideWhenUsed="1"/>
+    <w:lsdException w:name="HTML Keyboard" w:semiHidden="1" w:unhideWhenUsed="1"/>
+    <w:lsdException w:name="HTML Preformatted" w:semiHidden="1" w:unhideWhenUsed="1"/>
+    <w:lsdException w:name="HTML Sample" w:semiHidden="1" w:unhideWhenUsed="1"/>
+    <w:lsdException w:name="HTML Typewriter" w:semiHidden="1" w:unhideWhenUsed="1"/>
+    <w:lsdException w:name="HTML Variable" w:semiHidden="1" w:unhideWhenUsed="1"/>
+    <w:lsdException w:name="Normal Table" w:semiHidden="1" w:unhideWhenUsed="1"/>
+    <w:lsdException w:name="annotation subject" w:semiHidden="1" w:unhideWhenUsed="1"/>
+    <w:lsdException w:name="No List" w:semiHidden="1" w:unhideWhenUsed="1"/>
+    <w:lsdException w:name="Outline List 1" w:semiHidden="1" w:unhideWhenUsed="1"/>
+    <w:lsdException w:name="Outline List 2" w:semiHidden="1" w:unhideWhenUsed="1"/>
+    <w:lsdException w:name="Outline List 3" w:semiHidden="1" w:unhideWhenUsed="1"/>
+    <w:lsdException w:name="Table Simple 1" w:semiHidden="1" w:unhideWhenUsed="1"/>
+    <w:lsdException w:name="Table Simple 2" w:semiHidden="1" w:unhideWhenUsed="1"/>
+    <w:lsdException w:name="Table Simple 3" w:semiHidden="1" w:unhideWhenUsed="1"/>
+    <w:lsdException w:name="Table Classic 1" w:semiHidden="1" w:unhideWhenUsed="1"/>
+    <w:lsdException w:name="Table Classic 2" w:semiHidden="1" w:unhideWhenUsed="1"/>
+    <w:lsdException w:name="Table Classic 3" w:semiHidden="1" w:unhideWhenUsed="1"/>
+    <w:lsdException w:name="Table Classic 4" w:semiHidden="1" w:unhideWhenUsed="1"/>
+    <w:lsdException w:name="Table Colorful 1" w:semiHidden="1" w:unhideWhenUsed="1"/>
+    <w:lsdException w:name="Table Colorful 2" w:semiHidden="1" w:unhideWhenUsed="1"/>
+    <w:lsdException w:name="Table Colorful 3" w:semiHidden="1" w:unhideWhenUsed="1"/>
+    <w:lsdException w:name="Table Columns 1" w:semiHidden="1" w:unhideWhenUsed="1"/>
+    <w:lsdException w:name="Table Columns 2" w:semiHidden="1" w:unhideWhenUsed="1"/>
+    <w:lsdException w:name="Table Columns 3" w:semiHidden="1" w:unhideWhenUsed="1"/>
+    <w:lsdException w:name="Table Columns 4" w:semiHidden="1" w:unhideWhenUsed="1"/>
+    <w:lsdException w:name="Table Columns 5" w:semiHidden="1" w:unhideWhenUsed="1"/>
+    <w:lsdException w:name="Table Grid 1" w:semiHidden="1" w:unhideWhenUsed="1"/>
+    <w:lsdException w:name="Table Grid 2" w:semiHidden="1" w:unhideWhenUsed="1"/>
+    <w:lsdException w:name="Table Grid 3" w:semiHidden="1" w:unhideWhenUsed="1"/>
+    <w:lsdException w:name="Table Grid 4" w:semiHidden="1" w:unhideWhenUsed="1"/>
+    <w:lsdException w:name="Table Grid 5" w:semiHidden="1" w:unhideWhenUsed="1"/>
+    <w:lsdException w:name="Table Grid 6" w:semiHidden="1" w:unhideWhenUsed="1"/>
+    <w:lsdException w:name="Table Grid 7" w:semiHidden="1" w:unhideWhenUsed="1"/>
+    <w:lsdException w:name="Table Grid 8" w:semiHidden="1" w:unhideWhenUsed="1"/>
+    <w:lsdException w:name="Table List 1" w:semiHidden="1" w:unhideWhenUsed="1"/>
+    <w:lsdException w:name="Table List 2" w:semiHidden="1" w:unhideWhenUsed="1"/>
+    <w:lsdException w:name="Table List 3" w:semiHidden="1" w:unhideWhenUsed="1"/>
+    <w:lsdException w:name="Table List 4" w:semiHidden="1" w:unhideWhenUsed="1"/>
+    <w:lsdException w:name="Table List 5" w:semiHidden="1" w:unhideWhenUsed="1"/>
+    <w:lsdException w:name="Table List 6" w:semiHidden="1" w:unhideWhenUsed="1"/>
+    <w:lsdException w:name="Table List 7" w:semiHidden="1" w:unhideWhenUsed="1"/>
+    <w:lsdException w:name="Table List 8" w:semiHidden="1" w:unhideWhenUsed="1"/>
+    <w:lsdException w:name="Table 3D effects 1" w:semiHidden="1" w:unhideWhenUsed="1"/>
+    <w:lsdException w:name="Table 3D effects 2" w:semiHidden="1" w:unhideWhenUsed="1"/>
+    <w:lsdException w:name="Table 3D effects 3" w:semiHidden="1" w:unhideWhenUsed="1"/>
+    <w:lsdException w:name="Table Contemporary" w:semiHidden="1" w:unhideWhenUsed="1"/>
+    <w:lsdException w:name="Table Elegant" w:semiHidden="1" w:unhideWhenUsed="1"/>
+    <w:lsdException w:name="Table Professional" w:semiHidden="1" w:unhideWhenUsed="1"/>
+    <w:lsdException w:name="Table Subtle 1" w:semiHidden="1" w:unhideWhenUsed="1"/>
+    <w:lsdException w:name="Table Subtle 2" w:semiHidden="1" w:unhideWhenUsed="1"/>
+    <w:lsdException w:name="Table Web 1" w:semiHidden="1" w:unhideWhenUsed="1"/>
+    <w:lsdException w:name="Table Web 2" w:semiHidden="1" w:unhideWhenUsed="1"/>
+    <w:lsdException w:name="Table Web 3" w:semiHidden="1" w:unhideWhenUsed="1"/>
+    <w:lsdException w:name="Balloon Text" w:semiHidden="1" w:unhideWhenUsed="1"/>
+    <w:lsdException w:name="Table Grid" w:uiPriority="39"/>
+    <w:lsdException w:name="Table Theme" w:semiHidden="1" w:unhideWhenUsed="1"/>
+    <w:lsdException w:name="Placeholder Text" w:semiHidden="1"/>
+    <w:lsdException w:name="No Spacing" w:uiPriority="1" w:qFormat="1"/>
+    <w:lsdException w:name="Light Shading" w:uiPriority="60"/>
+    <w:lsdException w:name="Light List" w:uiPriority="61"/>
+    <w:lsdException w:name="Light Grid" w:uiPriority="62"/>
+    <w:lsdException w:name="Medium Shading 1" w:uiPriority="63"/>
+    <w:lsdException w:name="Medium Shading 2" w:uiPriority="64"/>
+    <w:lsdException w:name="Medium List 1" w:uiPriority="65"/>
+    <w:lsdException w:name="Medium List 2" w:uiPriority="66"/>
+    <w:lsdException w:name="Medium Grid 1" w:uiPriority="67"/>
+    <w:lsdException w:name="Medium Grid 2" w:uiPriority="68"/>
+    <w:lsdException w:name="Medium Grid 3" w:uiPriority="69"/>
+    <w:lsdException w:name="Dark List" w:uiPriority="70"/>
+    <w:lsdException w:name="Colorful Shading" w:uiPriority="71"/>
+    <w:lsdException w:name="Colorful List" w:uiPriority="72"/>
+    <w:lsdException w:name="Colorful Grid" w:uiPriority="73"/>
+    <w:lsdException w:name="Light Shading Accent 1" w:uiPriority="60"/>
+    <w:lsdException w:name="Light List Accent 1" w:uiPriority="61"/>
+    <w:lsdException w:name="Light Grid Accent 1" w:uiPriority="62"/>
+    <w:lsdException w:name="Medium Shading 1 Accent 1" w:uiPriority="63"/>
+    <w:lsdException w:name="Medium Shading 2 Accent 1" w:uiPriority="64"/>
+    <w:lsdException w:name="Medium List 1 Accent 1" w:uiPriority="65"/>
+    <w:lsdException w:name="Revision" w:semiHidden="1"/>
+    <w:lsdException w:name="List Paragraph" w:uiPriority="34" w:qFormat="1"/>
+    <w:lsdException w:name="Quote" w:uiPriority="29" w:qFormat="1"/>
+    <w:lsdException w:name="Intense Quote" w:uiPriority="30" w:qFormat="1"/>
+    <w:lsdException w:name="Medium List 2 Accent 1" w:uiPriority="66"/>
+    <w:lsdException w:name="Medium Grid 1 Accent 1" w:uiPriority="67"/>
+    <w:lsdException w:name="Medium Grid 2 Accent 1" w:uiPriority="68"/>
+    <w:lsdException w:name="Medium Grid 3 Accent 1" w:uiPriority="69"/>
+    <w:lsdException w:name="Dark List Accent 1" w:uiPriority="70"/>
+    <w:lsdException w:name="Colorful Shading Accent 1" w:uiPriority="71"/>
+    <w:lsdException w:name="Colorful List Accent 1" w:uiPriority="72"/>
+    <w:lsdException w:name="Colorful Grid Accent 1" w:uiPriority="73"/>
+    <w:lsdException w:name="Light Shading Accent 2" w:uiPriority="60"/>
+    <w:lsdException w:name="Light List Accent 2" w:uiPriority="61"/>
+    <w:lsdException w:name="Light Grid Accent 2" w:uiPriority="62"/>
+    <w:lsdException w:name="Medium Shading 1 Accent 2" w:uiPriority="63"/>
+    <w:lsdException w:name="Medium Shading 2 Accent 2" w:uiPriority="64"/>
+    <w:lsdException w:name="Medium List 1 Accent 2" w:uiPriority="65"/>
+    <w:lsdException w:name="Medium List 2 Accent 2" w:uiPriority="66"/>
+    <w:lsdException w:name="Medium Grid 1 Accent 2" w:uiPriority="67"/>
+    <w:lsdException w:name="Medium Grid 2 Accent 2" w:uiPriority="68"/>
+    <w:lsdException w:name="Medium Grid 3 Accent 2" w:uiPriority="69"/>
+    <w:lsdException w:name="Dark List Accent 2" w:uiPriority="70"/>
+    <w:lsdException w:name="Colorful Shading Accent 2" w:uiPriority="71"/>
+    <w:lsdException w:name="Colorful List Accent 2" w:uiPriority="72"/>
+    <w:lsdException w:name="Colorful Grid Accent 2" w:uiPriority="73"/>
+    <w:lsdException w:name="Light Shading Accent 3" w:uiPriority="60"/>
+    <w:lsdException w:name="Light List Accent 3" w:uiPriority="61"/>
+    <w:lsdException w:name="Light Grid Accent 3" w:uiPriority="62"/>
+    <w:lsdException w:name="Medium Shading 1 Accent 3" w:uiPriority="63"/>
+    <w:lsdException w:name="Medium Shading 2 Accent 3" w:uiPriority="64"/>
+    <w:lsdException w:name="Medium List 1 Accent 3" w:uiPriority="65"/>
+    <w:lsdException w:name="Medium List 2 Accent 3" w:uiPriority="66"/>
+    <w:lsdException w:name="Medium Grid 1 Accent 3" w:uiPriority="67"/>
+    <w:lsdException w:name="Medium Grid 2 Accent 3" w:uiPriority="68"/>
+    <w:lsdException w:name="Medium Grid 3 Accent 3" w:uiPriority="69"/>
+    <w:lsdException w:name="Dark List Accent 3" w:uiPriority="70"/>
+    <w:lsdException w:name="Colorful Shading Accent 3" w:uiPriority="71"/>
+    <w:lsdException w:name="Colorful List Accent 3" w:uiPriority="72"/>
+    <w:lsdException w:name="Colorful Grid Accent 3" w:uiPriority="73"/>
+    <w:lsdException w:name="Light Shading Accent 4" w:uiPriority="60"/>
+    <w:lsdException w:name="Light List Accent 4" w:uiPriority="61"/>
+    <w:lsdException w:name="Light Grid Accent 4" w:uiPriority="62"/>
+    <w:lsdException w:name="Medium Shading 1 Accent 4" w:uiPriority="63"/>
+    <w:lsdException w:name="Medium Shading 2 Accent 4" w:uiPriority="64"/>
+    <w:lsdException w:name="Medium List 1 Accent 4" w:uiPriority="65"/>
+    <w:lsdException w:name="Medium List 2 Accent 4" w:uiPriority="66"/>
+    <w:lsdException w:name="Medium Grid 1 Accent 4" w:uiPriority="67"/>
+    <w:lsdException w:name="Medium Grid 2 Accent 4" w:uiPriority="68"/>
+    <w:lsdException w:name="Medium Grid 3 Accent 4" w:uiPriority="69"/>
+    <w:lsdException w:name="Dark List Accent 4" w:uiPriority="70"/>
+    <w:lsdException w:name="Colorful Shading Accent 4" w:uiPriority="71"/>
+    <w:lsdException w:name="Colorful List Accent 4" w:uiPriority="72"/>
+    <w:lsdException w:name="Colorful Grid Accent 4" w:uiPriority="73"/>
+    <w:lsdException w:name="Light Shading Accent 5" w:uiPriority="60"/>
+    <w:lsdException w:name="Light List Accent 5" w:uiPriority="61"/>
+    <w:lsdException w:name="Light Grid Accent 5" w:uiPriority="62"/>
+    <w:lsdException w:name="Medium Shading 1 Accent 5" w:uiPriority="63"/>
+    <w:lsdException w:name="Medium Shading 2 Accent 5" w:uiPriority="64"/>
+    <w:lsdException w:name="Medium List 1 Accent 5" w:uiPriority="65"/>
+    <w:lsdException w:name="Medium List 2 Accent 5" w:uiPriority="66"/>
+    <w:lsdException w:name="Medium Grid 1 Accent 5" w:uiPriority="67"/>
+    <w:lsdException w:name="Medium Grid 2 Accent 5" w:uiPriority="68"/>
+    <w:lsdException w:name="Medium Grid 3 Accent 5" w:uiPriority="69"/>
+    <w:lsdException w:name="Dark List Accent 5" w:uiPriority="70"/>
+    <w:lsdException w:name="Colorful Shading Accent 5" w:uiPriority="71"/>
+    <w:lsdException w:name="Colorful List Accent 5" w:uiPriority="72"/>
+    <w:lsdException w:name="Colorful Grid Accent 5" w:uiPriority="73"/>
+    <w:lsdException w:name="Light Shading Accent 6" w:uiPriority="60"/>
+    <w:lsdException w:name="Light List Accent 6" w:uiPriority="61"/>
+    <w:lsdException w:name="Light Grid Accent 6" w:uiPriority="62"/>
+    <w:lsdException w:name="Medium Shading 1 Accent 6" w:uiPriority="63"/>
+    <w:lsdException w:name="Medium Shading 2 Accent 6" w:uiPriority="64"/>
+    <w:lsdException w:name="Medium List 1 Accent 6" w:uiPriority="65"/>
+    <w:lsdException w:name="Medium List 2 Accent 6" w:uiPriority="66"/>
+    <w:lsdException w:name="Medium Grid 1 Accent 6" w:uiPriority="67"/>
+    <w:lsdException w:name="Medium Grid 2 Accent 6" w:uiPriority="68"/>
+    <w:lsdException w:name="Medium Grid 3 Accent 6" w:uiPriority="69"/>
+    <w:lsdException w:name="Dark List Accent 6" w:uiPriority="70"/>
+    <w:lsdException w:name="Colorful Shading Accent 6" w:uiPriority="71"/>
+    <w:lsdException w:name="Colorful List Accent 6" w:uiPriority="72"/>
+    <w:lsdException w:name="Colorful Grid Accent 6" w:uiPriority="73"/>
+    <w:lsdException w:name="Subtle Emphasis" w:uiPriority="19" w:qFormat="1"/>
+    <w:lsdException w:name="Intense Emphasis" w:uiPriority="21" w:qFormat="1"/>
+    <w:lsdException w:name="Subtle Reference" w:uiPriority="31" w:qFormat="1"/>
+    <w:lsdException w:name="Intense Reference" w:uiPriority="32" w:qFormat="1"/>
+    <w:lsdException w:name="Book Title" w:uiPriority="33" w:qFormat="1"/>
+    <w:lsdException w:name="Bibliography" w:semiHidden="1" w:uiPriority="37" w:unhideWhenUsed="1"/>
+    <w:lsdException w:name="TOC Heading" w:semiHidden="1" w:uiPriority="39" w:unhideWhenUsed="1" w:qFormat="1"/>
+    <w:lsdException w:name="Plain Table 1" w:uiPriority="41"/>
+    <w:lsdException w:name="Plain Table 2" w:uiPriority="42"/>
+    <w:lsdException w:name="Plain Table 3" w:uiPriority="43"/>
+    <w:lsdException w:name="Plain Table 4" w:uiPriority="44"/>
+    <w:lsdException w:name="Plain Table 5" w:uiPriority="45"/>
+    <w:lsdException w:name="Grid Table Light" w:uiPriority="40"/>
+    <w:lsdException w:name="Grid Table 1 Light" w:uiPriority="46"/>
+    <w:lsdException w:name="Grid Table 2" w:uiPriority="47"/>
+    <w:lsdException w:name="Grid Table 3" w:uiPriority="48"/>
+    <w:lsdException w:name="Grid Table 4" w:uiPriority="49"/>
+    <w:lsdException w:name="Grid Table 5 Dark" w:uiPriority="50"/>
+    <w:lsdException w:name="Grid Table 6 Colorful" w:uiPriority="51"/>
+    <w:lsdException w:name="Grid Table 7 Colorful" w:uiPriority="52"/>
+    <w:lsdException w:name="Grid Table 1 Light Accent 1" w:uiPriority="46"/>
+    <w:lsdException w:name="Grid Table 2 Accent 1" w:uiPriority="47"/>
+    <w:lsdException w:name="Grid Table 3 Accent 1" w:uiPriority="48"/>
+    <w:lsdException w:name="Grid Table 4 Accent 1" w:uiPriority="49"/>
+    <w:lsdException w:name="Grid Table 5 Dark Accent 1" w:uiPriority="50"/>
+    <w:lsdException w:name="Grid Table 6 Colorful Accent 1" w:uiPriority="51"/>
+    <w:lsdException w:name="Grid Table 7 Colorful Accent 1" w:uiPriority="52"/>
+    <w:lsdException w:name="Grid Table 1 Light Accent 2" w:uiPriority="46"/>
+    <w:lsdException w:name="Grid Table 2 Accent 2" w:uiPriority="47"/>
+    <w:lsdException w:name="Grid Table 3 Accent 2" w:uiPriority="48"/>
+    <w:lsdException w:name="Grid Table 4 Accent 2" w:uiPriority="49"/>
+    <w:lsdException w:name="Grid Table 5 Dark Accent 2" w:uiPriority="50"/>
+    <w:lsdException w:name="Grid Table 6 Colorful Accent 2" w:uiPriority="51"/>
+    <w:lsdException w:name="Grid Table 7 Colorful Accent 2" w:uiPriority="52"/>
+    <w:lsdException w:name="Grid Table 1 Light Accent 3" w:uiPriority="46"/>
+    <w:lsdException w:name="Grid Table 2 Accent 3" w:uiPriority="47"/>
+    <w:lsdException w:name="Grid Table 3 Accent 3" w:uiPriority="48"/>
+    <w:lsdException w:name="Grid Table 4 Accent 3" w:uiPriority="49"/>
+    <w:lsdException w:name="Grid Table 5 Dark Accent 3" w:uiPriority="50"/>
+    <w:lsdException w:name="Grid Table 6 Colorful Accent 3" w:uiPriority="51"/>
+    <w:lsdException w:name="Grid Table 7 Colorful Accent 3" w:uiPriority="52"/>
+    <w:lsdException w:name="Grid Table 1 Light Accent 4" w:uiPriority="46"/>
+    <w:lsdException w:name="Grid Table 2 Accent 4" w:uiPriority="47"/>
+    <w:lsdException w:name="Grid Table 3 Accent 4" w:uiPriority="48"/>
+    <w:lsdException w:name="Grid Table 4 Accent 4" w:uiPriority="49"/>
+    <w:lsdException w:name="Grid Table 5 Dark Accent 4" w:uiPriority="50"/>
+    <w:lsdException w:name="Grid Table 6 Colorful Accent 4" w:uiPriority="51"/>
+    <w:lsdException w:name="Grid Table 7 Colorful Accent 4" w:uiPriority="52"/>
+    <w:lsdException w:name="Grid Table 1 Light Accent 5" w:uiPriority="46"/>
+    <w:lsdException w:name="Grid Table 2 Accent 5" w:uiPriority="47"/>
+    <w:lsdException w:name="Grid Table 3 Accent 5" w:uiPriority="48"/>
+    <w:lsdException w:name="Grid Table 4 Accent 5" w:uiPriority="49"/>
+    <w:lsdException w:name="Grid Table 5 Dark Accent 5" w:uiPriority="50"/>
+    <w:lsdException w:name="Grid Table 6 Colorful Accent 5" w:uiPriority="51"/>
+    <w:lsdException w:name="Grid Table 7 Colorful Accent 5" w:uiPriority="52"/>
+    <w:lsdException w:name="Grid Table 1 Light Accent 6" w:uiPriority="46"/>
+    <w:lsdException w:name="Grid Table 2 Accent 6" w:uiPriority="47"/>
+    <w:lsdException w:name="Grid Table 3 Accent 6" w:uiPriority="48"/>
+    <w:lsdException w:name="Grid Table 4 Accent 6" w:uiPriority="49"/>
+    <w:lsdException w:name="Grid Table 5 Dark Accent 6" w:uiPriority="50"/>
+    <w:lsdException w:name="Grid Table 6 Colorful Accent 6" w:uiPriority="51"/>
+    <w:lsdException w:name="Grid Table 7 Colorful Accent 6" w:uiPriority="52"/>
+    <w:lsdException w:name="List Table 1 Light" w:uiPriority="46"/>
+    <w:lsdException w:name="List Table 2" w:uiPriority="47"/>
+    <w:lsdException w:name="List Table 3" w:uiPriority="48"/>
+    <w:lsdException w:name="List Table 4" w:uiPriority="49"/>
+    <w:lsdException w:name="List Table 5 Dark" w:uiPriority="50"/>
+    <w:lsdException w:name="List Table 6 Colorful" w:uiPriority="51"/>
+    <w:lsdException w:name="List Table 7 Colorful" w:uiPriority="52"/>
+    <w:lsdException w:name="List Table 1 Light Accent 1" w:uiPriority="46"/>
+    <w:lsdException w:name="List Table 2 Accent 1" w:uiPriority="47"/>
+    <w:lsdException w:name="List Table 3 Accent 1" w:uiPriority="48"/>
+    <w:lsdException w:name="List Table 4 Accent 1" w:uiPriority="49"/>
+    <w:lsdException w:name="List Table 5 Dark Accent 1" w:uiPriority="50"/>
+    <w:lsdException w:name="List Table 6 Colorful Accent 1" w:uiPriority="51"/>
+    <w:lsdException w:name="List Table 7 Colorful Accent 1" w:uiPriority="52"/>
+    <w:lsdException w:name="List Table 1 Light Accent 2" w:uiPriority="46"/>
+    <w:lsdException w:name="List Table 2 Accent 2" w:uiPriority="47"/>
+    <w:lsdException w:name="List Table 3 Accent 2" w:uiPriority="48"/>
+    <w:lsdException w:name="List Table 4 Accent 2" w:uiPriority="49"/>
+    <w:lsdException w:name="List Table 5 Dark Accent 2" w:uiPriority="50"/>
+    <w:lsdException w:name="List Table 6 Colorful Accent 2" w:uiPriority="51"/>
+    <w:lsdException w:name="List Table 7 Colorful Accent 2" w:uiPriority="52"/>
+    <w:lsdException w:name="List Table 1 Light Accent 3" w:uiPriority="46"/>
+    <w:lsdException w:name="List Table 2 Accent 3" w:uiPriority="47"/>
+    <w:lsdException w:name="List Table 3 Accent 3" w:uiPriority="48"/>
+    <w:lsdException w:name="List Table 4 Accent 3" w:uiPriority="49"/>
+    <w:lsdException w:name="List Table 5 Dark Accent 3" w:uiPriority="50"/>
+    <w:lsdException w:name="List Table 6 Colorful Accent 3" w:uiPriority="51"/>
+    <w:lsdException w:name="List Table 7 Colorful Accent 3" w:uiPriority="52"/>
+    <w:lsdException w:name="List Table 1 Light Accent 4" w:uiPriority="46"/>
+    <w:lsdException w:name="List Table 2 Accent 4" w:uiPriority="47"/>
+    <w:lsdException w:name="List Table 3 Accent 4" w:uiPriority="48"/>
+    <w:lsdException w:name="List Table 4 Accent 4" w:uiPriority="49"/>
+    <w:lsdException w:name="List Table 5 Dark Accent 4" w:uiPriority="50"/>
+    <w:lsdException w:name="List Table 6 Colorful Accent 4" w:uiPriority="51"/>
+    <w:lsdException w:name="List Table 7 Colorful Accent 4" w:uiPriority="52"/>
+    <w:lsdException w:name="List Table 1 Light Accent 5" w:uiPriority="46"/>
+    <w:lsdException w:name="List Table 2 Accent 5" w:uiPriority="47"/>
+    <w:lsdException w:name="List Table 3 Accent 5" w:uiPriority="48"/>
+    <w:lsdException w:name="List Table 4 Accent 5" w:uiPriority="49"/>
+    <w:lsdException w:name="List Table 5 Dark Accent 5" w:uiPriority="50"/>
+    <w:lsdException w:name="List Table 6 Colorful Accent 5" w:uiPriority="51"/>
+    <w:lsdException w:name="List Table 7 Colorful Accent 5" w:uiPriority="52"/>
+    <w:lsdException w:name="List Table 1 Light Accent 6" w:uiPriority="46"/>
+    <w:lsdException w:name="List Table 2 Accent 6" w:uiPriority="47"/>
+    <w:lsdException w:name="List Table 3 Accent 6" w:uiPriority="48"/>
+    <w:lsdException w:name="List Table 4 Accent 6" w:uiPriority="49"/>
+    <w:lsdException w:name="List Table 5 Dark Accent 6" w:uiPriority="50"/>
+    <w:lsdException w:name="List Table 6 Colorful Accent 6" w:uiPriority="51"/>
+    <w:lsdException w:name="List Table 7 Colorful Accent 6" w:uiPriority="52"/>
   </w:latentStyles>
   <w:style w:type="paragraph" w:default="1" w:styleId="Normalny">
     <w:name w:val="Normal"/>
@@ -7360,7 +7936,6 @@
     <w:uiPriority w:val="99"/>
     <w:semiHidden/>
     <w:unhideWhenUsed/>
-    <w:qFormat/>
     <w:tblPr>
       <w:tblInd w:w="0" w:type="dxa"/>
       <w:tblCellMar>
@@ -8213,7 +8788,7 @@
   <a:extraClrSchemeLst/>
   <a:extLst>
     <a:ext uri="{05A4C25C-085E-4340-85A3-A5531E510DB2}">
-      <thm15:themeFamily xmlns="" xmlns:thm15="http://schemas.microsoft.com/office/thememl/2012/main" name="Office Theme" id="{62F939B6-93AF-4DB8-9C6B-D6C7DFDC589F}" vid="{4A3C46E8-61CC-4603-A589-7422A47A8E4A}"/>
+      <thm15:themeFamily xmlns:thm15="http://schemas.microsoft.com/office/thememl/2012/main" name="Office Theme" id="{62F939B6-93AF-4DB8-9C6B-D6C7DFDC589F}" vid="{4A3C46E8-61CC-4603-A589-7422A47A8E4A}"/>
     </a:ext>
   </a:extLst>
 </a:theme>
@@ -8224,7 +8799,7 @@
 </file>
 
 <file path=customXml/itemProps1.xml><?xml version="1.0" encoding="utf-8"?>
-<ds:datastoreItem xmlns:ds="http://schemas.openxmlformats.org/officeDocument/2006/customXml" ds:itemID="{8AC645E6-07A6-4321-B9DC-FDE1511D2D09}">
+<ds:datastoreItem xmlns:ds="http://schemas.openxmlformats.org/officeDocument/2006/customXml" ds:itemID="{67D05DDA-29ED-456B-829D-CE7323A48F49}">
   <ds:schemaRefs>
     <ds:schemaRef ds:uri="http://schemas.openxmlformats.org/officeDocument/2006/bibliography"/>
   </ds:schemaRefs>

</xml_diff>